<commit_message>
Hoàn thành phần 3.4 Bài toán ứng dụng.
</commit_message>
<xml_diff>
--- a/Document/Thesis/Noi dung luan van.docx
+++ b/Document/Thesis/Noi dung luan van.docx
@@ -125,7 +125,6 @@
       <w:r>
         <w:rPr>
           <w:noProof/>
-          <w:lang w:val="vi-VN" w:eastAsia="vi-VN"/>
         </w:rPr>
         <w:drawing>
           <wp:inline distT="0" distB="0" distL="0" distR="0">
@@ -876,7 +875,6 @@
       <w:r>
         <w:rPr>
           <w:noProof/>
-          <w:lang w:val="vi-VN" w:eastAsia="vi-VN"/>
         </w:rPr>
         <w:drawing>
           <wp:inline distT="0" distB="0" distL="0" distR="0">
@@ -14869,7 +14867,6 @@
           <w:noProof/>
           <w:sz w:val="26"/>
           <w:szCs w:val="26"/>
-          <w:lang w:val="vi-VN" w:eastAsia="vi-VN"/>
         </w:rPr>
         <w:drawing>
           <wp:inline distT="0" distB="0" distL="0" distR="0">
@@ -14998,7 +14995,6 @@
           <w:noProof/>
           <w:sz w:val="26"/>
           <w:szCs w:val="26"/>
-          <w:lang w:val="vi-VN" w:eastAsia="vi-VN"/>
         </w:rPr>
         <w:drawing>
           <wp:inline distT="0" distB="0" distL="0" distR="0">
@@ -15653,7 +15649,6 @@
       <w:r>
         <w:rPr>
           <w:noProof/>
-          <w:lang w:val="vi-VN" w:eastAsia="vi-VN"/>
         </w:rPr>
         <w:drawing>
           <wp:inline distT="0" distB="0" distL="0" distR="0">
@@ -15879,7 +15874,6 @@
       <w:r>
         <w:rPr>
           <w:noProof/>
-          <w:lang w:val="vi-VN" w:eastAsia="vi-VN"/>
         </w:rPr>
         <w:lastRenderedPageBreak/>
         <w:drawing>
@@ -16129,7 +16123,6 @@
           <w:noProof/>
           <w:sz w:val="26"/>
           <w:szCs w:val="26"/>
-          <w:lang w:val="vi-VN" w:eastAsia="vi-VN"/>
         </w:rPr>
         <w:lastRenderedPageBreak/>
         <w:drawing>
@@ -16243,7 +16236,6 @@
       <w:r>
         <w:rPr>
           <w:noProof/>
-          <w:lang w:val="vi-VN" w:eastAsia="vi-VN"/>
         </w:rPr>
         <w:drawing>
           <wp:inline distT="0" distB="0" distL="0" distR="0">
@@ -16332,7 +16324,6 @@
       <w:r>
         <w:rPr>
           <w:noProof/>
-          <w:lang w:val="vi-VN" w:eastAsia="vi-VN"/>
         </w:rPr>
         <w:lastRenderedPageBreak/>
         <w:drawing>
@@ -16414,7 +16405,6 @@
       <w:r>
         <w:rPr>
           <w:noProof/>
-          <w:lang w:val="vi-VN" w:eastAsia="vi-VN"/>
         </w:rPr>
         <w:lastRenderedPageBreak/>
         <w:drawing>
@@ -16754,7 +16744,6 @@
       <w:r>
         <w:rPr>
           <w:noProof/>
-          <w:lang w:val="vi-VN" w:eastAsia="vi-VN"/>
         </w:rPr>
         <w:drawing>
           <wp:inline distT="0" distB="0" distL="0" distR="0">
@@ -16882,7 +16871,6 @@
       <w:r>
         <w:rPr>
           <w:noProof/>
-          <w:lang w:val="vi-VN" w:eastAsia="vi-VN"/>
         </w:rPr>
         <w:drawing>
           <wp:inline distT="0" distB="0" distL="0" distR="0">
@@ -17090,7 +17078,6 @@
       <w:r>
         <w:rPr>
           <w:noProof/>
-          <w:lang w:val="vi-VN" w:eastAsia="vi-VN"/>
         </w:rPr>
         <w:drawing>
           <wp:inline distT="0" distB="0" distL="0" distR="0">
@@ -17237,7 +17224,6 @@
       <w:r>
         <w:rPr>
           <w:noProof/>
-          <w:lang w:val="vi-VN" w:eastAsia="vi-VN"/>
         </w:rPr>
         <w:lastRenderedPageBreak/>
         <w:drawing>
@@ -23273,7 +23259,6 @@
       <w:r>
         <w:rPr>
           <w:noProof/>
-          <w:lang w:val="vi-VN" w:eastAsia="vi-VN"/>
         </w:rPr>
         <w:lastRenderedPageBreak/>
         <w:drawing>
@@ -26828,7 +26813,6 @@
       <w:r>
         <w:rPr>
           <w:noProof/>
-          <w:lang w:val="vi-VN" w:eastAsia="vi-VN"/>
         </w:rPr>
         <w:drawing>
           <wp:inline distT="0" distB="0" distL="0" distR="0">
@@ -32591,7 +32575,7 @@
                 <v:shape id="_x0000_i1025" type="#_x0000_t75" style="width:66.45pt;height:11.85pt" o:ole="">
                   <v:imagedata r:id="rId27" o:title=""/>
                 </v:shape>
-                <o:OLEObject Type="Embed" ProgID="PBrush" ShapeID="_x0000_i1025" DrawAspect="Content" ObjectID="_1336891373" r:id="rId28"/>
+                <o:OLEObject Type="Embed" ProgID="PBrush" ShapeID="_x0000_i1025" DrawAspect="Content" ObjectID="_1337013071" r:id="rId28"/>
               </w:object>
             </w:r>
           </w:p>
@@ -32647,7 +32631,7 @@
                 <v:shape id="_x0000_i1026" type="#_x0000_t75" style="width:75.15pt;height:12.65pt" o:ole="">
                   <v:imagedata r:id="rId29" o:title=""/>
                 </v:shape>
-                <o:OLEObject Type="Embed" ProgID="PBrush" ShapeID="_x0000_i1026" DrawAspect="Content" ObjectID="_1336891374" r:id="rId30"/>
+                <o:OLEObject Type="Embed" ProgID="PBrush" ShapeID="_x0000_i1026" DrawAspect="Content" ObjectID="_1337013072" r:id="rId30"/>
               </w:object>
             </w:r>
           </w:p>
@@ -32707,7 +32691,7 @@
                 <v:shape id="_x0000_i1027" type="#_x0000_t75" style="width:56.95pt;height:12.65pt" o:ole="">
                   <v:imagedata r:id="rId31" o:title=""/>
                 </v:shape>
-                <o:OLEObject Type="Embed" ProgID="PBrush" ShapeID="_x0000_i1027" DrawAspect="Content" ObjectID="_1336891375" r:id="rId32"/>
+                <o:OLEObject Type="Embed" ProgID="PBrush" ShapeID="_x0000_i1027" DrawAspect="Content" ObjectID="_1337013073" r:id="rId32"/>
               </w:object>
             </w:r>
           </w:p>
@@ -32759,7 +32743,7 @@
                 <v:shape id="_x0000_i1028" type="#_x0000_t75" style="width:68.85pt;height:22.95pt" o:ole="">
                   <v:imagedata r:id="rId33" o:title=""/>
                 </v:shape>
-                <o:OLEObject Type="Embed" ProgID="PBrush" ShapeID="_x0000_i1028" DrawAspect="Content" ObjectID="_1336891376" r:id="rId34"/>
+                <o:OLEObject Type="Embed" ProgID="PBrush" ShapeID="_x0000_i1028" DrawAspect="Content" ObjectID="_1337013074" r:id="rId34"/>
               </w:object>
             </w:r>
           </w:p>
@@ -32820,7 +32804,7 @@
                 <v:shape id="_x0000_i1029" type="#_x0000_t75" style="width:82.3pt;height:15.05pt" o:ole="">
                   <v:imagedata r:id="rId35" o:title=""/>
                 </v:shape>
-                <o:OLEObject Type="Embed" ProgID="PBrush" ShapeID="_x0000_i1029" DrawAspect="Content" ObjectID="_1336891377" r:id="rId36"/>
+                <o:OLEObject Type="Embed" ProgID="PBrush" ShapeID="_x0000_i1029" DrawAspect="Content" ObjectID="_1337013075" r:id="rId36"/>
               </w:object>
             </w:r>
           </w:p>
@@ -32871,7 +32855,7 @@
                 <v:shape id="_x0000_i1030" type="#_x0000_t75" style="width:66.45pt;height:15.8pt" o:ole="">
                   <v:imagedata r:id="rId37" o:title=""/>
                 </v:shape>
-                <o:OLEObject Type="Embed" ProgID="PBrush" ShapeID="_x0000_i1030" DrawAspect="Content" ObjectID="_1336891378" r:id="rId38"/>
+                <o:OLEObject Type="Embed" ProgID="PBrush" ShapeID="_x0000_i1030" DrawAspect="Content" ObjectID="_1337013076" r:id="rId38"/>
               </w:object>
             </w:r>
           </w:p>
@@ -32922,7 +32906,7 @@
                 <v:shape id="_x0000_i1031" type="#_x0000_t75" style="width:76.75pt;height:13.45pt" o:ole="">
                   <v:imagedata r:id="rId39" o:title=""/>
                 </v:shape>
-                <o:OLEObject Type="Embed" ProgID="PBrush" ShapeID="_x0000_i1031" DrawAspect="Content" ObjectID="_1336891379" r:id="rId40"/>
+                <o:OLEObject Type="Embed" ProgID="PBrush" ShapeID="_x0000_i1031" DrawAspect="Content" ObjectID="_1337013077" r:id="rId40"/>
               </w:object>
             </w:r>
           </w:p>
@@ -33059,7 +33043,7 @@
                 <v:shape id="_x0000_i1032" type="#_x0000_t75" style="width:54.6pt;height:12.65pt" o:ole="">
                   <v:imagedata r:id="rId41" o:title=""/>
                 </v:shape>
-                <o:OLEObject Type="Embed" ProgID="PBrush" ShapeID="_x0000_i1032" DrawAspect="Content" ObjectID="_1336891380" r:id="rId42"/>
+                <o:OLEObject Type="Embed" ProgID="PBrush" ShapeID="_x0000_i1032" DrawAspect="Content" ObjectID="_1337013078" r:id="rId42"/>
               </w:object>
             </w:r>
           </w:p>
@@ -33116,7 +33100,7 @@
                 <v:shape id="_x0000_i1033" type="#_x0000_t75" style="width:58.55pt;height:14.25pt" o:ole="">
                   <v:imagedata r:id="rId43" o:title=""/>
                 </v:shape>
-                <o:OLEObject Type="Embed" ProgID="PBrush" ShapeID="_x0000_i1033" DrawAspect="Content" ObjectID="_1336891381" r:id="rId44"/>
+                <o:OLEObject Type="Embed" ProgID="PBrush" ShapeID="_x0000_i1033" DrawAspect="Content" ObjectID="_1337013079" r:id="rId44"/>
               </w:object>
             </w:r>
           </w:p>
@@ -33232,7 +33216,7 @@
                 <v:shape id="_x0000_i1034" type="#_x0000_t75" style="width:87.05pt;height:43.5pt" o:ole="">
                   <v:imagedata r:id="rId45" o:title=""/>
                 </v:shape>
-                <o:OLEObject Type="Embed" ProgID="PBrush" ShapeID="_x0000_i1034" DrawAspect="Content" ObjectID="_1336891382" r:id="rId46"/>
+                <o:OLEObject Type="Embed" ProgID="PBrush" ShapeID="_x0000_i1034" DrawAspect="Content" ObjectID="_1337013080" r:id="rId46"/>
               </w:object>
             </w:r>
           </w:p>
@@ -33278,7 +33262,7 @@
                 <v:shape id="_x0000_i1035" type="#_x0000_t75" style="width:13.45pt;height:11.1pt" o:ole="">
                   <v:imagedata r:id="rId47" o:title=""/>
                 </v:shape>
-                <o:OLEObject Type="Embed" ProgID="PBrush" ShapeID="_x0000_i1035" DrawAspect="Content" ObjectID="_1336891383" r:id="rId48"/>
+                <o:OLEObject Type="Embed" ProgID="PBrush" ShapeID="_x0000_i1035" DrawAspect="Content" ObjectID="_1337013081" r:id="rId48"/>
               </w:object>
             </w:r>
           </w:p>
@@ -33329,7 +33313,7 @@
                 <v:shape id="_x0000_i1036" type="#_x0000_t75" style="width:55.4pt;height:20.55pt" o:ole="">
                   <v:imagedata r:id="rId49" o:title=""/>
                 </v:shape>
-                <o:OLEObject Type="Embed" ProgID="PBrush" ShapeID="_x0000_i1036" DrawAspect="Content" ObjectID="_1336891384" r:id="rId50"/>
+                <o:OLEObject Type="Embed" ProgID="PBrush" ShapeID="_x0000_i1036" DrawAspect="Content" ObjectID="_1337013082" r:id="rId50"/>
               </w:object>
             </w:r>
           </w:p>
@@ -33479,7 +33463,6 @@
         <w:rPr>
           <w:noProof/>
           <w:szCs w:val="24"/>
-          <w:lang w:val="vi-VN" w:eastAsia="vi-VN"/>
         </w:rPr>
         <w:drawing>
           <wp:inline distT="0" distB="0" distL="0" distR="0">
@@ -33798,7 +33781,6 @@
       <w:r>
         <w:rPr>
           <w:noProof/>
-          <w:lang w:val="vi-VN" w:eastAsia="vi-VN"/>
         </w:rPr>
         <w:lastRenderedPageBreak/>
         <w:drawing>
@@ -33874,7 +33856,6 @@
       <w:r>
         <w:rPr>
           <w:noProof/>
-          <w:lang w:val="vi-VN" w:eastAsia="vi-VN"/>
         </w:rPr>
         <w:lastRenderedPageBreak/>
         <w:drawing>
@@ -33997,7 +33978,6 @@
       <w:r>
         <w:rPr>
           <w:noProof/>
-          <w:lang w:val="vi-VN" w:eastAsia="vi-VN"/>
         </w:rPr>
         <w:lastRenderedPageBreak/>
         <w:drawing>
@@ -34195,7 +34175,6 @@
       <w:r>
         <w:rPr>
           <w:noProof/>
-          <w:lang w:val="vi-VN" w:eastAsia="vi-VN"/>
         </w:rPr>
         <w:drawing>
           <wp:inline distT="0" distB="0" distL="0" distR="0">
@@ -34298,7 +34277,6 @@
       <w:r>
         <w:rPr>
           <w:noProof/>
-          <w:lang w:val="vi-VN" w:eastAsia="vi-VN"/>
         </w:rPr>
         <w:lastRenderedPageBreak/>
         <w:drawing>
@@ -34407,7 +34385,6 @@
       <w:r>
         <w:rPr>
           <w:noProof/>
-          <w:lang w:val="vi-VN" w:eastAsia="vi-VN"/>
         </w:rPr>
         <w:drawing>
           <wp:inline distT="0" distB="0" distL="0" distR="0">
@@ -34517,7 +34494,6 @@
       <w:r>
         <w:rPr>
           <w:noProof/>
-          <w:lang w:val="vi-VN" w:eastAsia="vi-VN"/>
         </w:rPr>
         <w:drawing>
           <wp:inline distT="0" distB="0" distL="0" distR="0">
@@ -34639,7 +34615,6 @@
       <w:r>
         <w:rPr>
           <w:noProof/>
-          <w:lang w:val="vi-VN" w:eastAsia="vi-VN"/>
         </w:rPr>
         <w:drawing>
           <wp:inline distT="0" distB="0" distL="0" distR="0">
@@ -34756,7 +34731,6 @@
       <w:r>
         <w:rPr>
           <w:noProof/>
-          <w:lang w:val="vi-VN" w:eastAsia="vi-VN"/>
         </w:rPr>
         <w:drawing>
           <wp:inline distT="0" distB="0" distL="0" distR="0">
@@ -34858,7 +34832,6 @@
       <w:r>
         <w:rPr>
           <w:noProof/>
-          <w:lang w:val="vi-VN" w:eastAsia="vi-VN"/>
         </w:rPr>
         <w:drawing>
           <wp:inline distT="0" distB="0" distL="0" distR="0">
@@ -34954,7 +34927,6 @@
       <w:r>
         <w:rPr>
           <w:noProof/>
-          <w:lang w:val="vi-VN" w:eastAsia="vi-VN"/>
         </w:rPr>
         <w:drawing>
           <wp:inline distT="0" distB="0" distL="0" distR="0">
@@ -35104,7 +35076,6 @@
       <w:r>
         <w:rPr>
           <w:noProof/>
-          <w:lang w:val="vi-VN" w:eastAsia="vi-VN"/>
         </w:rPr>
         <w:drawing>
           <wp:inline distT="0" distB="0" distL="0" distR="0">
@@ -35217,7 +35188,6 @@
       <w:r>
         <w:rPr>
           <w:noProof/>
-          <w:lang w:val="vi-VN" w:eastAsia="vi-VN"/>
         </w:rPr>
         <w:drawing>
           <wp:inline distT="0" distB="0" distL="0" distR="0">
@@ -35353,7 +35323,6 @@
       <w:r>
         <w:rPr>
           <w:noProof/>
-          <w:lang w:val="vi-VN" w:eastAsia="vi-VN"/>
         </w:rPr>
         <w:lastRenderedPageBreak/>
         <w:drawing>
@@ -35474,7 +35443,6 @@
       <w:r>
         <w:rPr>
           <w:noProof/>
-          <w:lang w:val="vi-VN" w:eastAsia="vi-VN"/>
         </w:rPr>
         <w:drawing>
           <wp:inline distT="0" distB="0" distL="0" distR="0">
@@ -35574,7 +35542,6 @@
       <w:r>
         <w:rPr>
           <w:noProof/>
-          <w:lang w:val="vi-VN" w:eastAsia="vi-VN"/>
         </w:rPr>
         <w:drawing>
           <wp:inline distT="0" distB="0" distL="0" distR="0">
@@ -35685,7 +35652,6 @@
       <w:r>
         <w:rPr>
           <w:noProof/>
-          <w:lang w:val="vi-VN" w:eastAsia="vi-VN"/>
         </w:rPr>
         <w:lastRenderedPageBreak/>
         <w:drawing>
@@ -35787,7 +35753,6 @@
       <w:r>
         <w:rPr>
           <w:noProof/>
-          <w:lang w:val="vi-VN" w:eastAsia="vi-VN"/>
         </w:rPr>
         <w:drawing>
           <wp:inline distT="0" distB="0" distL="0" distR="0">
@@ -35900,7 +35865,6 @@
       <w:r>
         <w:rPr>
           <w:noProof/>
-          <w:lang w:val="vi-VN" w:eastAsia="vi-VN"/>
         </w:rPr>
         <w:drawing>
           <wp:inline distT="0" distB="0" distL="0" distR="0">
@@ -35999,7 +35963,6 @@
       <w:r>
         <w:rPr>
           <w:noProof/>
-          <w:lang w:val="vi-VN" w:eastAsia="vi-VN"/>
         </w:rPr>
         <w:drawing>
           <wp:inline distT="0" distB="0" distL="0" distR="0">
@@ -36134,7 +36097,6 @@
       <w:r>
         <w:rPr>
           <w:noProof/>
-          <w:lang w:val="vi-VN" w:eastAsia="vi-VN"/>
         </w:rPr>
         <w:drawing>
           <wp:inline distT="0" distB="0" distL="0" distR="0">
@@ -36231,7 +36193,6 @@
       <w:r>
         <w:rPr>
           <w:noProof/>
-          <w:lang w:val="vi-VN" w:eastAsia="vi-VN"/>
         </w:rPr>
         <w:drawing>
           <wp:inline distT="0" distB="0" distL="0" distR="0">
@@ -36335,7 +36296,6 @@
       <w:r>
         <w:rPr>
           <w:noProof/>
-          <w:lang w:val="vi-VN" w:eastAsia="vi-VN"/>
         </w:rPr>
         <w:drawing>
           <wp:inline distT="0" distB="0" distL="0" distR="0">
@@ -36481,7 +36441,6 @@
       <w:r>
         <w:rPr>
           <w:noProof/>
-          <w:lang w:val="vi-VN" w:eastAsia="vi-VN"/>
         </w:rPr>
         <w:drawing>
           <wp:inline distT="0" distB="0" distL="0" distR="0">
@@ -36591,7 +36550,6 @@
       <w:r>
         <w:rPr>
           <w:noProof/>
-          <w:lang w:val="vi-VN" w:eastAsia="vi-VN"/>
         </w:rPr>
         <w:lastRenderedPageBreak/>
         <w:drawing>
@@ -36688,7 +36646,6 @@
       <w:r>
         <w:rPr>
           <w:noProof/>
-          <w:lang w:val="vi-VN" w:eastAsia="vi-VN"/>
         </w:rPr>
         <w:drawing>
           <wp:inline distT="0" distB="0" distL="0" distR="0">
@@ -36776,7 +36733,6 @@
       <w:r>
         <w:rPr>
           <w:noProof/>
-          <w:lang w:val="vi-VN" w:eastAsia="vi-VN"/>
         </w:rPr>
         <w:lastRenderedPageBreak/>
         <w:drawing>
@@ -36886,7 +36842,6 @@
       <w:r>
         <w:rPr>
           <w:noProof/>
-          <w:lang w:val="vi-VN" w:eastAsia="vi-VN"/>
         </w:rPr>
         <w:drawing>
           <wp:inline distT="0" distB="0" distL="0" distR="0">
@@ -36983,7 +36938,6 @@
       <w:r>
         <w:rPr>
           <w:noProof/>
-          <w:lang w:val="vi-VN" w:eastAsia="vi-VN"/>
         </w:rPr>
         <w:drawing>
           <wp:inline distT="0" distB="0" distL="0" distR="0">
@@ -37079,7 +37033,6 @@
       <w:r>
         <w:rPr>
           <w:noProof/>
-          <w:lang w:val="vi-VN" w:eastAsia="vi-VN"/>
         </w:rPr>
         <w:drawing>
           <wp:inline distT="0" distB="0" distL="0" distR="0">
@@ -37176,7 +37129,6 @@
       <w:r>
         <w:rPr>
           <w:noProof/>
-          <w:lang w:val="vi-VN" w:eastAsia="vi-VN"/>
         </w:rPr>
         <w:drawing>
           <wp:inline distT="0" distB="0" distL="0" distR="0">
@@ -37282,7 +37234,6 @@
       <w:r>
         <w:rPr>
           <w:noProof/>
-          <w:lang w:val="vi-VN" w:eastAsia="vi-VN"/>
         </w:rPr>
         <w:drawing>
           <wp:inline distT="0" distB="0" distL="0" distR="0">
@@ -37387,7 +37338,6 @@
       <w:r>
         <w:rPr>
           <w:noProof/>
-          <w:lang w:val="vi-VN" w:eastAsia="vi-VN"/>
         </w:rPr>
         <w:drawing>
           <wp:inline distT="0" distB="0" distL="0" distR="0">
@@ -37513,7 +37463,6 @@
       <w:r>
         <w:rPr>
           <w:noProof/>
-          <w:lang w:val="vi-VN" w:eastAsia="vi-VN"/>
         </w:rPr>
         <w:lastRenderedPageBreak/>
         <w:drawing>
@@ -37683,7 +37632,6 @@
       <w:r>
         <w:rPr>
           <w:noProof/>
-          <w:lang w:val="vi-VN" w:eastAsia="vi-VN"/>
         </w:rPr>
         <w:drawing>
           <wp:inline distT="0" distB="0" distL="0" distR="0">
@@ -37843,7 +37791,6 @@
       <w:r>
         <w:rPr>
           <w:noProof/>
-          <w:lang w:val="vi-VN" w:eastAsia="vi-VN"/>
         </w:rPr>
         <w:lastRenderedPageBreak/>
         <w:drawing>
@@ -37955,7 +37902,6 @@
       <w:r>
         <w:rPr>
           <w:noProof/>
-          <w:lang w:val="vi-VN" w:eastAsia="vi-VN"/>
         </w:rPr>
         <w:lastRenderedPageBreak/>
         <w:drawing>
@@ -38149,7 +38095,6 @@
       <w:r>
         <w:rPr>
           <w:noProof/>
-          <w:lang w:val="vi-VN" w:eastAsia="vi-VN"/>
         </w:rPr>
         <w:lastRenderedPageBreak/>
         <w:drawing>
@@ -38308,7 +38253,6 @@
       <w:r>
         <w:rPr>
           <w:noProof/>
-          <w:lang w:val="vi-VN" w:eastAsia="vi-VN"/>
         </w:rPr>
         <w:drawing>
           <wp:inline distT="0" distB="0" distL="0" distR="0">
@@ -38429,7 +38373,6 @@
       <w:r>
         <w:rPr>
           <w:noProof/>
-          <w:lang w:val="vi-VN" w:eastAsia="vi-VN"/>
         </w:rPr>
         <w:drawing>
           <wp:inline distT="0" distB="0" distL="0" distR="0">
@@ -38544,7 +38487,6 @@
       <w:r>
         <w:rPr>
           <w:noProof/>
-          <w:lang w:val="vi-VN" w:eastAsia="vi-VN"/>
         </w:rPr>
         <w:drawing>
           <wp:inline distT="0" distB="0" distL="0" distR="0">
@@ -38679,7 +38621,6 @@
       <w:r>
         <w:rPr>
           <w:noProof/>
-          <w:lang w:val="vi-VN" w:eastAsia="vi-VN"/>
         </w:rPr>
         <w:lastRenderedPageBreak/>
         <w:drawing>
@@ -38785,7 +38726,6 @@
       <w:r>
         <w:rPr>
           <w:noProof/>
-          <w:lang w:val="vi-VN" w:eastAsia="vi-VN"/>
         </w:rPr>
         <w:drawing>
           <wp:inline distT="0" distB="0" distL="0" distR="0">
@@ -38975,7 +38915,6 @@
       <w:r>
         <w:rPr>
           <w:noProof/>
-          <w:lang w:val="vi-VN" w:eastAsia="vi-VN"/>
         </w:rPr>
         <w:drawing>
           <wp:inline distT="0" distB="0" distL="0" distR="0">
@@ -39524,7 +39463,6 @@
         <w:rPr>
           <w:rFonts w:cs="Arial"/>
           <w:noProof/>
-          <w:lang w:val="vi-VN" w:eastAsia="vi-VN"/>
         </w:rPr>
         <w:drawing>
           <wp:inline distT="0" distB="0" distL="0" distR="0">
@@ -39845,7 +39783,6 @@
       <w:r>
         <w:rPr>
           <w:noProof/>
-          <w:lang w:val="vi-VN" w:eastAsia="vi-VN"/>
         </w:rPr>
         <w:drawing>
           <wp:inline distT="0" distB="0" distL="0" distR="0">
@@ -39930,7 +39867,6 @@
       <w:r>
         <w:rPr>
           <w:noProof/>
-          <w:lang w:val="vi-VN" w:eastAsia="vi-VN"/>
         </w:rPr>
         <w:lastRenderedPageBreak/>
         <w:drawing>
@@ -40187,7 +40123,6 @@
       <w:r>
         <w:rPr>
           <w:noProof/>
-          <w:lang w:val="vi-VN" w:eastAsia="vi-VN"/>
         </w:rPr>
         <w:drawing>
           <wp:inline distT="0" distB="0" distL="0" distR="0">
@@ -40269,7 +40204,6 @@
       <w:r>
         <w:rPr>
           <w:noProof/>
-          <w:lang w:val="vi-VN" w:eastAsia="vi-VN"/>
         </w:rPr>
         <w:drawing>
           <wp:inline distT="0" distB="0" distL="0" distR="0">
@@ -40368,7 +40302,6 @@
       <w:r>
         <w:rPr>
           <w:noProof/>
-          <w:lang w:val="vi-VN" w:eastAsia="vi-VN"/>
         </w:rPr>
         <w:drawing>
           <wp:inline distT="0" distB="0" distL="0" distR="0">
@@ -40527,7 +40460,6 @@
       <w:r>
         <w:rPr>
           <w:noProof/>
-          <w:lang w:val="vi-VN" w:eastAsia="vi-VN"/>
         </w:rPr>
         <w:drawing>
           <wp:inline distT="0" distB="0" distL="0" distR="0">
@@ -40615,7 +40547,6 @@
       <w:r>
         <w:rPr>
           <w:noProof/>
-          <w:lang w:val="vi-VN" w:eastAsia="vi-VN"/>
         </w:rPr>
         <w:lastRenderedPageBreak/>
         <w:drawing>
@@ -40692,7 +40623,6 @@
       <w:r>
         <w:rPr>
           <w:noProof/>
-          <w:lang w:val="vi-VN" w:eastAsia="vi-VN"/>
         </w:rPr>
         <w:drawing>
           <wp:inline distT="0" distB="0" distL="0" distR="0">
@@ -40850,7 +40780,6 @@
       <w:r>
         <w:rPr>
           <w:noProof/>
-          <w:lang w:val="vi-VN" w:eastAsia="vi-VN"/>
         </w:rPr>
         <w:drawing>
           <wp:inline distT="0" distB="0" distL="0" distR="0">
@@ -41201,7 +41130,6 @@
       <w:r>
         <w:rPr>
           <w:noProof/>
-          <w:lang w:val="vi-VN" w:eastAsia="vi-VN"/>
         </w:rPr>
         <w:drawing>
           <wp:inline distT="0" distB="0" distL="0" distR="0">
@@ -41277,7 +41205,6 @@
       <w:r>
         <w:rPr>
           <w:noProof/>
-          <w:lang w:val="vi-VN" w:eastAsia="vi-VN"/>
         </w:rPr>
         <w:drawing>
           <wp:inline distT="0" distB="0" distL="0" distR="0">
@@ -41357,7 +41284,6 @@
       <w:r>
         <w:rPr>
           <w:noProof/>
-          <w:lang w:val="vi-VN" w:eastAsia="vi-VN"/>
         </w:rPr>
         <w:lastRenderedPageBreak/>
         <w:drawing>
@@ -42117,7 +42043,6 @@
       <w:r>
         <w:rPr>
           <w:noProof/>
-          <w:lang w:val="vi-VN" w:eastAsia="vi-VN"/>
         </w:rPr>
         <w:drawing>
           <wp:inline distT="0" distB="0" distL="0" distR="0">
@@ -42358,7 +42283,6 @@
       <w:r>
         <w:rPr>
           <w:noProof/>
-          <w:lang w:val="vi-VN" w:eastAsia="vi-VN"/>
         </w:rPr>
         <w:drawing>
           <wp:inline distT="0" distB="0" distL="0" distR="0">
@@ -42427,7 +42351,6 @@
       <w:r>
         <w:rPr>
           <w:noProof/>
-          <w:lang w:val="vi-VN" w:eastAsia="vi-VN"/>
         </w:rPr>
         <w:drawing>
           <wp:inline distT="0" distB="0" distL="0" distR="0">
@@ -42739,7 +42662,6 @@
       <w:r>
         <w:rPr>
           <w:noProof/>
-          <w:lang w:val="vi-VN" w:eastAsia="vi-VN"/>
         </w:rPr>
         <w:drawing>
           <wp:inline distT="0" distB="0" distL="0" distR="0">
@@ -42847,7 +42769,6 @@
       <w:r>
         <w:rPr>
           <w:noProof/>
-          <w:lang w:val="vi-VN" w:eastAsia="vi-VN"/>
         </w:rPr>
         <w:drawing>
           <wp:inline distT="0" distB="0" distL="0" distR="0">
@@ -43152,7 +43073,6 @@
       <w:r>
         <w:rPr>
           <w:noProof/>
-          <w:lang w:val="vi-VN" w:eastAsia="vi-VN"/>
         </w:rPr>
         <w:drawing>
           <wp:inline distT="0" distB="0" distL="0" distR="0">
@@ -43224,7 +43144,6 @@
       <w:r>
         <w:rPr>
           <w:noProof/>
-          <w:lang w:val="vi-VN" w:eastAsia="vi-VN"/>
         </w:rPr>
         <w:drawing>
           <wp:inline distT="0" distB="0" distL="0" distR="0">
@@ -43280,7 +43199,6 @@
       <w:r>
         <w:rPr>
           <w:noProof/>
-          <w:lang w:val="vi-VN" w:eastAsia="vi-VN"/>
         </w:rPr>
         <w:lastRenderedPageBreak/>
         <w:drawing>
@@ -43585,7 +43503,6 @@
       <w:r>
         <w:rPr>
           <w:noProof/>
-          <w:lang w:val="vi-VN" w:eastAsia="vi-VN"/>
         </w:rPr>
         <w:drawing>
           <wp:inline distT="0" distB="0" distL="0" distR="0">
@@ -43654,7 +43571,6 @@
       <w:r>
         <w:rPr>
           <w:noProof/>
-          <w:lang w:val="vi-VN" w:eastAsia="vi-VN"/>
         </w:rPr>
         <w:lastRenderedPageBreak/>
         <w:drawing>
@@ -43711,7 +43627,6 @@
       <w:r>
         <w:rPr>
           <w:noProof/>
-          <w:lang w:val="vi-VN" w:eastAsia="vi-VN"/>
         </w:rPr>
         <w:drawing>
           <wp:inline distT="0" distB="0" distL="0" distR="0">
@@ -44021,7 +43936,6 @@
       <w:r>
         <w:rPr>
           <w:noProof/>
-          <w:lang w:val="vi-VN" w:eastAsia="vi-VN"/>
         </w:rPr>
         <w:drawing>
           <wp:inline distT="0" distB="0" distL="0" distR="0">
@@ -44100,7 +44014,6 @@
       <w:r>
         <w:rPr>
           <w:noProof/>
-          <w:lang w:val="vi-VN" w:eastAsia="vi-VN"/>
         </w:rPr>
         <w:drawing>
           <wp:inline distT="0" distB="0" distL="0" distR="0">
@@ -44437,7 +44350,6 @@
       <w:r>
         <w:rPr>
           <w:noProof/>
-          <w:lang w:val="vi-VN" w:eastAsia="vi-VN"/>
         </w:rPr>
         <w:drawing>
           <wp:inline distT="0" distB="0" distL="0" distR="0">
@@ -44510,7 +44422,6 @@
       <w:r>
         <w:rPr>
           <w:noProof/>
-          <w:lang w:val="vi-VN" w:eastAsia="vi-VN"/>
         </w:rPr>
         <w:drawing>
           <wp:inline distT="0" distB="0" distL="0" distR="0">
@@ -44839,7 +44750,6 @@
       <w:r>
         <w:rPr>
           <w:noProof/>
-          <w:lang w:val="vi-VN" w:eastAsia="vi-VN"/>
         </w:rPr>
         <w:drawing>
           <wp:inline distT="0" distB="0" distL="0" distR="0">
@@ -44922,7 +44832,6 @@
       <w:r>
         <w:rPr>
           <w:noProof/>
-          <w:lang w:val="vi-VN" w:eastAsia="vi-VN"/>
         </w:rPr>
         <w:drawing>
           <wp:inline distT="0" distB="0" distL="0" distR="0">
@@ -45294,7 +45203,6 @@
       <w:r>
         <w:rPr>
           <w:noProof/>
-          <w:lang w:val="vi-VN" w:eastAsia="vi-VN"/>
         </w:rPr>
         <w:drawing>
           <wp:inline distT="0" distB="0" distL="0" distR="0">
@@ -45367,7 +45275,6 @@
       <w:r>
         <w:rPr>
           <w:noProof/>
-          <w:lang w:val="vi-VN" w:eastAsia="vi-VN"/>
         </w:rPr>
         <w:drawing>
           <wp:inline distT="0" distB="0" distL="0" distR="0">
@@ -45428,7 +45335,6 @@
       <w:r>
         <w:rPr>
           <w:noProof/>
-          <w:lang w:val="vi-VN" w:eastAsia="vi-VN"/>
         </w:rPr>
         <w:drawing>
           <wp:inline distT="0" distB="0" distL="0" distR="0">
@@ -45767,7 +45673,6 @@
       <w:r>
         <w:rPr>
           <w:noProof/>
-          <w:lang w:val="vi-VN" w:eastAsia="vi-VN"/>
         </w:rPr>
         <w:lastRenderedPageBreak/>
         <w:drawing>
@@ -45841,7 +45746,6 @@
       <w:r>
         <w:rPr>
           <w:noProof/>
-          <w:lang w:val="vi-VN" w:eastAsia="vi-VN"/>
         </w:rPr>
         <w:drawing>
           <wp:inline distT="0" distB="0" distL="0" distR="0">
@@ -46174,7 +46078,6 @@
       <w:r>
         <w:rPr>
           <w:noProof/>
-          <w:lang w:val="vi-VN" w:eastAsia="vi-VN"/>
         </w:rPr>
         <w:drawing>
           <wp:inline distT="0" distB="0" distL="0" distR="0">
@@ -46280,7 +46183,6 @@
       <w:r>
         <w:rPr>
           <w:noProof/>
-          <w:lang w:val="vi-VN" w:eastAsia="vi-VN"/>
         </w:rPr>
         <w:drawing>
           <wp:inline distT="0" distB="0" distL="0" distR="0">
@@ -46609,7 +46511,6 @@
       <w:r>
         <w:rPr>
           <w:noProof/>
-          <w:lang w:val="vi-VN" w:eastAsia="vi-VN"/>
         </w:rPr>
         <w:drawing>
           <wp:inline distT="0" distB="0" distL="0" distR="0">
@@ -46682,7 +46583,6 @@
       <w:r>
         <w:rPr>
           <w:noProof/>
-          <w:lang w:val="vi-VN" w:eastAsia="vi-VN"/>
         </w:rPr>
         <w:drawing>
           <wp:inline distT="0" distB="0" distL="0" distR="0">
@@ -46748,7 +46648,6 @@
       <w:r>
         <w:rPr>
           <w:noProof/>
-          <w:lang w:val="vi-VN" w:eastAsia="vi-VN"/>
         </w:rPr>
         <w:drawing>
           <wp:inline distT="0" distB="0" distL="0" distR="0">
@@ -47061,7 +46960,6 @@
       <w:r>
         <w:rPr>
           <w:noProof/>
-          <w:lang w:val="vi-VN" w:eastAsia="vi-VN"/>
         </w:rPr>
         <w:lastRenderedPageBreak/>
         <w:drawing>
@@ -47136,7 +47034,6 @@
       <w:r>
         <w:rPr>
           <w:noProof/>
-          <w:lang w:val="vi-VN" w:eastAsia="vi-VN"/>
         </w:rPr>
         <w:drawing>
           <wp:inline distT="0" distB="0" distL="0" distR="0">
@@ -47445,7 +47342,6 @@
       <w:r>
         <w:rPr>
           <w:noProof/>
-          <w:lang w:val="vi-VN" w:eastAsia="vi-VN"/>
         </w:rPr>
         <w:lastRenderedPageBreak/>
         <w:drawing>
@@ -47520,7 +47416,6 @@
       <w:r>
         <w:rPr>
           <w:noProof/>
-          <w:lang w:val="vi-VN" w:eastAsia="vi-VN"/>
         </w:rPr>
         <w:drawing>
           <wp:inline distT="0" distB="0" distL="0" distR="0">
@@ -47852,7 +47747,6 @@
       <w:r>
         <w:rPr>
           <w:noProof/>
-          <w:lang w:val="vi-VN" w:eastAsia="vi-VN"/>
         </w:rPr>
         <w:drawing>
           <wp:inline distT="0" distB="0" distL="0" distR="0">
@@ -47930,7 +47824,6 @@
       <w:r>
         <w:rPr>
           <w:noProof/>
-          <w:lang w:val="vi-VN" w:eastAsia="vi-VN"/>
         </w:rPr>
         <w:drawing>
           <wp:inline distT="0" distB="0" distL="0" distR="0">
@@ -48254,7 +48147,6 @@
       <w:r>
         <w:rPr>
           <w:noProof/>
-          <w:lang w:val="vi-VN" w:eastAsia="vi-VN"/>
         </w:rPr>
         <w:drawing>
           <wp:inline distT="0" distB="0" distL="0" distR="0">
@@ -48332,7 +48224,6 @@
       <w:r>
         <w:rPr>
           <w:noProof/>
-          <w:lang w:val="vi-VN" w:eastAsia="vi-VN"/>
         </w:rPr>
         <w:drawing>
           <wp:inline distT="0" distB="0" distL="0" distR="0">
@@ -48665,7 +48556,6 @@
       <w:r>
         <w:rPr>
           <w:noProof/>
-          <w:lang w:val="vi-VN" w:eastAsia="vi-VN"/>
         </w:rPr>
         <w:drawing>
           <wp:inline distT="0" distB="0" distL="0" distR="0">
@@ -48766,7 +48656,6 @@
       <w:r>
         <w:rPr>
           <w:noProof/>
-          <w:lang w:val="vi-VN" w:eastAsia="vi-VN"/>
         </w:rPr>
         <w:drawing>
           <wp:inline distT="0" distB="0" distL="0" distR="0">
@@ -49089,7 +48978,6 @@
       <w:r>
         <w:rPr>
           <w:noProof/>
-          <w:lang w:val="vi-VN" w:eastAsia="vi-VN"/>
         </w:rPr>
         <w:lastRenderedPageBreak/>
         <w:drawing>
@@ -49168,7 +49056,6 @@
       <w:r>
         <w:rPr>
           <w:noProof/>
-          <w:lang w:val="vi-VN" w:eastAsia="vi-VN"/>
         </w:rPr>
         <w:drawing>
           <wp:inline distT="0" distB="0" distL="0" distR="0">
@@ -49475,7 +49362,6 @@
       <w:r>
         <w:rPr>
           <w:noProof/>
-          <w:lang w:val="vi-VN" w:eastAsia="vi-VN"/>
         </w:rPr>
         <w:lastRenderedPageBreak/>
         <w:drawing>
@@ -49545,7 +49431,6 @@
       <w:r>
         <w:rPr>
           <w:noProof/>
-          <w:lang w:val="vi-VN" w:eastAsia="vi-VN"/>
         </w:rPr>
         <w:lastRenderedPageBreak/>
         <w:drawing>
@@ -51106,98 +50991,281 @@
         <w:t>Quản lý học sinh</w:t>
       </w:r>
     </w:p>
-    <w:p>
-      <w:pPr>
-        <w:pStyle w:val="noiDung"/>
-        <w:rPr>
-          <w:i/>
-        </w:rPr>
-      </w:pPr>
-      <w:r>
-        <w:rPr>
-          <w:i/>
-        </w:rPr>
-        <w:t>Mô tả</w:t>
-      </w:r>
-    </w:p>
-    <w:p>
-      <w:pPr>
-        <w:pStyle w:val="noiDung"/>
-      </w:pPr>
-      <w:r>
-        <w:t>Đây là chức năng quản lý học sinh trong nhà trường.Sử dụng chức năng này để theo dõi,quản lý các hoạt động liên quan đến học sinh.</w:t>
-      </w:r>
-    </w:p>
-    <w:p>
-      <w:pPr>
-        <w:pStyle w:val="noiDung"/>
-        <w:rPr>
-          <w:i/>
-        </w:rPr>
-      </w:pPr>
-      <w:r>
-        <w:rPr>
-          <w:i/>
-        </w:rPr>
-        <w:t>Yêu cầu chức năng</w:t>
-      </w:r>
-    </w:p>
-    <w:p>
-      <w:pPr>
-        <w:pStyle w:val="noiDung"/>
-      </w:pPr>
-      <w:r>
-        <w:t>Thêm mới học sinh</w:t>
-      </w:r>
-    </w:p>
-    <w:p>
-      <w:pPr>
-        <w:pStyle w:val="noiDung"/>
-      </w:pPr>
-      <w:r>
-        <w:t>Cập nhật thông tin học sinh</w:t>
-      </w:r>
-    </w:p>
-    <w:p>
-      <w:pPr>
-        <w:pStyle w:val="noiDung"/>
-      </w:pPr>
-      <w:r>
-        <w:t>Xem thông tin chi tiết học sinh</w:t>
-      </w:r>
-    </w:p>
-    <w:p>
-      <w:pPr>
-        <w:pStyle w:val="noiDung"/>
-      </w:pPr>
-      <w:r>
-        <w:t>Xóa thông tin học sinh</w:t>
-      </w:r>
-    </w:p>
-    <w:p>
-      <w:pPr>
-        <w:pStyle w:val="noiDung"/>
-      </w:pPr>
-      <w:r>
-        <w:t>Liệt kê danh sách và tìm kiếm học sinh theo những tiêu chí cho trước</w:t>
-      </w:r>
-    </w:p>
-    <w:p>
-      <w:pPr>
-        <w:pStyle w:val="noiDung"/>
-      </w:pPr>
-      <w:r>
-        <w:t>Cập nhật sổ điểm</w:t>
-      </w:r>
-    </w:p>
-    <w:p>
-      <w:pPr>
-        <w:pStyle w:val="noiDung"/>
-      </w:pPr>
-      <w:r>
-        <w:t>Xếp hạng học sinh</w:t>
-      </w:r>
-    </w:p>
+    <w:tbl>
+      <w:tblPr>
+        <w:tblW w:w="0" w:type="auto"/>
+        <w:tblBorders>
+          <w:top w:val="single" w:sz="4" w:space="0" w:color="000000"/>
+          <w:left w:val="single" w:sz="4" w:space="0" w:color="000000"/>
+          <w:bottom w:val="single" w:sz="4" w:space="0" w:color="000000"/>
+          <w:right w:val="single" w:sz="4" w:space="0" w:color="000000"/>
+          <w:insideH w:val="single" w:sz="4" w:space="0" w:color="000000"/>
+          <w:insideV w:val="single" w:sz="4" w:space="0" w:color="000000"/>
+        </w:tblBorders>
+        <w:tblLook w:val="04A0"/>
+      </w:tblPr>
+      <w:tblGrid>
+        <w:gridCol w:w="3258"/>
+        <w:gridCol w:w="5803"/>
+      </w:tblGrid>
+      <w:tr>
+        <w:tc>
+          <w:tcPr>
+            <w:tcW w:w="3258" w:type="dxa"/>
+          </w:tcPr>
+          <w:p>
+            <w:pPr>
+              <w:pStyle w:val="noiDung"/>
+              <w:jc w:val="center"/>
+              <w:rPr>
+                <w:b/>
+              </w:rPr>
+            </w:pPr>
+            <w:r>
+              <w:rPr>
+                <w:b/>
+              </w:rPr>
+              <w:t>Mô tả</w:t>
+            </w:r>
+          </w:p>
+        </w:tc>
+        <w:tc>
+          <w:tcPr>
+            <w:tcW w:w="5803" w:type="dxa"/>
+          </w:tcPr>
+          <w:p>
+            <w:pPr>
+              <w:pStyle w:val="noiDung"/>
+              <w:jc w:val="center"/>
+              <w:rPr>
+                <w:b/>
+              </w:rPr>
+            </w:pPr>
+            <w:r>
+              <w:rPr>
+                <w:b/>
+              </w:rPr>
+              <w:t>Yêu cầu chức năng</w:t>
+            </w:r>
+          </w:p>
+        </w:tc>
+      </w:tr>
+      <w:tr>
+        <w:tc>
+          <w:tcPr>
+            <w:tcW w:w="3258" w:type="dxa"/>
+            <w:vMerge w:val="restart"/>
+          </w:tcPr>
+          <w:p>
+            <w:pPr>
+              <w:pStyle w:val="noiDung"/>
+            </w:pPr>
+            <w:r>
+              <w:t>Đây là chức năng quản lý học sinh trong nhà trường.Sử dụng chức năng này để theo dõi,quản lý các hoạt động liên quan đến học sinh.</w:t>
+            </w:r>
+          </w:p>
+          <w:p>
+            <w:pPr>
+              <w:pStyle w:val="noiDung"/>
+              <w:jc w:val="center"/>
+              <w:rPr>
+                <w:b/>
+              </w:rPr>
+            </w:pPr>
+          </w:p>
+        </w:tc>
+        <w:tc>
+          <w:tcPr>
+            <w:tcW w:w="5803" w:type="dxa"/>
+          </w:tcPr>
+          <w:p>
+            <w:pPr>
+              <w:pStyle w:val="noiDung"/>
+            </w:pPr>
+            <w:r>
+              <w:t>Thêm mới học sinh</w:t>
+            </w:r>
+            <w:r>
+              <w:t>.</w:t>
+            </w:r>
+          </w:p>
+        </w:tc>
+      </w:tr>
+      <w:tr>
+        <w:tc>
+          <w:tcPr>
+            <w:tcW w:w="3258" w:type="dxa"/>
+            <w:vMerge/>
+          </w:tcPr>
+          <w:p>
+            <w:pPr>
+              <w:pStyle w:val="noiDung"/>
+              <w:rPr>
+                <w:b/>
+              </w:rPr>
+            </w:pPr>
+          </w:p>
+        </w:tc>
+        <w:tc>
+          <w:tcPr>
+            <w:tcW w:w="5803" w:type="dxa"/>
+          </w:tcPr>
+          <w:p>
+            <w:pPr>
+              <w:pStyle w:val="noiDung"/>
+            </w:pPr>
+            <w:r>
+              <w:t>Cập nhật thông tin học sinh.</w:t>
+            </w:r>
+          </w:p>
+        </w:tc>
+      </w:tr>
+      <w:tr>
+        <w:tc>
+          <w:tcPr>
+            <w:tcW w:w="3258" w:type="dxa"/>
+            <w:vMerge/>
+          </w:tcPr>
+          <w:p>
+            <w:pPr>
+              <w:pStyle w:val="noiDung"/>
+              <w:rPr>
+                <w:b/>
+              </w:rPr>
+            </w:pPr>
+          </w:p>
+        </w:tc>
+        <w:tc>
+          <w:tcPr>
+            <w:tcW w:w="5803" w:type="dxa"/>
+          </w:tcPr>
+          <w:p>
+            <w:pPr>
+              <w:pStyle w:val="noiDung"/>
+            </w:pPr>
+            <w:r>
+              <w:t>Xem thông tin chi tiết học sinh.</w:t>
+            </w:r>
+          </w:p>
+        </w:tc>
+      </w:tr>
+      <w:tr>
+        <w:tc>
+          <w:tcPr>
+            <w:tcW w:w="3258" w:type="dxa"/>
+            <w:vMerge/>
+          </w:tcPr>
+          <w:p>
+            <w:pPr>
+              <w:pStyle w:val="noiDung"/>
+              <w:rPr>
+                <w:b/>
+              </w:rPr>
+            </w:pPr>
+          </w:p>
+        </w:tc>
+        <w:tc>
+          <w:tcPr>
+            <w:tcW w:w="5803" w:type="dxa"/>
+          </w:tcPr>
+          <w:p>
+            <w:pPr>
+              <w:pStyle w:val="noiDung"/>
+            </w:pPr>
+            <w:r>
+              <w:t>Xóa học sinh.</w:t>
+            </w:r>
+          </w:p>
+        </w:tc>
+      </w:tr>
+      <w:tr>
+        <w:tc>
+          <w:tcPr>
+            <w:tcW w:w="3258" w:type="dxa"/>
+            <w:vMerge/>
+          </w:tcPr>
+          <w:p>
+            <w:pPr>
+              <w:pStyle w:val="noiDung"/>
+              <w:rPr>
+                <w:b/>
+              </w:rPr>
+            </w:pPr>
+          </w:p>
+        </w:tc>
+        <w:tc>
+          <w:tcPr>
+            <w:tcW w:w="5803" w:type="dxa"/>
+          </w:tcPr>
+          <w:p>
+            <w:pPr>
+              <w:pStyle w:val="noiDung"/>
+            </w:pPr>
+            <w:r>
+              <w:t>Liệt kê danh sách và tìm kiếm học sinh theo những tiêu chí cho trước.</w:t>
+            </w:r>
+          </w:p>
+        </w:tc>
+      </w:tr>
+      <w:tr>
+        <w:tc>
+          <w:tcPr>
+            <w:tcW w:w="3258" w:type="dxa"/>
+            <w:vMerge/>
+          </w:tcPr>
+          <w:p>
+            <w:pPr>
+              <w:pStyle w:val="noiDung"/>
+              <w:rPr>
+                <w:b/>
+              </w:rPr>
+            </w:pPr>
+          </w:p>
+        </w:tc>
+        <w:tc>
+          <w:tcPr>
+            <w:tcW w:w="5803" w:type="dxa"/>
+          </w:tcPr>
+          <w:p>
+            <w:pPr>
+              <w:pStyle w:val="noiDung"/>
+            </w:pPr>
+            <w:r>
+              <w:t>Cập nhật sổ điểm.</w:t>
+            </w:r>
+          </w:p>
+        </w:tc>
+      </w:tr>
+      <w:tr>
+        <w:tc>
+          <w:tcPr>
+            <w:tcW w:w="3258" w:type="dxa"/>
+            <w:vMerge/>
+          </w:tcPr>
+          <w:p>
+            <w:pPr>
+              <w:pStyle w:val="noiDung"/>
+              <w:rPr>
+                <w:b/>
+              </w:rPr>
+            </w:pPr>
+          </w:p>
+        </w:tc>
+        <w:tc>
+          <w:tcPr>
+            <w:tcW w:w="5803" w:type="dxa"/>
+          </w:tcPr>
+          <w:p>
+            <w:pPr>
+              <w:pStyle w:val="noiDung"/>
+            </w:pPr>
+            <w:r>
+              <w:t>Xếp hạng học sinh.</w:t>
+            </w:r>
+          </w:p>
+        </w:tc>
+      </w:tr>
+    </w:tbl>
     <w:p>
       <w:pPr>
         <w:pStyle w:val="noiDung"/>
@@ -51205,89 +51273,273 @@
           <w:b/>
         </w:rPr>
       </w:pPr>
-      <w:r>
+    </w:p>
+    <w:p>
+      <w:pPr>
+        <w:pStyle w:val="noiDung"/>
         <w:rPr>
           <w:b/>
         </w:rPr>
+      </w:pPr>
+      <w:r>
+        <w:rPr>
+          <w:b/>
+        </w:rPr>
         <w:t>Quản lý giáo viên</w:t>
       </w:r>
     </w:p>
-    <w:p>
-      <w:pPr>
-        <w:pStyle w:val="noiDung"/>
-        <w:rPr>
-          <w:i/>
-        </w:rPr>
-      </w:pPr>
-      <w:r>
-        <w:rPr>
-          <w:i/>
-        </w:rPr>
-        <w:t>Mô tả</w:t>
-      </w:r>
-    </w:p>
-    <w:p>
-      <w:pPr>
-        <w:pStyle w:val="noiDung"/>
-      </w:pPr>
-      <w:r>
-        <w:t>Đây là chức năng quản lý giáo viên của trường.Sử dụng chức năng này để theo dõi,quản lý các hoạt động liên quan tới giáo viên.</w:t>
-      </w:r>
-    </w:p>
-    <w:p>
-      <w:pPr>
-        <w:pStyle w:val="noiDung"/>
-        <w:rPr>
-          <w:i/>
-        </w:rPr>
-      </w:pPr>
-      <w:r>
-        <w:rPr>
-          <w:i/>
-        </w:rPr>
-        <w:t>Yêu cầu chức năng</w:t>
-      </w:r>
-    </w:p>
-    <w:p>
-      <w:pPr>
-        <w:pStyle w:val="noiDung"/>
-      </w:pPr>
-      <w:r>
-        <w:t>Thêm mới giáo viên</w:t>
-      </w:r>
-    </w:p>
-    <w:p>
-      <w:pPr>
-        <w:pStyle w:val="noiDung"/>
-      </w:pPr>
-      <w:r>
-        <w:t>Cập nhật thông tin giáo viên</w:t>
-      </w:r>
-    </w:p>
-    <w:p>
-      <w:pPr>
-        <w:pStyle w:val="noiDung"/>
-      </w:pPr>
-      <w:r>
-        <w:t>Xem thông tin chi tiết giáo viên</w:t>
-      </w:r>
-    </w:p>
-    <w:p>
-      <w:pPr>
-        <w:pStyle w:val="noiDung"/>
-      </w:pPr>
-      <w:r>
-        <w:t>Tìm kiếm giáo viên theo những tiêu chí cho trước</w:t>
-      </w:r>
-    </w:p>
-    <w:p>
-      <w:pPr>
-        <w:pStyle w:val="noiDung"/>
-      </w:pPr>
-      <w:r>
-        <w:t>Phân công giảng dạy theo các lớp</w:t>
-      </w:r>
-    </w:p>
+    <w:tbl>
+      <w:tblPr>
+        <w:tblW w:w="0" w:type="auto"/>
+        <w:tblBorders>
+          <w:top w:val="single" w:sz="4" w:space="0" w:color="000000"/>
+          <w:left w:val="single" w:sz="4" w:space="0" w:color="000000"/>
+          <w:bottom w:val="single" w:sz="4" w:space="0" w:color="000000"/>
+          <w:right w:val="single" w:sz="4" w:space="0" w:color="000000"/>
+          <w:insideH w:val="single" w:sz="4" w:space="0" w:color="000000"/>
+          <w:insideV w:val="single" w:sz="4" w:space="0" w:color="000000"/>
+        </w:tblBorders>
+        <w:tblLook w:val="04A0"/>
+      </w:tblPr>
+      <w:tblGrid>
+        <w:gridCol w:w="3258"/>
+        <w:gridCol w:w="5803"/>
+      </w:tblGrid>
+      <w:tr>
+        <w:tc>
+          <w:tcPr>
+            <w:tcW w:w="3258" w:type="dxa"/>
+          </w:tcPr>
+          <w:p>
+            <w:pPr>
+              <w:pStyle w:val="noiDung"/>
+              <w:jc w:val="center"/>
+              <w:rPr>
+                <w:b/>
+              </w:rPr>
+            </w:pPr>
+            <w:r>
+              <w:rPr>
+                <w:b/>
+              </w:rPr>
+              <w:t>Mô tả</w:t>
+            </w:r>
+          </w:p>
+        </w:tc>
+        <w:tc>
+          <w:tcPr>
+            <w:tcW w:w="5803" w:type="dxa"/>
+          </w:tcPr>
+          <w:p>
+            <w:pPr>
+              <w:pStyle w:val="noiDung"/>
+              <w:jc w:val="center"/>
+              <w:rPr>
+                <w:b/>
+              </w:rPr>
+            </w:pPr>
+            <w:r>
+              <w:rPr>
+                <w:b/>
+              </w:rPr>
+              <w:t>Yêu cầu chức năng</w:t>
+            </w:r>
+          </w:p>
+        </w:tc>
+      </w:tr>
+      <w:tr>
+        <w:tc>
+          <w:tcPr>
+            <w:tcW w:w="3258" w:type="dxa"/>
+            <w:vMerge w:val="restart"/>
+          </w:tcPr>
+          <w:p>
+            <w:pPr>
+              <w:pStyle w:val="noiDung"/>
+            </w:pPr>
+            <w:r>
+              <w:t>Đây là chức năng quản lý giáo viên của trường.Sử dụng chức năng này để theo dõi,quản lý các hoạt động liên quan tới giáo viên.</w:t>
+            </w:r>
+          </w:p>
+          <w:p>
+            <w:pPr>
+              <w:pStyle w:val="noiDung"/>
+              <w:jc w:val="center"/>
+              <w:rPr>
+                <w:b/>
+              </w:rPr>
+            </w:pPr>
+          </w:p>
+        </w:tc>
+        <w:tc>
+          <w:tcPr>
+            <w:tcW w:w="5803" w:type="dxa"/>
+          </w:tcPr>
+          <w:p>
+            <w:pPr>
+              <w:pStyle w:val="noiDung"/>
+            </w:pPr>
+            <w:r>
+              <w:t xml:space="preserve">Thêm mới </w:t>
+            </w:r>
+            <w:r>
+              <w:t>giáo viên.</w:t>
+            </w:r>
+          </w:p>
+        </w:tc>
+      </w:tr>
+      <w:tr>
+        <w:tc>
+          <w:tcPr>
+            <w:tcW w:w="3258" w:type="dxa"/>
+            <w:vMerge/>
+          </w:tcPr>
+          <w:p>
+            <w:pPr>
+              <w:pStyle w:val="noiDung"/>
+              <w:rPr>
+                <w:b/>
+              </w:rPr>
+            </w:pPr>
+          </w:p>
+        </w:tc>
+        <w:tc>
+          <w:tcPr>
+            <w:tcW w:w="5803" w:type="dxa"/>
+          </w:tcPr>
+          <w:p>
+            <w:pPr>
+              <w:pStyle w:val="noiDung"/>
+            </w:pPr>
+            <w:r>
+              <w:t xml:space="preserve">Cập nhật thông tin </w:t>
+            </w:r>
+            <w:r>
+              <w:t>giáo viên</w:t>
+            </w:r>
+            <w:r>
+              <w:t>.</w:t>
+            </w:r>
+          </w:p>
+        </w:tc>
+      </w:tr>
+      <w:tr>
+        <w:tc>
+          <w:tcPr>
+            <w:tcW w:w="3258" w:type="dxa"/>
+            <w:vMerge/>
+          </w:tcPr>
+          <w:p>
+            <w:pPr>
+              <w:pStyle w:val="noiDung"/>
+              <w:rPr>
+                <w:b/>
+              </w:rPr>
+            </w:pPr>
+          </w:p>
+        </w:tc>
+        <w:tc>
+          <w:tcPr>
+            <w:tcW w:w="5803" w:type="dxa"/>
+          </w:tcPr>
+          <w:p>
+            <w:pPr>
+              <w:pStyle w:val="noiDung"/>
+            </w:pPr>
+            <w:r>
+              <w:t>Xem thông tin chi tiết giáo viên.</w:t>
+            </w:r>
+          </w:p>
+        </w:tc>
+      </w:tr>
+      <w:tr>
+        <w:tc>
+          <w:tcPr>
+            <w:tcW w:w="3258" w:type="dxa"/>
+            <w:vMerge/>
+          </w:tcPr>
+          <w:p>
+            <w:pPr>
+              <w:pStyle w:val="noiDung"/>
+              <w:rPr>
+                <w:b/>
+              </w:rPr>
+            </w:pPr>
+          </w:p>
+        </w:tc>
+        <w:tc>
+          <w:tcPr>
+            <w:tcW w:w="5803" w:type="dxa"/>
+          </w:tcPr>
+          <w:p>
+            <w:pPr>
+              <w:pStyle w:val="noiDung"/>
+            </w:pPr>
+            <w:r>
+              <w:t>Xóa giáo viên.</w:t>
+            </w:r>
+          </w:p>
+        </w:tc>
+      </w:tr>
+      <w:tr>
+        <w:tc>
+          <w:tcPr>
+            <w:tcW w:w="3258" w:type="dxa"/>
+            <w:vMerge/>
+          </w:tcPr>
+          <w:p>
+            <w:pPr>
+              <w:pStyle w:val="noiDung"/>
+              <w:rPr>
+                <w:b/>
+              </w:rPr>
+            </w:pPr>
+          </w:p>
+        </w:tc>
+        <w:tc>
+          <w:tcPr>
+            <w:tcW w:w="5803" w:type="dxa"/>
+          </w:tcPr>
+          <w:p>
+            <w:pPr>
+              <w:pStyle w:val="noiDung"/>
+            </w:pPr>
+            <w:r>
+              <w:t>Tìm kiếm học sinh theo những tiêu chí cho trước.</w:t>
+            </w:r>
+          </w:p>
+        </w:tc>
+      </w:tr>
+      <w:tr>
+        <w:tc>
+          <w:tcPr>
+            <w:tcW w:w="3258" w:type="dxa"/>
+            <w:vMerge/>
+          </w:tcPr>
+          <w:p>
+            <w:pPr>
+              <w:pStyle w:val="noiDung"/>
+              <w:rPr>
+                <w:b/>
+              </w:rPr>
+            </w:pPr>
+          </w:p>
+        </w:tc>
+        <w:tc>
+          <w:tcPr>
+            <w:tcW w:w="5803" w:type="dxa"/>
+          </w:tcPr>
+          <w:p>
+            <w:pPr>
+              <w:pStyle w:val="noiDung"/>
+            </w:pPr>
+            <w:r>
+              <w:t>Phân công giảng dạy theo các lớp.</w:t>
+            </w:r>
+          </w:p>
+        </w:tc>
+      </w:tr>
+    </w:tbl>
     <w:p>
       <w:pPr>
         <w:pStyle w:val="noiDung"/>
@@ -51295,81 +51547,201 @@
           <w:b/>
         </w:rPr>
       </w:pPr>
-      <w:r>
+    </w:p>
+    <w:p>
+      <w:pPr>
+        <w:pStyle w:val="noiDung"/>
         <w:rPr>
           <w:b/>
         </w:rPr>
+      </w:pPr>
+    </w:p>
+    <w:p>
+      <w:pPr>
+        <w:pStyle w:val="noiDung"/>
+        <w:rPr>
+          <w:b/>
+        </w:rPr>
+      </w:pPr>
+    </w:p>
+    <w:p>
+      <w:pPr>
+        <w:pStyle w:val="noiDung"/>
+        <w:rPr>
+          <w:b/>
+        </w:rPr>
+      </w:pPr>
+      <w:r>
+        <w:rPr>
+          <w:b/>
+        </w:rPr>
+        <w:lastRenderedPageBreak/>
         <w:t>Quản lý việc thu học phí</w:t>
       </w:r>
     </w:p>
-    <w:p>
-      <w:pPr>
-        <w:pStyle w:val="noiDung"/>
-        <w:rPr>
-          <w:i/>
-        </w:rPr>
-      </w:pPr>
-      <w:r>
-        <w:rPr>
-          <w:i/>
-        </w:rPr>
-        <w:t>Mô tả</w:t>
-      </w:r>
-    </w:p>
-    <w:p>
-      <w:pPr>
-        <w:pStyle w:val="noiDung"/>
-      </w:pPr>
-      <w:r>
-        <w:t>Đây là chức năng quản lý việc thu tiền học phí.Sử dụng chức năng này để theo dõi,quản lý các vấn đề liên quan tới học phí của học sinh.</w:t>
-      </w:r>
-    </w:p>
-    <w:p>
-      <w:pPr>
-        <w:pStyle w:val="noiDung"/>
-        <w:rPr>
-          <w:i/>
-        </w:rPr>
-      </w:pPr>
-      <w:r>
-        <w:rPr>
-          <w:i/>
-        </w:rPr>
-        <w:t>Yêu cầu chức năng</w:t>
-      </w:r>
-    </w:p>
-    <w:p>
-      <w:pPr>
-        <w:pStyle w:val="noiDung"/>
-      </w:pPr>
-      <w:r>
-        <w:lastRenderedPageBreak/>
-        <w:t>Thêm mới học sinh nộp học phí</w:t>
-      </w:r>
-    </w:p>
-    <w:p>
-      <w:pPr>
-        <w:pStyle w:val="noiDung"/>
-      </w:pPr>
-      <w:r>
-        <w:t>Cập nhật tiền học phí của học sinh</w:t>
-      </w:r>
-    </w:p>
-    <w:p>
-      <w:pPr>
-        <w:pStyle w:val="noiDung"/>
-      </w:pPr>
-      <w:r>
-        <w:t>Xem chi tiết thông tin học phí của từng học sinh</w:t>
-      </w:r>
-    </w:p>
-    <w:p>
-      <w:pPr>
-        <w:pStyle w:val="noiDung"/>
-      </w:pPr>
-      <w:r>
-        <w:t>Liệt kê,tìm kiếm danh sách sinh viên còn nợ học phí,đã hoàn thành học phí</w:t>
-      </w:r>
+    <w:tbl>
+      <w:tblPr>
+        <w:tblW w:w="0" w:type="auto"/>
+        <w:tblBorders>
+          <w:top w:val="single" w:sz="4" w:space="0" w:color="000000"/>
+          <w:left w:val="single" w:sz="4" w:space="0" w:color="000000"/>
+          <w:bottom w:val="single" w:sz="4" w:space="0" w:color="000000"/>
+          <w:right w:val="single" w:sz="4" w:space="0" w:color="000000"/>
+          <w:insideH w:val="single" w:sz="4" w:space="0" w:color="000000"/>
+          <w:insideV w:val="single" w:sz="4" w:space="0" w:color="000000"/>
+        </w:tblBorders>
+        <w:tblLook w:val="04A0"/>
+      </w:tblPr>
+      <w:tblGrid>
+        <w:gridCol w:w="3258"/>
+        <w:gridCol w:w="5803"/>
+      </w:tblGrid>
+      <w:tr>
+        <w:tc>
+          <w:tcPr>
+            <w:tcW w:w="3258" w:type="dxa"/>
+          </w:tcPr>
+          <w:p>
+            <w:pPr>
+              <w:pStyle w:val="noiDung"/>
+              <w:jc w:val="center"/>
+              <w:rPr>
+                <w:b/>
+              </w:rPr>
+            </w:pPr>
+            <w:r>
+              <w:rPr>
+                <w:b/>
+              </w:rPr>
+              <w:t>Mô tả</w:t>
+            </w:r>
+          </w:p>
+        </w:tc>
+        <w:tc>
+          <w:tcPr>
+            <w:tcW w:w="5803" w:type="dxa"/>
+          </w:tcPr>
+          <w:p>
+            <w:pPr>
+              <w:pStyle w:val="noiDung"/>
+              <w:jc w:val="center"/>
+              <w:rPr>
+                <w:b/>
+              </w:rPr>
+            </w:pPr>
+            <w:r>
+              <w:rPr>
+                <w:b/>
+              </w:rPr>
+              <w:t>Yêu cầu chức năng</w:t>
+            </w:r>
+          </w:p>
+        </w:tc>
+      </w:tr>
+      <w:tr>
+        <w:tc>
+          <w:tcPr>
+            <w:tcW w:w="3258" w:type="dxa"/>
+            <w:vMerge w:val="restart"/>
+          </w:tcPr>
+          <w:p>
+            <w:pPr>
+              <w:pStyle w:val="noiDung"/>
+            </w:pPr>
+            <w:r>
+              <w:t>Đây là chức năng quản lý việc thu tiền học phí.Sử dụng chức năng này để theo dõi,quản lý các vấn đề liên quan tới học phí của học sinh.</w:t>
+            </w:r>
+          </w:p>
+          <w:p>
+            <w:pPr>
+              <w:pStyle w:val="noiDung"/>
+              <w:jc w:val="center"/>
+              <w:rPr>
+                <w:b/>
+              </w:rPr>
+            </w:pPr>
+          </w:p>
+        </w:tc>
+        <w:tc>
+          <w:tcPr>
+            <w:tcW w:w="5803" w:type="dxa"/>
+          </w:tcPr>
+          <w:p>
+            <w:pPr>
+              <w:pStyle w:val="noiDung"/>
+            </w:pPr>
+            <w:r>
+              <w:t>Cập nhật tiền học phí của học sinh.</w:t>
+            </w:r>
+          </w:p>
+        </w:tc>
+      </w:tr>
+      <w:tr>
+        <w:tc>
+          <w:tcPr>
+            <w:tcW w:w="3258" w:type="dxa"/>
+            <w:vMerge/>
+          </w:tcPr>
+          <w:p>
+            <w:pPr>
+              <w:pStyle w:val="noiDung"/>
+              <w:rPr>
+                <w:b/>
+              </w:rPr>
+            </w:pPr>
+          </w:p>
+        </w:tc>
+        <w:tc>
+          <w:tcPr>
+            <w:tcW w:w="5803" w:type="dxa"/>
+          </w:tcPr>
+          <w:p>
+            <w:pPr>
+              <w:pStyle w:val="noiDung"/>
+            </w:pPr>
+            <w:r>
+              <w:t>Xem chi tiết thông tin học phí của từng học sinh.</w:t>
+            </w:r>
+          </w:p>
+        </w:tc>
+      </w:tr>
+      <w:tr>
+        <w:tc>
+          <w:tcPr>
+            <w:tcW w:w="3258" w:type="dxa"/>
+            <w:vMerge/>
+          </w:tcPr>
+          <w:p>
+            <w:pPr>
+              <w:pStyle w:val="noiDung"/>
+              <w:rPr>
+                <w:b/>
+              </w:rPr>
+            </w:pPr>
+          </w:p>
+        </w:tc>
+        <w:tc>
+          <w:tcPr>
+            <w:tcW w:w="5803" w:type="dxa"/>
+          </w:tcPr>
+          <w:p>
+            <w:pPr>
+              <w:pStyle w:val="noiDung"/>
+            </w:pPr>
+            <w:r>
+              <w:t>Liệt kê danh sách học sinh còn nợ học phí,đã hoàn thành học phí.</w:t>
+            </w:r>
+          </w:p>
+        </w:tc>
+      </w:tr>
+    </w:tbl>
+    <w:p>
+      <w:pPr>
+        <w:pStyle w:val="noiDung"/>
+        <w:rPr>
+          <w:b/>
+        </w:rPr>
+      </w:pPr>
     </w:p>
     <w:p>
       <w:pPr>
@@ -51387,79 +51759,225 @@
         <w:t>Gửi mail và tin nhắn SMS</w:t>
       </w:r>
     </w:p>
-    <w:p>
-      <w:pPr>
-        <w:pStyle w:val="noiDung"/>
-        <w:rPr>
-          <w:i/>
+    <w:tbl>
+      <w:tblPr>
+        <w:tblW w:w="0" w:type="auto"/>
+        <w:tblBorders>
+          <w:top w:val="single" w:sz="4" w:space="0" w:color="000000"/>
+          <w:left w:val="single" w:sz="4" w:space="0" w:color="000000"/>
+          <w:bottom w:val="single" w:sz="4" w:space="0" w:color="000000"/>
+          <w:right w:val="single" w:sz="4" w:space="0" w:color="000000"/>
+          <w:insideH w:val="single" w:sz="4" w:space="0" w:color="000000"/>
+          <w:insideV w:val="single" w:sz="4" w:space="0" w:color="000000"/>
+        </w:tblBorders>
+        <w:tblLook w:val="04A0"/>
+      </w:tblPr>
+      <w:tblGrid>
+        <w:gridCol w:w="3258"/>
+        <w:gridCol w:w="5803"/>
+      </w:tblGrid>
+      <w:tr>
+        <w:tc>
+          <w:tcPr>
+            <w:tcW w:w="3258" w:type="dxa"/>
+          </w:tcPr>
+          <w:p>
+            <w:pPr>
+              <w:pStyle w:val="noiDung"/>
+              <w:jc w:val="center"/>
+              <w:rPr>
+                <w:b/>
+              </w:rPr>
+            </w:pPr>
+            <w:r>
+              <w:rPr>
+                <w:b/>
+              </w:rPr>
+              <w:t>Mô tả</w:t>
+            </w:r>
+          </w:p>
+        </w:tc>
+        <w:tc>
+          <w:tcPr>
+            <w:tcW w:w="5803" w:type="dxa"/>
+          </w:tcPr>
+          <w:p>
+            <w:pPr>
+              <w:pStyle w:val="noiDung"/>
+              <w:jc w:val="center"/>
+              <w:rPr>
+                <w:b/>
+              </w:rPr>
+            </w:pPr>
+            <w:r>
+              <w:rPr>
+                <w:b/>
+              </w:rPr>
+              <w:t>Yêu cầu chức năng</w:t>
+            </w:r>
+          </w:p>
+        </w:tc>
+      </w:tr>
+      <w:tr>
+        <w:trPr>
+          <w:trHeight w:val="1141"/>
+        </w:trPr>
+        <w:tc>
+          <w:tcPr>
+            <w:tcW w:w="3258" w:type="dxa"/>
+            <w:vMerge w:val="restart"/>
+          </w:tcPr>
+          <w:p>
+            <w:pPr>
+              <w:pStyle w:val="noiDung"/>
+            </w:pPr>
+            <w:r>
+              <w:t>Đây là chức năng gửi mail và tin nhắn SMS.Sử dụng chức năng này để trao đổi thông tin giữa nhà trường và phụ huynh học sinh.</w:t>
+            </w:r>
+          </w:p>
+          <w:p>
+            <w:pPr>
+              <w:pStyle w:val="noiDung"/>
+              <w:jc w:val="center"/>
+              <w:rPr>
+                <w:b/>
+              </w:rPr>
+            </w:pPr>
+          </w:p>
+        </w:tc>
+        <w:tc>
+          <w:tcPr>
+            <w:tcW w:w="5803" w:type="dxa"/>
+          </w:tcPr>
+          <w:p>
+            <w:pPr>
+              <w:pStyle w:val="noiDung"/>
+            </w:pPr>
+            <w:r>
+              <w:t>Cho phép gửi và nhận mail.</w:t>
+            </w:r>
+          </w:p>
+        </w:tc>
+      </w:tr>
+      <w:tr>
+        <w:tc>
+          <w:tcPr>
+            <w:tcW w:w="3258" w:type="dxa"/>
+            <w:vMerge/>
+          </w:tcPr>
+          <w:p>
+            <w:pPr>
+              <w:pStyle w:val="noiDung"/>
+              <w:rPr>
+                <w:b/>
+              </w:rPr>
+            </w:pPr>
+          </w:p>
+        </w:tc>
+        <w:tc>
+          <w:tcPr>
+            <w:tcW w:w="5803" w:type="dxa"/>
+          </w:tcPr>
+          <w:p>
+            <w:pPr>
+              <w:pStyle w:val="noiDung"/>
+            </w:pPr>
+            <w:r>
+              <w:t>Cho phép gửi và nhận tin nhắn SMS.</w:t>
+            </w:r>
+          </w:p>
+        </w:tc>
+      </w:tr>
+    </w:tbl>
+    <w:p>
+      <w:pPr>
+        <w:pStyle w:val="noiDung"/>
+        <w:rPr>
+          <w:b/>
           <w:lang w:val="fr-FR"/>
         </w:rPr>
       </w:pPr>
-      <w:r>
-        <w:rPr>
-          <w:i/>
+    </w:p>
+    <w:p>
+      <w:pPr>
+        <w:pStyle w:val="noiDung"/>
+        <w:rPr>
+          <w:b/>
           <w:lang w:val="fr-FR"/>
         </w:rPr>
-        <w:t>Mô tả</w:t>
-      </w:r>
-    </w:p>
-    <w:p>
-      <w:pPr>
-        <w:pStyle w:val="noiDung"/>
-        <w:rPr>
+      </w:pPr>
+    </w:p>
+    <w:p>
+      <w:pPr>
+        <w:pStyle w:val="noiDung"/>
+        <w:rPr>
+          <w:b/>
           <w:lang w:val="fr-FR"/>
         </w:rPr>
       </w:pPr>
-      <w:r>
-        <w:rPr>
+    </w:p>
+    <w:p>
+      <w:pPr>
+        <w:pStyle w:val="noiDung"/>
+        <w:rPr>
+          <w:b/>
           <w:lang w:val="fr-FR"/>
         </w:rPr>
-        <w:t>Đây là chức năng gửi mail và tin nhắn SMS.Sử dụng chức năng này để trao đổi thông tin giữa nhà trường và phụ huynh học sinh.</w:t>
-      </w:r>
-    </w:p>
-    <w:p>
-      <w:pPr>
-        <w:pStyle w:val="noiDung"/>
-        <w:rPr>
-          <w:i/>
+      </w:pPr>
+    </w:p>
+    <w:p>
+      <w:pPr>
+        <w:pStyle w:val="noiDung"/>
+        <w:rPr>
+          <w:b/>
           <w:lang w:val="fr-FR"/>
         </w:rPr>
       </w:pPr>
-      <w:r>
-        <w:rPr>
-          <w:i/>
+    </w:p>
+    <w:p>
+      <w:pPr>
+        <w:pStyle w:val="noiDung"/>
+        <w:rPr>
+          <w:b/>
           <w:lang w:val="fr-FR"/>
         </w:rPr>
-        <w:t>Yêu cầu chức năng</w:t>
-      </w:r>
-    </w:p>
-    <w:p>
-      <w:pPr>
-        <w:pStyle w:val="noiDung"/>
-        <w:rPr>
+      </w:pPr>
+    </w:p>
+    <w:p>
+      <w:pPr>
+        <w:pStyle w:val="noiDung"/>
+        <w:rPr>
+          <w:b/>
           <w:lang w:val="fr-FR"/>
         </w:rPr>
       </w:pPr>
-      <w:r>
-        <w:rPr>
+    </w:p>
+    <w:p>
+      <w:pPr>
+        <w:pStyle w:val="noiDung"/>
+        <w:rPr>
+          <w:b/>
           <w:lang w:val="fr-FR"/>
         </w:rPr>
-        <w:t>Cho phép gửi và nhận mail</w:t>
-      </w:r>
-    </w:p>
-    <w:p>
-      <w:pPr>
-        <w:pStyle w:val="noiDung"/>
-        <w:rPr>
+      </w:pPr>
+    </w:p>
+    <w:p>
+      <w:pPr>
+        <w:pStyle w:val="noiDung"/>
+        <w:rPr>
+          <w:b/>
           <w:lang w:val="fr-FR"/>
         </w:rPr>
       </w:pPr>
-      <w:r>
-        <w:rPr>
+    </w:p>
+    <w:p>
+      <w:pPr>
+        <w:pStyle w:val="noiDung"/>
+        <w:rPr>
+          <w:b/>
           <w:lang w:val="fr-FR"/>
         </w:rPr>
-        <w:t>Cho phép gửi và nhận tin nhắn SMS</w:t>
-      </w:r>
+      </w:pPr>
     </w:p>
     <w:p>
       <w:pPr>
@@ -51489,6 +52007,7 @@
           <w:szCs w:val="30"/>
           <w:lang w:val="fr-FR"/>
         </w:rPr>
+        <w:lastRenderedPageBreak/>
         <w:t>Mô hình kiến trúc thể hiện qua archimate</w:t>
       </w:r>
       <w:bookmarkEnd w:id="337"/>
@@ -51511,13 +52030,11 @@
     </w:p>
     <w:p>
       <w:pPr>
-        <w:pStyle w:val="Hinh"/>
-      </w:pPr>
-      <w:bookmarkStart w:id="339" w:name="_Toc263142898"/>
-      <w:r>
-        <w:t>Bussiness Actor cooperation view</w:t>
-      </w:r>
-      <w:bookmarkEnd w:id="339"/>
+        <w:pStyle w:val="noiDung"/>
+        <w:rPr>
+          <w:b/>
+        </w:rPr>
+      </w:pPr>
     </w:p>
     <w:p>
       <w:pPr>
@@ -51526,13 +52043,12 @@
       <w:r>
         <w:rPr>
           <w:noProof/>
-          <w:lang w:val="vi-VN" w:eastAsia="vi-VN"/>
         </w:rPr>
         <w:drawing>
           <wp:inline distT="0" distB="0" distL="0" distR="0">
-            <wp:extent cx="5616575" cy="3240611"/>
+            <wp:extent cx="5616575" cy="3296719"/>
             <wp:effectExtent l="19050" t="0" r="3175" b="0"/>
-            <wp:docPr id="2060" name="Picture 1" descr="F:\Portal\Tai Lieu Nhom\Thanh qua tuan 8\ActorCooperationView.jpg"/>
+            <wp:docPr id="3" name="Picture 13" descr="C:\Documents and Settings\HENXUI\Desktop\actor.PNG"/>
             <wp:cNvGraphicFramePr>
               <a:graphicFrameLocks xmlns:a="http://schemas.openxmlformats.org/drawingml/2006/main" noChangeAspect="1"/>
             </wp:cNvGraphicFramePr>
@@ -51540,7 +52056,7 @@
               <a:graphicData uri="http://schemas.openxmlformats.org/drawingml/2006/picture">
                 <pic:pic xmlns:pic="http://schemas.openxmlformats.org/drawingml/2006/picture">
                   <pic:nvPicPr>
-                    <pic:cNvPr id="0" name="Picture 1" descr="F:\Portal\Tai Lieu Nhom\Thanh qua tuan 8\ActorCooperationView.jpg"/>
+                    <pic:cNvPr id="0" name="Picture 13" descr="C:\Documents and Settings\HENXUI\Desktop\actor.PNG"/>
                     <pic:cNvPicPr>
                       <a:picLocks noChangeAspect="1" noChangeArrowheads="1"/>
                     </pic:cNvPicPr>
@@ -51555,7 +52071,7 @@
                   <pic:spPr bwMode="auto">
                     <a:xfrm>
                       <a:off x="0" y="0"/>
-                      <a:ext cx="5616575" cy="3240611"/>
+                      <a:ext cx="5616575" cy="3296719"/>
                     </a:xfrm>
                     <a:prstGeom prst="rect">
                       <a:avLst/>
@@ -51577,39 +52093,29 @@
     </w:p>
     <w:p>
       <w:pPr>
-        <w:pStyle w:val="noiDung"/>
-      </w:pPr>
-    </w:p>
-    <w:p>
-      <w:pPr>
-        <w:pStyle w:val="noiDung"/>
-      </w:pPr>
-    </w:p>
-    <w:p>
-      <w:pPr>
         <w:pStyle w:val="Hinh"/>
       </w:pPr>
-      <w:bookmarkStart w:id="340" w:name="_Toc263142899"/>
-      <w:r>
+      <w:bookmarkStart w:id="339" w:name="_Toc263142898"/>
+      <w:r>
+        <w:t>Bussiness Actor cooperation view</w:t>
+      </w:r>
+      <w:bookmarkEnd w:id="339"/>
+    </w:p>
+    <w:p>
+      <w:pPr>
+        <w:pStyle w:val="noiDung"/>
+        <w:jc w:val="center"/>
+      </w:pPr>
+      <w:r>
+        <w:rPr>
+          <w:noProof/>
+        </w:rPr>
         <w:lastRenderedPageBreak/>
-        <w:t>Bussiness Organisation structure view</w:t>
-      </w:r>
-      <w:bookmarkEnd w:id="340"/>
-    </w:p>
-    <w:p>
-      <w:pPr>
-        <w:pStyle w:val="noiDung"/>
-      </w:pPr>
-      <w:r>
-        <w:rPr>
-          <w:noProof/>
-          <w:lang w:val="vi-VN" w:eastAsia="vi-VN"/>
-        </w:rPr>
         <w:drawing>
           <wp:inline distT="0" distB="0" distL="0" distR="0">
-            <wp:extent cx="4927187" cy="6600825"/>
-            <wp:effectExtent l="19050" t="0" r="6763" b="0"/>
-            <wp:docPr id="2061" name="Picture 2" descr="F:\Portal\Tai Lieu Nhom\Thanh qua tuan 8\OrganisationStructureView.jpg"/>
+            <wp:extent cx="4772660" cy="6320155"/>
+            <wp:effectExtent l="19050" t="0" r="8890" b="0"/>
+            <wp:docPr id="16" name="Picture 15" descr="C:\Documents and Settings\HENXUI\Desktop\orange.PNG"/>
             <wp:cNvGraphicFramePr>
               <a:graphicFrameLocks xmlns:a="http://schemas.openxmlformats.org/drawingml/2006/main" noChangeAspect="1"/>
             </wp:cNvGraphicFramePr>
@@ -51617,7 +52123,7 @@
               <a:graphicData uri="http://schemas.openxmlformats.org/drawingml/2006/picture">
                 <pic:pic xmlns:pic="http://schemas.openxmlformats.org/drawingml/2006/picture">
                   <pic:nvPicPr>
-                    <pic:cNvPr id="0" name="Picture 2" descr="F:\Portal\Tai Lieu Nhom\Thanh qua tuan 8\OrganisationStructureView.jpg"/>
+                    <pic:cNvPr id="0" name="Picture 15" descr="C:\Documents and Settings\HENXUI\Desktop\orange.PNG"/>
                     <pic:cNvPicPr>
                       <a:picLocks noChangeAspect="1" noChangeArrowheads="1"/>
                     </pic:cNvPicPr>
@@ -51632,7 +52138,7 @@
                   <pic:spPr bwMode="auto">
                     <a:xfrm>
                       <a:off x="0" y="0"/>
-                      <a:ext cx="4931126" cy="6606102"/>
+                      <a:ext cx="4772660" cy="6320155"/>
                     </a:xfrm>
                     <a:prstGeom prst="rect">
                       <a:avLst/>
@@ -51656,27 +52162,32 @@
       <w:pPr>
         <w:pStyle w:val="Hinh"/>
       </w:pPr>
-      <w:bookmarkStart w:id="341" w:name="_Toc263142900"/>
-      <w:r>
-        <w:t>Business function view</w:t>
-      </w:r>
-      <w:bookmarkEnd w:id="341"/>
-    </w:p>
-    <w:p>
-      <w:pPr>
-        <w:pStyle w:val="noiDung"/>
+      <w:bookmarkStart w:id="340" w:name="_Toc263142899"/>
+      <w:r>
+        <w:t>Bussiness Organisation structure view</w:t>
+      </w:r>
+      <w:bookmarkEnd w:id="340"/>
+    </w:p>
+    <w:p>
+      <w:pPr>
+        <w:pStyle w:val="noiDung"/>
+      </w:pPr>
+    </w:p>
+    <w:p>
+      <w:pPr>
+        <w:pStyle w:val="noiDung"/>
+        <w:jc w:val="center"/>
       </w:pPr>
       <w:r>
         <w:rPr>
           <w:noProof/>
-          <w:lang w:val="vi-VN" w:eastAsia="vi-VN"/>
         </w:rPr>
         <w:lastRenderedPageBreak/>
         <w:drawing>
           <wp:inline distT="0" distB="0" distL="0" distR="0">
-            <wp:extent cx="3981450" cy="4343400"/>
+            <wp:extent cx="4140200" cy="4401185"/>
             <wp:effectExtent l="19050" t="0" r="0" b="0"/>
-            <wp:docPr id="2062" name="Picture 4" descr="F:\Portal\Tai Lieu Nhom\Thanh qua tuan 8\BusinessFunction_Lop.jpg"/>
+            <wp:docPr id="15" name="Picture 14" descr="C:\Documents and Settings\HENXUI\Desktop\function.PNG"/>
             <wp:cNvGraphicFramePr>
               <a:graphicFrameLocks xmlns:a="http://schemas.openxmlformats.org/drawingml/2006/main" noChangeAspect="1"/>
             </wp:cNvGraphicFramePr>
@@ -51684,7 +52195,7 @@
               <a:graphicData uri="http://schemas.openxmlformats.org/drawingml/2006/picture">
                 <pic:pic xmlns:pic="http://schemas.openxmlformats.org/drawingml/2006/picture">
                   <pic:nvPicPr>
-                    <pic:cNvPr id="0" name="Picture 4" descr="F:\Portal\Tai Lieu Nhom\Thanh qua tuan 8\BusinessFunction_Lop.jpg"/>
+                    <pic:cNvPr id="0" name="Picture 14" descr="C:\Documents and Settings\HENXUI\Desktop\function.PNG"/>
                     <pic:cNvPicPr>
                       <a:picLocks noChangeAspect="1" noChangeArrowheads="1"/>
                     </pic:cNvPicPr>
@@ -51699,7 +52210,7 @@
                   <pic:spPr bwMode="auto">
                     <a:xfrm>
                       <a:off x="0" y="0"/>
-                      <a:ext cx="3981450" cy="4343400"/>
+                      <a:ext cx="4140200" cy="4401185"/>
                     </a:xfrm>
                     <a:prstGeom prst="rect">
                       <a:avLst/>
@@ -51723,27 +52234,82 @@
       <w:pPr>
         <w:pStyle w:val="Hinh"/>
       </w:pPr>
-      <w:bookmarkStart w:id="342" w:name="_Toc263142901"/>
-      <w:r>
-        <w:t>Business process cooperation view</w:t>
-      </w:r>
-      <w:bookmarkEnd w:id="342"/>
-    </w:p>
-    <w:p>
-      <w:pPr>
-        <w:pStyle w:val="noiDung"/>
+      <w:bookmarkStart w:id="341" w:name="_Toc263142900"/>
+      <w:r>
+        <w:t>Business function view</w:t>
+      </w:r>
+      <w:bookmarkEnd w:id="341"/>
+    </w:p>
+    <w:p>
+      <w:pPr>
+        <w:pStyle w:val="noiDung"/>
+      </w:pPr>
+    </w:p>
+    <w:p>
+      <w:pPr>
+        <w:pStyle w:val="noiDung"/>
+      </w:pPr>
+    </w:p>
+    <w:p>
+      <w:pPr>
+        <w:pStyle w:val="noiDung"/>
+      </w:pPr>
+    </w:p>
+    <w:p>
+      <w:pPr>
+        <w:pStyle w:val="noiDung"/>
+      </w:pPr>
+    </w:p>
+    <w:p>
+      <w:pPr>
+        <w:pStyle w:val="noiDung"/>
+      </w:pPr>
+    </w:p>
+    <w:p>
+      <w:pPr>
+        <w:pStyle w:val="noiDung"/>
+      </w:pPr>
+    </w:p>
+    <w:p>
+      <w:pPr>
+        <w:pStyle w:val="noiDung"/>
+      </w:pPr>
+    </w:p>
+    <w:p>
+      <w:pPr>
+        <w:pStyle w:val="noiDung"/>
+      </w:pPr>
+    </w:p>
+    <w:p>
+      <w:pPr>
+        <w:pStyle w:val="noiDung"/>
+      </w:pPr>
+    </w:p>
+    <w:p>
+      <w:pPr>
+        <w:pStyle w:val="noiDung"/>
+      </w:pPr>
+    </w:p>
+    <w:p>
+      <w:pPr>
+        <w:pStyle w:val="noiDung"/>
+      </w:pPr>
+    </w:p>
+    <w:p>
+      <w:pPr>
+        <w:pStyle w:val="noiDung"/>
+        <w:jc w:val="center"/>
       </w:pPr>
       <w:r>
         <w:rPr>
           <w:noProof/>
-          <w:lang w:val="vi-VN" w:eastAsia="vi-VN"/>
         </w:rPr>
         <w:lastRenderedPageBreak/>
         <w:drawing>
           <wp:inline distT="0" distB="0" distL="0" distR="0">
-            <wp:extent cx="5992961" cy="3466718"/>
-            <wp:effectExtent l="19050" t="0" r="7789" b="0"/>
-            <wp:docPr id="2063" name="Picture 7" descr="F:\Portal\Tai Lieu Nhom\thanh qua\design model\Giao Vien Process Cooperation.png"/>
+            <wp:extent cx="4230370" cy="4210050"/>
+            <wp:effectExtent l="19050" t="0" r="0" b="0"/>
+            <wp:docPr id="2051" name="Picture 17" descr="C:\Documents and Settings\HENXUI\Desktop\product hoc sinh.PNG"/>
             <wp:cNvGraphicFramePr>
               <a:graphicFrameLocks xmlns:a="http://schemas.openxmlformats.org/drawingml/2006/main" noChangeAspect="1"/>
             </wp:cNvGraphicFramePr>
@@ -51751,7 +52317,7 @@
               <a:graphicData uri="http://schemas.openxmlformats.org/drawingml/2006/picture">
                 <pic:pic xmlns:pic="http://schemas.openxmlformats.org/drawingml/2006/picture">
                   <pic:nvPicPr>
-                    <pic:cNvPr id="0" name="Picture 7" descr="F:\Portal\Tai Lieu Nhom\thanh qua\design model\Giao Vien Process Cooperation.png"/>
+                    <pic:cNvPr id="0" name="Picture 17" descr="C:\Documents and Settings\HENXUI\Desktop\product hoc sinh.PNG"/>
                     <pic:cNvPicPr>
                       <a:picLocks noChangeAspect="1" noChangeArrowheads="1"/>
                     </pic:cNvPicPr>
@@ -51766,7 +52332,7 @@
                   <pic:spPr bwMode="auto">
                     <a:xfrm>
                       <a:off x="0" y="0"/>
-                      <a:ext cx="5998894" cy="3470150"/>
+                      <a:ext cx="4230370" cy="4210050"/>
                     </a:xfrm>
                     <a:prstGeom prst="rect">
                       <a:avLst/>
@@ -51785,16 +52351,152 @@
           </wp:inline>
         </w:drawing>
       </w:r>
-      <w:r>
+    </w:p>
+    <w:p>
+      <w:pPr>
+        <w:pStyle w:val="Hinh"/>
+      </w:pPr>
+      <w:r>
+        <w:t>Business product view</w:t>
+      </w:r>
+    </w:p>
+    <w:p>
+      <w:pPr>
+        <w:pStyle w:val="Hinh"/>
+        <w:numPr>
+          <w:ilvl w:val="0"/>
+          <w:numId w:val="0"/>
+        </w:numPr>
+        <w:ind w:left="720" w:hanging="360"/>
+      </w:pPr>
+    </w:p>
+    <w:p>
+      <w:pPr>
+        <w:pStyle w:val="Hinh"/>
+        <w:numPr>
+          <w:ilvl w:val="0"/>
+          <w:numId w:val="0"/>
+        </w:numPr>
+        <w:ind w:left="720" w:hanging="360"/>
+      </w:pPr>
+    </w:p>
+    <w:p>
+      <w:pPr>
+        <w:pStyle w:val="Hinh"/>
+        <w:numPr>
+          <w:ilvl w:val="0"/>
+          <w:numId w:val="0"/>
+        </w:numPr>
+        <w:ind w:left="720" w:hanging="360"/>
+      </w:pPr>
+    </w:p>
+    <w:p>
+      <w:pPr>
+        <w:pStyle w:val="Hinh"/>
+        <w:numPr>
+          <w:ilvl w:val="0"/>
+          <w:numId w:val="0"/>
+        </w:numPr>
+        <w:ind w:left="720" w:hanging="360"/>
+      </w:pPr>
+    </w:p>
+    <w:p>
+      <w:pPr>
+        <w:pStyle w:val="Hinh"/>
+        <w:numPr>
+          <w:ilvl w:val="0"/>
+          <w:numId w:val="0"/>
+        </w:numPr>
+        <w:ind w:left="720" w:hanging="360"/>
+      </w:pPr>
+    </w:p>
+    <w:p>
+      <w:pPr>
+        <w:pStyle w:val="Hinh"/>
+        <w:numPr>
+          <w:ilvl w:val="0"/>
+          <w:numId w:val="0"/>
+        </w:numPr>
+        <w:ind w:left="720" w:hanging="360"/>
+      </w:pPr>
+    </w:p>
+    <w:p>
+      <w:pPr>
+        <w:pStyle w:val="Hinh"/>
+        <w:numPr>
+          <w:ilvl w:val="0"/>
+          <w:numId w:val="0"/>
+        </w:numPr>
+        <w:ind w:left="720" w:hanging="360"/>
+      </w:pPr>
+    </w:p>
+    <w:p>
+      <w:pPr>
+        <w:pStyle w:val="Hinh"/>
+        <w:numPr>
+          <w:ilvl w:val="0"/>
+          <w:numId w:val="0"/>
+        </w:numPr>
+        <w:ind w:left="720" w:hanging="360"/>
+      </w:pPr>
+    </w:p>
+    <w:p>
+      <w:pPr>
+        <w:pStyle w:val="Hinh"/>
+        <w:numPr>
+          <w:ilvl w:val="0"/>
+          <w:numId w:val="0"/>
+        </w:numPr>
+        <w:ind w:left="720" w:hanging="360"/>
+      </w:pPr>
+    </w:p>
+    <w:p>
+      <w:pPr>
+        <w:pStyle w:val="Hinh"/>
+        <w:numPr>
+          <w:ilvl w:val="0"/>
+          <w:numId w:val="0"/>
+        </w:numPr>
+        <w:ind w:left="720" w:hanging="360"/>
+      </w:pPr>
+    </w:p>
+    <w:p>
+      <w:pPr>
+        <w:pStyle w:val="Hinh"/>
+        <w:numPr>
+          <w:ilvl w:val="0"/>
+          <w:numId w:val="0"/>
+        </w:numPr>
+        <w:ind w:left="720" w:hanging="360"/>
+      </w:pPr>
+    </w:p>
+    <w:p>
+      <w:pPr>
+        <w:pStyle w:val="Hinh"/>
+        <w:numPr>
+          <w:ilvl w:val="0"/>
+          <w:numId w:val="0"/>
+        </w:numPr>
+        <w:ind w:left="720" w:hanging="360"/>
+      </w:pPr>
+    </w:p>
+    <w:p>
+      <w:pPr>
+        <w:pStyle w:val="noiDung"/>
         <w:rPr>
           <w:noProof/>
-          <w:lang w:val="vi-VN" w:eastAsia="vi-VN"/>
-        </w:rPr>
+        </w:rPr>
+      </w:pPr>
+      <w:r>
+        <w:rPr>
+          <w:noProof/>
+        </w:rPr>
+        <w:lastRenderedPageBreak/>
         <w:drawing>
           <wp:inline distT="0" distB="0" distL="0" distR="0">
-            <wp:extent cx="6023541" cy="4400550"/>
-            <wp:effectExtent l="19050" t="0" r="0" b="0"/>
-            <wp:docPr id="2064" name="Picture 6" descr="F:\Portal\Tai Lieu Nhom\thanh qua\design model\Hoc Sinh Process Cooperation.png"/>
+            <wp:extent cx="5616575" cy="1899484"/>
+            <wp:effectExtent l="19050" t="0" r="3175" b="0"/>
+            <wp:docPr id="2057" name="Picture 22" descr="C:\Documents and Settings\HENXUI\Desktop\service hoc sinh.PNG"/>
             <wp:cNvGraphicFramePr>
               <a:graphicFrameLocks xmlns:a="http://schemas.openxmlformats.org/drawingml/2006/main" noChangeAspect="1"/>
             </wp:cNvGraphicFramePr>
@@ -51802,7 +52504,7 @@
               <a:graphicData uri="http://schemas.openxmlformats.org/drawingml/2006/picture">
                 <pic:pic xmlns:pic="http://schemas.openxmlformats.org/drawingml/2006/picture">
                   <pic:nvPicPr>
-                    <pic:cNvPr id="0" name="Picture 6" descr="F:\Portal\Tai Lieu Nhom\thanh qua\design model\Hoc Sinh Process Cooperation.png"/>
+                    <pic:cNvPr id="0" name="Picture 22" descr="C:\Documents and Settings\HENXUI\Desktop\service hoc sinh.PNG"/>
                     <pic:cNvPicPr>
                       <a:picLocks noChangeAspect="1" noChangeArrowheads="1"/>
                     </pic:cNvPicPr>
@@ -51817,7 +52519,7 @@
                   <pic:spPr bwMode="auto">
                     <a:xfrm>
                       <a:off x="0" y="0"/>
-                      <a:ext cx="6034768" cy="4408752"/>
+                      <a:ext cx="5616575" cy="1899484"/>
                     </a:xfrm>
                     <a:prstGeom prst="rect">
                       <a:avLst/>
@@ -51836,14 +52538,25 @@
           </wp:inline>
         </w:drawing>
       </w:r>
+      <w:r>
+        <w:rPr>
+          <w:noProof/>
+        </w:rPr>
+        <w:t xml:space="preserve"> </w:t>
+      </w:r>
     </w:p>
     <w:p>
       <w:pPr>
         <w:pStyle w:val="Hinh"/>
       </w:pPr>
       <w:r>
-        <w:t>Business product view</w:t>
-      </w:r>
+        <w:t>Bussiness Service realisation view</w:t>
+      </w:r>
+    </w:p>
+    <w:p>
+      <w:pPr>
+        <w:pStyle w:val="noiDung"/>
+      </w:pPr>
     </w:p>
     <w:p>
       <w:pPr>
@@ -51852,14 +52565,12 @@
       <w:r>
         <w:rPr>
           <w:noProof/>
-          <w:lang w:val="vi-VN" w:eastAsia="vi-VN"/>
-        </w:rPr>
-        <w:lastRenderedPageBreak/>
+        </w:rPr>
         <w:drawing>
           <wp:inline distT="0" distB="0" distL="0" distR="0">
-            <wp:extent cx="4219575" cy="4305300"/>
-            <wp:effectExtent l="19050" t="0" r="9525" b="0"/>
-            <wp:docPr id="2065" name="Picture 9" descr="F:\Portal\Tai Lieu Nhom\thanh qua\design model\Hoc Sinh Product.png"/>
+            <wp:extent cx="5616575" cy="4142675"/>
+            <wp:effectExtent l="19050" t="0" r="3175" b="0"/>
+            <wp:docPr id="2053" name="Picture 19" descr="C:\Documents and Settings\HENXUI\Desktop\process coop hoc sinh.PNG"/>
             <wp:cNvGraphicFramePr>
               <a:graphicFrameLocks xmlns:a="http://schemas.openxmlformats.org/drawingml/2006/main" noChangeAspect="1"/>
             </wp:cNvGraphicFramePr>
@@ -51867,7 +52578,7 @@
               <a:graphicData uri="http://schemas.openxmlformats.org/drawingml/2006/picture">
                 <pic:pic xmlns:pic="http://schemas.openxmlformats.org/drawingml/2006/picture">
                   <pic:nvPicPr>
-                    <pic:cNvPr id="0" name="Picture 9" descr="F:\Portal\Tai Lieu Nhom\thanh qua\design model\Hoc Sinh Product.png"/>
+                    <pic:cNvPr id="0" name="Picture 19" descr="C:\Documents and Settings\HENXUI\Desktop\process coop hoc sinh.PNG"/>
                     <pic:cNvPicPr>
                       <a:picLocks noChangeAspect="1" noChangeArrowheads="1"/>
                     </pic:cNvPicPr>
@@ -51882,7 +52593,7 @@
                   <pic:spPr bwMode="auto">
                     <a:xfrm>
                       <a:off x="0" y="0"/>
-                      <a:ext cx="4219575" cy="4305300"/>
+                      <a:ext cx="5616575" cy="4142675"/>
                     </a:xfrm>
                     <a:prstGeom prst="rect">
                       <a:avLst/>
@@ -51901,16 +52612,42 @@
           </wp:inline>
         </w:drawing>
       </w:r>
+    </w:p>
+    <w:p>
+      <w:pPr>
+        <w:pStyle w:val="Hinh"/>
+      </w:pPr>
+      <w:bookmarkStart w:id="342" w:name="_Toc263142901"/>
+      <w:r>
+        <w:t>Business process cooperation view</w:t>
+      </w:r>
+      <w:bookmarkEnd w:id="342"/>
+    </w:p>
+    <w:p>
+      <w:pPr>
+        <w:pStyle w:val="noiDung"/>
+      </w:pPr>
+    </w:p>
+    <w:p>
+      <w:pPr>
+        <w:pStyle w:val="noiDung"/>
+      </w:pPr>
+    </w:p>
+    <w:p>
+      <w:pPr>
+        <w:pStyle w:val="noiDung"/>
+        <w:jc w:val="center"/>
+      </w:pPr>
       <w:r>
         <w:rPr>
           <w:noProof/>
-          <w:lang w:val="vi-VN" w:eastAsia="vi-VN"/>
-        </w:rPr>
+        </w:rPr>
+        <w:lastRenderedPageBreak/>
         <w:drawing>
           <wp:inline distT="0" distB="0" distL="0" distR="0">
-            <wp:extent cx="5495925" cy="4314825"/>
-            <wp:effectExtent l="19050" t="0" r="9525" b="0"/>
-            <wp:docPr id="2066" name="Picture 8" descr="F:\Portal\Tai Lieu Nhom\thanh qua\design model\Giao Vien Product.png"/>
+            <wp:extent cx="5616575" cy="3452006"/>
+            <wp:effectExtent l="19050" t="0" r="3175" b="0"/>
+            <wp:docPr id="2054" name="Picture 20" descr="C:\Documents and Settings\HENXUI\Desktop\process hoc sinh xem thong tin.PNG"/>
             <wp:cNvGraphicFramePr>
               <a:graphicFrameLocks xmlns:a="http://schemas.openxmlformats.org/drawingml/2006/main" noChangeAspect="1"/>
             </wp:cNvGraphicFramePr>
@@ -51918,7 +52655,7 @@
               <a:graphicData uri="http://schemas.openxmlformats.org/drawingml/2006/picture">
                 <pic:pic xmlns:pic="http://schemas.openxmlformats.org/drawingml/2006/picture">
                   <pic:nvPicPr>
-                    <pic:cNvPr id="0" name="Picture 8" descr="F:\Portal\Tai Lieu Nhom\thanh qua\design model\Giao Vien Product.png"/>
+                    <pic:cNvPr id="0" name="Picture 20" descr="C:\Documents and Settings\HENXUI\Desktop\process hoc sinh xem thong tin.PNG"/>
                     <pic:cNvPicPr>
                       <a:picLocks noChangeAspect="1" noChangeArrowheads="1"/>
                     </pic:cNvPicPr>
@@ -51933,7 +52670,7 @@
                   <pic:spPr bwMode="auto">
                     <a:xfrm>
                       <a:off x="0" y="0"/>
-                      <a:ext cx="5495925" cy="4314825"/>
+                      <a:ext cx="5616575" cy="3452006"/>
                     </a:xfrm>
                     <a:prstGeom prst="rect">
                       <a:avLst/>
@@ -51955,27 +52692,18 @@
     </w:p>
     <w:p>
       <w:pPr>
-        <w:pStyle w:val="Hinh"/>
-      </w:pPr>
-      <w:r>
-        <w:lastRenderedPageBreak/>
-        <w:t>Bussiness process view</w:t>
-      </w:r>
-    </w:p>
-    <w:p>
-      <w:pPr>
-        <w:pStyle w:val="noiDung"/>
+        <w:pStyle w:val="noiDung"/>
+        <w:jc w:val="center"/>
       </w:pPr>
       <w:r>
         <w:rPr>
           <w:noProof/>
-          <w:lang w:val="vi-VN" w:eastAsia="vi-VN"/>
         </w:rPr>
         <w:drawing>
           <wp:inline distT="0" distB="0" distL="0" distR="0">
-            <wp:extent cx="5616575" cy="3466812"/>
+            <wp:extent cx="5616575" cy="3452006"/>
             <wp:effectExtent l="19050" t="0" r="3175" b="0"/>
-            <wp:docPr id="2067" name="Picture 10" descr="F:\Portal\Tai Lieu Nhom\thanh qua\design model\Hoc Sinh Process.png"/>
+            <wp:docPr id="2055" name="Picture 21" descr="C:\Documents and Settings\HENXUI\Desktop\process hoc sinh dong tien.PNG"/>
             <wp:cNvGraphicFramePr>
               <a:graphicFrameLocks xmlns:a="http://schemas.openxmlformats.org/drawingml/2006/main" noChangeAspect="1"/>
             </wp:cNvGraphicFramePr>
@@ -51983,7 +52711,7 @@
               <a:graphicData uri="http://schemas.openxmlformats.org/drawingml/2006/picture">
                 <pic:pic xmlns:pic="http://schemas.openxmlformats.org/drawingml/2006/picture">
                   <pic:nvPicPr>
-                    <pic:cNvPr id="0" name="Picture 10" descr="F:\Portal\Tai Lieu Nhom\thanh qua\design model\Hoc Sinh Process.png"/>
+                    <pic:cNvPr id="0" name="Picture 21" descr="C:\Documents and Settings\HENXUI\Desktop\process hoc sinh dong tien.PNG"/>
                     <pic:cNvPicPr>
                       <a:picLocks noChangeAspect="1" noChangeArrowheads="1"/>
                     </pic:cNvPicPr>
@@ -51998,7 +52726,7 @@
                   <pic:spPr bwMode="auto">
                     <a:xfrm>
                       <a:off x="0" y="0"/>
-                      <a:ext cx="5619380" cy="3468544"/>
+                      <a:ext cx="5616575" cy="3452006"/>
                     </a:xfrm>
                     <a:prstGeom prst="rect">
                       <a:avLst/>
@@ -52020,18 +52748,57 @@
     </w:p>
     <w:p>
       <w:pPr>
+        <w:pStyle w:val="Hinh"/>
+      </w:pPr>
+      <w:r>
+        <w:t>Bussiness process view</w:t>
+      </w:r>
+    </w:p>
+    <w:p>
+      <w:pPr>
+        <w:pStyle w:val="noiDung"/>
+      </w:pPr>
+    </w:p>
+    <w:p>
+      <w:pPr>
+        <w:pStyle w:val="noiDung"/>
+      </w:pPr>
+    </w:p>
+    <w:p>
+      <w:pPr>
+        <w:pStyle w:val="noiDung"/>
+      </w:pPr>
+    </w:p>
+    <w:p>
+      <w:pPr>
+        <w:pStyle w:val="noiDung"/>
+        <w:rPr>
+          <w:b/>
+        </w:rPr>
+      </w:pPr>
+      <w:r>
+        <w:rPr>
+          <w:b/>
+        </w:rPr>
+        <w:lastRenderedPageBreak/>
+        <w:t>Application Layer</w:t>
+      </w:r>
+    </w:p>
+    <w:p>
+      <w:pPr>
         <w:pStyle w:val="noiDung"/>
       </w:pPr>
       <w:r>
         <w:rPr>
           <w:noProof/>
-          <w:lang w:val="vi-VN" w:eastAsia="vi-VN"/>
+          <w:sz w:val="30"/>
+          <w:szCs w:val="30"/>
         </w:rPr>
         <w:drawing>
           <wp:inline distT="0" distB="0" distL="0" distR="0">
-            <wp:extent cx="5616575" cy="3429067"/>
+            <wp:extent cx="5616575" cy="5626609"/>
             <wp:effectExtent l="19050" t="0" r="3175" b="0"/>
-            <wp:docPr id="2068" name="Picture 11" descr="F:\Portal\Tai Lieu Nhom\thanh qua\design model\Hoc Sinh Process (tt).png"/>
+            <wp:docPr id="2058" name="Picture 23" descr="Application cooperation view"/>
             <wp:cNvGraphicFramePr>
               <a:graphicFrameLocks xmlns:a="http://schemas.openxmlformats.org/drawingml/2006/main" noChangeAspect="1"/>
             </wp:cNvGraphicFramePr>
@@ -52039,7 +52806,7 @@
               <a:graphicData uri="http://schemas.openxmlformats.org/drawingml/2006/picture">
                 <pic:pic xmlns:pic="http://schemas.openxmlformats.org/drawingml/2006/picture">
                   <pic:nvPicPr>
-                    <pic:cNvPr id="0" name="Picture 11" descr="F:\Portal\Tai Lieu Nhom\thanh qua\design model\Hoc Sinh Process (tt).png"/>
+                    <pic:cNvPr id="0" name="Picture 23" descr="Application cooperation view"/>
                     <pic:cNvPicPr>
                       <a:picLocks noChangeAspect="1" noChangeArrowheads="1"/>
                     </pic:cNvPicPr>
@@ -52054,7 +52821,7 @@
                   <pic:spPr bwMode="auto">
                     <a:xfrm>
                       <a:off x="0" y="0"/>
-                      <a:ext cx="5616575" cy="3429067"/>
+                      <a:ext cx="5616575" cy="5626609"/>
                     </a:xfrm>
                     <a:prstGeom prst="rect">
                       <a:avLst/>
@@ -52076,45 +52843,34 @@
     </w:p>
     <w:p>
       <w:pPr>
-        <w:pStyle w:val="noiDung"/>
-      </w:pPr>
-    </w:p>
-    <w:p>
-      <w:pPr>
-        <w:pStyle w:val="noiDung"/>
-      </w:pPr>
-    </w:p>
-    <w:p>
-      <w:pPr>
-        <w:pStyle w:val="noiDung"/>
-      </w:pPr>
-    </w:p>
-    <w:p>
-      <w:pPr>
         <w:pStyle w:val="Hinh"/>
       </w:pPr>
-      <w:r>
-        <w:t>Bussiness Service realisation view</w:t>
-      </w:r>
-    </w:p>
-    <w:p>
-      <w:pPr>
-        <w:pStyle w:val="noiDung"/>
+      <w:bookmarkStart w:id="343" w:name="_Toc263146574"/>
+      <w:r>
+        <w:t>Application cooperation view</w:t>
+      </w:r>
+      <w:bookmarkEnd w:id="343"/>
+    </w:p>
+    <w:p>
+      <w:pPr>
+        <w:pStyle w:val="noiDung"/>
+      </w:pPr>
+    </w:p>
+    <w:p>
+      <w:pPr>
+        <w:pStyle w:val="noiDung"/>
+        <w:jc w:val="center"/>
+      </w:pPr>
+      <w:r>
         <w:rPr>
           <w:noProof/>
-        </w:rPr>
-      </w:pPr>
-      <w:r>
-        <w:rPr>
-          <w:noProof/>
-          <w:lang w:val="vi-VN" w:eastAsia="vi-VN"/>
         </w:rPr>
         <w:lastRenderedPageBreak/>
         <w:drawing>
           <wp:inline distT="0" distB="0" distL="0" distR="0">
-            <wp:extent cx="5991225" cy="2028874"/>
-            <wp:effectExtent l="19050" t="0" r="9525" b="0"/>
-            <wp:docPr id="2069" name="Picture 12" descr="F:\Portal\Tai Lieu Nhom\thanh qua\design model\Hoc Sinh Service.png"/>
+            <wp:extent cx="4300855" cy="2662555"/>
+            <wp:effectExtent l="19050" t="0" r="4445" b="0"/>
+            <wp:docPr id="2078" name="Picture 27" descr="C:\Documents and Settings\HENXUI\Desktop\Application structure view_quanlyhocsinh.PNG"/>
             <wp:cNvGraphicFramePr>
               <a:graphicFrameLocks xmlns:a="http://schemas.openxmlformats.org/drawingml/2006/main" noChangeAspect="1"/>
             </wp:cNvGraphicFramePr>
@@ -52122,7 +52878,7 @@
               <a:graphicData uri="http://schemas.openxmlformats.org/drawingml/2006/picture">
                 <pic:pic xmlns:pic="http://schemas.openxmlformats.org/drawingml/2006/picture">
                   <pic:nvPicPr>
-                    <pic:cNvPr id="0" name="Picture 12" descr="F:\Portal\Tai Lieu Nhom\thanh qua\design model\Hoc Sinh Service.png"/>
+                    <pic:cNvPr id="0" name="Picture 27" descr="C:\Documents and Settings\HENXUI\Desktop\Application structure view_quanlyhocsinh.PNG"/>
                     <pic:cNvPicPr>
                       <a:picLocks noChangeAspect="1" noChangeArrowheads="1"/>
                     </pic:cNvPicPr>
@@ -52137,7 +52893,7 @@
                   <pic:spPr bwMode="auto">
                     <a:xfrm>
                       <a:off x="0" y="0"/>
-                      <a:ext cx="5993079" cy="2029502"/>
+                      <a:ext cx="4300855" cy="2662555"/>
                     </a:xfrm>
                     <a:prstGeom prst="rect">
                       <a:avLst/>
@@ -52156,22 +52912,21 @@
           </wp:inline>
         </w:drawing>
       </w:r>
+    </w:p>
+    <w:p>
+      <w:pPr>
+        <w:pStyle w:val="noiDung"/>
+        <w:jc w:val="center"/>
+      </w:pPr>
       <w:r>
         <w:rPr>
           <w:noProof/>
-        </w:rPr>
-        <w:t xml:space="preserve"> </w:t>
-      </w:r>
-      <w:r>
-        <w:rPr>
-          <w:noProof/>
-          <w:lang w:val="vi-VN" w:eastAsia="vi-VN"/>
         </w:rPr>
         <w:drawing>
           <wp:inline distT="0" distB="0" distL="0" distR="0">
-            <wp:extent cx="5915025" cy="2744792"/>
-            <wp:effectExtent l="19050" t="0" r="9525" b="0"/>
-            <wp:docPr id="2070" name="Picture 13" descr="F:\Portal\Tai Lieu Nhom\thanh qua\design model\Giao Vien Service.png"/>
+            <wp:extent cx="4250690" cy="4290695"/>
+            <wp:effectExtent l="19050" t="0" r="0" b="0"/>
+            <wp:docPr id="60" name="Picture 29" descr="C:\Documents and Settings\HENXUI\Desktop\Application structure view_hethongdulieu.PNG"/>
             <wp:cNvGraphicFramePr>
               <a:graphicFrameLocks xmlns:a="http://schemas.openxmlformats.org/drawingml/2006/main" noChangeAspect="1"/>
             </wp:cNvGraphicFramePr>
@@ -52179,7 +52934,7 @@
               <a:graphicData uri="http://schemas.openxmlformats.org/drawingml/2006/picture">
                 <pic:pic xmlns:pic="http://schemas.openxmlformats.org/drawingml/2006/picture">
                   <pic:nvPicPr>
-                    <pic:cNvPr id="0" name="Picture 13" descr="F:\Portal\Tai Lieu Nhom\thanh qua\design model\Giao Vien Service.png"/>
+                    <pic:cNvPr id="0" name="Picture 29" descr="C:\Documents and Settings\HENXUI\Desktop\Application structure view_hethongdulieu.PNG"/>
                     <pic:cNvPicPr>
                       <a:picLocks noChangeAspect="1" noChangeArrowheads="1"/>
                     </pic:cNvPicPr>
@@ -52194,7 +52949,7 @@
                   <pic:spPr bwMode="auto">
                     <a:xfrm>
                       <a:off x="0" y="0"/>
-                      <a:ext cx="5915025" cy="2744792"/>
+                      <a:ext cx="4250690" cy="4290695"/>
                     </a:xfrm>
                     <a:prstGeom prst="rect">
                       <a:avLst/>
@@ -52218,19 +52973,9 @@
       <w:pPr>
         <w:pStyle w:val="Hinh"/>
       </w:pPr>
-      <w:bookmarkStart w:id="343" w:name="_Toc263146573"/>
-      <w:r>
-        <w:t>Application layer</w:t>
-      </w:r>
-      <w:bookmarkEnd w:id="343"/>
-    </w:p>
-    <w:p>
-      <w:pPr>
-        <w:pStyle w:val="Hinh"/>
-      </w:pPr>
-      <w:bookmarkStart w:id="344" w:name="_Toc263146574"/>
-      <w:r>
-        <w:t>Application cooperation view</w:t>
+      <w:bookmarkStart w:id="344" w:name="_Toc263146576"/>
+      <w:r>
+        <w:t>Application structure view</w:t>
       </w:r>
       <w:bookmarkEnd w:id="344"/>
     </w:p>
@@ -52241,14 +52986,13 @@
       <w:r>
         <w:rPr>
           <w:noProof/>
-          <w:lang w:val="vi-VN" w:eastAsia="vi-VN"/>
         </w:rPr>
         <w:lastRenderedPageBreak/>
         <w:drawing>
           <wp:inline distT="0" distB="0" distL="0" distR="0">
-            <wp:extent cx="5616575" cy="6707435"/>
+            <wp:extent cx="5616575" cy="3124707"/>
             <wp:effectExtent l="19050" t="0" r="3175" b="0"/>
-            <wp:docPr id="2071" name="Picture 14" descr="C:\Documents and Settings\HENXUI\Desktop\Application cooperation view.PNG"/>
+            <wp:docPr id="61" name="Picture 30" descr="C:\Documents and Settings\HENXUI\Desktop\Application behavior view_quanlyhocsinh.PNG"/>
             <wp:cNvGraphicFramePr>
               <a:graphicFrameLocks xmlns:a="http://schemas.openxmlformats.org/drawingml/2006/main" noChangeAspect="1"/>
             </wp:cNvGraphicFramePr>
@@ -52256,7 +53000,7 @@
               <a:graphicData uri="http://schemas.openxmlformats.org/drawingml/2006/picture">
                 <pic:pic xmlns:pic="http://schemas.openxmlformats.org/drawingml/2006/picture">
                   <pic:nvPicPr>
-                    <pic:cNvPr id="0" name="Picture 14" descr="C:\Documents and Settings\HENXUI\Desktop\Application cooperation view.PNG"/>
+                    <pic:cNvPr id="0" name="Picture 30" descr="C:\Documents and Settings\HENXUI\Desktop\Application behavior view_quanlyhocsinh.PNG"/>
                     <pic:cNvPicPr>
                       <a:picLocks noChangeAspect="1" noChangeArrowheads="1"/>
                     </pic:cNvPicPr>
@@ -52271,7 +53015,7 @@
                   <pic:spPr bwMode="auto">
                     <a:xfrm>
                       <a:off x="0" y="0"/>
-                      <a:ext cx="5616575" cy="6707435"/>
+                      <a:ext cx="5616575" cy="3124707"/>
                     </a:xfrm>
                     <a:prstGeom prst="rect">
                       <a:avLst/>
@@ -52293,29 +53037,17 @@
     </w:p>
     <w:p>
       <w:pPr>
-        <w:pStyle w:val="Hinh"/>
-      </w:pPr>
-      <w:bookmarkStart w:id="345" w:name="_Toc263146575"/>
-      <w:r>
-        <w:t>Application behavior view</w:t>
-      </w:r>
-      <w:bookmarkEnd w:id="345"/>
-    </w:p>
-    <w:p>
-      <w:pPr>
         <w:pStyle w:val="noiDung"/>
       </w:pPr>
       <w:r>
         <w:rPr>
           <w:noProof/>
-          <w:lang w:val="vi-VN" w:eastAsia="vi-VN"/>
-        </w:rPr>
-        <w:lastRenderedPageBreak/>
+        </w:rPr>
         <w:drawing>
           <wp:inline distT="0" distB="0" distL="0" distR="0">
-            <wp:extent cx="4591050" cy="2676525"/>
-            <wp:effectExtent l="19050" t="0" r="0" b="0"/>
-            <wp:docPr id="2072" name="Picture 15" descr="C:\Documents and Settings\HENXUI\Desktop\Application structure view_quanlyhocsinh.PNG"/>
+            <wp:extent cx="5616575" cy="3395759"/>
+            <wp:effectExtent l="19050" t="0" r="3175" b="0"/>
+            <wp:docPr id="62" name="Picture 31" descr="C:\Documents and Settings\HENXUI\Desktop\Application behavior view_quanlychuyenmon.PNG"/>
             <wp:cNvGraphicFramePr>
               <a:graphicFrameLocks xmlns:a="http://schemas.openxmlformats.org/drawingml/2006/main" noChangeAspect="1"/>
             </wp:cNvGraphicFramePr>
@@ -52323,7 +53055,7 @@
               <a:graphicData uri="http://schemas.openxmlformats.org/drawingml/2006/picture">
                 <pic:pic xmlns:pic="http://schemas.openxmlformats.org/drawingml/2006/picture">
                   <pic:nvPicPr>
-                    <pic:cNvPr id="0" name="Picture 15" descr="C:\Documents and Settings\HENXUI\Desktop\Application structure view_quanlyhocsinh.PNG"/>
+                    <pic:cNvPr id="0" name="Picture 31" descr="C:\Documents and Settings\HENXUI\Desktop\Application behavior view_quanlychuyenmon.PNG"/>
                     <pic:cNvPicPr>
                       <a:picLocks noChangeAspect="1" noChangeArrowheads="1"/>
                     </pic:cNvPicPr>
@@ -52338,7 +53070,7 @@
                   <pic:spPr bwMode="auto">
                     <a:xfrm>
                       <a:off x="0" y="0"/>
-                      <a:ext cx="4591050" cy="2676525"/>
+                      <a:ext cx="5616575" cy="3395759"/>
                     </a:xfrm>
                     <a:prstGeom prst="rect">
                       <a:avLst/>
@@ -52360,194 +53092,30 @@
     </w:p>
     <w:p>
       <w:pPr>
-        <w:pStyle w:val="noiDung"/>
+        <w:pStyle w:val="Hinh"/>
+      </w:pPr>
+      <w:bookmarkStart w:id="345" w:name="_Toc263146575"/>
+      <w:r>
+        <w:t>Application behavior view</w:t>
+      </w:r>
+      <w:bookmarkEnd w:id="345"/>
+    </w:p>
+    <w:p>
+      <w:pPr>
+        <w:pStyle w:val="noiDung"/>
+      </w:pPr>
+    </w:p>
+    <w:p>
+      <w:pPr>
+        <w:pStyle w:val="noiDung"/>
+        <w:jc w:val="center"/>
+        <w:rPr>
+          <w:lang w:val="fr-FR"/>
+        </w:rPr>
       </w:pPr>
       <w:r>
         <w:rPr>
           <w:noProof/>
-          <w:lang w:val="vi-VN" w:eastAsia="vi-VN"/>
-        </w:rPr>
-        <w:drawing>
-          <wp:inline distT="0" distB="0" distL="0" distR="0">
-            <wp:extent cx="4314825" cy="4295775"/>
-            <wp:effectExtent l="19050" t="0" r="9525" b="0"/>
-            <wp:docPr id="2073" name="Picture 16" descr="C:\Documents and Settings\HENXUI\Desktop\Application structure view_hethongdulieu.PNG"/>
-            <wp:cNvGraphicFramePr>
-              <a:graphicFrameLocks xmlns:a="http://schemas.openxmlformats.org/drawingml/2006/main" noChangeAspect="1"/>
-            </wp:cNvGraphicFramePr>
-            <a:graphic xmlns:a="http://schemas.openxmlformats.org/drawingml/2006/main">
-              <a:graphicData uri="http://schemas.openxmlformats.org/drawingml/2006/picture">
-                <pic:pic xmlns:pic="http://schemas.openxmlformats.org/drawingml/2006/picture">
-                  <pic:nvPicPr>
-                    <pic:cNvPr id="0" name="Picture 16" descr="C:\Documents and Settings\HENXUI\Desktop\Application structure view_hethongdulieu.PNG"/>
-                    <pic:cNvPicPr>
-                      <a:picLocks noChangeAspect="1" noChangeArrowheads="1"/>
-                    </pic:cNvPicPr>
-                  </pic:nvPicPr>
-                  <pic:blipFill>
-                    <a:blip r:embed="rId163"/>
-                    <a:srcRect/>
-                    <a:stretch>
-                      <a:fillRect/>
-                    </a:stretch>
-                  </pic:blipFill>
-                  <pic:spPr bwMode="auto">
-                    <a:xfrm>
-                      <a:off x="0" y="0"/>
-                      <a:ext cx="4314825" cy="4295775"/>
-                    </a:xfrm>
-                    <a:prstGeom prst="rect">
-                      <a:avLst/>
-                    </a:prstGeom>
-                    <a:noFill/>
-                    <a:ln w="9525">
-                      <a:noFill/>
-                      <a:miter lim="800000"/>
-                      <a:headEnd/>
-                      <a:tailEnd/>
-                    </a:ln>
-                  </pic:spPr>
-                </pic:pic>
-              </a:graphicData>
-            </a:graphic>
-          </wp:inline>
-        </w:drawing>
-      </w:r>
-    </w:p>
-    <w:p>
-      <w:pPr>
-        <w:pStyle w:val="Hinh"/>
-      </w:pPr>
-      <w:bookmarkStart w:id="346" w:name="_Toc263146576"/>
-      <w:r>
-        <w:t>Application structure view</w:t>
-      </w:r>
-      <w:bookmarkEnd w:id="346"/>
-    </w:p>
-    <w:p>
-      <w:pPr>
-        <w:pStyle w:val="noiDung"/>
-      </w:pPr>
-      <w:r>
-        <w:rPr>
-          <w:noProof/>
-          <w:lang w:val="vi-VN" w:eastAsia="vi-VN"/>
-        </w:rPr>
-        <w:lastRenderedPageBreak/>
-        <w:drawing>
-          <wp:inline distT="0" distB="0" distL="0" distR="0">
-            <wp:extent cx="6014329" cy="3351859"/>
-            <wp:effectExtent l="19050" t="0" r="5471" b="0"/>
-            <wp:docPr id="2074" name="Picture 17" descr="C:\Documents and Settings\HENXUI\Desktop\Application behavior view_quanlyhocsinh.PNG"/>
-            <wp:cNvGraphicFramePr>
-              <a:graphicFrameLocks xmlns:a="http://schemas.openxmlformats.org/drawingml/2006/main" noChangeAspect="1"/>
-            </wp:cNvGraphicFramePr>
-            <a:graphic xmlns:a="http://schemas.openxmlformats.org/drawingml/2006/main">
-              <a:graphicData uri="http://schemas.openxmlformats.org/drawingml/2006/picture">
-                <pic:pic xmlns:pic="http://schemas.openxmlformats.org/drawingml/2006/picture">
-                  <pic:nvPicPr>
-                    <pic:cNvPr id="0" name="Picture 17" descr="C:\Documents and Settings\HENXUI\Desktop\Application behavior view_quanlyhocsinh.PNG"/>
-                    <pic:cNvPicPr>
-                      <a:picLocks noChangeAspect="1" noChangeArrowheads="1"/>
-                    </pic:cNvPicPr>
-                  </pic:nvPicPr>
-                  <pic:blipFill>
-                    <a:blip r:embed="rId164"/>
-                    <a:srcRect/>
-                    <a:stretch>
-                      <a:fillRect/>
-                    </a:stretch>
-                  </pic:blipFill>
-                  <pic:spPr bwMode="auto">
-                    <a:xfrm>
-                      <a:off x="0" y="0"/>
-                      <a:ext cx="6017766" cy="3353774"/>
-                    </a:xfrm>
-                    <a:prstGeom prst="rect">
-                      <a:avLst/>
-                    </a:prstGeom>
-                    <a:noFill/>
-                    <a:ln w="9525">
-                      <a:noFill/>
-                      <a:miter lim="800000"/>
-                      <a:headEnd/>
-                      <a:tailEnd/>
-                    </a:ln>
-                  </pic:spPr>
-                </pic:pic>
-              </a:graphicData>
-            </a:graphic>
-          </wp:inline>
-        </w:drawing>
-      </w:r>
-    </w:p>
-    <w:p>
-      <w:pPr>
-        <w:pStyle w:val="noiDung"/>
-      </w:pPr>
-      <w:r>
-        <w:rPr>
-          <w:noProof/>
-          <w:lang w:val="vi-VN" w:eastAsia="vi-VN"/>
-        </w:rPr>
-        <w:drawing>
-          <wp:inline distT="0" distB="0" distL="0" distR="0">
-            <wp:extent cx="5616575" cy="3394465"/>
-            <wp:effectExtent l="19050" t="0" r="3175" b="0"/>
-            <wp:docPr id="2075" name="Picture 18" descr="C:\Documents and Settings\HENXUI\Desktop\Application behavior view_quanlychuyenmon.PNG"/>
-            <wp:cNvGraphicFramePr>
-              <a:graphicFrameLocks xmlns:a="http://schemas.openxmlformats.org/drawingml/2006/main" noChangeAspect="1"/>
-            </wp:cNvGraphicFramePr>
-            <a:graphic xmlns:a="http://schemas.openxmlformats.org/drawingml/2006/main">
-              <a:graphicData uri="http://schemas.openxmlformats.org/drawingml/2006/picture">
-                <pic:pic xmlns:pic="http://schemas.openxmlformats.org/drawingml/2006/picture">
-                  <pic:nvPicPr>
-                    <pic:cNvPr id="0" name="Picture 18" descr="C:\Documents and Settings\HENXUI\Desktop\Application behavior view_quanlychuyenmon.PNG"/>
-                    <pic:cNvPicPr>
-                      <a:picLocks noChangeAspect="1" noChangeArrowheads="1"/>
-                    </pic:cNvPicPr>
-                  </pic:nvPicPr>
-                  <pic:blipFill>
-                    <a:blip r:embed="rId165"/>
-                    <a:srcRect/>
-                    <a:stretch>
-                      <a:fillRect/>
-                    </a:stretch>
-                  </pic:blipFill>
-                  <pic:spPr bwMode="auto">
-                    <a:xfrm>
-                      <a:off x="0" y="0"/>
-                      <a:ext cx="5616575" cy="3394465"/>
-                    </a:xfrm>
-                    <a:prstGeom prst="rect">
-                      <a:avLst/>
-                    </a:prstGeom>
-                    <a:noFill/>
-                    <a:ln w="9525">
-                      <a:noFill/>
-                      <a:miter lim="800000"/>
-                      <a:headEnd/>
-                      <a:tailEnd/>
-                    </a:ln>
-                  </pic:spPr>
-                </pic:pic>
-              </a:graphicData>
-            </a:graphic>
-          </wp:inline>
-        </w:drawing>
-      </w:r>
-    </w:p>
-    <w:p>
-      <w:pPr>
-        <w:pStyle w:val="noiDung"/>
-        <w:rPr>
-          <w:lang w:val="fr-FR"/>
-        </w:rPr>
-      </w:pPr>
-      <w:r>
-        <w:rPr>
-          <w:noProof/>
-          <w:lang w:val="vi-VN" w:eastAsia="vi-VN"/>
         </w:rPr>
         <w:lastRenderedPageBreak/>
         <w:drawing>
@@ -52568,7 +53136,7 @@
                     </pic:cNvPicPr>
                   </pic:nvPicPr>
                   <pic:blipFill>
-                    <a:blip r:embed="rId166"/>
+                    <a:blip r:embed="rId163"/>
                     <a:srcRect/>
                     <a:stretch>
                       <a:fillRect/>
@@ -52600,18 +53168,12 @@
     <w:p>
       <w:pPr>
         <w:pStyle w:val="Hinh"/>
-        <w:rPr>
-          <w:lang w:val="fr-FR"/>
-        </w:rPr>
-      </w:pPr>
-      <w:bookmarkStart w:id="347" w:name="_Toc263142902"/>
-      <w:r>
-        <w:rPr>
-          <w:lang w:val="fr-FR"/>
-        </w:rPr>
+      </w:pPr>
+      <w:bookmarkStart w:id="346" w:name="_Toc263142902"/>
+      <w:r>
         <w:t>Infrastructure Viewpoint</w:t>
       </w:r>
-      <w:bookmarkEnd w:id="347"/>
+      <w:bookmarkEnd w:id="346"/>
     </w:p>
     <w:p>
       <w:pPr>
@@ -52632,7 +53194,7 @@
           <w:lang w:val="fr-FR"/>
         </w:rPr>
       </w:pPr>
-      <w:bookmarkStart w:id="348" w:name="_Toc263146577"/>
+      <w:bookmarkStart w:id="347" w:name="_Toc263146577"/>
       <w:r>
         <w:rPr>
           <w:rFonts w:ascii="Times New Roman" w:hAnsi="Times New Roman"/>
@@ -52643,7 +53205,7 @@
         </w:rPr>
         <w:t>Mô hình UML thể hiện chi tiết thiết kế</w:t>
       </w:r>
-      <w:bookmarkEnd w:id="348"/>
+      <w:bookmarkEnd w:id="347"/>
     </w:p>
     <w:p>
       <w:pPr>
@@ -52664,7 +53226,7 @@
           <w:lang w:val="fr-FR"/>
         </w:rPr>
       </w:pPr>
-      <w:bookmarkStart w:id="349" w:name="_Toc263146578"/>
+      <w:bookmarkStart w:id="348" w:name="_Toc263146578"/>
       <w:r>
         <w:rPr>
           <w:rFonts w:ascii="Times New Roman" w:hAnsi="Times New Roman"/>
@@ -52675,7 +53237,7 @@
         </w:rPr>
         <w:t>Thiết kế cơ sở dữ liệu</w:t>
       </w:r>
-      <w:bookmarkEnd w:id="349"/>
+      <w:bookmarkEnd w:id="348"/>
     </w:p>
     <w:p>
       <w:pPr>
@@ -52696,7 +53258,7 @@
           <w:lang w:val="fr-FR"/>
         </w:rPr>
       </w:pPr>
-      <w:bookmarkStart w:id="350" w:name="_Toc263146579"/>
+      <w:bookmarkStart w:id="349" w:name="_Toc263146579"/>
       <w:r>
         <w:rPr>
           <w:rFonts w:ascii="Times New Roman" w:hAnsi="Times New Roman"/>
@@ -52707,7 +53269,7 @@
         </w:rPr>
         <w:t>Chức năng quản lý giáo viên</w:t>
       </w:r>
-      <w:bookmarkEnd w:id="350"/>
+      <w:bookmarkEnd w:id="349"/>
     </w:p>
     <w:p>
       <w:pPr>
@@ -52728,7 +53290,7 @@
           <w:lang w:val="fr-FR"/>
         </w:rPr>
       </w:pPr>
-      <w:bookmarkStart w:id="351" w:name="_Toc263146580"/>
+      <w:bookmarkStart w:id="350" w:name="_Toc263146580"/>
       <w:r>
         <w:rPr>
           <w:rFonts w:ascii="Times New Roman" w:hAnsi="Times New Roman"/>
@@ -52739,7 +53301,7 @@
         </w:rPr>
         <w:t>Chức năng quản lý học sinh</w:t>
       </w:r>
-      <w:bookmarkEnd w:id="351"/>
+      <w:bookmarkEnd w:id="350"/>
     </w:p>
     <w:p>
       <w:pPr>
@@ -52760,7 +53322,7 @@
           <w:lang w:val="fr-FR"/>
         </w:rPr>
       </w:pPr>
-      <w:bookmarkStart w:id="352" w:name="_Toc263146581"/>
+      <w:bookmarkStart w:id="351" w:name="_Toc263146581"/>
       <w:r>
         <w:rPr>
           <w:rFonts w:ascii="Times New Roman" w:hAnsi="Times New Roman"/>
@@ -52771,7 +53333,7 @@
         </w:rPr>
         <w:t>Chức năng quản lý tiền thu học phí</w:t>
       </w:r>
-      <w:bookmarkEnd w:id="352"/>
+      <w:bookmarkEnd w:id="351"/>
     </w:p>
     <w:p>
       <w:pPr>
@@ -52839,10 +53401,10 @@
           <w:lang w:val="vi-VN"/>
         </w:rPr>
       </w:pPr>
-      <w:bookmarkStart w:id="353" w:name="_Toc240593644"/>
-      <w:bookmarkStart w:id="354" w:name="_Toc262419334"/>
-      <w:bookmarkStart w:id="355" w:name="_Toc262419427"/>
-      <w:bookmarkStart w:id="356" w:name="_Toc263146582"/>
+      <w:bookmarkStart w:id="352" w:name="_Toc240593644"/>
+      <w:bookmarkStart w:id="353" w:name="_Toc262419334"/>
+      <w:bookmarkStart w:id="354" w:name="_Toc262419427"/>
+      <w:bookmarkStart w:id="355" w:name="_Toc263146582"/>
       <w:r>
         <w:rPr>
           <w:rFonts w:ascii="Times New Roman" w:hAnsi="Times New Roman"/>
@@ -52853,10 +53415,10 @@
         </w:rPr>
         <w:t>KẾT QUẢ ĐẠT ĐƯỢC VÀ HƯỚNG PHÁT TRIỂN</w:t>
       </w:r>
+      <w:bookmarkEnd w:id="352"/>
       <w:bookmarkEnd w:id="353"/>
       <w:bookmarkEnd w:id="354"/>
       <w:bookmarkEnd w:id="355"/>
-      <w:bookmarkEnd w:id="356"/>
     </w:p>
     <w:p>
       <w:pPr>
@@ -52901,10 +53463,10 @@
           <w:szCs w:val="32"/>
         </w:rPr>
       </w:pPr>
-      <w:bookmarkStart w:id="357" w:name="_Toc240593645"/>
-      <w:bookmarkStart w:id="358" w:name="_Toc262419335"/>
-      <w:bookmarkStart w:id="359" w:name="_Toc262419428"/>
-      <w:bookmarkStart w:id="360" w:name="_Toc263146583"/>
+      <w:bookmarkStart w:id="356" w:name="_Toc240593645"/>
+      <w:bookmarkStart w:id="357" w:name="_Toc262419335"/>
+      <w:bookmarkStart w:id="358" w:name="_Toc262419428"/>
+      <w:bookmarkStart w:id="359" w:name="_Toc263146583"/>
       <w:r>
         <w:rPr>
           <w:rFonts w:ascii="Times New Roman" w:hAnsi="Times New Roman"/>
@@ -52914,10 +53476,10 @@
         </w:rPr>
         <w:t>KẾT QUẢ ĐẠT ĐƯỢC</w:t>
       </w:r>
+      <w:bookmarkEnd w:id="356"/>
       <w:bookmarkEnd w:id="357"/>
       <w:bookmarkEnd w:id="358"/>
       <w:bookmarkEnd w:id="359"/>
-      <w:bookmarkEnd w:id="360"/>
     </w:p>
     <w:p>
       <w:pPr>
@@ -52957,10 +53519,10 @@
           <w:szCs w:val="32"/>
         </w:rPr>
       </w:pPr>
-      <w:bookmarkStart w:id="361" w:name="_Toc240593646"/>
-      <w:bookmarkStart w:id="362" w:name="_Toc262419336"/>
-      <w:bookmarkStart w:id="363" w:name="_Toc262419429"/>
-      <w:bookmarkStart w:id="364" w:name="_Toc263146584"/>
+      <w:bookmarkStart w:id="360" w:name="_Toc240593646"/>
+      <w:bookmarkStart w:id="361" w:name="_Toc262419336"/>
+      <w:bookmarkStart w:id="362" w:name="_Toc262419429"/>
+      <w:bookmarkStart w:id="363" w:name="_Toc263146584"/>
       <w:r>
         <w:rPr>
           <w:rFonts w:ascii="Times New Roman" w:hAnsi="Times New Roman"/>
@@ -52970,10 +53532,10 @@
         </w:rPr>
         <w:t>HƯỚNG PHÁT TRIỂN</w:t>
       </w:r>
+      <w:bookmarkEnd w:id="360"/>
       <w:bookmarkEnd w:id="361"/>
       <w:bookmarkEnd w:id="362"/>
       <w:bookmarkEnd w:id="363"/>
-      <w:bookmarkEnd w:id="364"/>
     </w:p>
     <w:p>
       <w:pPr>
@@ -53076,12 +53638,12 @@
           <w:szCs w:val="40"/>
         </w:rPr>
       </w:pPr>
-      <w:bookmarkStart w:id="365" w:name="_Toc234026060"/>
-      <w:bookmarkStart w:id="366" w:name="_Toc234038718"/>
-      <w:bookmarkStart w:id="367" w:name="_Toc240593647"/>
-      <w:bookmarkStart w:id="368" w:name="_Toc262419337"/>
-      <w:bookmarkStart w:id="369" w:name="_Toc262419430"/>
-      <w:bookmarkStart w:id="370" w:name="_Toc263146585"/>
+      <w:bookmarkStart w:id="364" w:name="_Toc234026060"/>
+      <w:bookmarkStart w:id="365" w:name="_Toc234038718"/>
+      <w:bookmarkStart w:id="366" w:name="_Toc240593647"/>
+      <w:bookmarkStart w:id="367" w:name="_Toc262419337"/>
+      <w:bookmarkStart w:id="368" w:name="_Toc262419430"/>
+      <w:bookmarkStart w:id="369" w:name="_Toc263146585"/>
       <w:r>
         <w:rPr>
           <w:rFonts w:ascii="Times New Roman" w:hAnsi="Times New Roman"/>
@@ -53091,12 +53653,12 @@
         </w:rPr>
         <w:t>TÀI LIỆU THAM KHẢO</w:t>
       </w:r>
+      <w:bookmarkEnd w:id="364"/>
       <w:bookmarkEnd w:id="365"/>
       <w:bookmarkEnd w:id="366"/>
       <w:bookmarkEnd w:id="367"/>
       <w:bookmarkEnd w:id="368"/>
       <w:bookmarkEnd w:id="369"/>
-      <w:bookmarkEnd w:id="370"/>
     </w:p>
     <w:p>
       <w:pPr>
@@ -53278,7 +53840,7 @@
           <w:szCs w:val="26"/>
         </w:rPr>
         <w:sectPr>
-          <w:footerReference w:type="default" r:id="rId167"/>
+          <w:footerReference w:type="default" r:id="rId164"/>
           <w:type w:val="continuous"/>
           <w:pgSz w:w="11907" w:h="16839" w:code="9"/>
           <w:pgMar w:top="1531" w:right="1134" w:bottom="1531" w:left="1928" w:header="720" w:footer="720" w:gutter="0"/>
@@ -53350,12 +53912,12 @@
           <w:szCs w:val="40"/>
         </w:rPr>
       </w:pPr>
-      <w:bookmarkStart w:id="371" w:name="_Toc234026061"/>
-      <w:bookmarkStart w:id="372" w:name="_Toc234038719"/>
-      <w:bookmarkStart w:id="373" w:name="_Toc240593648"/>
-      <w:bookmarkStart w:id="374" w:name="_Toc262419338"/>
-      <w:bookmarkStart w:id="375" w:name="_Toc262419431"/>
-      <w:bookmarkStart w:id="376" w:name="_Toc263146586"/>
+      <w:bookmarkStart w:id="370" w:name="_Toc234026061"/>
+      <w:bookmarkStart w:id="371" w:name="_Toc234038719"/>
+      <w:bookmarkStart w:id="372" w:name="_Toc240593648"/>
+      <w:bookmarkStart w:id="373" w:name="_Toc262419338"/>
+      <w:bookmarkStart w:id="374" w:name="_Toc262419431"/>
+      <w:bookmarkStart w:id="375" w:name="_Toc263146586"/>
       <w:r>
         <w:rPr>
           <w:rFonts w:ascii="Times New Roman" w:hAnsi="Times New Roman"/>
@@ -53365,12 +53927,12 @@
         </w:rPr>
         <w:t>PHỤ LỤC</w:t>
       </w:r>
+      <w:bookmarkEnd w:id="370"/>
       <w:bookmarkEnd w:id="371"/>
       <w:bookmarkEnd w:id="372"/>
       <w:bookmarkEnd w:id="373"/>
       <w:bookmarkEnd w:id="374"/>
       <w:bookmarkEnd w:id="375"/>
-      <w:bookmarkEnd w:id="376"/>
     </w:p>
     <w:p>
       <w:pPr>
@@ -53440,7 +54002,7 @@
       </w:pPr>
     </w:p>
     <w:sectPr>
-      <w:footerReference w:type="default" r:id="rId168"/>
+      <w:footerReference w:type="default" r:id="rId165"/>
       <w:pgSz w:w="11907" w:h="16839" w:code="9"/>
       <w:pgMar w:top="1531" w:right="1134" w:bottom="1531" w:left="1928" w:header="720" w:footer="720" w:gutter="0"/>
       <w:cols w:space="720"/>
@@ -53558,7 +54120,7 @@
         <w:rPr>
           <w:noProof/>
         </w:rPr>
-        <w:t>viii</w:t>
+        <w:t>1</w:t>
       </w:r>
     </w:fldSimple>
     <w:r>
@@ -53655,7 +54217,7 @@
         <w:rPr>
           <w:noProof/>
         </w:rPr>
-        <w:t>120</w:t>
+        <w:t>121</w:t>
       </w:r>
     </w:fldSimple>
     <w:r>
@@ -54483,6 +55045,72 @@
     <w:abstractNumId w:val="0"/>
   </w:num>
   <w:num w:numId="7">
+    <w:abstractNumId w:val="3"/>
+    <w:lvlOverride w:ilvl="0">
+      <w:startOverride w:val="1"/>
+    </w:lvlOverride>
+  </w:num>
+  <w:num w:numId="8">
+    <w:abstractNumId w:val="3"/>
+    <w:lvlOverride w:ilvl="0">
+      <w:startOverride w:val="1"/>
+    </w:lvlOverride>
+  </w:num>
+  <w:num w:numId="9">
+    <w:abstractNumId w:val="3"/>
+    <w:lvlOverride w:ilvl="0">
+      <w:startOverride w:val="1"/>
+    </w:lvlOverride>
+  </w:num>
+  <w:num w:numId="10">
+    <w:abstractNumId w:val="3"/>
+    <w:lvlOverride w:ilvl="0">
+      <w:startOverride w:val="1"/>
+    </w:lvlOverride>
+  </w:num>
+  <w:num w:numId="11">
+    <w:abstractNumId w:val="3"/>
+    <w:lvlOverride w:ilvl="0">
+      <w:startOverride w:val="1"/>
+    </w:lvlOverride>
+  </w:num>
+  <w:num w:numId="12">
+    <w:abstractNumId w:val="3"/>
+    <w:lvlOverride w:ilvl="0">
+      <w:startOverride w:val="1"/>
+    </w:lvlOverride>
+  </w:num>
+  <w:num w:numId="13">
+    <w:abstractNumId w:val="3"/>
+    <w:lvlOverride w:ilvl="0">
+      <w:startOverride w:val="1"/>
+    </w:lvlOverride>
+  </w:num>
+  <w:num w:numId="14">
+    <w:abstractNumId w:val="3"/>
+    <w:lvlOverride w:ilvl="0">
+      <w:startOverride w:val="1"/>
+    </w:lvlOverride>
+  </w:num>
+  <w:num w:numId="15">
+    <w:abstractNumId w:val="3"/>
+    <w:lvlOverride w:ilvl="0">
+      <w:startOverride w:val="1"/>
+    </w:lvlOverride>
+  </w:num>
+  <w:num w:numId="16">
+    <w:abstractNumId w:val="3"/>
+    <w:lvlOverride w:ilvl="0">
+      <w:startOverride w:val="1"/>
+    </w:lvlOverride>
+  </w:num>
+  <w:num w:numId="17">
+    <w:abstractNumId w:val="3"/>
+    <w:lvlOverride w:ilvl="0">
+      <w:startOverride w:val="1"/>
+    </w:lvlOverride>
+  </w:num>
+  <w:num w:numId="18">
     <w:abstractNumId w:val="3"/>
     <w:lvlOverride w:ilvl="0">
       <w:startOverride w:val="1"/>

</xml_diff>

<commit_message>
Phần sửa của đăng bụi
</commit_message>
<xml_diff>
--- a/Document/Thesis/Noi dung luan van.docx
+++ b/Document/Thesis/Noi dung luan van.docx
@@ -143,7 +143,6 @@
       <w:r>
         <w:rPr>
           <w:noProof/>
-          <w:lang w:val="vi-VN" w:eastAsia="vi-VN"/>
         </w:rPr>
         <w:drawing>
           <wp:inline distT="0" distB="0" distL="0" distR="0">
@@ -906,7 +905,6 @@
       <w:r>
         <w:rPr>
           <w:noProof/>
-          <w:lang w:val="vi-VN" w:eastAsia="vi-VN"/>
         </w:rPr>
         <w:drawing>
           <wp:inline distT="0" distB="0" distL="0" distR="0">
@@ -19730,9 +19728,9 @@
       <w:bookmarkStart w:id="198" w:name="_Toc240593612"/>
       <w:bookmarkStart w:id="199" w:name="_Toc262419327"/>
       <w:bookmarkStart w:id="200" w:name="_Toc262419420"/>
-      <w:bookmarkStart w:id="201" w:name="_Toc234025970"/>
-      <w:bookmarkStart w:id="202" w:name="_Toc234038686"/>
-      <w:bookmarkStart w:id="203" w:name="_Toc263597003"/>
+      <w:bookmarkStart w:id="201" w:name="_Toc263597003"/>
+      <w:bookmarkStart w:id="202" w:name="_Toc234025970"/>
+      <w:bookmarkStart w:id="203" w:name="_Toc234038686"/>
       <w:r>
         <w:rPr>
           <w:rFonts w:ascii="Times New Roman" w:hAnsi="Times New Roman"/>
@@ -19745,7 +19743,7 @@
       <w:bookmarkEnd w:id="198"/>
       <w:bookmarkEnd w:id="199"/>
       <w:bookmarkEnd w:id="200"/>
-      <w:bookmarkEnd w:id="203"/>
+      <w:bookmarkEnd w:id="201"/>
     </w:p>
     <w:p>
       <w:pPr>
@@ -19856,8 +19854,8 @@
       <w:bookmarkStart w:id="211" w:name="_Toc262419329"/>
       <w:bookmarkStart w:id="212" w:name="_Toc262419422"/>
       <w:bookmarkStart w:id="213" w:name="_Toc263597005"/>
-      <w:bookmarkEnd w:id="201"/>
       <w:bookmarkEnd w:id="202"/>
+      <w:bookmarkEnd w:id="203"/>
       <w:r>
         <w:rPr>
           <w:rFonts w:ascii="Times New Roman" w:hAnsi="Times New Roman"/>
@@ -19984,9 +19982,9 @@
           <w:szCs w:val="30"/>
         </w:rPr>
       </w:pPr>
-      <w:bookmarkStart w:id="219" w:name="_Toc262419291"/>
-      <w:bookmarkStart w:id="220" w:name="_Toc262419332"/>
-      <w:bookmarkStart w:id="221" w:name="_Toc263597007"/>
+      <w:bookmarkStart w:id="219" w:name="_Toc263597007"/>
+      <w:bookmarkStart w:id="220" w:name="_Toc262419291"/>
+      <w:bookmarkStart w:id="221" w:name="_Toc262419332"/>
       <w:r>
         <w:rPr>
           <w:rFonts w:ascii="Times New Roman" w:hAnsi="Times New Roman"/>
@@ -19996,54 +19994,54 @@
         </w:rPr>
         <w:t>Các thuật ngữ chuyên môn</w:t>
       </w:r>
+      <w:bookmarkEnd w:id="219"/>
+    </w:p>
+    <w:p>
+      <w:pPr>
+        <w:pStyle w:val="noiDung"/>
+      </w:pPr>
+      <w:bookmarkStart w:id="222" w:name="_Toc262419425"/>
+      <w:r>
+        <w:rPr>
+          <w:b/>
+        </w:rPr>
+        <w:t>Architecture</w:t>
+      </w:r>
+      <w:r>
+        <w:t xml:space="preserve"> </w:t>
+      </w:r>
+      <w:r>
+        <w:t>-</w:t>
+      </w:r>
+      <w:r>
+        <w:t xml:space="preserve"> </w:t>
+      </w:r>
+      <w:r>
+        <w:t xml:space="preserve">trong một nghĩa rộng thì nó là sự tổng hợp giữa nghệ thuật và khoa học trong việc thiết kế một cấu trúc phức tạp mà các chức năng và sự phức tạp được kiểm soát.Theo nghĩa hẹp hơn thì nó </w:t>
+      </w:r>
+      <w:r>
+        <w:t>là thành phần cơ bản của hệ thống</w:t>
+      </w:r>
+      <w:r>
+        <w:t xml:space="preserve"> và</w:t>
+      </w:r>
+      <w:r>
+        <w:t xml:space="preserve"> được thể </w:t>
+      </w:r>
+      <w:r>
+        <w:t>hiện trong chính các thành phần của nó</w:t>
+      </w:r>
+      <w:r>
+        <w:t xml:space="preserve">, các mối quan hệ giữa các thành phần </w:t>
+      </w:r>
+      <w:r>
+        <w:t xml:space="preserve">đó </w:t>
+      </w:r>
+      <w:r>
+        <w:t>với nhau và với môi trường xung quanh</w:t>
+      </w:r>
+      <w:bookmarkEnd w:id="220"/>
       <w:bookmarkEnd w:id="221"/>
-    </w:p>
-    <w:p>
-      <w:pPr>
-        <w:pStyle w:val="noiDung"/>
-      </w:pPr>
-      <w:bookmarkStart w:id="222" w:name="_Toc262419425"/>
-      <w:r>
-        <w:rPr>
-          <w:b/>
-        </w:rPr>
-        <w:t>Architecture</w:t>
-      </w:r>
-      <w:r>
-        <w:t xml:space="preserve"> </w:t>
-      </w:r>
-      <w:r>
-        <w:t>-</w:t>
-      </w:r>
-      <w:r>
-        <w:t xml:space="preserve"> </w:t>
-      </w:r>
-      <w:r>
-        <w:t xml:space="preserve">trong một nghĩa rộng thì nó là sự tổng hợp giữa nghệ thuật và khoa học trong việc thiết kế một cấu trúc phức tạp mà các chức năng và sự phức tạp được kiểm soát.Theo nghĩa hẹp hơn thì nó </w:t>
-      </w:r>
-      <w:r>
-        <w:t>là thành phần cơ bản của hệ thống</w:t>
-      </w:r>
-      <w:r>
-        <w:t xml:space="preserve"> và</w:t>
-      </w:r>
-      <w:r>
-        <w:t xml:space="preserve"> được thể </w:t>
-      </w:r>
-      <w:r>
-        <w:t>hiện trong chính các thành phần của nó</w:t>
-      </w:r>
-      <w:r>
-        <w:t xml:space="preserve">, các mối quan hệ giữa các thành phần </w:t>
-      </w:r>
-      <w:r>
-        <w:t xml:space="preserve">đó </w:t>
-      </w:r>
-      <w:r>
-        <w:t>với nhau và với môi trường xung quanh</w:t>
-      </w:r>
-      <w:bookmarkEnd w:id="219"/>
-      <w:bookmarkEnd w:id="220"/>
       <w:bookmarkEnd w:id="222"/>
       <w:r>
         <w:t>,</w:t>
@@ -20589,7 +20587,6 @@
           <w:noProof/>
           <w:sz w:val="26"/>
           <w:szCs w:val="26"/>
-          <w:lang w:val="vi-VN" w:eastAsia="vi-VN"/>
         </w:rPr>
         <w:drawing>
           <wp:inline distT="0" distB="0" distL="0" distR="0">
@@ -20713,7 +20710,6 @@
           <w:noProof/>
           <w:sz w:val="26"/>
           <w:szCs w:val="26"/>
-          <w:lang w:val="vi-VN" w:eastAsia="vi-VN"/>
         </w:rPr>
         <w:lastRenderedPageBreak/>
         <w:drawing>
@@ -21044,7 +21040,6 @@
           <w:noProof/>
           <w:sz w:val="26"/>
           <w:szCs w:val="26"/>
-          <w:lang w:val="vi-VN" w:eastAsia="vi-VN"/>
         </w:rPr>
         <w:drawing>
           <wp:inline distT="0" distB="0" distL="0" distR="0">
@@ -21172,7 +21167,6 @@
       <w:r>
         <w:rPr>
           <w:noProof/>
-          <w:lang w:val="vi-VN" w:eastAsia="vi-VN"/>
         </w:rPr>
         <w:drawing>
           <wp:inline distT="0" distB="0" distL="0" distR="0">
@@ -21269,7 +21263,6 @@
       <w:r>
         <w:rPr>
           <w:noProof/>
-          <w:lang w:val="vi-VN" w:eastAsia="vi-VN"/>
         </w:rPr>
         <w:drawing>
           <wp:inline distT="0" distB="0" distL="0" distR="0">
@@ -21352,7 +21345,6 @@
       <w:r>
         <w:rPr>
           <w:noProof/>
-          <w:lang w:val="vi-VN" w:eastAsia="vi-VN"/>
         </w:rPr>
         <w:lastRenderedPageBreak/>
         <w:drawing>
@@ -21512,7 +21504,6 @@
       <w:r>
         <w:rPr>
           <w:noProof/>
-          <w:lang w:val="vi-VN" w:eastAsia="vi-VN"/>
         </w:rPr>
         <w:drawing>
           <wp:inline distT="0" distB="0" distL="0" distR="0">
@@ -21705,7 +21696,6 @@
       <w:r>
         <w:rPr>
           <w:noProof/>
-          <w:lang w:val="vi-VN" w:eastAsia="vi-VN"/>
         </w:rPr>
         <w:lastRenderedPageBreak/>
         <w:drawing>
@@ -21835,7 +21825,6 @@
       <w:r>
         <w:rPr>
           <w:noProof/>
-          <w:lang w:val="vi-VN" w:eastAsia="vi-VN"/>
         </w:rPr>
         <w:drawing>
           <wp:inline distT="0" distB="0" distL="0" distR="0">
@@ -22007,7 +21996,6 @@
       <w:r>
         <w:rPr>
           <w:noProof/>
-          <w:lang w:val="vi-VN" w:eastAsia="vi-VN"/>
         </w:rPr>
         <w:drawing>
           <wp:inline distT="0" distB="0" distL="0" distR="0">
@@ -22640,10 +22628,10 @@
       </w:pPr>
       <w:r>
         <w:object w:dxaOrig="8632" w:dyaOrig="4323">
-          <v:shape id="_x0000_i1025" type="#_x0000_t75" style="width:431.35pt;height:3in" o:ole="">
+          <v:shape id="_x0000_i1025" type="#_x0000_t75" style="width:431.3pt;height:3in" o:ole="">
             <v:imagedata r:id="rId23" o:title=""/>
           </v:shape>
-          <o:OLEObject Type="Embed" ProgID="Photoshop.Image.11" ShapeID="_x0000_i1025" DrawAspect="Content" ObjectID="_1337353506" r:id="rId24">
+          <o:OLEObject Type="Embed" ProgID="Photoshop.Image.11" ShapeID="_x0000_i1025" DrawAspect="Content" ObjectID="_1337358368" r:id="rId24">
             <o:FieldCodes>\s</o:FieldCodes>
           </o:OLEObject>
         </w:object>
@@ -22718,8 +22706,8 @@
         </w:rPr>
       </w:pPr>
       <w:bookmarkStart w:id="255" w:name="_Toc263146554"/>
-      <w:bookmarkStart w:id="256" w:name="_Toc263061270"/>
-      <w:bookmarkStart w:id="257" w:name="_Toc263597015"/>
+      <w:bookmarkStart w:id="256" w:name="_Toc263597015"/>
+      <w:bookmarkStart w:id="257" w:name="_Toc263061270"/>
       <w:r>
         <w:rPr>
           <w:rFonts w:ascii="Times New Roman" w:hAnsi="Times New Roman"/>
@@ -22730,7 +22718,7 @@
         <w:t>ArchiMate là gì</w:t>
       </w:r>
       <w:bookmarkEnd w:id="255"/>
-      <w:bookmarkEnd w:id="257"/>
+      <w:bookmarkEnd w:id="256"/>
       <w:r>
         <w:rPr>
           <w:rFonts w:ascii="Times New Roman" w:hAnsi="Times New Roman"/>
@@ -22799,7 +22787,6 @@
       <w:r>
         <w:rPr>
           <w:noProof/>
-          <w:lang w:val="vi-VN" w:eastAsia="vi-VN"/>
         </w:rPr>
         <w:drawing>
           <wp:inline distT="0" distB="0" distL="0" distR="0">
@@ -24022,7 +24009,6 @@
       <w:r>
         <w:rPr>
           <w:noProof/>
-          <w:lang w:val="vi-VN" w:eastAsia="vi-VN"/>
         </w:rPr>
         <w:drawing>
           <wp:inline distT="0" distB="0" distL="0" distR="0">
@@ -24117,7 +24103,6 @@
       <w:r>
         <w:rPr>
           <w:noProof/>
-          <w:lang w:val="vi-VN" w:eastAsia="vi-VN"/>
         </w:rPr>
         <w:drawing>
           <wp:inline distT="0" distB="0" distL="0" distR="0">
@@ -24285,7 +24270,6 @@
         <w:rPr>
           <w:b/>
           <w:noProof/>
-          <w:lang w:val="vi-VN" w:eastAsia="vi-VN"/>
         </w:rPr>
         <w:lastRenderedPageBreak/>
         <w:drawing>
@@ -24482,10 +24466,10 @@
             </w:pPr>
             <w:r>
               <w:object w:dxaOrig="1335" w:dyaOrig="240">
-                <v:shape id="_x0000_i1026" type="#_x0000_t75" style="width:67pt;height:11.9pt" o:ole="">
+                <v:shape id="_x0000_i1026" type="#_x0000_t75" style="width:67.25pt;height:12.25pt" o:ole="">
                   <v:imagedata r:id="rId29" o:title=""/>
                 </v:shape>
-                <o:OLEObject Type="Embed" ProgID="PBrush" ShapeID="_x0000_i1026" DrawAspect="Content" ObjectID="_1337353507" r:id="rId30"/>
+                <o:OLEObject Type="Embed" ProgID="PBrush" ShapeID="_x0000_i1026" DrawAspect="Content" ObjectID="_1337358369" r:id="rId30"/>
               </w:object>
             </w:r>
           </w:p>
@@ -24548,10 +24532,10 @@
             </w:pPr>
             <w:r>
               <w:object w:dxaOrig="1500" w:dyaOrig="255">
-                <v:shape id="_x0000_i1027" type="#_x0000_t75" style="width:75.15pt;height:12.5pt" o:ole="">
+                <v:shape id="_x0000_i1027" type="#_x0000_t75" style="width:75.4pt;height:12.25pt" o:ole="">
                   <v:imagedata r:id="rId31" o:title=""/>
                 </v:shape>
-                <o:OLEObject Type="Embed" ProgID="PBrush" ShapeID="_x0000_i1027" DrawAspect="Content" ObjectID="_1337353508" r:id="rId32"/>
+                <o:OLEObject Type="Embed" ProgID="PBrush" ShapeID="_x0000_i1027" DrawAspect="Content" ObjectID="_1337358370" r:id="rId32"/>
               </w:object>
             </w:r>
           </w:p>
@@ -24623,10 +24607,10 @@
             </w:pPr>
             <w:r>
               <w:object w:dxaOrig="1140" w:dyaOrig="255">
-                <v:shape id="_x0000_i1028" type="#_x0000_t75" style="width:56.95pt;height:12.5pt" o:ole="">
+                <v:shape id="_x0000_i1028" type="#_x0000_t75" style="width:57.05pt;height:12.25pt" o:ole="">
                   <v:imagedata r:id="rId33" o:title=""/>
                 </v:shape>
-                <o:OLEObject Type="Embed" ProgID="PBrush" ShapeID="_x0000_i1028" DrawAspect="Content" ObjectID="_1337353509" r:id="rId34"/>
+                <o:OLEObject Type="Embed" ProgID="PBrush" ShapeID="_x0000_i1028" DrawAspect="Content" ObjectID="_1337358371" r:id="rId34"/>
               </w:object>
             </w:r>
           </w:p>
@@ -24674,10 +24658,10 @@
             </w:pPr>
             <w:r>
               <w:object w:dxaOrig="1380" w:dyaOrig="465">
-                <v:shape id="_x0000_i1029" type="#_x0000_t75" style="width:68.85pt;height:23.15pt" o:ole="">
+                <v:shape id="_x0000_i1029" type="#_x0000_t75" style="width:68.6pt;height:23.1pt" o:ole="">
                   <v:imagedata r:id="rId35" o:title=""/>
                 </v:shape>
-                <o:OLEObject Type="Embed" ProgID="PBrush" ShapeID="_x0000_i1029" DrawAspect="Content" ObjectID="_1337353510" r:id="rId36"/>
+                <o:OLEObject Type="Embed" ProgID="PBrush" ShapeID="_x0000_i1029" DrawAspect="Content" ObjectID="_1337358372" r:id="rId36"/>
               </w:object>
             </w:r>
           </w:p>
@@ -24735,10 +24719,10 @@
             </w:pPr>
             <w:r>
               <w:object w:dxaOrig="1650" w:dyaOrig="300">
-                <v:shape id="_x0000_i1030" type="#_x0000_t75" style="width:82.65pt;height:15.05pt" o:ole="">
+                <v:shape id="_x0000_i1030" type="#_x0000_t75" style="width:82.85pt;height:14.95pt" o:ole="">
                   <v:imagedata r:id="rId37" o:title=""/>
                 </v:shape>
-                <o:OLEObject Type="Embed" ProgID="PBrush" ShapeID="_x0000_i1030" DrawAspect="Content" ObjectID="_1337353511" r:id="rId38"/>
+                <o:OLEObject Type="Embed" ProgID="PBrush" ShapeID="_x0000_i1030" DrawAspect="Content" ObjectID="_1337358373" r:id="rId38"/>
               </w:object>
             </w:r>
           </w:p>
@@ -24786,10 +24770,10 @@
             </w:pPr>
             <w:r>
               <w:object w:dxaOrig="1335" w:dyaOrig="315">
-                <v:shape id="_x0000_i1031" type="#_x0000_t75" style="width:67pt;height:15.65pt" o:ole="">
+                <v:shape id="_x0000_i1031" type="#_x0000_t75" style="width:67.25pt;height:15.6pt" o:ole="">
                   <v:imagedata r:id="rId39" o:title=""/>
                 </v:shape>
-                <o:OLEObject Type="Embed" ProgID="PBrush" ShapeID="_x0000_i1031" DrawAspect="Content" ObjectID="_1337353512" r:id="rId40"/>
+                <o:OLEObject Type="Embed" ProgID="PBrush" ShapeID="_x0000_i1031" DrawAspect="Content" ObjectID="_1337358374" r:id="rId40"/>
               </w:object>
             </w:r>
           </w:p>
@@ -24837,10 +24821,10 @@
             </w:pPr>
             <w:r>
               <w:object w:dxaOrig="1530" w:dyaOrig="270">
-                <v:shape id="_x0000_i1032" type="#_x0000_t75" style="width:76.4pt;height:13.75pt" o:ole="">
+                <v:shape id="_x0000_i1032" type="#_x0000_t75" style="width:76.75pt;height:13.6pt" o:ole="">
                   <v:imagedata r:id="rId41" o:title=""/>
                 </v:shape>
-                <o:OLEObject Type="Embed" ProgID="PBrush" ShapeID="_x0000_i1032" DrawAspect="Content" ObjectID="_1337353513" r:id="rId42"/>
+                <o:OLEObject Type="Embed" ProgID="PBrush" ShapeID="_x0000_i1032" DrawAspect="Content" ObjectID="_1337358375" r:id="rId42"/>
               </w:object>
             </w:r>
           </w:p>
@@ -24966,10 +24950,10 @@
             </w:pPr>
             <w:r>
               <w:object w:dxaOrig="1095" w:dyaOrig="255">
-                <v:shape id="_x0000_i1033" type="#_x0000_t75" style="width:54.45pt;height:12.5pt" o:ole="">
+                <v:shape id="_x0000_i1033" type="#_x0000_t75" style="width:54.35pt;height:12.25pt" o:ole="">
                   <v:imagedata r:id="rId43" o:title=""/>
                 </v:shape>
-                <o:OLEObject Type="Embed" ProgID="PBrush" ShapeID="_x0000_i1033" DrawAspect="Content" ObjectID="_1337353514" r:id="rId44"/>
+                <o:OLEObject Type="Embed" ProgID="PBrush" ShapeID="_x0000_i1033" DrawAspect="Content" ObjectID="_1337358376" r:id="rId44"/>
               </w:object>
             </w:r>
           </w:p>
@@ -25023,10 +25007,10 @@
             </w:pPr>
             <w:r>
               <w:object w:dxaOrig="1170" w:dyaOrig="285">
-                <v:shape id="_x0000_i1034" type="#_x0000_t75" style="width:58.25pt;height:14.4pt" o:ole="">
+                <v:shape id="_x0000_i1034" type="#_x0000_t75" style="width:58.4pt;height:14.25pt" o:ole="">
                   <v:imagedata r:id="rId45" o:title=""/>
                 </v:shape>
-                <o:OLEObject Type="Embed" ProgID="PBrush" ShapeID="_x0000_i1034" DrawAspect="Content" ObjectID="_1337353515" r:id="rId46"/>
+                <o:OLEObject Type="Embed" ProgID="PBrush" ShapeID="_x0000_i1034" DrawAspect="Content" ObjectID="_1337358377" r:id="rId46"/>
               </w:object>
             </w:r>
           </w:p>
@@ -25144,10 +25128,10 @@
             </w:pPr>
             <w:r>
               <w:object w:dxaOrig="1740" w:dyaOrig="1380">
-                <v:shape id="_x0000_i1035" type="#_x0000_t75" style="width:87.05pt;height:43.2pt" o:ole="">
+                <v:shape id="_x0000_i1035" type="#_x0000_t75" style="width:86.95pt;height:43.45pt" o:ole="">
                   <v:imagedata r:id="rId47" o:title=""/>
                 </v:shape>
-                <o:OLEObject Type="Embed" ProgID="PBrush" ShapeID="_x0000_i1035" DrawAspect="Content" ObjectID="_1337353516" r:id="rId48"/>
+                <o:OLEObject Type="Embed" ProgID="PBrush" ShapeID="_x0000_i1035" DrawAspect="Content" ObjectID="_1337358378" r:id="rId48"/>
               </w:object>
             </w:r>
           </w:p>
@@ -25190,10 +25174,10 @@
             </w:pPr>
             <w:r>
               <w:object w:dxaOrig="270" w:dyaOrig="225">
-                <v:shape id="_x0000_i1036" type="#_x0000_t75" style="width:13.75pt;height:11.25pt" o:ole="">
+                <v:shape id="_x0000_i1036" type="#_x0000_t75" style="width:13.6pt;height:11.55pt" o:ole="">
                   <v:imagedata r:id="rId49" o:title=""/>
                 </v:shape>
-                <o:OLEObject Type="Embed" ProgID="PBrush" ShapeID="_x0000_i1036" DrawAspect="Content" ObjectID="_1337353517" r:id="rId50"/>
+                <o:OLEObject Type="Embed" ProgID="PBrush" ShapeID="_x0000_i1036" DrawAspect="Content" ObjectID="_1337358379" r:id="rId50"/>
               </w:object>
             </w:r>
           </w:p>
@@ -25241,10 +25225,10 @@
             </w:pPr>
             <w:r>
               <w:object w:dxaOrig="1110" w:dyaOrig="405">
-                <v:shape id="_x0000_i1037" type="#_x0000_t75" style="width:55.7pt;height:20.05pt" o:ole="">
+                <v:shape id="_x0000_i1037" type="#_x0000_t75" style="width:55.7pt;height:20.4pt" o:ole="">
                   <v:imagedata r:id="rId51" o:title=""/>
                 </v:shape>
-                <o:OLEObject Type="Embed" ProgID="PBrush" ShapeID="_x0000_i1037" DrawAspect="Content" ObjectID="_1337353518" r:id="rId52"/>
+                <o:OLEObject Type="Embed" ProgID="PBrush" ShapeID="_x0000_i1037" DrawAspect="Content" ObjectID="_1337358380" r:id="rId52"/>
               </w:object>
             </w:r>
           </w:p>
@@ -25403,7 +25387,6 @@
       <w:r>
         <w:rPr>
           <w:noProof/>
-          <w:lang w:val="vi-VN" w:eastAsia="vi-VN"/>
         </w:rPr>
         <w:drawing>
           <wp:inline distT="0" distB="0" distL="0" distR="0">
@@ -25499,7 +25482,6 @@
           <w:noProof/>
           <w:sz w:val="21"/>
           <w:szCs w:val="21"/>
-          <w:lang w:val="vi-VN" w:eastAsia="vi-VN"/>
         </w:rPr>
         <w:lastRenderedPageBreak/>
         <w:drawing>
@@ -25812,9 +25794,9 @@
           <w:lang w:val="vi-VN"/>
         </w:rPr>
       </w:pPr>
-      <w:bookmarkStart w:id="275" w:name="_Toc263146562"/>
-      <w:bookmarkStart w:id="276" w:name="_Toc263597021"/>
-      <w:bookmarkEnd w:id="256"/>
+      <w:bookmarkStart w:id="275" w:name="_Toc263597021"/>
+      <w:bookmarkStart w:id="276" w:name="_Toc263146562"/>
+      <w:bookmarkEnd w:id="257"/>
       <w:r>
         <w:rPr>
           <w:rFonts w:ascii="Times New Roman" w:hAnsi="Times New Roman"/>
@@ -25833,7 +25815,7 @@
         </w:rPr>
         <w:t>Nghiệp Vụ</w:t>
       </w:r>
-      <w:bookmarkEnd w:id="276"/>
+      <w:bookmarkEnd w:id="275"/>
     </w:p>
     <w:p>
       <w:pPr>
@@ -25857,7 +25839,6 @@
       <w:r>
         <w:rPr>
           <w:noProof/>
-          <w:lang w:val="vi-VN" w:eastAsia="vi-VN"/>
         </w:rPr>
         <w:drawing>
           <wp:inline distT="0" distB="0" distL="0" distR="0">
@@ -26169,10 +26150,12 @@
       </w:r>
     </w:p>
     <w:p>
+      <w:pPr>
+        <w:jc w:val="center"/>
+      </w:pPr>
       <w:r>
         <w:rPr>
           <w:noProof/>
-          <w:lang w:val="vi-VN" w:eastAsia="vi-VN"/>
         </w:rPr>
         <w:drawing>
           <wp:inline distT="0" distB="0" distL="0" distR="0">
@@ -26352,10 +26335,12 @@
       </w:r>
     </w:p>
     <w:p>
+      <w:pPr>
+        <w:jc w:val="center"/>
+      </w:pPr>
       <w:r>
         <w:rPr>
           <w:noProof/>
-          <w:lang w:val="vi-VN" w:eastAsia="vi-VN"/>
         </w:rPr>
         <w:lastRenderedPageBreak/>
         <w:drawing>
@@ -26532,10 +26517,12 @@
       </w:r>
     </w:p>
     <w:p>
+      <w:pPr>
+        <w:jc w:val="center"/>
+      </w:pPr>
       <w:r>
         <w:rPr>
           <w:noProof/>
-          <w:lang w:val="vi-VN" w:eastAsia="vi-VN"/>
         </w:rPr>
         <w:drawing>
           <wp:inline distT="0" distB="0" distL="0" distR="0">
@@ -26738,10 +26725,12 @@
       </w:r>
     </w:p>
     <w:p>
+      <w:pPr>
+        <w:jc w:val="center"/>
+      </w:pPr>
       <w:r>
         <w:rPr>
           <w:noProof/>
-          <w:lang w:val="vi-VN" w:eastAsia="vi-VN"/>
         </w:rPr>
         <w:drawing>
           <wp:inline distT="0" distB="0" distL="0" distR="0">
@@ -26926,10 +26915,12 @@
       </w:r>
     </w:p>
     <w:p>
+      <w:pPr>
+        <w:jc w:val="center"/>
+      </w:pPr>
       <w:r>
         <w:rPr>
           <w:noProof/>
-          <w:lang w:val="vi-VN" w:eastAsia="vi-VN"/>
         </w:rPr>
         <w:drawing>
           <wp:inline distT="0" distB="0" distL="0" distR="0">
@@ -27156,10 +27147,12 @@
       </w:r>
     </w:p>
     <w:p>
+      <w:pPr>
+        <w:jc w:val="center"/>
+      </w:pPr>
       <w:r>
         <w:rPr>
           <w:noProof/>
-          <w:lang w:val="vi-VN" w:eastAsia="vi-VN"/>
         </w:rPr>
         <w:drawing>
           <wp:inline distT="0" distB="0" distL="0" distR="0">
@@ -27371,10 +27364,12 @@
       </w:r>
     </w:p>
     <w:p>
+      <w:pPr>
+        <w:jc w:val="center"/>
+      </w:pPr>
       <w:r>
         <w:rPr>
           <w:noProof/>
-          <w:lang w:val="vi-VN" w:eastAsia="vi-VN"/>
         </w:rPr>
         <w:drawing>
           <wp:inline distT="0" distB="0" distL="0" distR="0">
@@ -27541,10 +27536,12 @@
       </w:r>
     </w:p>
     <w:p>
+      <w:pPr>
+        <w:jc w:val="center"/>
+      </w:pPr>
       <w:r>
         <w:rPr>
           <w:noProof/>
-          <w:lang w:val="vi-VN" w:eastAsia="vi-VN"/>
         </w:rPr>
         <w:drawing>
           <wp:inline distT="0" distB="0" distL="0" distR="0">
@@ -27730,10 +27727,12 @@
       </w:r>
     </w:p>
     <w:p>
+      <w:pPr>
+        <w:jc w:val="center"/>
+      </w:pPr>
       <w:r>
         <w:rPr>
           <w:noProof/>
-          <w:lang w:val="vi-VN" w:eastAsia="vi-VN"/>
         </w:rPr>
         <w:drawing>
           <wp:inline distT="0" distB="0" distL="0" distR="0">
@@ -27909,10 +27908,12 @@
       </w:r>
     </w:p>
     <w:p>
+      <w:pPr>
+        <w:jc w:val="center"/>
+      </w:pPr>
       <w:r>
         <w:rPr>
           <w:noProof/>
-          <w:lang w:val="vi-VN" w:eastAsia="vi-VN"/>
         </w:rPr>
         <w:drawing>
           <wp:inline distT="0" distB="0" distL="0" distR="0">
@@ -28111,10 +28112,12 @@
       </w:r>
     </w:p>
     <w:p>
+      <w:pPr>
+        <w:jc w:val="center"/>
+      </w:pPr>
       <w:r>
         <w:rPr>
           <w:noProof/>
-          <w:lang w:val="vi-VN" w:eastAsia="vi-VN"/>
         </w:rPr>
         <w:drawing>
           <wp:inline distT="0" distB="0" distL="0" distR="0">
@@ -28305,10 +28308,12 @@
       </w:r>
     </w:p>
     <w:p>
+      <w:pPr>
+        <w:jc w:val="center"/>
+      </w:pPr>
       <w:r>
         <w:rPr>
           <w:noProof/>
-          <w:lang w:val="vi-VN" w:eastAsia="vi-VN"/>
         </w:rPr>
         <w:drawing>
           <wp:inline distT="0" distB="0" distL="0" distR="0">
@@ -28504,10 +28509,12 @@
       </w:r>
     </w:p>
     <w:p>
+      <w:pPr>
+        <w:jc w:val="center"/>
+      </w:pPr>
       <w:r>
         <w:rPr>
           <w:noProof/>
-          <w:lang w:val="vi-VN" w:eastAsia="vi-VN"/>
         </w:rPr>
         <w:drawing>
           <wp:inline distT="0" distB="0" distL="0" distR="0">
@@ -28674,10 +28681,12 @@
       </w:r>
     </w:p>
     <w:p>
+      <w:pPr>
+        <w:jc w:val="center"/>
+      </w:pPr>
       <w:r>
         <w:rPr>
           <w:noProof/>
-          <w:lang w:val="vi-VN" w:eastAsia="vi-VN"/>
         </w:rPr>
         <w:drawing>
           <wp:inline distT="0" distB="0" distL="0" distR="0">
@@ -28864,10 +28873,12 @@
       </w:r>
     </w:p>
     <w:p>
+      <w:pPr>
+        <w:jc w:val="center"/>
+      </w:pPr>
       <w:r>
         <w:rPr>
           <w:noProof/>
-          <w:lang w:val="vi-VN" w:eastAsia="vi-VN"/>
         </w:rPr>
         <w:drawing>
           <wp:inline distT="0" distB="0" distL="0" distR="0">
@@ -29024,10 +29035,12 @@
       </w:r>
     </w:p>
     <w:p>
+      <w:pPr>
+        <w:jc w:val="center"/>
+      </w:pPr>
       <w:r>
         <w:rPr>
           <w:noProof/>
-          <w:lang w:val="vi-VN" w:eastAsia="vi-VN"/>
         </w:rPr>
         <w:drawing>
           <wp:inline distT="0" distB="0" distL="0" distR="0">
@@ -29210,7 +29223,6 @@
       <w:r>
         <w:rPr>
           <w:noProof/>
-          <w:lang w:val="vi-VN" w:eastAsia="vi-VN"/>
         </w:rPr>
         <w:lastRenderedPageBreak/>
         <w:drawing>
@@ -29479,10 +29491,12 @@
       </w:r>
     </w:p>
     <w:p>
+      <w:pPr>
+        <w:jc w:val="center"/>
+      </w:pPr>
       <w:r>
         <w:rPr>
           <w:noProof/>
-          <w:lang w:val="vi-VN" w:eastAsia="vi-VN"/>
         </w:rPr>
         <w:drawing>
           <wp:inline distT="0" distB="0" distL="0" distR="0">
@@ -29696,10 +29710,12 @@
       </w:r>
     </w:p>
     <w:p>
+      <w:pPr>
+        <w:jc w:val="center"/>
+      </w:pPr>
       <w:r>
         <w:rPr>
           <w:noProof/>
-          <w:lang w:val="vi-VN" w:eastAsia="vi-VN"/>
         </w:rPr>
         <w:drawing>
           <wp:inline distT="0" distB="0" distL="0" distR="0">
@@ -29991,10 +30007,12 @@
       </w:r>
     </w:p>
     <w:p>
+      <w:pPr>
+        <w:jc w:val="center"/>
+      </w:pPr>
       <w:r>
         <w:rPr>
           <w:noProof/>
-          <w:lang w:val="vi-VN" w:eastAsia="vi-VN"/>
         </w:rPr>
         <w:drawing>
           <wp:inline distT="0" distB="0" distL="0" distR="0">
@@ -30128,10 +30146,12 @@
       </w:r>
     </w:p>
     <w:p>
+      <w:pPr>
+        <w:jc w:val="center"/>
+      </w:pPr>
       <w:r>
         <w:rPr>
           <w:noProof/>
-          <w:lang w:val="vi-VN" w:eastAsia="vi-VN"/>
         </w:rPr>
         <w:drawing>
           <wp:inline distT="0" distB="0" distL="0" distR="0">
@@ -30389,10 +30409,12 @@
       </w:r>
     </w:p>
     <w:p>
+      <w:pPr>
+        <w:jc w:val="center"/>
+      </w:pPr>
       <w:r>
         <w:rPr>
           <w:noProof/>
-          <w:lang w:val="vi-VN" w:eastAsia="vi-VN"/>
         </w:rPr>
         <w:drawing>
           <wp:inline distT="0" distB="0" distL="0" distR="0">
@@ -30593,7 +30615,6 @@
       <w:r>
         <w:rPr>
           <w:noProof/>
-          <w:lang w:val="vi-VN" w:eastAsia="vi-VN"/>
         </w:rPr>
         <w:drawing>
           <wp:inline distT="0" distB="0" distL="0" distR="0">
@@ -30788,10 +30809,12 @@
       </w:r>
     </w:p>
     <w:p>
+      <w:pPr>
+        <w:jc w:val="center"/>
+      </w:pPr>
       <w:r>
         <w:rPr>
           <w:noProof/>
-          <w:lang w:val="vi-VN" w:eastAsia="vi-VN"/>
         </w:rPr>
         <w:drawing>
           <wp:inline distT="0" distB="0" distL="0" distR="0">
@@ -30960,7 +30983,8 @@
         </w:rPr>
         <w:t xml:space="preserve">Tầng </w:t>
       </w:r>
-      <w:bookmarkEnd w:id="275"/>
+      <w:bookmarkEnd w:id="276"/>
+      <w:bookmarkEnd w:id="342"/>
       <w:r>
         <w:rPr>
           <w:rFonts w:ascii="Times New Roman" w:hAnsi="Times New Roman"/>
@@ -30968,27 +30992,24 @@
           <w:sz w:val="30"/>
           <w:szCs w:val="30"/>
         </w:rPr>
-        <w:t>Technology</w:t>
-      </w:r>
-      <w:bookmarkEnd w:id="342"/>
+        <w:t>Kỹ thuật</w:t>
+      </w:r>
     </w:p>
     <w:p>
       <w:pPr>
         <w:pStyle w:val="DauNoiDung"/>
-        <w:rPr>
-          <w:sz w:val="30"/>
-          <w:szCs w:val="30"/>
-        </w:rPr>
       </w:pPr>
       <w:bookmarkStart w:id="343" w:name="_Toc523219777"/>
       <w:r>
-        <w:t>Meta</w:t>
-      </w:r>
-      <w:r>
-        <w:t xml:space="preserve"> </w:t>
-      </w:r>
-      <w:r>
-        <w:t>model</w:t>
+        <w:t>Các thành phần trong tầng technology</w:t>
+      </w:r>
+    </w:p>
+    <w:p>
+      <w:pPr>
+        <w:pStyle w:val="noiDung"/>
+      </w:pPr>
+      <w:r>
+        <w:t>Hình bên dưới cho ta một cái nhìn khái quát các thành phần trong tầng technology và mối quan hệ giữa các thành phần với nhau.</w:t>
       </w:r>
     </w:p>
     <w:p>
@@ -31007,14 +31028,13 @@
           <w:noProof/>
           <w:sz w:val="30"/>
           <w:szCs w:val="30"/>
-          <w:lang w:val="vi-VN" w:eastAsia="vi-VN"/>
         </w:rPr>
         <w:lastRenderedPageBreak/>
         <w:drawing>
           <wp:inline distT="0" distB="0" distL="0" distR="0">
             <wp:extent cx="5526405" cy="2301240"/>
             <wp:effectExtent l="0" t="0" r="0" b="0"/>
-            <wp:docPr id="29" name="Picture 16" descr="F:\IT\LUAN VAN TOT NGHIEP\Tai lieu Do An\Technology Layer\Layer 3\chap6_files\image055.png"/>
+            <wp:docPr id="14" name="Picture 16" descr="F:\IT\LUAN VAN TOT NGHIEP\Tai lieu Do An\Technology Layer\Layer 3\chap6_files\image055.png"/>
             <wp:cNvGraphicFramePr>
               <a:graphicFrameLocks xmlns:a="http://schemas.openxmlformats.org/drawingml/2006/main" noChangeAspect="1"/>
             </wp:cNvGraphicFramePr>
@@ -31071,15 +31091,9 @@
       <w:pPr>
         <w:pStyle w:val="Hinh"/>
       </w:pPr>
-      <w:bookmarkStart w:id="344" w:name="_Toc263597070"/>
-      <w:r>
-        <w:t>Meta</w:t>
-      </w:r>
-      <w:r>
-        <w:t xml:space="preserve"> </w:t>
-      </w:r>
-      <w:r>
-        <w:t>model Technology Layer</w:t>
+      <w:bookmarkStart w:id="344" w:name="_Toc263520409"/>
+      <w:r>
+        <w:t>Metamodel Technology Layer</w:t>
       </w:r>
       <w:bookmarkEnd w:id="344"/>
     </w:p>
@@ -31092,10 +31106,7 @@
         </w:rPr>
       </w:pPr>
       <w:r>
-        <w:t xml:space="preserve">Ở khía cạnh </w:t>
-      </w:r>
-      <w:r>
-        <w:t>thuộc về cấu trúc</w:t>
+        <w:t xml:space="preserve">Khái niệm thuộc về cấu trúc </w:t>
       </w:r>
     </w:p>
     <w:bookmarkEnd w:id="343"/>
@@ -31104,16 +31115,22 @@
         <w:pStyle w:val="noiDung"/>
       </w:pPr>
       <w:r>
+        <w:t>Cấu trúc</w:t>
+      </w:r>
+      <w:r>
         <w:rPr>
           <w:lang w:val="vi-VN"/>
         </w:rPr>
-        <w:t>Structural</w:t>
+        <w:t xml:space="preserve"> của tầng </w:t>
+      </w:r>
+      <w:r>
+        <w:t>kỹ thuật</w:t>
       </w:r>
       <w:r>
         <w:rPr>
           <w:lang w:val="vi-VN"/>
         </w:rPr>
-        <w:t xml:space="preserve"> của tầng Technology có thể được mô hình sử dụng những khái niệm node</w:t>
+        <w:t xml:space="preserve"> được mô hình sử dụng những khái niệm node</w:t>
       </w:r>
       <w:r>
         <w:rPr>
@@ -31151,365 +31168,71 @@
         </w:rPr>
       </w:pPr>
       <w:r>
-        <w:rPr>
-          <w:lang w:val="vi-VN"/>
-        </w:rPr>
-        <w:t xml:space="preserve">Ngôn ngữ ArchiMate đã định nghĩa </w:t>
+        <w:t>N</w:t>
       </w:r>
       <w:r>
         <w:rPr>
           <w:b/>
           <w:lang w:val="vi-VN"/>
         </w:rPr>
-        <w:t>node</w:t>
+        <w:t>ode</w:t>
+      </w:r>
+      <w:r>
+        <w:t xml:space="preserve"> - </w:t>
       </w:r>
       <w:r>
         <w:rPr>
           <w:lang w:val="vi-VN"/>
         </w:rPr>
-        <w:t xml:space="preserve"> là một thể hiện của thực thể có cấu trúc trong tầng technology</w:t>
+        <w:t xml:space="preserve">là một thể hiện của thực thể có cấu trúc trong tầng </w:t>
+      </w:r>
+      <w:r>
+        <w:t>kỹ thuật</w:t>
       </w:r>
       <w:r>
         <w:rPr>
           <w:lang w:val="vi-VN"/>
         </w:rPr>
-        <w:t>.</w:t>
-      </w:r>
-      <w:r>
-        <w:rPr>
-          <w:lang w:val="vi-VN"/>
-        </w:rPr>
-        <w:t xml:space="preserve"> </w:t>
+        <w:t xml:space="preserve">. </w:t>
       </w:r>
       <w:r>
         <w:rPr>
           <w:lang w:val="en-GB"/>
         </w:rPr>
-        <w:t>Ví dụ như “application server”</w:t>
-      </w:r>
-      <w:r>
+        <w:t>Ví dụ như “application server”,“database server”, “UNIX server”, “firewall”, “mail server” and “web server”. Sử dụng node, chúng ta có thể miêu tả cả tài nguyên máy tính vật lý (máy tính), cũng như phần mềm (hệ điều hành, phần mềm ứng dụng) cho phép các chức năng.</w:t>
+      </w:r>
+    </w:p>
+    <w:p>
+      <w:pPr>
+        <w:pStyle w:val="noiDung"/>
         <w:rPr>
           <w:lang w:val="en-GB"/>
         </w:rPr>
-        <w:t>,</w:t>
-      </w:r>
+      </w:pPr>
       <w:r>
         <w:rPr>
           <w:lang w:val="en-GB"/>
         </w:rPr>
-        <w:t>“database server”, “UNIX server”, “firewall”, “mail server” and “web server”. Sử dụng node</w:t>
-      </w:r>
-      <w:r>
+        <w:t>Ký hiệu:</w:t>
+      </w:r>
+    </w:p>
+    <w:p>
+      <w:pPr>
+        <w:pStyle w:val="noiDung"/>
+        <w:jc w:val="center"/>
         <w:rPr>
           <w:lang w:val="en-GB"/>
         </w:rPr>
-        <w:t>,</w:t>
-      </w:r>
-      <w:r>
-        <w:rPr>
-          <w:lang w:val="en-GB"/>
-        </w:rPr>
-        <w:t xml:space="preserve"> chúng ta có thể miêu tả cả tài nguyên máy tính vật lý (máy tính)</w:t>
-      </w:r>
-      <w:r>
-        <w:rPr>
-          <w:lang w:val="en-GB"/>
-        </w:rPr>
-        <w:t>,</w:t>
-      </w:r>
-      <w:r>
-        <w:rPr>
-          <w:lang w:val="en-GB"/>
-        </w:rPr>
-        <w:t xml:space="preserve"> cũng như phần mềm (hệ điều hành</w:t>
-      </w:r>
-      <w:r>
-        <w:rPr>
-          <w:lang w:val="en-GB"/>
-        </w:rPr>
-        <w:t>,</w:t>
-      </w:r>
-      <w:r>
-        <w:rPr>
-          <w:lang w:val="en-GB"/>
-        </w:rPr>
-        <w:t xml:space="preserve"> phần mềm ứng dụng) cho phép các chức năng</w:t>
-      </w:r>
-      <w:r>
-        <w:rPr>
-          <w:lang w:val="en-GB"/>
-        </w:rPr>
-        <w:t>.</w:t>
-      </w:r>
-    </w:p>
-    <w:p>
-      <w:pPr>
-        <w:pStyle w:val="noiDung"/>
-        <w:rPr>
-          <w:rStyle w:val="longtext"/>
-          <w:shd w:val="clear" w:color="auto" w:fill="FFFFFF"/>
-        </w:rPr>
-      </w:pPr>
-      <w:r>
-        <w:rPr>
-          <w:b/>
-          <w:lang w:val="en-GB"/>
-        </w:rPr>
-        <w:t>Device</w:t>
-      </w:r>
-      <w:r>
-        <w:rPr>
-          <w:lang w:val="en-GB"/>
-        </w:rPr>
-        <w:t xml:space="preserve"> là một chuyên môn của node</w:t>
-      </w:r>
-      <w:r>
-        <w:rPr>
-          <w:lang w:val="en-GB"/>
-        </w:rPr>
-        <w:t>,</w:t>
-      </w:r>
-      <w:r>
-        <w:rPr>
-          <w:lang w:val="en-GB"/>
-        </w:rPr>
-        <w:t xml:space="preserve"> nó là một tài nguyên máy tính vật lý</w:t>
-      </w:r>
-      <w:r>
-        <w:rPr>
-          <w:lang w:val="en-GB"/>
-        </w:rPr>
-        <w:t>,</w:t>
-      </w:r>
-      <w:r>
-        <w:rPr>
-          <w:lang w:val="en-GB"/>
-        </w:rPr>
-        <w:t xml:space="preserve"> ví dụ như mainframe</w:t>
-      </w:r>
-      <w:r>
-        <w:rPr>
-          <w:lang w:val="en-GB"/>
-        </w:rPr>
-        <w:t>,</w:t>
-      </w:r>
-      <w:r>
-        <w:rPr>
-          <w:lang w:val="en-GB"/>
-        </w:rPr>
-        <w:t xml:space="preserve"> PCs</w:t>
-      </w:r>
-      <w:r>
-        <w:rPr>
-          <w:lang w:val="en-GB"/>
-        </w:rPr>
-        <w:t>,</w:t>
-      </w:r>
-      <w:r>
-        <w:rPr>
-          <w:lang w:val="en-GB"/>
-        </w:rPr>
-        <w:t xml:space="preserve"> router</w:t>
-      </w:r>
-      <w:r>
-        <w:rPr>
-          <w:lang w:val="en-GB"/>
-        </w:rPr>
-        <w:t>,</w:t>
-      </w:r>
-      <w:r>
-        <w:rPr>
-          <w:lang w:val="en-GB"/>
-        </w:rPr>
-        <w:t xml:space="preserve"> và “load banlancers”</w:t>
-      </w:r>
-      <w:r>
-        <w:rPr>
-          <w:lang w:val="en-GB"/>
-        </w:rPr>
-        <w:t>.</w:t>
-      </w:r>
-      <w:r>
-        <w:rPr>
-          <w:lang w:val="en-GB"/>
-        </w:rPr>
-        <w:t xml:space="preserve"> Một device là một thực thể vật lý và không thể hiện </w:t>
-      </w:r>
-      <w:r>
-        <w:rPr>
-          <w:rStyle w:val="longtext"/>
-          <w:shd w:val="clear" w:color="auto" w:fill="FFFFFF"/>
-        </w:rPr>
-        <w:t xml:space="preserve">trong bất kỳ cách nào các chức năng ngữ nghĩa (phần mềm, ứng dụng) mà thực hiện trên thiết bị. </w:t>
-      </w:r>
-    </w:p>
-    <w:p>
-      <w:pPr>
-        <w:pStyle w:val="noiDung"/>
-        <w:rPr>
-          <w:shd w:val="clear" w:color="auto" w:fill="FFFFFF"/>
-        </w:rPr>
-      </w:pPr>
-      <w:r>
-        <w:rPr>
-          <w:rStyle w:val="longtext"/>
-          <w:shd w:val="clear" w:color="auto" w:fill="FFFFFF"/>
-        </w:rPr>
-        <w:t xml:space="preserve">Nói chung, một </w:t>
-      </w:r>
-      <w:r>
-        <w:rPr>
-          <w:rStyle w:val="longtext"/>
-          <w:shd w:val="clear" w:color="auto" w:fill="FFFFFF"/>
-        </w:rPr>
-        <w:t>node</w:t>
-      </w:r>
-      <w:r>
-        <w:rPr>
-          <w:rStyle w:val="longtext"/>
-          <w:shd w:val="clear" w:color="auto" w:fill="FFFFFF"/>
-        </w:rPr>
-        <w:t xml:space="preserve"> bao gồm trong số các nguồn tài nguyên vật lý (</w:t>
-      </w:r>
-      <w:r>
-        <w:rPr>
-          <w:rStyle w:val="longtext"/>
-          <w:shd w:val="clear" w:color="auto" w:fill="FFFFFF"/>
-        </w:rPr>
-        <w:t>device</w:t>
-      </w:r>
-      <w:r>
-        <w:rPr>
-          <w:rStyle w:val="longtext"/>
-          <w:shd w:val="clear" w:color="auto" w:fill="FFFFFF"/>
-        </w:rPr>
-        <w:t xml:space="preserve">) và </w:t>
-      </w:r>
-      <w:r>
-        <w:rPr>
-          <w:rStyle w:val="longtext"/>
-          <w:shd w:val="clear" w:color="auto" w:fill="FFFFFF"/>
-        </w:rPr>
-        <w:t>system software</w:t>
-      </w:r>
-    </w:p>
-    <w:p>
-      <w:pPr>
-        <w:pStyle w:val="noiDung"/>
-        <w:rPr>
-          <w:lang w:val="en-GB"/>
-        </w:rPr>
-      </w:pPr>
-      <w:r>
-        <w:rPr>
-          <w:lang w:val="en-GB"/>
-        </w:rPr>
-        <w:t xml:space="preserve">Một </w:t>
-      </w:r>
-      <w:r>
-        <w:rPr>
-          <w:b/>
-          <w:iCs/>
-          <w:lang w:val="en-GB"/>
-        </w:rPr>
-        <w:t>infrastructure</w:t>
-      </w:r>
-      <w:r>
-        <w:rPr>
-          <w:b/>
-          <w:i/>
-          <w:iCs/>
-          <w:lang w:val="en-GB"/>
-        </w:rPr>
-        <w:t xml:space="preserve"> </w:t>
-      </w:r>
-      <w:r>
-        <w:rPr>
-          <w:b/>
-          <w:iCs/>
-          <w:lang w:val="en-GB"/>
-        </w:rPr>
-        <w:t>interface</w:t>
-      </w:r>
-      <w:r>
-        <w:rPr>
-          <w:lang w:val="en-GB"/>
-        </w:rPr>
-        <w:t xml:space="preserve"> (còn được gọi là technology-interface) cho thấy cách node làm cho chức năng nó sẵn có với môi trường : những node khác</w:t>
-      </w:r>
-      <w:r>
-        <w:rPr>
-          <w:lang w:val="en-GB"/>
-        </w:rPr>
-        <w:t>,</w:t>
-      </w:r>
-      <w:r>
-        <w:rPr>
-          <w:lang w:val="en-GB"/>
-        </w:rPr>
-        <w:t xml:space="preserve"> application component và application colloboration</w:t>
-      </w:r>
-      <w:r>
-        <w:rPr>
-          <w:lang w:val="en-GB"/>
-        </w:rPr>
-        <w:t>.</w:t>
-      </w:r>
-      <w:r>
-        <w:rPr>
-          <w:lang w:val="en-GB"/>
-        </w:rPr>
-        <w:t xml:space="preserve"> Bạn có thể mô tả các thỏa thuận và điều kiện</w:t>
-      </w:r>
-      <w:r>
-        <w:rPr>
-          <w:lang w:val="en-GB"/>
-        </w:rPr>
-        <w:t>,</w:t>
-      </w:r>
-      <w:r>
-        <w:rPr>
-          <w:lang w:val="en-GB"/>
-        </w:rPr>
-        <w:t xml:space="preserve"> </w:t>
-      </w:r>
-      <w:r>
-        <w:rPr>
-          <w:rStyle w:val="longtext"/>
-          <w:shd w:val="clear" w:color="auto" w:fill="FFFFFF"/>
-        </w:rPr>
-        <w:t>cả hai bên phải tuân theo để sử dụng các chức năng lẫn nhau của họ.</w:t>
-      </w:r>
-    </w:p>
-    <w:p>
-      <w:pPr>
-        <w:pStyle w:val="analysemiddel"/>
-        <w:rPr>
-          <w:rFonts w:cs="Arial"/>
-          <w:lang w:val="en-GB"/>
-        </w:rPr>
-      </w:pPr>
-    </w:p>
-    <w:p>
-      <w:pPr>
-        <w:pStyle w:val="analysemiddel"/>
-        <w:jc w:val="center"/>
-        <w:rPr>
-          <w:rFonts w:cs="Arial"/>
-          <w:lang w:val="en-GB"/>
-        </w:rPr>
-      </w:pPr>
-      <w:r>
-        <w:rPr>
-          <w:rFonts w:cs="Arial"/>
+      </w:pPr>
+      <w:r>
+        <w:rPr>
           <w:noProof/>
-          <w:lang w:val="vi-VN" w:eastAsia="vi-VN"/>
         </w:rPr>
         <w:drawing>
           <wp:inline distT="0" distB="0" distL="0" distR="0">
-            <wp:extent cx="4352925" cy="628650"/>
+            <wp:extent cx="2371725" cy="742950"/>
             <wp:effectExtent l="19050" t="0" r="9525" b="0"/>
-            <wp:docPr id="51" name="Picture 6"/>
+            <wp:docPr id="22" name="Picture 21"/>
             <wp:cNvGraphicFramePr>
               <a:graphicFrameLocks xmlns:a="http://schemas.openxmlformats.org/drawingml/2006/main" noChangeAspect="1"/>
             </wp:cNvGraphicFramePr>
@@ -31517,7 +31240,7 @@
               <a:graphicData uri="http://schemas.openxmlformats.org/drawingml/2006/picture">
                 <pic:pic xmlns:pic="http://schemas.openxmlformats.org/drawingml/2006/picture">
                   <pic:nvPicPr>
-                    <pic:cNvPr id="0" name="Picture 6"/>
+                    <pic:cNvPr id="0" name="Picture 21"/>
                     <pic:cNvPicPr>
                       <a:picLocks noChangeAspect="1" noChangeArrowheads="1"/>
                     </pic:cNvPicPr>
@@ -31532,7 +31255,7 @@
                   <pic:spPr bwMode="auto">
                     <a:xfrm>
                       <a:off x="0" y="0"/>
-                      <a:ext cx="4352925" cy="628650"/>
+                      <a:ext cx="2371725" cy="742950"/>
                     </a:xfrm>
                     <a:prstGeom prst="rect">
                       <a:avLst/>
@@ -31555,326 +31278,229 @@
     <w:p>
       <w:pPr>
         <w:pStyle w:val="noiDung"/>
+        <w:jc w:val="center"/>
         <w:rPr>
           <w:lang w:val="en-GB"/>
         </w:rPr>
       </w:pPr>
-      <w:r>
-        <w:rPr>
-          <w:lang w:val="en-GB"/>
-        </w:rPr>
-        <w:lastRenderedPageBreak/>
-        <w:t>Network có thể sử dụng để kết nối những node với nhau</w:t>
-      </w:r>
-      <w:r>
-        <w:rPr>
-          <w:lang w:val="en-GB"/>
-        </w:rPr>
-        <w:t>,</w:t>
-      </w:r>
-      <w:r>
-        <w:rPr>
-          <w:lang w:val="en-GB"/>
-        </w:rPr>
-        <w:t xml:space="preserve"> artefact có thể được gán cho một node</w:t>
-      </w:r>
-      <w:r>
-        <w:rPr>
-          <w:lang w:val="en-GB"/>
-        </w:rPr>
-        <w:t>,</w:t>
-      </w:r>
-      <w:r>
-        <w:rPr>
-          <w:lang w:val="en-GB"/>
-        </w:rPr>
-        <w:t xml:space="preserve"> một node tồn tại nhiều node con</w:t>
-      </w:r>
-      <w:r>
-        <w:rPr>
-          <w:lang w:val="en-GB"/>
-        </w:rPr>
-        <w:t>.</w:t>
-      </w:r>
-      <w:r>
-        <w:rPr>
-          <w:lang w:val="en-GB"/>
-        </w:rPr>
-        <w:t xml:space="preserve"> Devices và system software là những node</w:t>
-      </w:r>
-      <w:r>
-        <w:rPr>
-          <w:lang w:val="en-GB"/>
-        </w:rPr>
-        <w:t>,</w:t>
-      </w:r>
-      <w:r>
-        <w:rPr>
-          <w:lang w:val="en-GB"/>
-        </w:rPr>
-        <w:t xml:space="preserve"> vì thể một node có thể tồn tại những device và system software khác.</w:t>
-      </w:r>
-    </w:p>
-    <w:p>
-      <w:pPr>
-        <w:pStyle w:val="thuVoChamVuong"/>
-        <w:rPr>
-          <w:lang w:val="en-GB"/>
-        </w:rPr>
-      </w:pPr>
-      <w:r>
-        <w:rPr>
-          <w:lang w:val="en-GB"/>
-        </w:rPr>
-        <w:t>System software có thể được gán đến một device và đến một node (phụ thuộc vào bạn ưu tiên cái nào hơn)</w:t>
-      </w:r>
-      <w:r>
-        <w:rPr>
-          <w:lang w:val="en-GB"/>
-        </w:rPr>
-        <w:t>.</w:t>
-      </w:r>
-      <w:r>
-        <w:rPr>
-          <w:lang w:val="en-GB"/>
-        </w:rPr>
-        <w:t xml:space="preserve"> Thay vì gán những artefact cho một node</w:t>
-      </w:r>
-      <w:r>
-        <w:rPr>
-          <w:lang w:val="en-GB"/>
-        </w:rPr>
-        <w:t>,</w:t>
-      </w:r>
-      <w:r>
-        <w:rPr>
-          <w:lang w:val="en-GB"/>
-        </w:rPr>
-        <w:t xml:space="preserve"> quan hệ này có thể hiện thực cụ thể bằng cách gán một artefact cho system software</w:t>
-      </w:r>
-      <w:r>
-        <w:rPr>
-          <w:lang w:val="en-GB"/>
-        </w:rPr>
-        <w:t>.</w:t>
-      </w:r>
-    </w:p>
-    <w:p>
-      <w:pPr>
-        <w:pStyle w:val="thuVoChamVuong"/>
-      </w:pPr>
-      <w:r>
+    </w:p>
+    <w:p>
+      <w:pPr>
+        <w:pStyle w:val="noiDung"/>
         <w:rPr>
           <w:rStyle w:val="longtext"/>
           <w:shd w:val="clear" w:color="auto" w:fill="FFFFFF"/>
         </w:rPr>
-        <w:t xml:space="preserve">Bằng </w:t>
-      </w:r>
-      <w:r>
+      </w:pPr>
+      <w:r>
+        <w:rPr>
+          <w:b/>
+          <w:lang w:val="en-GB"/>
+        </w:rPr>
+        <w:t>Device</w:t>
+      </w:r>
+      <w:r>
+        <w:rPr>
+          <w:b/>
+          <w:lang w:val="en-GB"/>
+        </w:rPr>
+        <w:t xml:space="preserve"> </w:t>
+      </w:r>
+      <w:r>
+        <w:rPr>
+          <w:lang w:val="en-GB"/>
+        </w:rPr>
+        <w:t xml:space="preserve">- </w:t>
+      </w:r>
+      <w:r>
+        <w:rPr>
+          <w:lang w:val="en-GB"/>
+        </w:rPr>
+        <w:t xml:space="preserve">là một </w:t>
+      </w:r>
+      <w:r>
+        <w:rPr>
+          <w:lang w:val="en-GB"/>
+        </w:rPr>
+        <w:t>sự kế thừa và mở rộng</w:t>
+      </w:r>
+      <w:r>
+        <w:rPr>
+          <w:lang w:val="en-GB"/>
+        </w:rPr>
+        <w:t xml:space="preserve"> của node</w:t>
+      </w:r>
+      <w:r>
+        <w:rPr>
+          <w:lang w:val="en-GB"/>
+        </w:rPr>
+        <w:t>,</w:t>
+      </w:r>
+      <w:r>
+        <w:rPr>
+          <w:lang w:val="en-GB"/>
+        </w:rPr>
+        <w:t xml:space="preserve"> nó là một tài nguyên máy tính vật lý</w:t>
+      </w:r>
+      <w:r>
+        <w:rPr>
+          <w:lang w:val="en-GB"/>
+        </w:rPr>
+        <w:t>,</w:t>
+      </w:r>
+      <w:r>
+        <w:rPr>
+          <w:lang w:val="en-GB"/>
+        </w:rPr>
+        <w:t xml:space="preserve"> ví dụ như mainframe</w:t>
+      </w:r>
+      <w:r>
+        <w:rPr>
+          <w:lang w:val="en-GB"/>
+        </w:rPr>
+        <w:t>,</w:t>
+      </w:r>
+      <w:r>
+        <w:rPr>
+          <w:lang w:val="en-GB"/>
+        </w:rPr>
+        <w:t xml:space="preserve"> PCs</w:t>
+      </w:r>
+      <w:r>
+        <w:rPr>
+          <w:lang w:val="en-GB"/>
+        </w:rPr>
+        <w:t>,</w:t>
+      </w:r>
+      <w:r>
+        <w:rPr>
+          <w:lang w:val="en-GB"/>
+        </w:rPr>
+        <w:t xml:space="preserve"> router</w:t>
+      </w:r>
+      <w:r>
+        <w:rPr>
+          <w:lang w:val="en-GB"/>
+        </w:rPr>
+        <w:t>,</w:t>
+      </w:r>
+      <w:r>
+        <w:rPr>
+          <w:lang w:val="en-GB"/>
+        </w:rPr>
+        <w:t xml:space="preserve"> và “load banlancers”</w:t>
+      </w:r>
+      <w:r>
+        <w:rPr>
+          <w:lang w:val="en-GB"/>
+        </w:rPr>
+        <w:t>.</w:t>
+      </w:r>
+      <w:r>
+        <w:rPr>
+          <w:lang w:val="en-GB"/>
+        </w:rPr>
+        <w:t xml:space="preserve"> </w:t>
+      </w:r>
+      <w:r>
+        <w:rPr>
+          <w:lang w:val="en-GB"/>
+        </w:rPr>
+        <w:t>Một devic</w:t>
+      </w:r>
+      <w:r>
+        <w:rPr>
+          <w:lang w:val="en-GB"/>
+        </w:rPr>
+        <w:t>e là một thiết bị vật lý mà dựa trên nó những artifact được triển khai để thực thi.</w:t>
+      </w:r>
+    </w:p>
+    <w:p>
+      <w:pPr>
+        <w:pStyle w:val="noiDung"/>
         <w:rPr>
           <w:rStyle w:val="longtext"/>
           <w:shd w:val="clear" w:color="auto" w:fill="FFFFFF"/>
         </w:rPr>
-        <w:t xml:space="preserve"> cách</w:t>
-      </w:r>
+      </w:pPr>
       <w:r>
         <w:rPr>
           <w:rStyle w:val="longtext"/>
           <w:shd w:val="clear" w:color="auto" w:fill="FFFFFF"/>
         </w:rPr>
-        <w:t xml:space="preserve"> "</w:t>
+        <w:t xml:space="preserve">Nói chung, một </w:t>
       </w:r>
       <w:r>
         <w:rPr>
           <w:rStyle w:val="longtext"/>
           <w:shd w:val="clear" w:color="auto" w:fill="FFFFFF"/>
         </w:rPr>
-        <w:t xml:space="preserve">nesting” </w:t>
+        <w:t>node</w:t>
       </w:r>
       <w:r>
         <w:rPr>
           <w:rStyle w:val="longtext"/>
           <w:shd w:val="clear" w:color="auto" w:fill="FFFFFF"/>
         </w:rPr>
-        <w:t xml:space="preserve">bạn có thể trừu tượng từ các loại mối quan hệ chính xác (tập hợp, thành phần, </w:t>
+        <w:t xml:space="preserve"> bao gồm trong số các nguồn tài nguyên vật lý (</w:t>
       </w:r>
       <w:r>
         <w:rPr>
           <w:rStyle w:val="longtext"/>
           <w:shd w:val="clear" w:color="auto" w:fill="FFFFFF"/>
         </w:rPr>
-        <w:t>gán</w:t>
+        <w:t>device</w:t>
       </w:r>
       <w:r>
         <w:rPr>
           <w:rStyle w:val="longtext"/>
           <w:shd w:val="clear" w:color="auto" w:fill="FFFFFF"/>
         </w:rPr>
-        <w:t>).</w:t>
-      </w:r>
-    </w:p>
-    <w:p>
-      <w:pPr>
-        <w:pStyle w:val="thuVoChamVuong"/>
-      </w:pPr>
+        <w:t xml:space="preserve">) và </w:t>
+      </w:r>
       <w:r>
         <w:rPr>
           <w:rStyle w:val="longtext"/>
           <w:shd w:val="clear" w:color="auto" w:fill="FFFFFF"/>
         </w:rPr>
-        <w:t xml:space="preserve">Một </w:t>
-      </w:r>
-      <w:r>
+        <w:t>system software</w:t>
+      </w:r>
+    </w:p>
+    <w:p>
+      <w:pPr>
+        <w:pStyle w:val="noiDung"/>
         <w:rPr>
           <w:rStyle w:val="longtext"/>
           <w:shd w:val="clear" w:color="auto" w:fill="FFFFFF"/>
         </w:rPr>
-        <w:t>node</w:t>
-      </w:r>
+      </w:pPr>
       <w:r>
         <w:rPr>
           <w:rStyle w:val="longtext"/>
           <w:shd w:val="clear" w:color="auto" w:fill="FFFFFF"/>
         </w:rPr>
-        <w:t xml:space="preserve"> có thể sử dụng hoặc thực hiện dịch vụ </w:t>
-      </w:r>
-      <w:r>
-        <w:rPr>
-          <w:lang w:val="en-GB"/>
-        </w:rPr>
-        <w:t>technology</w:t>
-      </w:r>
-      <w:r>
-        <w:rPr>
-          <w:rStyle w:val="longtext"/>
+        <w:t>Ký hiệu:</w:t>
+      </w:r>
+    </w:p>
+    <w:p>
+      <w:pPr>
+        <w:pStyle w:val="noiDung"/>
+        <w:jc w:val="center"/>
+        <w:rPr>
           <w:shd w:val="clear" w:color="auto" w:fill="FFFFFF"/>
         </w:rPr>
-        <w:t xml:space="preserve">. Các dịch vụ </w:t>
-      </w:r>
-      <w:r>
-        <w:rPr>
-          <w:lang w:val="en-GB"/>
-        </w:rPr>
-        <w:t xml:space="preserve">technology  </w:t>
-      </w:r>
-      <w:r>
-        <w:rPr>
-          <w:rStyle w:val="longtext"/>
+      </w:pPr>
+      <w:r>
+        <w:rPr>
+          <w:noProof/>
           <w:shd w:val="clear" w:color="auto" w:fill="FFFFFF"/>
         </w:rPr>
-        <w:t xml:space="preserve">có thể được sử dụng bởi các thành phần ứng dụng và hợp tác. </w:t>
-      </w:r>
-      <w:r>
-        <w:rPr>
-          <w:rStyle w:val="longtext"/>
-        </w:rPr>
-        <w:t xml:space="preserve">Một dịch vụ </w:t>
-      </w:r>
-      <w:r>
-        <w:rPr>
-          <w:lang w:val="en-GB"/>
-        </w:rPr>
-        <w:t xml:space="preserve">technology </w:t>
-      </w:r>
-      <w:r>
-        <w:rPr>
-          <w:rStyle w:val="longtext"/>
-        </w:rPr>
-        <w:t>có 'truy cập' để</w:t>
-      </w:r>
-      <w:r>
-        <w:rPr>
-          <w:rStyle w:val="longtext"/>
-        </w:rPr>
-        <w:t>n</w:t>
-      </w:r>
-      <w:r>
-        <w:rPr>
-          <w:rStyle w:val="longtext"/>
-        </w:rPr>
-        <w:t xml:space="preserve"> </w:t>
-      </w:r>
-      <w:r>
-        <w:rPr>
-          <w:lang w:val="en-GB"/>
-        </w:rPr>
-        <w:t>artefacts</w:t>
-      </w:r>
-    </w:p>
-    <w:p>
-      <w:pPr>
-        <w:pStyle w:val="thuVoChamVuong"/>
-      </w:pPr>
-      <w:r>
-        <w:rPr>
-          <w:rStyle w:val="longtext"/>
-          <w:shd w:val="clear" w:color="auto" w:fill="FFFFFF"/>
-        </w:rPr>
-        <w:t>Device</w:t>
-      </w:r>
-      <w:r>
-        <w:rPr>
-          <w:rStyle w:val="longtext"/>
-          <w:shd w:val="clear" w:color="auto" w:fill="FFFFFF"/>
-        </w:rPr>
-        <w:t xml:space="preserve"> c</w:t>
-      </w:r>
-      <w:r>
-        <w:rPr>
-          <w:rStyle w:val="longtext"/>
-          <w:shd w:val="clear" w:color="auto" w:fill="FFFFFF"/>
-        </w:rPr>
-        <w:t>ó thể được kết nối với network</w:t>
-      </w:r>
-      <w:r>
-        <w:rPr>
-          <w:rStyle w:val="longtext"/>
-          <w:shd w:val="clear" w:color="auto" w:fill="FFFFFF"/>
-        </w:rPr>
-        <w:t xml:space="preserve">, tương tự như </w:t>
-      </w:r>
-      <w:r>
-        <w:rPr>
-          <w:rStyle w:val="longtext"/>
-          <w:shd w:val="clear" w:color="auto" w:fill="FFFFFF"/>
-        </w:rPr>
-        <w:t>node</w:t>
-      </w:r>
-      <w:r>
-        <w:rPr>
-          <w:rStyle w:val="longtext"/>
-          <w:shd w:val="clear" w:color="auto" w:fill="FFFFFF"/>
-        </w:rPr>
-        <w:t>.</w:t>
-      </w:r>
-    </w:p>
-    <w:p>
-      <w:pPr>
-        <w:pStyle w:val="noiDung"/>
-      </w:pPr>
-      <w:r>
-        <w:rPr>
-          <w:rStyle w:val="longtext"/>
-          <w:shd w:val="clear" w:color="auto" w:fill="FFFFFF"/>
-        </w:rPr>
-        <w:t>Một node có một hoặc nhiều interface. Interface có thể được sử dụng bởi các node bên ngoài tầng Technology và các thành phần và hợp tác bên ngoài lớp ứng dụng. Hơn nữa, dịch vụ Technology có thể được giao cho một interface-technology</w:t>
-      </w:r>
-    </w:p>
-    <w:p>
-      <w:pPr>
-        <w:pStyle w:val="analysemiddel"/>
-        <w:jc w:val="center"/>
-      </w:pPr>
-      <w:r>
-        <w:rPr>
-          <w:noProof/>
-          <w:lang w:val="vi-VN" w:eastAsia="vi-VN"/>
-        </w:rPr>
+        <w:lastRenderedPageBreak/>
         <w:drawing>
           <wp:inline distT="0" distB="0" distL="0" distR="0">
-            <wp:extent cx="4381500" cy="2876550"/>
-            <wp:effectExtent l="19050" t="0" r="0" b="0"/>
-            <wp:docPr id="53" name="Picture 8"/>
+            <wp:extent cx="2333625" cy="904875"/>
+            <wp:effectExtent l="19050" t="0" r="9525" b="0"/>
+            <wp:docPr id="1376" name="Picture 25"/>
             <wp:cNvGraphicFramePr>
               <a:graphicFrameLocks xmlns:a="http://schemas.openxmlformats.org/drawingml/2006/main" noChangeAspect="1"/>
             </wp:cNvGraphicFramePr>
@@ -31882,7 +31508,7 @@
               <a:graphicData uri="http://schemas.openxmlformats.org/drawingml/2006/picture">
                 <pic:pic xmlns:pic="http://schemas.openxmlformats.org/drawingml/2006/picture">
                   <pic:nvPicPr>
-                    <pic:cNvPr id="0" name="Picture 8"/>
+                    <pic:cNvPr id="0" name="Picture 25"/>
                     <pic:cNvPicPr>
                       <a:picLocks noChangeAspect="1" noChangeArrowheads="1"/>
                     </pic:cNvPicPr>
@@ -31897,7 +31523,7 @@
                   <pic:spPr bwMode="auto">
                     <a:xfrm>
                       <a:off x="0" y="0"/>
-                      <a:ext cx="4381500" cy="2876550"/>
+                      <a:ext cx="2333625" cy="904875"/>
                     </a:xfrm>
                     <a:prstGeom prst="rect">
                       <a:avLst/>
@@ -31919,38 +31545,213 @@
     </w:p>
     <w:p>
       <w:pPr>
-        <w:pStyle w:val="analysemiddel"/>
-      </w:pPr>
-    </w:p>
-    <w:p>
-      <w:pPr>
         <w:pStyle w:val="noiDung"/>
-      </w:pPr>
-      <w:r>
-        <w:rPr>
-          <w:rStyle w:val="longtext"/>
+        <w:jc w:val="center"/>
+        <w:rPr>
+          <w:shd w:val="clear" w:color="auto" w:fill="FFFFFF"/>
+        </w:rPr>
+      </w:pPr>
+    </w:p>
+    <w:p>
+      <w:pPr>
+        <w:pStyle w:val="noiDung"/>
+        <w:rPr>
+          <w:lang w:val="en-GB"/>
+        </w:rPr>
+      </w:pPr>
+      <w:r>
+        <w:rPr>
+          <w:b/>
+          <w:iCs/>
+          <w:lang w:val="en-GB"/>
+        </w:rPr>
+        <w:t>I</w:t>
+      </w:r>
+      <w:r>
+        <w:rPr>
+          <w:b/>
+          <w:iCs/>
+          <w:lang w:val="en-GB"/>
+        </w:rPr>
+        <w:t>nfrastructure</w:t>
+      </w:r>
+      <w:r>
+        <w:rPr>
           <w:b/>
           <w:i/>
-          <w:szCs w:val="24"/>
+          <w:iCs/>
+          <w:lang w:val="en-GB"/>
+        </w:rPr>
+        <w:t xml:space="preserve"> </w:t>
+      </w:r>
+      <w:r>
+        <w:rPr>
+          <w:b/>
+          <w:iCs/>
+          <w:lang w:val="en-GB"/>
+        </w:rPr>
+        <w:t>interface</w:t>
+      </w:r>
+      <w:r>
+        <w:rPr>
+          <w:lang w:val="en-GB"/>
+        </w:rPr>
+        <w:t xml:space="preserve"> (còn được gọi là technology-interface)</w:t>
+      </w:r>
+      <w:r>
+        <w:rPr>
+          <w:lang w:val="en-GB"/>
+        </w:rPr>
+        <w:t xml:space="preserve"> -</w:t>
+      </w:r>
+      <w:r>
+        <w:rPr>
+          <w:lang w:val="en-GB"/>
+        </w:rPr>
+        <w:t xml:space="preserve"> cho thấy cách node </w:t>
+      </w:r>
+      <w:r>
+        <w:rPr>
+          <w:lang w:val="en-GB"/>
+        </w:rPr>
+        <w:t>cung cấp</w:t>
+      </w:r>
+      <w:r>
+        <w:rPr>
+          <w:lang w:val="en-GB"/>
+        </w:rPr>
+        <w:t xml:space="preserve"> chức năng </w:t>
+      </w:r>
+      <w:r>
+        <w:rPr>
+          <w:lang w:val="en-GB"/>
+        </w:rPr>
+        <w:t>ra</w:t>
+      </w:r>
+      <w:r>
+        <w:rPr>
+          <w:lang w:val="en-GB"/>
+        </w:rPr>
+        <w:t xml:space="preserve"> v</w:t>
+      </w:r>
+      <w:r>
+        <w:rPr>
+          <w:lang w:val="en-GB"/>
+        </w:rPr>
+        <w:t xml:space="preserve">ới môi trường. Một infrastructure interface được xem như là một </w:t>
+      </w:r>
+      <w:r>
+        <w:rPr>
+          <w:i/>
+          <w:lang w:val="en-GB"/>
+        </w:rPr>
+        <w:t>điểm truy xuất</w:t>
+      </w:r>
+      <w:r>
+        <w:rPr>
+          <w:lang w:val="en-GB"/>
+        </w:rPr>
+        <w:t xml:space="preserve">, nơi mà </w:t>
+      </w:r>
+      <w:r>
+        <w:rPr>
+          <w:lang w:val="en-GB"/>
+        </w:rPr>
+        <w:t>những</w:t>
+      </w:r>
+      <w:r>
+        <w:rPr>
+          <w:lang w:val="en-GB"/>
+        </w:rPr>
+        <w:t xml:space="preserve"> dịch vụ của một node có thể được truy xuất bởi những</w:t>
+      </w:r>
+      <w:r>
+        <w:rPr>
+          <w:lang w:val="en-GB"/>
+        </w:rPr>
+        <w:t xml:space="preserve"> node khác</w:t>
+      </w:r>
+      <w:r>
+        <w:rPr>
+          <w:lang w:val="en-GB"/>
+        </w:rPr>
+        <w:t xml:space="preserve"> hay</w:t>
+      </w:r>
+      <w:r>
+        <w:rPr>
+          <w:lang w:val="en-GB"/>
+        </w:rPr>
+        <w:t xml:space="preserve"> </w:t>
+      </w:r>
+      <w:r>
+        <w:rPr>
+          <w:lang w:val="en-GB"/>
+        </w:rPr>
+        <w:t xml:space="preserve">những </w:t>
+      </w:r>
+      <w:r>
+        <w:rPr>
+          <w:lang w:val="en-GB"/>
+        </w:rPr>
+        <w:t>application component và application colloboration</w:t>
+      </w:r>
+      <w:r>
+        <w:rPr>
+          <w:lang w:val="en-GB"/>
+        </w:rPr>
+        <w:t>.</w:t>
+      </w:r>
+    </w:p>
+    <w:p>
+      <w:pPr>
+        <w:pStyle w:val="noiDung"/>
+        <w:rPr>
+          <w:lang w:val="en-GB"/>
+        </w:rPr>
+      </w:pPr>
+      <w:r>
+        <w:rPr>
+          <w:lang w:val="en-GB"/>
+        </w:rPr>
+        <w:t>Bạn có thể mô tả các thỏa thuận và điều kiện</w:t>
+      </w:r>
+      <w:r>
+        <w:rPr>
+          <w:lang w:val="en-GB"/>
+        </w:rPr>
+        <w:t>,</w:t>
+      </w:r>
+      <w:r>
+        <w:rPr>
+          <w:lang w:val="en-GB"/>
+        </w:rPr>
+        <w:t xml:space="preserve"> </w:t>
+      </w:r>
+      <w:r>
+        <w:rPr>
+          <w:rStyle w:val="longtext"/>
           <w:shd w:val="clear" w:color="auto" w:fill="FFFFFF"/>
         </w:rPr>
-        <w:t>Cách đặt tên</w:t>
+        <w:t xml:space="preserve">cả hai bên phải tuân theo để sử dụng các chức năng </w:t>
       </w:r>
       <w:r>
         <w:rPr>
           <w:rStyle w:val="longtext"/>
-          <w:szCs w:val="24"/>
           <w:shd w:val="clear" w:color="auto" w:fill="FFFFFF"/>
         </w:rPr>
-        <w:t xml:space="preserve">: một tên node nên chỉ ra các loại máy tính được sử dụng; sử dụng một danh từ. </w:t>
-      </w:r>
-      <w:r>
-        <w:t>Một thiết bị dùng để chỉ loại phần cứng, và hệ thống phần mềm dùng để chỉ các loại phần mềm; cho cả hai, tốt nhất sử dụng danh từ.</w:t>
-      </w:r>
-    </w:p>
-    <w:p>
-      <w:pPr>
-        <w:pStyle w:val="noiDung"/>
+        <w:t>của nhau</w:t>
+      </w:r>
+      <w:r>
+        <w:rPr>
+          <w:rStyle w:val="longtext"/>
+          <w:shd w:val="clear" w:color="auto" w:fill="FFFFFF"/>
+        </w:rPr>
+        <w:t>.</w:t>
+      </w:r>
+    </w:p>
+    <w:p>
+      <w:pPr>
+        <w:pStyle w:val="analysemiddel"/>
         <w:rPr>
           <w:rFonts w:cs="Arial"/>
           <w:lang w:val="en-GB"/>
@@ -31961,156 +31762,35 @@
           <w:rFonts w:cs="Arial"/>
           <w:lang w:val="en-GB"/>
         </w:rPr>
-        <w:t>Networks and communication paths cũng là những thành phần cấu trúc của tầng technology</w:t>
+        <w:t>Ký hiệu</w:t>
       </w:r>
       <w:r>
         <w:rPr>
           <w:rFonts w:cs="Arial"/>
           <w:lang w:val="en-GB"/>
         </w:rPr>
-        <w:t>,</w:t>
-      </w:r>
-      <w:r>
+        <w:t>:</w:t>
+      </w:r>
+    </w:p>
+    <w:p>
+      <w:pPr>
+        <w:pStyle w:val="analysemiddel"/>
+        <w:jc w:val="center"/>
         <w:rPr>
           <w:rFonts w:cs="Arial"/>
           <w:lang w:val="en-GB"/>
         </w:rPr>
-        <w:t xml:space="preserve"> để mô hình các khía cạnh trao đổi</w:t>
-      </w:r>
+      </w:pPr>
       <w:r>
         <w:rPr>
           <w:rFonts w:cs="Arial"/>
-          <w:lang w:val="en-GB"/>
-        </w:rPr>
-        <w:t>.</w:t>
-      </w:r>
-    </w:p>
-    <w:p>
-      <w:pPr>
-        <w:pStyle w:val="noiDung"/>
-        <w:rPr>
-          <w:lang w:val="en-GB"/>
-        </w:rPr>
-      </w:pPr>
-      <w:r>
-        <w:rPr>
-          <w:rStyle w:val="longtext"/>
-        </w:rPr>
-        <w:lastRenderedPageBreak/>
-        <w:t xml:space="preserve">Một </w:t>
-      </w:r>
-      <w:r>
-        <w:rPr>
-          <w:rFonts w:cs="Arial"/>
-          <w:b/>
-          <w:lang w:val="en-GB"/>
-        </w:rPr>
-        <w:t>communication path</w:t>
-      </w:r>
-      <w:r>
-        <w:rPr>
-          <w:rFonts w:cs="Arial"/>
-          <w:lang w:val="en-GB"/>
-        </w:rPr>
-        <w:t xml:space="preserve"> </w:t>
-      </w:r>
-      <w:r>
-        <w:rPr>
-          <w:rStyle w:val="longtext"/>
-        </w:rPr>
-        <w:t>là quan hệ giữa hai hoặc nhiều node, được sử dụng để trao đổi thông tin giữa các node.</w:t>
-      </w:r>
-      <w:r>
-        <w:rPr>
-          <w:rStyle w:val="longtext"/>
-        </w:rPr>
-        <w:t xml:space="preserve"> </w:t>
-      </w:r>
-      <w:r>
-        <w:rPr>
-          <w:rStyle w:val="longtext"/>
-        </w:rPr>
-        <w:t xml:space="preserve">Một </w:t>
-      </w:r>
-      <w:r>
-        <w:rPr>
-          <w:b/>
-          <w:lang w:val="en-GB"/>
-        </w:rPr>
-        <w:t>n</w:t>
-      </w:r>
-      <w:r>
-        <w:rPr>
-          <w:b/>
-          <w:lang w:val="en-GB"/>
-        </w:rPr>
-        <w:t>etwork</w:t>
-      </w:r>
-      <w:r>
-        <w:rPr>
-          <w:b/>
-          <w:sz w:val="36"/>
-          <w:szCs w:val="36"/>
-          <w:lang w:val="en-GB"/>
-        </w:rPr>
-        <w:t xml:space="preserve"> </w:t>
-      </w:r>
-      <w:r>
-        <w:rPr>
-          <w:rStyle w:val="longtext"/>
-        </w:rPr>
-        <w:t xml:space="preserve">là một phương tiện truyền thông vật lý hay luận lý giữa hai hoặc nhiều node hoặc các thiết bị, và nhận ra các đường dẫn truyền thông. </w:t>
-      </w:r>
-      <w:r>
-        <w:rPr>
-          <w:rFonts w:cs="Arial"/>
-          <w:lang w:val="en-GB"/>
-        </w:rPr>
-        <w:t xml:space="preserve">Network </w:t>
-      </w:r>
-      <w:r>
-        <w:rPr>
-          <w:rStyle w:val="longtext"/>
-        </w:rPr>
-        <w:t xml:space="preserve">ví dụ là: mạng không dây, Ethernet, Surfnet, mạng nội bộ, internet, truyền thông và đường dẫn đơn giản là một 'dây điện thoại. </w:t>
-      </w:r>
-      <w:r>
-        <w:rPr>
-          <w:rStyle w:val="longtext"/>
-          <w:shd w:val="clear" w:color="auto" w:fill="FFFFFF"/>
-        </w:rPr>
-        <w:t>các mạng vật lý có tính chất vật lý như băng thông, trì hoãn, vv Với kiến trúc sư, những tài sản này có thể được mô hình như là thuộc tính (tài sản) nếu cấu thích hợp được xác định.</w:t>
-      </w:r>
-    </w:p>
-    <w:p>
-      <w:pPr>
-        <w:pStyle w:val="analysemiddel"/>
-      </w:pPr>
-      <w:r>
-        <w:rPr>
-          <w:lang w:val="en-GB"/>
-        </w:rPr>
-        <w:t>Network và  communication path có thể được hình dung như hình dưới</w:t>
-      </w:r>
-    </w:p>
-    <w:p>
-      <w:pPr>
-        <w:pStyle w:val="afbeelding"/>
-        <w:jc w:val="center"/>
-        <w:rPr>
-          <w:lang w:val="en-GB"/>
-        </w:rPr>
-      </w:pPr>
-      <w:r>
-        <w:rPr>
           <w:noProof/>
-          <w:lang w:val="vi-VN" w:eastAsia="vi-VN"/>
         </w:rPr>
         <w:drawing>
           <wp:inline distT="0" distB="0" distL="0" distR="0">
-            <wp:extent cx="3390900" cy="466725"/>
+            <wp:extent cx="2609850" cy="857250"/>
             <wp:effectExtent l="19050" t="0" r="0" b="0"/>
-            <wp:docPr id="30" name="Picture 30"/>
+            <wp:docPr id="1377" name="Picture 28"/>
             <wp:cNvGraphicFramePr>
               <a:graphicFrameLocks xmlns:a="http://schemas.openxmlformats.org/drawingml/2006/main" noChangeAspect="1"/>
             </wp:cNvGraphicFramePr>
@@ -32118,7 +31798,7 @@
               <a:graphicData uri="http://schemas.openxmlformats.org/drawingml/2006/picture">
                 <pic:pic xmlns:pic="http://schemas.openxmlformats.org/drawingml/2006/picture">
                   <pic:nvPicPr>
-                    <pic:cNvPr id="0" name="Picture 30"/>
+                    <pic:cNvPr id="0" name="Picture 28"/>
                     <pic:cNvPicPr>
                       <a:picLocks noChangeAspect="1" noChangeArrowheads="1"/>
                     </pic:cNvPicPr>
@@ -32133,7 +31813,7 @@
                   <pic:spPr bwMode="auto">
                     <a:xfrm>
                       <a:off x="0" y="0"/>
-                      <a:ext cx="3390900" cy="466725"/>
+                      <a:ext cx="2609850" cy="857250"/>
                     </a:xfrm>
                     <a:prstGeom prst="rect">
                       <a:avLst/>
@@ -32155,8 +31835,10 @@
     </w:p>
     <w:p>
       <w:pPr>
-        <w:pStyle w:val="afbeelding"/>
-        <w:rPr>
+        <w:pStyle w:val="analysemiddel"/>
+        <w:jc w:val="center"/>
+        <w:rPr>
+          <w:rFonts w:cs="Arial"/>
           <w:lang w:val="en-GB"/>
         </w:rPr>
       </w:pPr>
@@ -32165,19 +31847,113 @@
       <w:pPr>
         <w:pStyle w:val="noiDung"/>
         <w:rPr>
-          <w:lang w:val="fr-FR"/>
-        </w:rPr>
-      </w:pPr>
-      <w:r>
-        <w:rPr>
-          <w:lang w:val="fr-FR"/>
-        </w:rPr>
-        <w:t>Nodes có quan hệ với nhau bằng các communication paths</w:t>
-      </w:r>
-    </w:p>
-    <w:p>
-      <w:pPr>
-        <w:pStyle w:val="afbeelding"/>
+          <w:lang w:val="en-GB"/>
+        </w:rPr>
+      </w:pPr>
+      <w:r>
+        <w:rPr>
+          <w:b/>
+          <w:lang w:val="en-GB"/>
+        </w:rPr>
+        <w:t>Network</w:t>
+      </w:r>
+      <w:r>
+        <w:rPr>
+          <w:b/>
+          <w:lang w:val="en-GB"/>
+        </w:rPr>
+        <w:t xml:space="preserve"> </w:t>
+      </w:r>
+      <w:r>
+        <w:rPr>
+          <w:lang w:val="en-GB"/>
+        </w:rPr>
+        <w:t>– Được định nghĩa như một môi trường truyền thông vật lý giữa hai h</w:t>
+      </w:r>
+      <w:r>
+        <w:rPr>
+          <w:lang w:val="en-GB"/>
+        </w:rPr>
+        <w:t>ay nhiều device</w:t>
+      </w:r>
+      <w:r>
+        <w:rPr>
+          <w:lang w:val="en-GB"/>
+        </w:rPr>
+        <w:t xml:space="preserve">. </w:t>
+      </w:r>
+    </w:p>
+    <w:p>
+      <w:pPr>
+        <w:pStyle w:val="noiDung"/>
+        <w:rPr>
+          <w:lang w:val="en-GB"/>
+        </w:rPr>
+      </w:pPr>
+      <w:r>
+        <w:rPr>
+          <w:rStyle w:val="longtext"/>
+        </w:rPr>
+        <w:t xml:space="preserve">Một </w:t>
+      </w:r>
+      <w:r>
+        <w:rPr>
+          <w:lang w:val="en-GB"/>
+        </w:rPr>
+        <w:t>network</w:t>
+      </w:r>
+      <w:r>
+        <w:rPr>
+          <w:b/>
+          <w:sz w:val="36"/>
+          <w:szCs w:val="36"/>
+          <w:lang w:val="en-GB"/>
+        </w:rPr>
+        <w:t xml:space="preserve"> </w:t>
+      </w:r>
+      <w:r>
+        <w:rPr>
+          <w:rStyle w:val="longtext"/>
+        </w:rPr>
+        <w:t xml:space="preserve">là một phương tiện truyền thông vật lý hay luận lý giữa hai hoặc nhiều node hoặc các thiết bị, và nhận ra các đường dẫn truyền thông. </w:t>
+      </w:r>
+      <w:r>
+        <w:rPr>
+          <w:rFonts w:cs="Arial"/>
+          <w:lang w:val="en-GB"/>
+        </w:rPr>
+        <w:t xml:space="preserve">Network </w:t>
+      </w:r>
+      <w:r>
+        <w:rPr>
+          <w:rStyle w:val="longtext"/>
+        </w:rPr>
+        <w:t>ví dụ là: mạng không dây, Ethernet, Surfnet, mạng nội bộ, internet. N</w:t>
+      </w:r>
+      <w:r>
+        <w:rPr>
+          <w:lang w:val="en-GB"/>
+        </w:rPr>
+        <w:t>etwork thường là một đường liên kết giữa hai devide. Network có những thuộc tính như băng thông, độ trễ. Network thể hiện sự hiện thực vật lý của communication path giữa những node.</w:t>
+      </w:r>
+    </w:p>
+    <w:p>
+      <w:pPr>
+        <w:pStyle w:val="noiDung"/>
+        <w:rPr>
+          <w:lang w:val="en-GB"/>
+        </w:rPr>
+      </w:pPr>
+      <w:r>
+        <w:rPr>
+          <w:lang w:val="en-GB"/>
+        </w:rPr>
+        <w:t>Ký hiệu:</w:t>
+      </w:r>
+    </w:p>
+    <w:p>
+      <w:pPr>
+        <w:pStyle w:val="noiDung"/>
         <w:jc w:val="center"/>
         <w:rPr>
           <w:lang w:val="en-GB"/>
@@ -32186,13 +31962,12 @@
       <w:r>
         <w:rPr>
           <w:noProof/>
-          <w:lang w:val="vi-VN" w:eastAsia="vi-VN"/>
         </w:rPr>
         <w:drawing>
           <wp:inline distT="0" distB="0" distL="0" distR="0">
-            <wp:extent cx="4953000" cy="533400"/>
+            <wp:extent cx="2419350" cy="847725"/>
             <wp:effectExtent l="19050" t="0" r="0" b="0"/>
-            <wp:docPr id="31" name="Picture 31"/>
+            <wp:docPr id="1378" name="Picture 31"/>
             <wp:cNvGraphicFramePr>
               <a:graphicFrameLocks xmlns:a="http://schemas.openxmlformats.org/drawingml/2006/main" noChangeAspect="1"/>
             </wp:cNvGraphicFramePr>
@@ -32215,7 +31990,7 @@
                   <pic:spPr bwMode="auto">
                     <a:xfrm>
                       <a:off x="0" y="0"/>
-                      <a:ext cx="4953000" cy="533400"/>
+                      <a:ext cx="2419350" cy="847725"/>
                     </a:xfrm>
                     <a:prstGeom prst="rect">
                       <a:avLst/>
@@ -32239,60 +32014,136 @@
       <w:pPr>
         <w:pStyle w:val="noiDung"/>
         <w:rPr>
-          <w:rStyle w:val="mediumtext"/>
-          <w:lang w:val="fr-FR"/>
-        </w:rPr>
-      </w:pPr>
-      <w:r>
-        <w:rPr>
-          <w:rStyle w:val="mediumtext"/>
-          <w:lang w:val="fr-FR"/>
-        </w:rPr>
-        <w:t>Cách đặt tên: Tên interface technology phải là một danh từ.</w:t>
-      </w:r>
+          <w:lang w:val="en-GB"/>
+        </w:rPr>
+      </w:pPr>
     </w:p>
     <w:p>
       <w:pPr>
         <w:pStyle w:val="noiDung"/>
         <w:rPr>
-          <w:rStyle w:val="mediumtext"/>
-          <w:shd w:val="clear" w:color="auto" w:fill="FFFFFF"/>
-          <w:lang w:val="fr-FR"/>
-        </w:rPr>
-      </w:pPr>
-      <w:r>
-        <w:rPr>
-          <w:rStyle w:val="mediumtext"/>
-          <w:shd w:val="clear" w:color="auto" w:fill="FFFFFF"/>
-          <w:lang w:val="fr-FR"/>
-        </w:rPr>
-        <w:t>Networks có thể được giao cho các node (và do đó với các thiết bị và phần mềm hệ thống): các node sử dụng mạng để trao đổi dữ liệu.</w:t>
-      </w:r>
-    </w:p>
-    <w:p>
-      <w:pPr>
-        <w:pStyle w:val="analysemiddel"/>
+          <w:lang w:val="en-GB"/>
+        </w:rPr>
+      </w:pPr>
+      <w:r>
+        <w:rPr>
+          <w:rFonts w:cs="Arial"/>
+          <w:b/>
+          <w:lang w:val="en-GB"/>
+        </w:rPr>
+        <w:t>C</w:t>
+      </w:r>
+      <w:r>
+        <w:rPr>
+          <w:rFonts w:cs="Arial"/>
+          <w:b/>
+          <w:lang w:val="en-GB"/>
+        </w:rPr>
+        <w:t>ommunication path</w:t>
+      </w:r>
+      <w:r>
+        <w:rPr>
+          <w:rFonts w:cs="Arial"/>
+          <w:lang w:val="en-GB"/>
+        </w:rPr>
+        <w:t xml:space="preserve"> - </w:t>
+      </w:r>
+      <w:r>
+        <w:rPr>
+          <w:rStyle w:val="longtext"/>
+        </w:rPr>
+        <w:t xml:space="preserve">là </w:t>
+      </w:r>
+      <w:r>
+        <w:rPr>
+          <w:rStyle w:val="longtext"/>
+        </w:rPr>
+        <w:t>liên kết giữa hai hay nhiều node, thông qua communication path</w:t>
+      </w:r>
+      <w:r>
+        <w:rPr>
+          <w:rStyle w:val="longtext"/>
+        </w:rPr>
+        <w:t xml:space="preserve"> </w:t>
+      </w:r>
+      <w:r>
+        <w:rPr>
+          <w:rStyle w:val="longtext"/>
+        </w:rPr>
+        <w:t>những node có thể trao đổi thông tin với nhau</w:t>
+      </w:r>
+      <w:r>
+        <w:rPr>
+          <w:rStyle w:val="longtext"/>
+        </w:rPr>
+        <w:t>.</w:t>
+      </w:r>
+      <w:r>
+        <w:rPr>
+          <w:rStyle w:val="longtext"/>
+        </w:rPr>
+        <w:t xml:space="preserve"> </w:t>
+      </w:r>
+    </w:p>
+    <w:p>
+      <w:pPr>
+        <w:pStyle w:val="noiDung"/>
+        <w:rPr>
+          <w:rFonts w:cs="Arial"/>
+          <w:lang w:val="en-GB"/>
+        </w:rPr>
+      </w:pPr>
+      <w:r>
+        <w:rPr>
+          <w:rFonts w:cs="Arial"/>
+          <w:lang w:val="en-GB"/>
+        </w:rPr>
+        <w:lastRenderedPageBreak/>
+        <w:t>Com</w:t>
+      </w:r>
+      <w:r>
+        <w:rPr>
+          <w:rFonts w:cs="Arial"/>
+          <w:lang w:val="en-GB"/>
+        </w:rPr>
+        <w:t>munication path được sử dụng để mô hình mối quan hệ truyền thông giữa những node. Nó được hiện thực bởi một hay nhiều network.</w:t>
+      </w:r>
+    </w:p>
+    <w:p>
+      <w:pPr>
+        <w:pStyle w:val="noiDung"/>
+        <w:rPr>
+          <w:rFonts w:cs="Arial"/>
+          <w:lang w:val="en-GB"/>
+        </w:rPr>
+      </w:pPr>
+      <w:r>
+        <w:rPr>
+          <w:rFonts w:cs="Arial"/>
+          <w:lang w:val="en-GB"/>
+        </w:rPr>
+        <w:t>Ký hiệu:</w:t>
+      </w:r>
+    </w:p>
+    <w:p>
+      <w:pPr>
+        <w:pStyle w:val="noiDung"/>
         <w:jc w:val="center"/>
         <w:rPr>
+          <w:rFonts w:cs="Arial"/>
           <w:lang w:val="en-GB"/>
         </w:rPr>
       </w:pPr>
       <w:r>
         <w:rPr>
-          <w:lang w:val="fr-FR"/>
-        </w:rPr>
-        <w:br/>
-      </w:r>
-      <w:r>
-        <w:rPr>
+          <w:rFonts w:cs="Arial"/>
           <w:noProof/>
-          <w:lang w:val="vi-VN" w:eastAsia="vi-VN"/>
         </w:rPr>
         <w:drawing>
           <wp:inline distT="0" distB="0" distL="0" distR="0">
-            <wp:extent cx="4562475" cy="1000125"/>
+            <wp:extent cx="2466975" cy="733425"/>
             <wp:effectExtent l="19050" t="0" r="9525" b="0"/>
-            <wp:docPr id="2076" name="Picture 32"/>
+            <wp:docPr id="1379" name="Picture 34"/>
             <wp:cNvGraphicFramePr>
               <a:graphicFrameLocks xmlns:a="http://schemas.openxmlformats.org/drawingml/2006/main" noChangeAspect="1"/>
             </wp:cNvGraphicFramePr>
@@ -32300,7 +32151,7 @@
               <a:graphicData uri="http://schemas.openxmlformats.org/drawingml/2006/picture">
                 <pic:pic xmlns:pic="http://schemas.openxmlformats.org/drawingml/2006/picture">
                   <pic:nvPicPr>
-                    <pic:cNvPr id="0" name="Picture 32"/>
+                    <pic:cNvPr id="0" name="Picture 34"/>
                     <pic:cNvPicPr>
                       <a:picLocks noChangeAspect="1" noChangeArrowheads="1"/>
                     </pic:cNvPicPr>
@@ -32315,7 +32166,7 @@
                   <pic:spPr bwMode="auto">
                     <a:xfrm>
                       <a:off x="0" y="0"/>
-                      <a:ext cx="4562475" cy="1000125"/>
+                      <a:ext cx="2466975" cy="733425"/>
                     </a:xfrm>
                     <a:prstGeom prst="rect">
                       <a:avLst/>
@@ -32354,7 +32205,7 @@
         <w:rPr>
           <w:lang w:val="en-GB"/>
         </w:rPr>
-        <w:t>Ở khía cạnh Behavioral</w:t>
+        <w:t>Khái niệm thuộc về ứng xử</w:t>
       </w:r>
     </w:p>
     <w:p>
@@ -32365,34 +32216,6 @@
           <w:shd w:val="clear" w:color="auto" w:fill="FFFFFF"/>
         </w:rPr>
       </w:pPr>
-      <w:r>
-        <w:rPr>
-          <w:rStyle w:val="longtext"/>
-          <w:shd w:val="clear" w:color="auto" w:fill="FFFFFF"/>
-        </w:rPr>
-        <w:t xml:space="preserve">Một chuyên môn của </w:t>
-      </w:r>
-      <w:r>
-        <w:rPr>
-          <w:rStyle w:val="longtext"/>
-          <w:shd w:val="clear" w:color="auto" w:fill="FFFFFF"/>
-        </w:rPr>
-        <w:t>node</w:t>
-      </w:r>
-      <w:r>
-        <w:rPr>
-          <w:rStyle w:val="longtext"/>
-          <w:shd w:val="clear" w:color="auto" w:fill="FFFFFF"/>
-        </w:rPr>
-        <w:t xml:space="preserve"> là</w:t>
-      </w:r>
-      <w:r>
-        <w:rPr>
-          <w:rStyle w:val="longtext"/>
-          <w:shd w:val="clear" w:color="auto" w:fill="FFFFFF"/>
-        </w:rPr>
-        <w:t xml:space="preserve"> khái niệm </w:t>
-      </w:r>
       <w:r>
         <w:rPr>
           <w:rStyle w:val="longtext"/>
@@ -32406,7 +32229,7 @@
           <w:rStyle w:val="longtext"/>
           <w:shd w:val="clear" w:color="auto" w:fill="FFFFFF"/>
         </w:rPr>
-        <w:t>,</w:t>
+        <w:t xml:space="preserve"> –</w:t>
       </w:r>
       <w:r>
         <w:rPr>
@@ -32420,84 +32243,86 @@
           <w:rStyle w:val="longtext"/>
           <w:shd w:val="clear" w:color="auto" w:fill="FFFFFF"/>
         </w:rPr>
-        <w:t>đại diện cho một môi trường phần mềm trong đó các thành phần và các đối tượng có thể được sử dụng như</w:t>
+        <w:t>thể hiện</w:t>
       </w:r>
       <w:r>
         <w:rPr>
           <w:rStyle w:val="longtext"/>
           <w:shd w:val="clear" w:color="auto" w:fill="FFFFFF"/>
         </w:rPr>
-        <w:t xml:space="preserve"> những artefact</w:t>
+        <w:t xml:space="preserve"> </w:t>
       </w:r>
       <w:r>
         <w:rPr>
           <w:rStyle w:val="longtext"/>
           <w:shd w:val="clear" w:color="auto" w:fill="FFFFFF"/>
         </w:rPr>
-        <w:t>.</w:t>
+        <w:t>một môi trường phần mềm cho</w:t>
       </w:r>
       <w:r>
         <w:rPr>
           <w:rStyle w:val="longtext"/>
           <w:shd w:val="clear" w:color="auto" w:fill="FFFFFF"/>
         </w:rPr>
-        <w:t xml:space="preserve"> </w:t>
+        <w:t xml:space="preserve"> các thành phần và c</w:t>
       </w:r>
       <w:r>
         <w:rPr>
           <w:rStyle w:val="longtext"/>
           <w:shd w:val="clear" w:color="auto" w:fill="FFFFFF"/>
         </w:rPr>
-        <w:t xml:space="preserve">Trái ngược với một </w:t>
+        <w:t>ác đối tượng có thể được triển khai</w:t>
       </w:r>
       <w:r>
         <w:rPr>
           <w:rStyle w:val="longtext"/>
           <w:shd w:val="clear" w:color="auto" w:fill="FFFFFF"/>
         </w:rPr>
-        <w:t>device</w:t>
+        <w:t xml:space="preserve"> </w:t>
       </w:r>
       <w:r>
         <w:rPr>
           <w:rStyle w:val="longtext"/>
           <w:shd w:val="clear" w:color="auto" w:fill="FFFFFF"/>
         </w:rPr>
-        <w:t>,</w:t>
+        <w:t>dưới hình thức những</w:t>
       </w:r>
       <w:r>
         <w:rPr>
           <w:rStyle w:val="longtext"/>
           <w:shd w:val="clear" w:color="auto" w:fill="FFFFFF"/>
         </w:rPr>
-        <w:t xml:space="preserve"> system software</w:t>
+        <w:t xml:space="preserve"> artefact</w:t>
       </w:r>
       <w:r>
         <w:rPr>
           <w:rStyle w:val="longtext"/>
           <w:shd w:val="clear" w:color="auto" w:fill="FFFFFF"/>
         </w:rPr>
-        <w:t xml:space="preserve"> là một trừu tượng của tài nguyên tính toán vật lý.</w:t>
-      </w:r>
-      <w:r>
+        <w:t>.</w:t>
+      </w:r>
+    </w:p>
+    <w:p>
+      <w:pPr>
+        <w:pStyle w:val="noiDung"/>
         <w:rPr>
           <w:rStyle w:val="longtext"/>
           <w:shd w:val="clear" w:color="auto" w:fill="FFFFFF"/>
         </w:rPr>
-        <w:t xml:space="preserve"> Ví dụ như hệ điều hành</w:t>
-      </w:r>
+      </w:pPr>
       <w:r>
         <w:rPr>
           <w:rStyle w:val="longtext"/>
           <w:shd w:val="clear" w:color="auto" w:fill="FFFFFF"/>
         </w:rPr>
-        <w:t>,</w:t>
+        <w:t xml:space="preserve">Trái ngược với một </w:t>
       </w:r>
       <w:r>
         <w:rPr>
           <w:rStyle w:val="longtext"/>
           <w:shd w:val="clear" w:color="auto" w:fill="FFFFFF"/>
         </w:rPr>
-        <w:t xml:space="preserve"> hệ thống database</w:t>
+        <w:t>device</w:t>
       </w:r>
       <w:r>
         <w:rPr>
@@ -32511,21 +32336,93 @@
           <w:rStyle w:val="longtext"/>
           <w:shd w:val="clear" w:color="auto" w:fill="FFFFFF"/>
         </w:rPr>
-        <w:t xml:space="preserve"> CORBA</w:t>
+        <w:t xml:space="preserve"> system software</w:t>
       </w:r>
       <w:r>
         <w:rPr>
           <w:rStyle w:val="longtext"/>
           <w:shd w:val="clear" w:color="auto" w:fill="FFFFFF"/>
         </w:rPr>
-        <w:t>,</w:t>
+        <w:t xml:space="preserve"> là một</w:t>
       </w:r>
       <w:r>
         <w:rPr>
           <w:rStyle w:val="longtext"/>
           <w:shd w:val="clear" w:color="auto" w:fill="FFFFFF"/>
         </w:rPr>
+        <w:t xml:space="preserve"> sự</w:t>
+      </w:r>
+      <w:r>
+        <w:rPr>
+          <w:rStyle w:val="longtext"/>
+          <w:shd w:val="clear" w:color="auto" w:fill="FFFFFF"/>
+        </w:rPr>
+        <w:t xml:space="preserve"> trừu tượng của tài nguyên vật lý.</w:t>
+      </w:r>
+      <w:r>
+        <w:rPr>
+          <w:rStyle w:val="longtext"/>
+          <w:shd w:val="clear" w:color="auto" w:fill="FFFFFF"/>
+        </w:rPr>
+        <w:t xml:space="preserve"> Ví dụ như hệ điều hành</w:t>
+      </w:r>
+      <w:r>
+        <w:rPr>
+          <w:rStyle w:val="longtext"/>
+          <w:shd w:val="clear" w:color="auto" w:fill="FFFFFF"/>
+        </w:rPr>
+        <w:t>,</w:t>
+      </w:r>
+      <w:r>
+        <w:rPr>
+          <w:rStyle w:val="longtext"/>
+          <w:shd w:val="clear" w:color="auto" w:fill="FFFFFF"/>
+        </w:rPr>
+        <w:t xml:space="preserve"> hệ thống database</w:t>
+      </w:r>
+      <w:r>
+        <w:rPr>
+          <w:rStyle w:val="longtext"/>
+          <w:shd w:val="clear" w:color="auto" w:fill="FFFFFF"/>
+        </w:rPr>
+        <w:t>,</w:t>
+      </w:r>
+      <w:r>
+        <w:rPr>
+          <w:rStyle w:val="longtext"/>
+          <w:shd w:val="clear" w:color="auto" w:fill="FFFFFF"/>
+        </w:rPr>
+        <w:t xml:space="preserve"> CORBA</w:t>
+      </w:r>
+      <w:r>
+        <w:rPr>
+          <w:rStyle w:val="longtext"/>
+          <w:shd w:val="clear" w:color="auto" w:fill="FFFFFF"/>
+        </w:rPr>
+        <w:t>,</w:t>
+      </w:r>
+      <w:r>
+        <w:rPr>
+          <w:rStyle w:val="longtext"/>
+          <w:shd w:val="clear" w:color="auto" w:fill="FFFFFF"/>
+        </w:rPr>
         <w:t xml:space="preserve"> J2EE và phần mềm cho ứng dụng server.</w:t>
+      </w:r>
+    </w:p>
+    <w:p>
+      <w:pPr>
+        <w:pStyle w:val="noiDung"/>
+        <w:rPr>
+          <w:rStyle w:val="longtext"/>
+          <w:shd w:val="clear" w:color="auto" w:fill="FFFFFF"/>
+        </w:rPr>
+      </w:pPr>
+      <w:r>
+        <w:rPr>
+          <w:rStyle w:val="longtext"/>
+          <w:shd w:val="clear" w:color="auto" w:fill="FFFFFF"/>
+        </w:rPr>
+        <w:t>Ký hiệu</w:t>
       </w:r>
     </w:p>
     <w:p>
@@ -32541,7 +32438,6 @@
         <w:rPr>
           <w:noProof/>
           <w:shd w:val="clear" w:color="auto" w:fill="FFFFFF"/>
-          <w:lang w:val="vi-VN" w:eastAsia="vi-VN"/>
         </w:rPr>
         <w:drawing>
           <wp:inline distT="0" distB="0" distL="0" distR="0">
@@ -32592,30 +32488,6 @@
     </w:p>
     <w:p>
       <w:pPr>
-        <w:pStyle w:val="noiDung"/>
-      </w:pPr>
-      <w:r>
-        <w:lastRenderedPageBreak/>
-        <w:t xml:space="preserve">Một </w:t>
-      </w:r>
-      <w:r>
-        <w:rPr>
-          <w:b/>
-        </w:rPr>
-        <w:t>infrastructure service</w:t>
-      </w:r>
-      <w:r>
-        <w:t xml:space="preserve"> được định nghĩa là một đơn vị bên ngoài có thể nhìn thấy của tính năng, được cung cấp bởi một hoặc nhiều node, tiếp xúc thông qua interface rõ ràng, và có ý nghĩa cho môi trường. Các </w:t>
-      </w:r>
-      <w:r>
-        <w:t xml:space="preserve">infrastructure services </w:t>
-      </w:r>
-      <w:r>
-        <w:t>tiêu biểu có thể, ví dụ, bao gồm nhắn tin, lưu trữ, đặt tên, và dịch vụ thư mục. Nó có thể truy cập đến các artifact ; ví dụ, một tập tin có chứa một thông điệp.</w:t>
-      </w:r>
-    </w:p>
-    <w:p>
-      <w:pPr>
         <w:pStyle w:val="analysemiddel"/>
         <w:jc w:val="center"/>
         <w:rPr>
@@ -32623,11 +32495,69 @@
           <w:shd w:val="clear" w:color="auto" w:fill="FFFFFF"/>
         </w:rPr>
       </w:pPr>
+    </w:p>
+    <w:p>
+      <w:pPr>
+        <w:pStyle w:val="noiDung"/>
+      </w:pPr>
+      <w:r>
+        <w:t>I</w:t>
+      </w:r>
+      <w:r>
+        <w:rPr>
+          <w:b/>
+        </w:rPr>
+        <w:t>nfrastructure service</w:t>
+      </w:r>
+      <w:r>
+        <w:t xml:space="preserve"> - </w:t>
+      </w:r>
+      <w:r>
+        <w:t>được định nghĩa là một đơn vị</w:t>
+      </w:r>
+      <w:r>
+        <w:t xml:space="preserve"> chức năng có thể được nhìn thấy được từ bên ngoài</w:t>
+      </w:r>
+      <w:r>
+        <w:t>, có ý nghĩa đối với môi trường</w:t>
+      </w:r>
+      <w:r>
+        <w:t>,</w:t>
+      </w:r>
+      <w:r>
+        <w:t xml:space="preserve"> nó</w:t>
+      </w:r>
+      <w:r>
+        <w:t xml:space="preserve"> được c</w:t>
+      </w:r>
+      <w:r>
+        <w:t>ung cấp bởi một hoặc nhiều node và đưa ra thông qua những infrastrure interface được định nghĩa rõ ràng</w:t>
+      </w:r>
+      <w:r>
+        <w:t>.</w:t>
+      </w:r>
+    </w:p>
+    <w:p>
+      <w:pPr>
+        <w:pStyle w:val="noiDung"/>
+      </w:pPr>
+      <w:r>
+        <w:t>Ký hiệu</w:t>
+      </w:r>
+    </w:p>
+    <w:p>
+      <w:pPr>
+        <w:pStyle w:val="analysemiddel"/>
+        <w:jc w:val="center"/>
+        <w:rPr>
+          <w:rStyle w:val="longtext"/>
+          <w:shd w:val="clear" w:color="auto" w:fill="FFFFFF"/>
+        </w:rPr>
+      </w:pPr>
       <w:r>
         <w:rPr>
           <w:noProof/>
           <w:shd w:val="clear" w:color="auto" w:fill="FFFFFF"/>
-          <w:lang w:val="vi-VN" w:eastAsia="vi-VN"/>
         </w:rPr>
         <w:drawing>
           <wp:inline distT="0" distB="0" distL="0" distR="0">
@@ -32687,14 +32617,14 @@
         <w:rPr>
           <w:lang w:val="en-GB"/>
         </w:rPr>
-        <w:t>Ở khía cạnh Informational</w:t>
+        <w:t>Khái niệm thuộc về thông tin</w:t>
       </w:r>
     </w:p>
     <w:p>
       <w:pPr>
         <w:pStyle w:val="noiDung"/>
         <w:rPr>
-          <w:lang w:val="fr-FR"/>
+          <w:rStyle w:val="longtext"/>
         </w:rPr>
       </w:pPr>
       <w:r>
@@ -32707,12 +32637,30 @@
         <w:rPr>
           <w:lang w:val="en-GB"/>
         </w:rPr>
-        <w:t xml:space="preserve"> là 1 khái niệm cấu trúc bị động mô hình thông tin hoặc dữ liệu</w:t>
+        <w:t xml:space="preserve"> - </w:t>
       </w:r>
       <w:r>
         <w:rPr>
           <w:lang w:val="en-GB"/>
         </w:rPr>
+        <w:t>là 1 khái n</w:t>
+      </w:r>
+      <w:r>
+        <w:rPr>
+          <w:lang w:val="en-GB"/>
+        </w:rPr>
+        <w:t xml:space="preserve">iệm cấu trúc bị động, nó </w:t>
+      </w:r>
+      <w:r>
+        <w:rPr>
+          <w:lang w:val="en-GB"/>
+        </w:rPr>
+        <w:t>mô hình thông tin hoặc dữ liệu</w:t>
+      </w:r>
+      <w:r>
+        <w:rPr>
+          <w:lang w:val="en-GB"/>
+        </w:rPr>
         <w:t>,</w:t>
       </w:r>
       <w:r>
@@ -32725,130 +32673,184 @@
         <w:rPr>
           <w:rStyle w:val="longtext"/>
         </w:rPr>
-        <w:t>Ngôn ngữ định nghĩa ArchiMate artifact như là một mảnh vật chất của thông tin được sử dụng bởi (hoặc được sản xuất bằng) một quá trình phát triển phần mềm hoặc khai thác và bảo trì hệ thống.Trong thực tế, một artifact là một khái niệm cụ thể trong thế giới vật lý và trong tầng technology là bạn đồng hành của một data object luận lý trong tầng application</w:t>
+        <w:t xml:space="preserve">Ngôn ngữ </w:t>
       </w:r>
       <w:r>
         <w:rPr>
           <w:rStyle w:val="longtext"/>
         </w:rPr>
+        <w:t xml:space="preserve">ArchiMate </w:t>
+      </w:r>
+      <w:r>
+        <w:rPr>
+          <w:rStyle w:val="longtext"/>
+        </w:rPr>
+        <w:t xml:space="preserve">định nghĩa </w:t>
+      </w:r>
+      <w:r>
+        <w:rPr>
+          <w:rStyle w:val="longtext"/>
+        </w:rPr>
+        <w:t>a</w:t>
+      </w:r>
+      <w:r>
+        <w:rPr>
+          <w:rStyle w:val="longtext"/>
+        </w:rPr>
+        <w:t>rtifact như là một mảnh thông tin vật lý</w:t>
+      </w:r>
+      <w:r>
+        <w:rPr>
+          <w:rStyle w:val="longtext"/>
+        </w:rPr>
+        <w:t xml:space="preserve"> được sử d</w:t>
+      </w:r>
+      <w:r>
+        <w:rPr>
+          <w:rStyle w:val="longtext"/>
+        </w:rPr>
+        <w:t>ụng (hoặc được cung cấp</w:t>
+      </w:r>
+      <w:r>
+        <w:rPr>
+          <w:rStyle w:val="longtext"/>
+        </w:rPr>
+        <w:t>)</w:t>
+      </w:r>
+      <w:r>
+        <w:rPr>
+          <w:rStyle w:val="longtext"/>
+        </w:rPr>
+        <w:t xml:space="preserve"> bởi</w:t>
+      </w:r>
+      <w:r>
+        <w:rPr>
+          <w:rStyle w:val="longtext"/>
+        </w:rPr>
+        <w:t xml:space="preserve"> một quá trình phát triển phần mềm hoặc</w:t>
+      </w:r>
+      <w:r>
+        <w:rPr>
+          <w:rStyle w:val="longtext"/>
+        </w:rPr>
+        <w:t xml:space="preserve"> bởi sự triển khai và hoạt động của hệ thống</w:t>
+      </w:r>
+      <w:r>
+        <w:rPr>
+          <w:rStyle w:val="longtext"/>
+        </w:rPr>
         <w:t>.</w:t>
       </w:r>
-      <w:r>
-        <w:rPr>
-          <w:rStyle w:val="longtext"/>
-        </w:rPr>
-        <w:t xml:space="preserve"> Một data object là một đại diện luận lý của một khái niệm vật lý trong tầng business (business object)</w:t>
-      </w:r>
-      <w:r>
-        <w:rPr>
-          <w:rStyle w:val="longtext"/>
-        </w:rPr>
-        <w:t>.</w:t>
-      </w:r>
-      <w:r>
-        <w:rPr>
-          <w:rStyle w:val="longtext"/>
-        </w:rPr>
-        <w:t xml:space="preserve"> </w:t>
-      </w:r>
-      <w:r>
+    </w:p>
+    <w:p>
+      <w:pPr>
+        <w:pStyle w:val="noiDung"/>
         <w:rPr>
           <w:rStyle w:val="longtext"/>
           <w:lang w:val="fr-FR"/>
         </w:rPr>
-        <w:t>Ví dụ về artifact là database tables</w:t>
+      </w:pPr>
+      <w:r>
+        <w:rPr>
+          <w:rStyle w:val="longtext"/>
+        </w:rPr>
+        <w:lastRenderedPageBreak/>
+        <w:t xml:space="preserve">Trong thực tế, một artifact là một </w:t>
+      </w:r>
+      <w:r>
+        <w:rPr>
+          <w:rStyle w:val="longtext"/>
+        </w:rPr>
+        <w:t>thể hiện</w:t>
+      </w:r>
+      <w:r>
+        <w:rPr>
+          <w:rStyle w:val="longtext"/>
+        </w:rPr>
+        <w:t xml:space="preserve"> cụ thể trong thế giới vật lý</w:t>
+      </w:r>
+      <w:r>
+        <w:rPr>
+          <w:rStyle w:val="longtext"/>
+        </w:rPr>
+        <w:t>.</w:t>
+      </w:r>
+      <w:r>
+        <w:rPr>
+          <w:rStyle w:val="longtext"/>
+        </w:rPr>
+        <w:t xml:space="preserve"> </w:t>
       </w:r>
       <w:r>
         <w:rPr>
           <w:rStyle w:val="longtext"/>
           <w:lang w:val="fr-FR"/>
         </w:rPr>
-        <w:t>,</w:t>
+        <w:t>Artifact thường được dùng để mô hình những sản phẩm (phần mềm) ví dụ như là những bảng cơ sở dữ liệu</w:t>
       </w:r>
       <w:r>
         <w:rPr>
           <w:rStyle w:val="longtext"/>
           <w:lang w:val="fr-FR"/>
         </w:rPr>
-        <w:t xml:space="preserve"> source files</w:t>
+        <w:t>,</w:t>
       </w:r>
       <w:r>
         <w:rPr>
           <w:rStyle w:val="longtext"/>
           <w:lang w:val="fr-FR"/>
         </w:rPr>
-        <w:t>,</w:t>
+        <w:t xml:space="preserve"> source files</w:t>
       </w:r>
       <w:r>
         <w:rPr>
           <w:rStyle w:val="longtext"/>
           <w:lang w:val="fr-FR"/>
         </w:rPr>
-        <w:t xml:space="preserve"> scripts</w:t>
+        <w:t>,</w:t>
       </w:r>
       <w:r>
         <w:rPr>
           <w:rStyle w:val="longtext"/>
           <w:lang w:val="fr-FR"/>
         </w:rPr>
-        <w:t>.</w:t>
+        <w:t xml:space="preserve"> scripts</w:t>
       </w:r>
       <w:r>
         <w:rPr>
           <w:rStyle w:val="longtext"/>
           <w:lang w:val="fr-FR"/>
         </w:rPr>
-        <w:t xml:space="preserve"> executables</w:t>
+        <w:t>,</w:t>
       </w:r>
       <w:r>
         <w:rPr>
           <w:rStyle w:val="longtext"/>
           <w:lang w:val="fr-FR"/>
         </w:rPr>
-        <w:t>.</w:t>
+        <w:t xml:space="preserve"> executables</w:t>
       </w:r>
       <w:r>
         <w:rPr>
           <w:rStyle w:val="longtext"/>
           <w:lang w:val="fr-FR"/>
         </w:rPr>
-        <w:t xml:space="preserve"> tài liệu</w:t>
-      </w:r>
+        <w:t>, tài liệu.</w:t>
+      </w:r>
+    </w:p>
+    <w:p>
+      <w:pPr>
+        <w:pStyle w:val="noiDung"/>
+        <w:rPr>
+          <w:lang w:val="fr-FR"/>
+        </w:rPr>
+      </w:pPr>
       <w:r>
         <w:rPr>
           <w:rStyle w:val="longtext"/>
           <w:lang w:val="fr-FR"/>
         </w:rPr>
-        <w:t>,</w:t>
-      </w:r>
-      <w:r>
-        <w:rPr>
-          <w:rStyle w:val="longtext"/>
-          <w:lang w:val="fr-FR"/>
-        </w:rPr>
-        <w:t xml:space="preserve"> file mô hình và đặc tả</w:t>
-      </w:r>
-      <w:r>
-        <w:rPr>
-          <w:rStyle w:val="longtext"/>
-          <w:lang w:val="fr-FR"/>
-        </w:rPr>
-        <w:t>.</w:t>
-      </w:r>
-    </w:p>
-    <w:p>
-      <w:pPr>
-        <w:pStyle w:val="noiDung"/>
-        <w:rPr>
-          <w:lang w:val="fr-FR"/>
-        </w:rPr>
-      </w:pPr>
-      <w:r>
-        <w:rPr>
-          <w:rStyle w:val="longtext"/>
-          <w:lang w:val="fr-FR"/>
-        </w:rPr>
-        <w:t>Artifact có thể được hình dung như mô tả dưới đây:</w:t>
+        <w:t>Ký hiệu</w:t>
       </w:r>
     </w:p>
     <w:p>
@@ -32862,7 +32864,6 @@
       <w:r>
         <w:rPr>
           <w:noProof/>
-          <w:lang w:val="vi-VN" w:eastAsia="vi-VN"/>
         </w:rPr>
         <w:drawing>
           <wp:inline distT="0" distB="0" distL="0" distR="0">
@@ -32913,230 +32914,11 @@
     </w:p>
     <w:p>
       <w:pPr>
-        <w:pStyle w:val="noiDung"/>
-        <w:rPr>
-          <w:lang w:val="en-GB"/>
-        </w:rPr>
-      </w:pPr>
-      <w:r>
-        <w:rPr>
-          <w:lang w:val="en-GB"/>
-        </w:rPr>
-        <w:t>Một artifact có thể tồn tại trong nhiều artifact con</w:t>
-      </w:r>
-      <w:r>
-        <w:rPr>
-          <w:lang w:val="en-GB"/>
-        </w:rPr>
-        <w:t>,</w:t>
-      </w:r>
-      <w:r>
-        <w:rPr>
-          <w:lang w:val="en-GB"/>
-        </w:rPr>
-        <w:t xml:space="preserve"> có thể nhận ra một data object</w:t>
-      </w:r>
-      <w:r>
-        <w:rPr>
-          <w:lang w:val="en-GB"/>
-        </w:rPr>
-        <w:t>,</w:t>
-      </w:r>
-      <w:r>
-        <w:rPr>
-          <w:lang w:val="en-GB"/>
-        </w:rPr>
-        <w:t xml:space="preserve"> một thành phần ứngdụng và một application collaboratio</w:t>
-      </w:r>
-      <w:r>
-        <w:rPr>
-          <w:lang w:val="en-GB"/>
-        </w:rPr>
-        <w:t>.</w:t>
-      </w:r>
-      <w:r>
-        <w:rPr>
-          <w:lang w:val="en-GB"/>
-        </w:rPr>
-        <w:t xml:space="preserve"> Một artifact có thể gán cho một node hoặc system software</w:t>
-      </w:r>
-      <w:r>
-        <w:rPr>
-          <w:lang w:val="en-GB"/>
-        </w:rPr>
-        <w:t>.</w:t>
-      </w:r>
-    </w:p>
-    <w:p>
-      <w:pPr>
-        <w:pStyle w:val="afbeelding"/>
-        <w:rPr>
-          <w:lang w:val="en-GB"/>
-        </w:rPr>
-      </w:pPr>
-      <w:r>
-        <w:rPr>
-          <w:lang w:val="en-GB"/>
-        </w:rPr>
-        <w:t xml:space="preserve"> </w:t>
-      </w:r>
-    </w:p>
-    <w:p>
-      <w:pPr>
         <w:pStyle w:val="afbeelding"/>
         <w:jc w:val="center"/>
         <w:rPr>
           <w:lang w:val="en-GB"/>
         </w:rPr>
-      </w:pPr>
-      <w:r>
-        <w:rPr>
-          <w:noProof/>
-          <w:lang w:val="vi-VN" w:eastAsia="vi-VN"/>
-        </w:rPr>
-        <w:drawing>
-          <wp:inline distT="0" distB="0" distL="0" distR="0">
-            <wp:extent cx="4324350" cy="2381250"/>
-            <wp:effectExtent l="19050" t="0" r="0" b="0"/>
-            <wp:docPr id="58" name="Picture 34"/>
-            <wp:cNvGraphicFramePr>
-              <a:graphicFrameLocks xmlns:a="http://schemas.openxmlformats.org/drawingml/2006/main" noChangeAspect="1"/>
-            </wp:cNvGraphicFramePr>
-            <a:graphic xmlns:a="http://schemas.openxmlformats.org/drawingml/2006/main">
-              <a:graphicData uri="http://schemas.openxmlformats.org/drawingml/2006/picture">
-                <pic:pic xmlns:pic="http://schemas.openxmlformats.org/drawingml/2006/picture">
-                  <pic:nvPicPr>
-                    <pic:cNvPr id="0" name="Picture 34"/>
-                    <pic:cNvPicPr>
-                      <a:picLocks noChangeAspect="1" noChangeArrowheads="1"/>
-                    </pic:cNvPicPr>
-                  </pic:nvPicPr>
-                  <pic:blipFill>
-                    <a:blip r:embed="rId88"/>
-                    <a:srcRect/>
-                    <a:stretch>
-                      <a:fillRect/>
-                    </a:stretch>
-                  </pic:blipFill>
-                  <pic:spPr bwMode="auto">
-                    <a:xfrm>
-                      <a:off x="0" y="0"/>
-                      <a:ext cx="4324350" cy="2381250"/>
-                    </a:xfrm>
-                    <a:prstGeom prst="rect">
-                      <a:avLst/>
-                    </a:prstGeom>
-                    <a:noFill/>
-                    <a:ln w="9525">
-                      <a:noFill/>
-                      <a:miter lim="800000"/>
-                      <a:headEnd/>
-                      <a:tailEnd/>
-                    </a:ln>
-                  </pic:spPr>
-                </pic:pic>
-              </a:graphicData>
-            </a:graphic>
-          </wp:inline>
-        </w:drawing>
-      </w:r>
-    </w:p>
-    <w:p>
-      <w:pPr>
-        <w:pStyle w:val="noiDung"/>
-        <w:rPr>
-          <w:rStyle w:val="longtext"/>
-        </w:rPr>
-      </w:pPr>
-      <w:r>
-        <w:rPr>
-          <w:rStyle w:val="longtext"/>
-          <w:b/>
-          <w:i/>
-          <w:shd w:val="clear" w:color="auto" w:fill="FFFFFF"/>
-        </w:rPr>
-        <w:lastRenderedPageBreak/>
-        <w:t>Cách đặt tên</w:t>
-      </w:r>
-      <w:r>
-        <w:rPr>
-          <w:rStyle w:val="longtext"/>
-          <w:shd w:val="clear" w:color="auto" w:fill="FFFFFF"/>
-        </w:rPr>
-        <w:t xml:space="preserve">:  artifact nên là một danh từ. </w:t>
-      </w:r>
-      <w:r>
-        <w:rPr>
-          <w:rStyle w:val="longtext"/>
-        </w:rPr>
-        <w:t>Nếu vật phẩm đại diện cho một tập tin cụ thể, cơ sở dữ liệu một bảng cụ thể hoặc một tài liệu cụ thể, tốt nhất sử dụng tên giống như tên các thực thể vật lý của chúng</w:t>
-      </w:r>
-      <w:r>
-        <w:rPr>
-          <w:rStyle w:val="longtext"/>
-        </w:rPr>
-        <w:t>.</w:t>
-      </w:r>
-    </w:p>
-    <w:p>
-      <w:pPr>
-        <w:jc w:val="center"/>
-      </w:pPr>
-      <w:r>
-        <w:rPr>
-          <w:noProof/>
-          <w:lang w:val="vi-VN" w:eastAsia="vi-VN"/>
-        </w:rPr>
-        <w:drawing>
-          <wp:inline distT="0" distB="0" distL="0" distR="0">
-            <wp:extent cx="2724150" cy="2228850"/>
-            <wp:effectExtent l="19050" t="0" r="0" b="0"/>
-            <wp:docPr id="59" name="Picture 35"/>
-            <wp:cNvGraphicFramePr>
-              <a:graphicFrameLocks xmlns:a="http://schemas.openxmlformats.org/drawingml/2006/main" noChangeAspect="1"/>
-            </wp:cNvGraphicFramePr>
-            <a:graphic xmlns:a="http://schemas.openxmlformats.org/drawingml/2006/main">
-              <a:graphicData uri="http://schemas.openxmlformats.org/drawingml/2006/picture">
-                <pic:pic xmlns:pic="http://schemas.openxmlformats.org/drawingml/2006/picture">
-                  <pic:nvPicPr>
-                    <pic:cNvPr id="0" name="Picture 35"/>
-                    <pic:cNvPicPr>
-                      <a:picLocks noChangeAspect="1" noChangeArrowheads="1"/>
-                    </pic:cNvPicPr>
-                  </pic:nvPicPr>
-                  <pic:blipFill>
-                    <a:blip r:embed="rId89"/>
-                    <a:srcRect/>
-                    <a:stretch>
-                      <a:fillRect/>
-                    </a:stretch>
-                  </pic:blipFill>
-                  <pic:spPr bwMode="auto">
-                    <a:xfrm>
-                      <a:off x="0" y="0"/>
-                      <a:ext cx="2724150" cy="2228850"/>
-                    </a:xfrm>
-                    <a:prstGeom prst="rect">
-                      <a:avLst/>
-                    </a:prstGeom>
-                    <a:noFill/>
-                    <a:ln w="9525">
-                      <a:noFill/>
-                      <a:miter lim="800000"/>
-                      <a:headEnd/>
-                      <a:tailEnd/>
-                    </a:ln>
-                  </pic:spPr>
-                </pic:pic>
-              </a:graphicData>
-            </a:graphic>
-          </wp:inline>
-        </w:drawing>
-      </w:r>
-    </w:p>
-    <w:p>
-      <w:pPr>
-        <w:pStyle w:val="noiDung"/>
       </w:pPr>
     </w:p>
     <w:p>
@@ -33158,8 +32940,8 @@
         </w:rPr>
       </w:pPr>
       <w:bookmarkStart w:id="345" w:name="_Toc263061273"/>
-      <w:bookmarkStart w:id="346" w:name="_Toc263146564"/>
-      <w:bookmarkStart w:id="347" w:name="_Toc263597024"/>
+      <w:bookmarkStart w:id="346" w:name="_Toc263597024"/>
+      <w:bookmarkStart w:id="347" w:name="_Toc263146564"/>
       <w:r>
         <w:rPr>
           <w:rFonts w:ascii="Times New Roman" w:hAnsi="Times New Roman"/>
@@ -33170,7 +32952,7 @@
         <w:t>Viewpoint</w:t>
       </w:r>
       <w:bookmarkEnd w:id="345"/>
-      <w:bookmarkEnd w:id="347"/>
+      <w:bookmarkEnd w:id="346"/>
     </w:p>
     <w:p>
       <w:pPr>
@@ -33255,7 +33037,6 @@
       <w:r>
         <w:rPr>
           <w:noProof/>
-          <w:lang w:val="vi-VN" w:eastAsia="vi-VN"/>
         </w:rPr>
         <w:lastRenderedPageBreak/>
         <w:drawing>
@@ -33276,7 +33057,7 @@
                     </pic:cNvPicPr>
                   </pic:nvPicPr>
                   <pic:blipFill>
-                    <a:blip r:embed="rId90"/>
+                    <a:blip r:embed="rId88"/>
                     <a:srcRect/>
                     <a:stretch>
                       <a:fillRect/>
@@ -33743,7 +33524,6 @@
       <w:r>
         <w:rPr>
           <w:noProof/>
-          <w:lang w:val="vi-VN" w:eastAsia="vi-VN"/>
         </w:rPr>
         <w:lastRenderedPageBreak/>
         <w:drawing>
@@ -33764,7 +33544,7 @@
                     </pic:cNvPicPr>
                   </pic:nvPicPr>
                   <pic:blipFill>
-                    <a:blip r:embed="rId91"/>
+                    <a:blip r:embed="rId89"/>
                     <a:srcRect/>
                     <a:stretch>
                       <a:fillRect/>
@@ -33821,7 +33601,6 @@
       <w:r>
         <w:rPr>
           <w:noProof/>
-          <w:lang w:val="vi-VN" w:eastAsia="vi-VN"/>
         </w:rPr>
         <w:drawing>
           <wp:inline distT="0" distB="0" distL="0" distR="0">
@@ -33841,7 +33620,7 @@
                     </pic:cNvPicPr>
                   </pic:nvPicPr>
                   <pic:blipFill>
-                    <a:blip r:embed="rId92"/>
+                    <a:blip r:embed="rId90"/>
                     <a:srcRect/>
                     <a:stretch>
                       <a:fillRect/>
@@ -33976,7 +33755,6 @@
       <w:r>
         <w:rPr>
           <w:noProof/>
-          <w:lang w:val="vi-VN" w:eastAsia="vi-VN"/>
         </w:rPr>
         <w:drawing>
           <wp:inline distT="0" distB="0" distL="0" distR="0">
@@ -33996,7 +33774,7 @@
                     </pic:cNvPicPr>
                   </pic:nvPicPr>
                   <pic:blipFill>
-                    <a:blip r:embed="rId93"/>
+                    <a:blip r:embed="rId91"/>
                     <a:srcRect/>
                     <a:stretch>
                       <a:fillRect/>
@@ -35326,7 +35104,6 @@
       <w:r>
         <w:rPr>
           <w:noProof/>
-          <w:lang w:val="vi-VN" w:eastAsia="vi-VN"/>
         </w:rPr>
         <w:drawing>
           <wp:inline distT="0" distB="0" distL="0" distR="0">
@@ -35346,7 +35123,7 @@
                     </pic:cNvPicPr>
                   </pic:nvPicPr>
                   <pic:blipFill>
-                    <a:blip r:embed="rId94"/>
+                    <a:blip r:embed="rId92"/>
                     <a:srcRect/>
                     <a:stretch>
                       <a:fillRect/>
@@ -35709,7 +35486,6 @@
       <w:r>
         <w:rPr>
           <w:noProof/>
-          <w:lang w:val="vi-VN" w:eastAsia="vi-VN"/>
         </w:rPr>
         <w:lastRenderedPageBreak/>
         <w:drawing>
@@ -35730,7 +35506,7 @@
                     </pic:cNvPicPr>
                   </pic:nvPicPr>
                   <pic:blipFill>
-                    <a:blip r:embed="rId95"/>
+                    <a:blip r:embed="rId93"/>
                     <a:srcRect/>
                     <a:stretch>
                       <a:fillRect/>
@@ -35800,7 +35576,6 @@
       <w:r>
         <w:rPr>
           <w:noProof/>
-          <w:lang w:val="vi-VN" w:eastAsia="vi-VN"/>
         </w:rPr>
         <w:drawing>
           <wp:inline distT="0" distB="0" distL="0" distR="0">
@@ -35820,7 +35595,7 @@
                     </pic:cNvPicPr>
                   </pic:nvPicPr>
                   <pic:blipFill>
-                    <a:blip r:embed="rId96"/>
+                    <a:blip r:embed="rId94"/>
                     <a:srcRect/>
                     <a:stretch>
                       <a:fillRect/>
@@ -36204,7 +35979,6 @@
       <w:r>
         <w:rPr>
           <w:noProof/>
-          <w:lang w:val="vi-VN" w:eastAsia="vi-VN"/>
         </w:rPr>
         <w:drawing>
           <wp:inline distT="0" distB="0" distL="0" distR="0">
@@ -36224,7 +35998,7 @@
                     </pic:cNvPicPr>
                   </pic:nvPicPr>
                   <pic:blipFill>
-                    <a:blip r:embed="rId97"/>
+                    <a:blip r:embed="rId95"/>
                     <a:srcRect/>
                     <a:stretch>
                       <a:fillRect/>
@@ -36557,7 +36331,6 @@
       <w:r>
         <w:rPr>
           <w:noProof/>
-          <w:lang w:val="vi-VN" w:eastAsia="vi-VN"/>
         </w:rPr>
         <w:drawing>
           <wp:inline distT="0" distB="0" distL="0" distR="0">
@@ -36577,7 +36350,7 @@
                     </pic:cNvPicPr>
                   </pic:nvPicPr>
                   <pic:blipFill>
-                    <a:blip r:embed="rId98"/>
+                    <a:blip r:embed="rId96"/>
                     <a:srcRect/>
                     <a:stretch>
                       <a:fillRect/>
@@ -36634,7 +36407,6 @@
       <w:r>
         <w:rPr>
           <w:noProof/>
-          <w:lang w:val="vi-VN" w:eastAsia="vi-VN"/>
         </w:rPr>
         <w:lastRenderedPageBreak/>
         <w:drawing>
@@ -36655,7 +36427,7 @@
                     </pic:cNvPicPr>
                   </pic:nvPicPr>
                   <pic:blipFill>
-                    <a:blip r:embed="rId99"/>
+                    <a:blip r:embed="rId97"/>
                     <a:srcRect/>
                     <a:stretch>
                       <a:fillRect/>
@@ -36969,7 +36741,6 @@
       <w:r>
         <w:rPr>
           <w:noProof/>
-          <w:lang w:val="vi-VN" w:eastAsia="vi-VN"/>
         </w:rPr>
         <w:drawing>
           <wp:inline distT="0" distB="0" distL="0" distR="0">
@@ -36989,7 +36760,7 @@
                     </pic:cNvPicPr>
                   </pic:nvPicPr>
                   <pic:blipFill>
-                    <a:blip r:embed="rId100"/>
+                    <a:blip r:embed="rId98"/>
                     <a:srcRect/>
                     <a:stretch>
                       <a:fillRect/>
@@ -37022,16 +36793,16 @@
       <w:pPr>
         <w:pStyle w:val="Hinh"/>
       </w:pPr>
-      <w:bookmarkStart w:id="383" w:name="OLE_LINK158"/>
-      <w:bookmarkStart w:id="384" w:name="OLE_LINK159"/>
-      <w:bookmarkStart w:id="385" w:name="_Toc263597081"/>
+      <w:bookmarkStart w:id="383" w:name="_Toc263597081"/>
+      <w:bookmarkStart w:id="384" w:name="OLE_LINK158"/>
+      <w:bookmarkStart w:id="385" w:name="OLE_LINK159"/>
       <w:r>
         <w:t>Các khái niệm sử dụng trong Actor Cooperation Viewpoint</w:t>
       </w:r>
-      <w:bookmarkEnd w:id="385"/>
-    </w:p>
-    <w:bookmarkEnd w:id="383"/>
+      <w:bookmarkEnd w:id="383"/>
+    </w:p>
     <w:bookmarkEnd w:id="384"/>
+    <w:bookmarkEnd w:id="385"/>
     <w:p>
       <w:pPr>
         <w:pStyle w:val="noiDung"/>
@@ -37050,7 +36821,6 @@
       <w:r>
         <w:rPr>
           <w:noProof/>
-          <w:lang w:val="vi-VN" w:eastAsia="vi-VN"/>
         </w:rPr>
         <w:drawing>
           <wp:inline distT="0" distB="0" distL="0" distR="0">
@@ -37070,7 +36840,7 @@
                     </pic:cNvPicPr>
                   </pic:nvPicPr>
                   <pic:blipFill>
-                    <a:blip r:embed="rId101"/>
+                    <a:blip r:embed="rId99"/>
                     <a:srcRect/>
                     <a:stretch>
                       <a:fillRect/>
@@ -37398,7 +37168,6 @@
       <w:r>
         <w:rPr>
           <w:noProof/>
-          <w:lang w:val="vi-VN" w:eastAsia="vi-VN"/>
         </w:rPr>
         <w:drawing>
           <wp:inline distT="0" distB="0" distL="0" distR="0">
@@ -37418,7 +37187,7 @@
                     </pic:cNvPicPr>
                   </pic:nvPicPr>
                   <pic:blipFill>
-                    <a:blip r:embed="rId102"/>
+                    <a:blip r:embed="rId100"/>
                     <a:srcRect/>
                     <a:stretch>
                       <a:fillRect/>
@@ -37451,14 +37220,14 @@
       <w:pPr>
         <w:pStyle w:val="Hinh"/>
       </w:pPr>
-      <w:bookmarkStart w:id="393" w:name="OLE_LINK162"/>
-      <w:bookmarkStart w:id="394" w:name="OLE_LINK163"/>
-      <w:bookmarkStart w:id="395" w:name="OLE_LINK164"/>
-      <w:bookmarkStart w:id="396" w:name="_Toc263597083"/>
+      <w:bookmarkStart w:id="393" w:name="_Toc263597083"/>
+      <w:bookmarkStart w:id="394" w:name="OLE_LINK162"/>
+      <w:bookmarkStart w:id="395" w:name="OLE_LINK163"/>
+      <w:bookmarkStart w:id="396" w:name="OLE_LINK164"/>
       <w:r>
         <w:t>Các khái niệm sử dụng trong Business Function Viewpoint</w:t>
       </w:r>
-      <w:bookmarkEnd w:id="396"/>
+      <w:bookmarkEnd w:id="393"/>
     </w:p>
     <w:p>
       <w:pPr>
@@ -37466,9 +37235,9 @@
       </w:pPr>
       <w:bookmarkStart w:id="397" w:name="OLE_LINK15"/>
       <w:bookmarkStart w:id="398" w:name="OLE_LINK16"/>
-      <w:bookmarkEnd w:id="393"/>
       <w:bookmarkEnd w:id="394"/>
       <w:bookmarkEnd w:id="395"/>
+      <w:bookmarkEnd w:id="396"/>
       <w:r>
         <w:t xml:space="preserve">Hình </w:t>
       </w:r>
@@ -37492,7 +37261,6 @@
       <w:r>
         <w:rPr>
           <w:noProof/>
-          <w:lang w:val="vi-VN" w:eastAsia="vi-VN"/>
         </w:rPr>
         <w:lastRenderedPageBreak/>
         <w:drawing>
@@ -37513,7 +37281,7 @@
                     </pic:cNvPicPr>
                   </pic:nvPicPr>
                   <pic:blipFill>
-                    <a:blip r:embed="rId103"/>
+                    <a:blip r:embed="rId101"/>
                     <a:srcRect/>
                     <a:stretch>
                       <a:fillRect/>
@@ -37858,7 +37626,6 @@
       <w:r>
         <w:rPr>
           <w:noProof/>
-          <w:lang w:val="vi-VN" w:eastAsia="vi-VN"/>
         </w:rPr>
         <w:lastRenderedPageBreak/>
         <w:drawing>
@@ -37879,7 +37646,7 @@
                     </pic:cNvPicPr>
                   </pic:nvPicPr>
                   <pic:blipFill>
-                    <a:blip r:embed="rId104"/>
+                    <a:blip r:embed="rId102"/>
                     <a:srcRect/>
                     <a:stretch>
                       <a:fillRect/>
@@ -37946,7 +37713,6 @@
       <w:r>
         <w:rPr>
           <w:noProof/>
-          <w:lang w:val="vi-VN" w:eastAsia="vi-VN"/>
         </w:rPr>
         <w:drawing>
           <wp:inline distT="0" distB="0" distL="0" distR="0">
@@ -37966,7 +37732,7 @@
                     </pic:cNvPicPr>
                   </pic:nvPicPr>
                   <pic:blipFill>
-                    <a:blip r:embed="rId105"/>
+                    <a:blip r:embed="rId103"/>
                     <a:srcRect/>
                     <a:stretch>
                       <a:fillRect/>
@@ -38294,7 +38060,6 @@
       <w:r>
         <w:rPr>
           <w:noProof/>
-          <w:lang w:val="vi-VN" w:eastAsia="vi-VN"/>
         </w:rPr>
         <w:drawing>
           <wp:inline distT="0" distB="0" distL="0" distR="0">
@@ -38314,7 +38079,7 @@
                     </pic:cNvPicPr>
                   </pic:nvPicPr>
                   <pic:blipFill>
-                    <a:blip r:embed="rId106"/>
+                    <a:blip r:embed="rId104"/>
                     <a:srcRect/>
                     <a:stretch>
                       <a:fillRect/>
@@ -38381,7 +38146,6 @@
       <w:r>
         <w:rPr>
           <w:noProof/>
-          <w:lang w:val="vi-VN" w:eastAsia="vi-VN"/>
         </w:rPr>
         <w:drawing>
           <wp:inline distT="0" distB="0" distL="0" distR="0">
@@ -38401,7 +38165,7 @@
                     </pic:cNvPicPr>
                   </pic:nvPicPr>
                   <pic:blipFill>
-                    <a:blip r:embed="rId107"/>
+                    <a:blip r:embed="rId105"/>
                     <a:srcRect/>
                     <a:stretch>
                       <a:fillRect/>
@@ -38434,16 +38198,16 @@
       <w:pPr>
         <w:pStyle w:val="Hinh"/>
       </w:pPr>
-      <w:bookmarkStart w:id="426" w:name="OLE_LINK42"/>
-      <w:bookmarkStart w:id="427" w:name="OLE_LINK43"/>
-      <w:bookmarkStart w:id="428" w:name="_Toc263597088"/>
+      <w:bookmarkStart w:id="426" w:name="_Toc263597088"/>
+      <w:bookmarkStart w:id="427" w:name="OLE_LINK42"/>
+      <w:bookmarkStart w:id="428" w:name="OLE_LINK43"/>
       <w:r>
         <w:t xml:space="preserve">Ví dụ về </w:t>
       </w:r>
       <w:r>
         <w:t>Service Realisation Viewpoint</w:t>
       </w:r>
-      <w:bookmarkEnd w:id="428"/>
+      <w:bookmarkEnd w:id="426"/>
     </w:p>
     <w:p>
       <w:pPr>
@@ -38467,8 +38231,8 @@
         <w:t xml:space="preserve"> Viewpoint</w:t>
       </w:r>
     </w:p>
-    <w:bookmarkEnd w:id="426"/>
     <w:bookmarkEnd w:id="427"/>
+    <w:bookmarkEnd w:id="428"/>
     <w:p>
       <w:pPr>
         <w:pStyle w:val="noiDung"/>
@@ -38815,7 +38579,6 @@
       <w:r>
         <w:rPr>
           <w:noProof/>
-          <w:lang w:val="vi-VN" w:eastAsia="vi-VN"/>
         </w:rPr>
         <w:lastRenderedPageBreak/>
         <w:drawing>
@@ -38836,7 +38599,7 @@
                     </pic:cNvPicPr>
                   </pic:nvPicPr>
                   <pic:blipFill>
-                    <a:blip r:embed="rId108"/>
+                    <a:blip r:embed="rId106"/>
                     <a:srcRect/>
                     <a:stretch>
                       <a:fillRect/>
@@ -38903,7 +38666,6 @@
       <w:r>
         <w:rPr>
           <w:noProof/>
-          <w:lang w:val="vi-VN" w:eastAsia="vi-VN"/>
         </w:rPr>
         <w:drawing>
           <wp:inline distT="0" distB="0" distL="0" distR="0">
@@ -38923,7 +38685,7 @@
                     </pic:cNvPicPr>
                   </pic:nvPicPr>
                   <pic:blipFill>
-                    <a:blip r:embed="rId109"/>
+                    <a:blip r:embed="rId107"/>
                     <a:srcRect/>
                     <a:stretch>
                       <a:fillRect/>
@@ -39273,7 +39035,6 @@
       <w:r>
         <w:rPr>
           <w:noProof/>
-          <w:lang w:val="vi-VN" w:eastAsia="vi-VN"/>
         </w:rPr>
         <w:drawing>
           <wp:inline distT="0" distB="0" distL="0" distR="0">
@@ -39293,7 +39054,7 @@
                     </pic:cNvPicPr>
                   </pic:nvPicPr>
                   <pic:blipFill>
-                    <a:blip r:embed="rId110"/>
+                    <a:blip r:embed="rId108"/>
                     <a:srcRect/>
                     <a:stretch>
                       <a:fillRect/>
@@ -39326,16 +39087,16 @@
       <w:pPr>
         <w:pStyle w:val="Hinh"/>
       </w:pPr>
-      <w:bookmarkStart w:id="451" w:name="OLE_LINK60"/>
-      <w:bookmarkStart w:id="452" w:name="OLE_LINK61"/>
-      <w:bookmarkStart w:id="453" w:name="_Toc263597091"/>
+      <w:bookmarkStart w:id="451" w:name="_Toc263597091"/>
+      <w:bookmarkStart w:id="452" w:name="OLE_LINK60"/>
+      <w:bookmarkStart w:id="453" w:name="OLE_LINK61"/>
       <w:r>
         <w:t xml:space="preserve">Các khái niệm sử dụng trong </w:t>
       </w:r>
       <w:r>
         <w:t>Business Process Viewpoint</w:t>
       </w:r>
-      <w:bookmarkEnd w:id="453"/>
+      <w:bookmarkEnd w:id="451"/>
     </w:p>
     <w:p>
       <w:pPr>
@@ -39351,8 +39112,8 @@
         <w:t xml:space="preserve"> là ví dụ về việc sử dụng Business Process Viewpoint</w:t>
       </w:r>
     </w:p>
-    <w:bookmarkEnd w:id="451"/>
     <w:bookmarkEnd w:id="452"/>
+    <w:bookmarkEnd w:id="453"/>
     <w:p>
       <w:pPr>
         <w:pStyle w:val="noiDung"/>
@@ -39360,7 +39121,6 @@
       <w:r>
         <w:rPr>
           <w:noProof/>
-          <w:lang w:val="vi-VN" w:eastAsia="vi-VN"/>
         </w:rPr>
         <w:drawing>
           <wp:inline distT="0" distB="0" distL="0" distR="0">
@@ -39380,7 +39140,7 @@
                     </pic:cNvPicPr>
                   </pic:nvPicPr>
                   <pic:blipFill>
-                    <a:blip r:embed="rId111"/>
+                    <a:blip r:embed="rId109"/>
                     <a:srcRect/>
                     <a:stretch>
                       <a:fillRect/>
@@ -39740,7 +39500,6 @@
       <w:r>
         <w:rPr>
           <w:noProof/>
-          <w:lang w:val="vi-VN" w:eastAsia="vi-VN"/>
         </w:rPr>
         <w:drawing>
           <wp:inline distT="0" distB="0" distL="0" distR="0">
@@ -39760,7 +39519,7 @@
                     </pic:cNvPicPr>
                   </pic:nvPicPr>
                   <pic:blipFill>
-                    <a:blip r:embed="rId112"/>
+                    <a:blip r:embed="rId110"/>
                     <a:srcRect/>
                     <a:stretch>
                       <a:fillRect/>
@@ -39842,7 +39601,6 @@
       <w:r>
         <w:rPr>
           <w:noProof/>
-          <w:lang w:val="vi-VN" w:eastAsia="vi-VN"/>
         </w:rPr>
         <w:lastRenderedPageBreak/>
         <w:drawing>
@@ -39863,7 +39621,7 @@
                     </pic:cNvPicPr>
                   </pic:nvPicPr>
                   <pic:blipFill>
-                    <a:blip r:embed="rId113"/>
+                    <a:blip r:embed="rId111"/>
                     <a:srcRect/>
                     <a:stretch>
                       <a:fillRect/>
@@ -40310,7 +40068,6 @@
       <w:r>
         <w:rPr>
           <w:noProof/>
-          <w:lang w:val="vi-VN" w:eastAsia="vi-VN"/>
         </w:rPr>
         <w:drawing>
           <wp:inline distT="0" distB="0" distL="0" distR="0">
@@ -40330,7 +40087,7 @@
                     </pic:cNvPicPr>
                   </pic:nvPicPr>
                   <pic:blipFill>
-                    <a:blip r:embed="rId114"/>
+                    <a:blip r:embed="rId112"/>
                     <a:srcRect/>
                     <a:stretch>
                       <a:fillRect/>
@@ -40398,7 +40155,6 @@
       <w:r>
         <w:rPr>
           <w:noProof/>
-          <w:lang w:val="vi-VN" w:eastAsia="vi-VN"/>
         </w:rPr>
         <w:lastRenderedPageBreak/>
         <w:drawing>
@@ -40419,7 +40175,7 @@
                     </pic:cNvPicPr>
                   </pic:nvPicPr>
                   <pic:blipFill>
-                    <a:blip r:embed="rId115"/>
+                    <a:blip r:embed="rId113"/>
                     <a:srcRect/>
                     <a:stretch>
                       <a:fillRect/>
@@ -40452,16 +40208,16 @@
       <w:pPr>
         <w:pStyle w:val="Hinh"/>
       </w:pPr>
-      <w:bookmarkStart w:id="485" w:name="OLE_LINK78"/>
-      <w:bookmarkStart w:id="486" w:name="OLE_LINK79"/>
-      <w:bookmarkStart w:id="487" w:name="_Toc263597096"/>
+      <w:bookmarkStart w:id="485" w:name="_Toc263597096"/>
+      <w:bookmarkStart w:id="486" w:name="OLE_LINK78"/>
+      <w:bookmarkStart w:id="487" w:name="OLE_LINK79"/>
       <w:r>
         <w:t xml:space="preserve">Ví dụ về </w:t>
       </w:r>
       <w:r>
         <w:t>Application Cooperation Viewpoint</w:t>
       </w:r>
-      <w:bookmarkEnd w:id="487"/>
+      <w:bookmarkEnd w:id="485"/>
     </w:p>
     <w:p>
       <w:pPr>
@@ -40481,8 +40237,8 @@
       </w:pPr>
       <w:bookmarkStart w:id="490" w:name="OLE_LINK80"/>
       <w:bookmarkStart w:id="491" w:name="OLE_LINK81"/>
-      <w:bookmarkEnd w:id="485"/>
       <w:bookmarkEnd w:id="486"/>
+      <w:bookmarkEnd w:id="487"/>
       <w:r>
         <w:t>Application usage Viewpoint</w:t>
       </w:r>
@@ -40775,7 +40531,6 @@
       <w:r>
         <w:rPr>
           <w:noProof/>
-          <w:lang w:val="vi-VN" w:eastAsia="vi-VN"/>
         </w:rPr>
         <w:drawing>
           <wp:inline distT="0" distB="0" distL="0" distR="0">
@@ -40795,7 +40550,7 @@
                     </pic:cNvPicPr>
                   </pic:nvPicPr>
                   <pic:blipFill>
-                    <a:blip r:embed="rId116"/>
+                    <a:blip r:embed="rId114"/>
                     <a:srcRect/>
                     <a:stretch>
                       <a:fillRect/>
@@ -40872,7 +40627,6 @@
       <w:r>
         <w:rPr>
           <w:noProof/>
-          <w:lang w:val="vi-VN" w:eastAsia="vi-VN"/>
         </w:rPr>
         <w:drawing>
           <wp:inline distT="0" distB="0" distL="0" distR="0">
@@ -40892,7 +40646,7 @@
                     </pic:cNvPicPr>
                   </pic:nvPicPr>
                   <pic:blipFill>
-                    <a:blip r:embed="rId117"/>
+                    <a:blip r:embed="rId115"/>
                     <a:srcRect/>
                     <a:stretch>
                       <a:fillRect/>
@@ -41270,7 +41024,6 @@
       <w:r>
         <w:rPr>
           <w:noProof/>
-          <w:lang w:val="vi-VN" w:eastAsia="vi-VN"/>
         </w:rPr>
         <w:drawing>
           <wp:inline distT="0" distB="0" distL="0" distR="0">
@@ -41290,7 +41043,7 @@
                     </pic:cNvPicPr>
                   </pic:nvPicPr>
                   <pic:blipFill>
-                    <a:blip r:embed="rId118"/>
+                    <a:blip r:embed="rId116"/>
                     <a:srcRect/>
                     <a:stretch>
                       <a:fillRect/>
@@ -41368,7 +41121,6 @@
       <w:r>
         <w:rPr>
           <w:noProof/>
-          <w:lang w:val="vi-VN" w:eastAsia="vi-VN"/>
         </w:rPr>
         <w:lastRenderedPageBreak/>
         <w:drawing>
@@ -41389,7 +41141,7 @@
                     </pic:cNvPicPr>
                   </pic:nvPicPr>
                   <pic:blipFill>
-                    <a:blip r:embed="rId119"/>
+                    <a:blip r:embed="rId117"/>
                     <a:srcRect/>
                     <a:stretch>
                       <a:fillRect/>
@@ -41713,7 +41465,6 @@
       <w:r>
         <w:rPr>
           <w:noProof/>
-          <w:lang w:val="vi-VN" w:eastAsia="vi-VN"/>
         </w:rPr>
         <w:lastRenderedPageBreak/>
         <w:drawing>
@@ -41734,7 +41485,7 @@
                     </pic:cNvPicPr>
                   </pic:nvPicPr>
                   <pic:blipFill>
-                    <a:blip r:embed="rId120"/>
+                    <a:blip r:embed="rId118"/>
                     <a:srcRect/>
                     <a:stretch>
                       <a:fillRect/>
@@ -41812,7 +41563,6 @@
       <w:r>
         <w:rPr>
           <w:noProof/>
-          <w:lang w:val="vi-VN" w:eastAsia="vi-VN"/>
         </w:rPr>
         <w:drawing>
           <wp:inline distT="0" distB="0" distL="0" distR="0">
@@ -41832,7 +41582,7 @@
                     </pic:cNvPicPr>
                   </pic:nvPicPr>
                   <pic:blipFill>
-                    <a:blip r:embed="rId121"/>
+                    <a:blip r:embed="rId119"/>
                     <a:srcRect/>
                     <a:stretch>
                       <a:fillRect/>
@@ -42167,7 +41917,6 @@
       <w:r>
         <w:rPr>
           <w:noProof/>
-          <w:lang w:val="vi-VN" w:eastAsia="vi-VN"/>
         </w:rPr>
         <w:drawing>
           <wp:inline distT="0" distB="0" distL="0" distR="0">
@@ -42187,7 +41936,7 @@
                     </pic:cNvPicPr>
                   </pic:nvPicPr>
                   <pic:blipFill>
-                    <a:blip r:embed="rId122"/>
+                    <a:blip r:embed="rId120"/>
                     <a:srcRect/>
                     <a:stretch>
                       <a:fillRect/>
@@ -42256,7 +42005,6 @@
       <w:r>
         <w:rPr>
           <w:noProof/>
-          <w:lang w:val="vi-VN" w:eastAsia="vi-VN"/>
         </w:rPr>
         <w:lastRenderedPageBreak/>
         <w:drawing>
@@ -42277,7 +42025,7 @@
                     </pic:cNvPicPr>
                   </pic:nvPicPr>
                   <pic:blipFill>
-                    <a:blip r:embed="rId123"/>
+                    <a:blip r:embed="rId121"/>
                     <a:srcRect/>
                     <a:stretch>
                       <a:fillRect/>
@@ -42647,7 +42395,6 @@
       <w:r>
         <w:rPr>
           <w:noProof/>
-          <w:lang w:val="vi-VN" w:eastAsia="vi-VN"/>
         </w:rPr>
         <w:drawing>
           <wp:inline distT="0" distB="0" distL="0" distR="0">
@@ -42667,7 +42414,7 @@
                     </pic:cNvPicPr>
                   </pic:nvPicPr>
                   <pic:blipFill>
-                    <a:blip r:embed="rId124"/>
+                    <a:blip r:embed="rId122"/>
                     <a:srcRect/>
                     <a:stretch>
                       <a:fillRect/>
@@ -42747,7 +42494,6 @@
       <w:r>
         <w:rPr>
           <w:noProof/>
-          <w:lang w:val="vi-VN" w:eastAsia="vi-VN"/>
         </w:rPr>
         <w:drawing>
           <wp:inline distT="0" distB="0" distL="0" distR="0">
@@ -42767,7 +42513,7 @@
                     </pic:cNvPicPr>
                   </pic:nvPicPr>
                   <pic:blipFill>
-                    <a:blip r:embed="rId125"/>
+                    <a:blip r:embed="rId123"/>
                     <a:srcRect/>
                     <a:stretch>
                       <a:fillRect/>
@@ -43111,7 +42857,6 @@
       <w:r>
         <w:rPr>
           <w:noProof/>
-          <w:lang w:val="vi-VN" w:eastAsia="vi-VN"/>
         </w:rPr>
         <w:drawing>
           <wp:inline distT="0" distB="0" distL="0" distR="0">
@@ -43131,7 +42876,7 @@
                     </pic:cNvPicPr>
                   </pic:nvPicPr>
                   <pic:blipFill>
-                    <a:blip r:embed="rId126"/>
+                    <a:blip r:embed="rId124"/>
                     <a:srcRect/>
                     <a:stretch>
                       <a:fillRect/>
@@ -43194,7 +42939,6 @@
       <w:r>
         <w:rPr>
           <w:noProof/>
-          <w:lang w:val="vi-VN" w:eastAsia="vi-VN"/>
         </w:rPr>
         <w:lastRenderedPageBreak/>
         <w:drawing>
@@ -43215,7 +42959,7 @@
                     </pic:cNvPicPr>
                   </pic:nvPicPr>
                   <pic:blipFill>
-                    <a:blip r:embed="rId127"/>
+                    <a:blip r:embed="rId125"/>
                     <a:srcRect/>
                     <a:stretch>
                       <a:fillRect/>
@@ -43540,7 +43284,6 @@
       <w:r>
         <w:rPr>
           <w:noProof/>
-          <w:lang w:val="vi-VN" w:eastAsia="vi-VN"/>
         </w:rPr>
         <w:lastRenderedPageBreak/>
         <w:drawing>
@@ -43561,7 +43304,7 @@
                     </pic:cNvPicPr>
                   </pic:nvPicPr>
                   <pic:blipFill>
-                    <a:blip r:embed="rId128"/>
+                    <a:blip r:embed="rId126"/>
                     <a:srcRect/>
                     <a:stretch>
                       <a:fillRect/>
@@ -43625,7 +43368,6 @@
       <w:r>
         <w:rPr>
           <w:noProof/>
-          <w:lang w:val="vi-VN" w:eastAsia="vi-VN"/>
         </w:rPr>
         <w:drawing>
           <wp:inline distT="0" distB="0" distL="0" distR="0">
@@ -43645,7 +43387,7 @@
                     </pic:cNvPicPr>
                   </pic:nvPicPr>
                   <pic:blipFill>
-                    <a:blip r:embed="rId129"/>
+                    <a:blip r:embed="rId127"/>
                     <a:srcRect/>
                     <a:stretch>
                       <a:fillRect/>
@@ -45589,7 +45331,7 @@
         <w:lastRenderedPageBreak/>
         <w:t>Archimate và UML</w:t>
       </w:r>
-      <w:bookmarkEnd w:id="346"/>
+      <w:bookmarkEnd w:id="347"/>
       <w:bookmarkEnd w:id="545"/>
     </w:p>
     <w:p>
@@ -47367,7 +47109,6 @@
       <w:r>
         <w:rPr>
           <w:noProof/>
-          <w:lang w:val="vi-VN" w:eastAsia="vi-VN"/>
         </w:rPr>
         <w:drawing>
           <wp:inline distT="0" distB="0" distL="0" distR="0">
@@ -47387,7 +47128,7 @@
                     </pic:cNvPicPr>
                   </pic:nvPicPr>
                   <pic:blipFill>
-                    <a:blip r:embed="rId130"/>
+                    <a:blip r:embed="rId128"/>
                     <a:srcRect/>
                     <a:stretch>
                       <a:fillRect/>
@@ -47434,7 +47175,6 @@
       <w:r>
         <w:rPr>
           <w:noProof/>
-          <w:lang w:val="vi-VN" w:eastAsia="vi-VN"/>
         </w:rPr>
         <w:lastRenderedPageBreak/>
         <w:drawing>
@@ -47455,7 +47195,7 @@
                     </pic:cNvPicPr>
                   </pic:nvPicPr>
                   <pic:blipFill>
-                    <a:blip r:embed="rId131"/>
+                    <a:blip r:embed="rId129"/>
                     <a:srcRect/>
                     <a:stretch>
                       <a:fillRect/>
@@ -47507,7 +47247,6 @@
       <w:r>
         <w:rPr>
           <w:noProof/>
-          <w:lang w:val="vi-VN" w:eastAsia="vi-VN"/>
         </w:rPr>
         <w:lastRenderedPageBreak/>
         <w:drawing>
@@ -47528,7 +47267,7 @@
                     </pic:cNvPicPr>
                   </pic:nvPicPr>
                   <pic:blipFill>
-                    <a:blip r:embed="rId132"/>
+                    <a:blip r:embed="rId130"/>
                     <a:srcRect/>
                     <a:stretch>
                       <a:fillRect/>
@@ -47630,7 +47369,6 @@
       <w:r>
         <w:rPr>
           <w:noProof/>
-          <w:lang w:val="vi-VN" w:eastAsia="vi-VN"/>
         </w:rPr>
         <w:lastRenderedPageBreak/>
         <w:drawing>
@@ -47651,7 +47389,7 @@
                     </pic:cNvPicPr>
                   </pic:nvPicPr>
                   <pic:blipFill>
-                    <a:blip r:embed="rId133"/>
+                    <a:blip r:embed="rId131"/>
                     <a:srcRect/>
                     <a:stretch>
                       <a:fillRect/>
@@ -47820,7 +47558,6 @@
       <w:r>
         <w:rPr>
           <w:noProof/>
-          <w:lang w:val="vi-VN" w:eastAsia="vi-VN"/>
         </w:rPr>
         <w:lastRenderedPageBreak/>
         <w:drawing>
@@ -47841,7 +47578,7 @@
                     </pic:cNvPicPr>
                   </pic:nvPicPr>
                   <pic:blipFill>
-                    <a:blip r:embed="rId134"/>
+                    <a:blip r:embed="rId132"/>
                     <a:srcRect/>
                     <a:stretch>
                       <a:fillRect/>
@@ -47898,7 +47635,6 @@
       <w:r>
         <w:rPr>
           <w:noProof/>
-          <w:lang w:val="vi-VN" w:eastAsia="vi-VN"/>
         </w:rPr>
         <w:drawing>
           <wp:inline distT="0" distB="0" distL="0" distR="0">
@@ -47918,7 +47654,7 @@
                     </pic:cNvPicPr>
                   </pic:nvPicPr>
                   <pic:blipFill>
-                    <a:blip r:embed="rId135"/>
+                    <a:blip r:embed="rId133"/>
                     <a:srcRect/>
                     <a:stretch>
                       <a:fillRect/>
@@ -47975,7 +47711,6 @@
       <w:r>
         <w:rPr>
           <w:noProof/>
-          <w:lang w:val="vi-VN" w:eastAsia="vi-VN"/>
         </w:rPr>
         <w:lastRenderedPageBreak/>
         <w:drawing>
@@ -47996,7 +47731,7 @@
                     </pic:cNvPicPr>
                   </pic:nvPicPr>
                   <pic:blipFill>
-                    <a:blip r:embed="rId136"/>
+                    <a:blip r:embed="rId134"/>
                     <a:srcRect/>
                     <a:stretch>
                       <a:fillRect/>
@@ -48033,7 +47768,6 @@
       <w:r>
         <w:rPr>
           <w:noProof/>
-          <w:lang w:val="vi-VN" w:eastAsia="vi-VN"/>
         </w:rPr>
         <w:drawing>
           <wp:inline distT="0" distB="0" distL="0" distR="0">
@@ -48053,7 +47787,7 @@
                     </pic:cNvPicPr>
                   </pic:nvPicPr>
                   <pic:blipFill>
-                    <a:blip r:embed="rId137"/>
+                    <a:blip r:embed="rId135"/>
                     <a:srcRect/>
                     <a:stretch>
                       <a:fillRect/>
@@ -48131,7 +47865,6 @@
           <w:noProof/>
           <w:sz w:val="30"/>
           <w:szCs w:val="30"/>
-          <w:lang w:val="vi-VN" w:eastAsia="vi-VN"/>
         </w:rPr>
         <w:drawing>
           <wp:inline distT="0" distB="0" distL="0" distR="0">
@@ -48151,7 +47884,7 @@
                     </pic:cNvPicPr>
                   </pic:nvPicPr>
                   <pic:blipFill>
-                    <a:blip r:embed="rId138"/>
+                    <a:blip r:embed="rId136"/>
                     <a:srcRect/>
                     <a:stretch>
                       <a:fillRect/>
@@ -48205,7 +47938,6 @@
       <w:r>
         <w:rPr>
           <w:noProof/>
-          <w:lang w:val="vi-VN" w:eastAsia="vi-VN"/>
         </w:rPr>
         <w:lastRenderedPageBreak/>
         <w:drawing>
@@ -48226,7 +47958,7 @@
                     </pic:cNvPicPr>
                   </pic:nvPicPr>
                   <pic:blipFill>
-                    <a:blip r:embed="rId139"/>
+                    <a:blip r:embed="rId137"/>
                     <a:srcRect/>
                     <a:stretch>
                       <a:fillRect/>
@@ -48263,7 +47995,6 @@
       <w:r>
         <w:rPr>
           <w:noProof/>
-          <w:lang w:val="vi-VN" w:eastAsia="vi-VN"/>
         </w:rPr>
         <w:drawing>
           <wp:inline distT="0" distB="0" distL="0" distR="0">
@@ -48283,7 +48014,7 @@
                     </pic:cNvPicPr>
                   </pic:nvPicPr>
                   <pic:blipFill>
-                    <a:blip r:embed="rId140"/>
+                    <a:blip r:embed="rId138"/>
                     <a:srcRect/>
                     <a:stretch>
                       <a:fillRect/>
@@ -48331,7 +48062,6 @@
       <w:r>
         <w:rPr>
           <w:noProof/>
-          <w:lang w:val="vi-VN" w:eastAsia="vi-VN"/>
         </w:rPr>
         <w:lastRenderedPageBreak/>
         <w:drawing>
@@ -48352,7 +48082,7 @@
                     </pic:cNvPicPr>
                   </pic:nvPicPr>
                   <pic:blipFill>
-                    <a:blip r:embed="rId141"/>
+                    <a:blip r:embed="rId139"/>
                     <a:srcRect/>
                     <a:stretch>
                       <a:fillRect/>
@@ -48388,7 +48118,6 @@
       <w:r>
         <w:rPr>
           <w:noProof/>
-          <w:lang w:val="vi-VN" w:eastAsia="vi-VN"/>
         </w:rPr>
         <w:drawing>
           <wp:inline distT="0" distB="0" distL="0" distR="0">
@@ -48408,7 +48137,7 @@
                     </pic:cNvPicPr>
                   </pic:nvPicPr>
                   <pic:blipFill>
-                    <a:blip r:embed="rId142"/>
+                    <a:blip r:embed="rId140"/>
                     <a:srcRect/>
                     <a:stretch>
                       <a:fillRect/>
@@ -48511,7 +48240,6 @@
       <w:r>
         <w:rPr>
           <w:noProof/>
-          <w:lang w:val="vi-VN" w:eastAsia="vi-VN"/>
         </w:rPr>
         <w:lastRenderedPageBreak/>
         <w:drawing>
@@ -48532,7 +48260,7 @@
                     </pic:cNvPicPr>
                   </pic:nvPicPr>
                   <pic:blipFill>
-                    <a:blip r:embed="rId143"/>
+                    <a:blip r:embed="rId141"/>
                     <a:srcRect/>
                     <a:stretch>
                       <a:fillRect/>
@@ -48696,7 +48424,6 @@
       <w:r>
         <w:rPr>
           <w:noProof/>
-          <w:lang w:val="vi-VN" w:eastAsia="vi-VN"/>
         </w:rPr>
         <w:drawing>
           <wp:inline distT="0" distB="0" distL="0" distR="0">
@@ -48716,7 +48443,7 @@
                     </pic:cNvPicPr>
                   </pic:nvPicPr>
                   <pic:blipFill>
-                    <a:blip r:embed="rId144"/>
+                    <a:blip r:embed="rId142"/>
                     <a:srcRect/>
                     <a:stretch>
                       <a:fillRect/>
@@ -48830,7 +48557,6 @@
       <w:r>
         <w:rPr>
           <w:noProof/>
-          <w:lang w:val="vi-VN" w:eastAsia="vi-VN"/>
         </w:rPr>
         <w:drawing>
           <wp:inline distT="0" distB="0" distL="0" distR="0">
@@ -48850,7 +48576,7 @@
                     </pic:cNvPicPr>
                   </pic:nvPicPr>
                   <pic:blipFill>
-                    <a:blip r:embed="rId145"/>
+                    <a:blip r:embed="rId143"/>
                     <a:srcRect/>
                     <a:stretch>
                       <a:fillRect/>
@@ -49532,7 +49258,7 @@
           <w:szCs w:val="26"/>
         </w:rPr>
         <w:sectPr>
-          <w:footerReference w:type="default" r:id="rId146"/>
+          <w:footerReference w:type="default" r:id="rId144"/>
           <w:type w:val="continuous"/>
           <w:pgSz w:w="11907" w:h="16839" w:code="9"/>
           <w:pgMar w:top="1531" w:right="1134" w:bottom="1531" w:left="1928" w:header="720" w:footer="720" w:gutter="0"/>
@@ -49694,7 +49420,7 @@
       </w:pPr>
     </w:p>
     <w:sectPr>
-      <w:footerReference w:type="default" r:id="rId147"/>
+      <w:footerReference w:type="default" r:id="rId145"/>
       <w:pgSz w:w="11907" w:h="16839" w:code="9"/>
       <w:pgMar w:top="1531" w:right="1134" w:bottom="1531" w:left="1928" w:header="720" w:footer="720" w:gutter="0"/>
       <w:cols w:space="720"/>
@@ -49891,7 +49617,7 @@
         <w:rPr>
           <w:noProof/>
         </w:rPr>
-        <w:t>39</w:t>
+        <w:t>38</w:t>
       </w:r>
     </w:fldSimple>
     <w:r>
@@ -49972,7 +49698,7 @@
         <w:rPr>
           <w:noProof/>
         </w:rPr>
-        <w:t>100</w:t>
+        <w:t>99</w:t>
       </w:r>
     </w:fldSimple>
     <w:r>
@@ -50104,7 +49830,7 @@
         <v:path o:extrusionok="f" gradientshapeok="t" o:connecttype="rect"/>
         <o:lock v:ext="edit" aspectratio="t"/>
       </v:shapetype>
-      <v:shape id="_x0000_i1155" type="#_x0000_t75" style="width:11.25pt;height:11.25pt" o:bullet="t">
+      <v:shape id="_x0000_i1049" type="#_x0000_t75" style="width:11.55pt;height:11.55pt" o:bullet="t">
         <v:imagedata r:id="rId1" o:title="mso9E59"/>
       </v:shape>
     </w:pict>

</xml_diff>

<commit_message>
Chỉnh sửa xong phần chính tả và phần của Tài
</commit_message>
<xml_diff>
--- a/Document/Thesis/Noi dung luan van.docx
+++ b/Document/Thesis/Noi dung luan van.docx
@@ -22628,10 +22628,10 @@
       </w:pPr>
       <w:r>
         <w:object w:dxaOrig="8632" w:dyaOrig="4323">
-          <v:shape id="_x0000_i1025" type="#_x0000_t75" style="width:431.3pt;height:3in" o:ole="">
+          <v:shape id="_x0000_i1025" type="#_x0000_t75" style="width:431.25pt;height:3in" o:ole="">
             <v:imagedata r:id="rId23" o:title=""/>
           </v:shape>
-          <o:OLEObject Type="Embed" ProgID="Photoshop.Image.11" ShapeID="_x0000_i1025" DrawAspect="Content" ObjectID="_1337358368" r:id="rId24">
+          <o:OLEObject Type="Embed" ProgID="Photoshop.Image.11" ShapeID="_x0000_i1025" DrawAspect="Content" ObjectID="_1337375016" r:id="rId24">
             <o:FieldCodes>\s</o:FieldCodes>
           </o:OLEObject>
         </w:object>
@@ -23183,19 +23183,37 @@
         <w:rPr>
           <w:rStyle w:val="apple-converted-space"/>
         </w:rPr>
-        <w:t xml:space="preserve"> sao cho đúng đắng, hiệu quả và thống nhất</w:t>
+        <w:t xml:space="preserve"> sao cho đúng đắn</w:t>
       </w:r>
       <w:r>
         <w:rPr>
           <w:rStyle w:val="apple-converted-space"/>
         </w:rPr>
+        <w:t>, hiệu quả và thống nhất</w:t>
+      </w:r>
+      <w:r>
+        <w:rPr>
+          <w:rStyle w:val="apple-converted-space"/>
+        </w:rPr>
         <w:t xml:space="preserve"> thực sự là một thử thách không nhỏ</w:t>
       </w:r>
       <w:r>
         <w:rPr>
           <w:rStyle w:val="apple-converted-space"/>
         </w:rPr>
-        <w:t>, chẵn hạn như</w:t>
+        <w:t>, chẵn</w:t>
+      </w:r>
+      <w:r>
+        <w:rPr>
+          <w:rStyle w:val="apple-converted-space"/>
+        </w:rPr>
+        <w:t>g</w:t>
+      </w:r>
+      <w:r>
+        <w:rPr>
+          <w:rStyle w:val="apple-converted-space"/>
+        </w:rPr>
+        <w:t xml:space="preserve"> hạn như</w:t>
       </w:r>
       <w:r>
         <w:rPr>
@@ -24012,9 +24030,9 @@
         </w:rPr>
         <w:drawing>
           <wp:inline distT="0" distB="0" distL="0" distR="0">
-            <wp:extent cx="5616575" cy="2718611"/>
+            <wp:extent cx="5616575" cy="2732643"/>
             <wp:effectExtent l="19050" t="0" r="3175" b="0"/>
-            <wp:docPr id="24" name="Picture 29" descr="D:\DOWNLOAD\image006.png"/>
+            <wp:docPr id="18" name="Picture 15" descr="C:\Documents and Settings\HENXUI\Desktop\Hinh\313.png"/>
             <wp:cNvGraphicFramePr>
               <a:graphicFrameLocks xmlns:a="http://schemas.openxmlformats.org/drawingml/2006/main" noChangeAspect="1"/>
             </wp:cNvGraphicFramePr>
@@ -24022,7 +24040,7 @@
               <a:graphicData uri="http://schemas.openxmlformats.org/drawingml/2006/picture">
                 <pic:pic xmlns:pic="http://schemas.openxmlformats.org/drawingml/2006/picture">
                   <pic:nvPicPr>
-                    <pic:cNvPr id="0" name="Picture 29" descr="D:\DOWNLOAD\image006.png"/>
+                    <pic:cNvPr id="0" name="Picture 15" descr="C:\Documents and Settings\HENXUI\Desktop\Hinh\313.png"/>
                     <pic:cNvPicPr>
                       <a:picLocks noChangeAspect="1" noChangeArrowheads="1"/>
                     </pic:cNvPicPr>
@@ -24037,7 +24055,7 @@
                   <pic:spPr bwMode="auto">
                     <a:xfrm>
                       <a:off x="0" y="0"/>
-                      <a:ext cx="5616575" cy="2718611"/>
+                      <a:ext cx="5616575" cy="2732643"/>
                     </a:xfrm>
                     <a:prstGeom prst="rect">
                       <a:avLst/>
@@ -24106,9 +24124,9 @@
         </w:rPr>
         <w:drawing>
           <wp:inline distT="0" distB="0" distL="0" distR="0">
-            <wp:extent cx="5295265" cy="4079875"/>
-            <wp:effectExtent l="19050" t="0" r="635" b="0"/>
-            <wp:docPr id="25" name="Picture 17"/>
+            <wp:extent cx="5334000" cy="4114800"/>
+            <wp:effectExtent l="19050" t="0" r="0" b="0"/>
+            <wp:docPr id="20" name="Picture 16" descr="C:\Documents and Settings\HENXUI\Desktop\Hinh\314.png"/>
             <wp:cNvGraphicFramePr>
               <a:graphicFrameLocks xmlns:a="http://schemas.openxmlformats.org/drawingml/2006/main" noChangeAspect="1"/>
             </wp:cNvGraphicFramePr>
@@ -24116,7 +24134,7 @@
               <a:graphicData uri="http://schemas.openxmlformats.org/drawingml/2006/picture">
                 <pic:pic xmlns:pic="http://schemas.openxmlformats.org/drawingml/2006/picture">
                   <pic:nvPicPr>
-                    <pic:cNvPr id="0" name="Picture 17"/>
+                    <pic:cNvPr id="0" name="Picture 16" descr="C:\Documents and Settings\HENXUI\Desktop\Hinh\314.png"/>
                     <pic:cNvPicPr>
                       <a:picLocks noChangeAspect="1" noChangeArrowheads="1"/>
                     </pic:cNvPicPr>
@@ -24131,7 +24149,7 @@
                   <pic:spPr bwMode="auto">
                     <a:xfrm>
                       <a:off x="0" y="0"/>
-                      <a:ext cx="5295265" cy="4079875"/>
+                      <a:ext cx="5334000" cy="4114800"/>
                     </a:xfrm>
                     <a:prstGeom prst="rect">
                       <a:avLst/>
@@ -24274,9 +24292,9 @@
         <w:lastRenderedPageBreak/>
         <w:drawing>
           <wp:inline distT="0" distB="0" distL="0" distR="0">
-            <wp:extent cx="4924739" cy="4076937"/>
-            <wp:effectExtent l="19050" t="0" r="9211" b="0"/>
-            <wp:docPr id="26" name="Picture 15"/>
+            <wp:extent cx="4962525" cy="4114800"/>
+            <wp:effectExtent l="19050" t="0" r="9525" b="0"/>
+            <wp:docPr id="29" name="Picture 17" descr="C:\Documents and Settings\HENXUI\Desktop\Hinh\315.png"/>
             <wp:cNvGraphicFramePr>
               <a:graphicFrameLocks xmlns:a="http://schemas.openxmlformats.org/drawingml/2006/main" noChangeAspect="1"/>
             </wp:cNvGraphicFramePr>
@@ -24284,7 +24302,7 @@
               <a:graphicData uri="http://schemas.openxmlformats.org/drawingml/2006/picture">
                 <pic:pic xmlns:pic="http://schemas.openxmlformats.org/drawingml/2006/picture">
                   <pic:nvPicPr>
-                    <pic:cNvPr id="0" name="Picture 15"/>
+                    <pic:cNvPr id="0" name="Picture 17" descr="C:\Documents and Settings\HENXUI\Desktop\Hinh\315.png"/>
                     <pic:cNvPicPr>
                       <a:picLocks noChangeAspect="1" noChangeArrowheads="1"/>
                     </pic:cNvPicPr>
@@ -24299,7 +24317,7 @@
                   <pic:spPr bwMode="auto">
                     <a:xfrm>
                       <a:off x="0" y="0"/>
-                      <a:ext cx="4928092" cy="4079713"/>
+                      <a:ext cx="4962525" cy="4114800"/>
                     </a:xfrm>
                     <a:prstGeom prst="rect">
                       <a:avLst/>
@@ -24466,10 +24484,10 @@
             </w:pPr>
             <w:r>
               <w:object w:dxaOrig="1335" w:dyaOrig="240">
-                <v:shape id="_x0000_i1026" type="#_x0000_t75" style="width:67.25pt;height:12.25pt" o:ole="">
+                <v:shape id="_x0000_i1026" type="#_x0000_t75" style="width:67.5pt;height:12pt" o:ole="">
                   <v:imagedata r:id="rId29" o:title=""/>
                 </v:shape>
-                <o:OLEObject Type="Embed" ProgID="PBrush" ShapeID="_x0000_i1026" DrawAspect="Content" ObjectID="_1337358369" r:id="rId30"/>
+                <o:OLEObject Type="Embed" ProgID="PBrush" ShapeID="_x0000_i1026" DrawAspect="Content" ObjectID="_1337375017" r:id="rId30"/>
               </w:object>
             </w:r>
           </w:p>
@@ -24532,10 +24550,10 @@
             </w:pPr>
             <w:r>
               <w:object w:dxaOrig="1500" w:dyaOrig="255">
-                <v:shape id="_x0000_i1027" type="#_x0000_t75" style="width:75.4pt;height:12.25pt" o:ole="">
+                <v:shape id="_x0000_i1027" type="#_x0000_t75" style="width:75pt;height:12pt" o:ole="">
                   <v:imagedata r:id="rId31" o:title=""/>
                 </v:shape>
-                <o:OLEObject Type="Embed" ProgID="PBrush" ShapeID="_x0000_i1027" DrawAspect="Content" ObjectID="_1337358370" r:id="rId32"/>
+                <o:OLEObject Type="Embed" ProgID="PBrush" ShapeID="_x0000_i1027" DrawAspect="Content" ObjectID="_1337375018" r:id="rId32"/>
               </w:object>
             </w:r>
           </w:p>
@@ -24607,10 +24625,10 @@
             </w:pPr>
             <w:r>
               <w:object w:dxaOrig="1140" w:dyaOrig="255">
-                <v:shape id="_x0000_i1028" type="#_x0000_t75" style="width:57.05pt;height:12.25pt" o:ole="">
+                <v:shape id="_x0000_i1028" type="#_x0000_t75" style="width:57pt;height:12pt" o:ole="">
                   <v:imagedata r:id="rId33" o:title=""/>
                 </v:shape>
-                <o:OLEObject Type="Embed" ProgID="PBrush" ShapeID="_x0000_i1028" DrawAspect="Content" ObjectID="_1337358371" r:id="rId34"/>
+                <o:OLEObject Type="Embed" ProgID="PBrush" ShapeID="_x0000_i1028" DrawAspect="Content" ObjectID="_1337375019" r:id="rId34"/>
               </w:object>
             </w:r>
           </w:p>
@@ -24658,10 +24676,10 @@
             </w:pPr>
             <w:r>
               <w:object w:dxaOrig="1380" w:dyaOrig="465">
-                <v:shape id="_x0000_i1029" type="#_x0000_t75" style="width:68.6pt;height:23.1pt" o:ole="">
+                <v:shape id="_x0000_i1029" type="#_x0000_t75" style="width:68.25pt;height:23.25pt" o:ole="">
                   <v:imagedata r:id="rId35" o:title=""/>
                 </v:shape>
-                <o:OLEObject Type="Embed" ProgID="PBrush" ShapeID="_x0000_i1029" DrawAspect="Content" ObjectID="_1337358372" r:id="rId36"/>
+                <o:OLEObject Type="Embed" ProgID="PBrush" ShapeID="_x0000_i1029" DrawAspect="Content" ObjectID="_1337375020" r:id="rId36"/>
               </w:object>
             </w:r>
           </w:p>
@@ -24719,10 +24737,10 @@
             </w:pPr>
             <w:r>
               <w:object w:dxaOrig="1650" w:dyaOrig="300">
-                <v:shape id="_x0000_i1030" type="#_x0000_t75" style="width:82.85pt;height:14.95pt" o:ole="">
+                <v:shape id="_x0000_i1030" type="#_x0000_t75" style="width:82.5pt;height:15pt" o:ole="">
                   <v:imagedata r:id="rId37" o:title=""/>
                 </v:shape>
-                <o:OLEObject Type="Embed" ProgID="PBrush" ShapeID="_x0000_i1030" DrawAspect="Content" ObjectID="_1337358373" r:id="rId38"/>
+                <o:OLEObject Type="Embed" ProgID="PBrush" ShapeID="_x0000_i1030" DrawAspect="Content" ObjectID="_1337375021" r:id="rId38"/>
               </w:object>
             </w:r>
           </w:p>
@@ -24770,10 +24788,10 @@
             </w:pPr>
             <w:r>
               <w:object w:dxaOrig="1335" w:dyaOrig="315">
-                <v:shape id="_x0000_i1031" type="#_x0000_t75" style="width:67.25pt;height:15.6pt" o:ole="">
+                <v:shape id="_x0000_i1031" type="#_x0000_t75" style="width:67.5pt;height:15.75pt" o:ole="">
                   <v:imagedata r:id="rId39" o:title=""/>
                 </v:shape>
-                <o:OLEObject Type="Embed" ProgID="PBrush" ShapeID="_x0000_i1031" DrawAspect="Content" ObjectID="_1337358374" r:id="rId40"/>
+                <o:OLEObject Type="Embed" ProgID="PBrush" ShapeID="_x0000_i1031" DrawAspect="Content" ObjectID="_1337375022" r:id="rId40"/>
               </w:object>
             </w:r>
           </w:p>
@@ -24821,10 +24839,10 @@
             </w:pPr>
             <w:r>
               <w:object w:dxaOrig="1530" w:dyaOrig="270">
-                <v:shape id="_x0000_i1032" type="#_x0000_t75" style="width:76.75pt;height:13.6pt" o:ole="">
+                <v:shape id="_x0000_i1032" type="#_x0000_t75" style="width:76.5pt;height:13.5pt" o:ole="">
                   <v:imagedata r:id="rId41" o:title=""/>
                 </v:shape>
-                <o:OLEObject Type="Embed" ProgID="PBrush" ShapeID="_x0000_i1032" DrawAspect="Content" ObjectID="_1337358375" r:id="rId42"/>
+                <o:OLEObject Type="Embed" ProgID="PBrush" ShapeID="_x0000_i1032" DrawAspect="Content" ObjectID="_1337375023" r:id="rId42"/>
               </w:object>
             </w:r>
           </w:p>
@@ -24950,10 +24968,10 @@
             </w:pPr>
             <w:r>
               <w:object w:dxaOrig="1095" w:dyaOrig="255">
-                <v:shape id="_x0000_i1033" type="#_x0000_t75" style="width:54.35pt;height:12.25pt" o:ole="">
+                <v:shape id="_x0000_i1033" type="#_x0000_t75" style="width:54pt;height:12pt" o:ole="">
                   <v:imagedata r:id="rId43" o:title=""/>
                 </v:shape>
-                <o:OLEObject Type="Embed" ProgID="PBrush" ShapeID="_x0000_i1033" DrawAspect="Content" ObjectID="_1337358376" r:id="rId44"/>
+                <o:OLEObject Type="Embed" ProgID="PBrush" ShapeID="_x0000_i1033" DrawAspect="Content" ObjectID="_1337375024" r:id="rId44"/>
               </w:object>
             </w:r>
           </w:p>
@@ -25007,10 +25025,10 @@
             </w:pPr>
             <w:r>
               <w:object w:dxaOrig="1170" w:dyaOrig="285">
-                <v:shape id="_x0000_i1034" type="#_x0000_t75" style="width:58.4pt;height:14.25pt" o:ole="">
+                <v:shape id="_x0000_i1034" type="#_x0000_t75" style="width:58.5pt;height:14.25pt" o:ole="">
                   <v:imagedata r:id="rId45" o:title=""/>
                 </v:shape>
-                <o:OLEObject Type="Embed" ProgID="PBrush" ShapeID="_x0000_i1034" DrawAspect="Content" ObjectID="_1337358377" r:id="rId46"/>
+                <o:OLEObject Type="Embed" ProgID="PBrush" ShapeID="_x0000_i1034" DrawAspect="Content" ObjectID="_1337375025" r:id="rId46"/>
               </w:object>
             </w:r>
           </w:p>
@@ -25128,10 +25146,10 @@
             </w:pPr>
             <w:r>
               <w:object w:dxaOrig="1740" w:dyaOrig="1380">
-                <v:shape id="_x0000_i1035" type="#_x0000_t75" style="width:86.95pt;height:43.45pt" o:ole="">
+                <v:shape id="_x0000_i1035" type="#_x0000_t75" style="width:87pt;height:43.5pt" o:ole="">
                   <v:imagedata r:id="rId47" o:title=""/>
                 </v:shape>
-                <o:OLEObject Type="Embed" ProgID="PBrush" ShapeID="_x0000_i1035" DrawAspect="Content" ObjectID="_1337358378" r:id="rId48"/>
+                <o:OLEObject Type="Embed" ProgID="PBrush" ShapeID="_x0000_i1035" DrawAspect="Content" ObjectID="_1337375026" r:id="rId48"/>
               </w:object>
             </w:r>
           </w:p>
@@ -25174,10 +25192,10 @@
             </w:pPr>
             <w:r>
               <w:object w:dxaOrig="270" w:dyaOrig="225">
-                <v:shape id="_x0000_i1036" type="#_x0000_t75" style="width:13.6pt;height:11.55pt" o:ole="">
+                <v:shape id="_x0000_i1036" type="#_x0000_t75" style="width:13.5pt;height:11.25pt" o:ole="">
                   <v:imagedata r:id="rId49" o:title=""/>
                 </v:shape>
-                <o:OLEObject Type="Embed" ProgID="PBrush" ShapeID="_x0000_i1036" DrawAspect="Content" ObjectID="_1337358379" r:id="rId50"/>
+                <o:OLEObject Type="Embed" ProgID="PBrush" ShapeID="_x0000_i1036" DrawAspect="Content" ObjectID="_1337375027" r:id="rId50"/>
               </w:object>
             </w:r>
           </w:p>
@@ -25225,10 +25243,10 @@
             </w:pPr>
             <w:r>
               <w:object w:dxaOrig="1110" w:dyaOrig="405">
-                <v:shape id="_x0000_i1037" type="#_x0000_t75" style="width:55.7pt;height:20.4pt" o:ole="">
+                <v:shape id="_x0000_i1037" type="#_x0000_t75" style="width:55.5pt;height:20.25pt" o:ole="">
                   <v:imagedata r:id="rId51" o:title=""/>
                 </v:shape>
-                <o:OLEObject Type="Embed" ProgID="PBrush" ShapeID="_x0000_i1037" DrawAspect="Content" ObjectID="_1337358380" r:id="rId52"/>
+                <o:OLEObject Type="Embed" ProgID="PBrush" ShapeID="_x0000_i1037" DrawAspect="Content" ObjectID="_1337375028" r:id="rId52"/>
               </w:object>
             </w:r>
           </w:p>
@@ -25390,15 +25408,17 @@
         </w:rPr>
         <w:drawing>
           <wp:inline distT="0" distB="0" distL="0" distR="0">
-            <wp:extent cx="5943600" cy="5058410"/>
-            <wp:effectExtent l="19050" t="0" r="0" b="0"/>
-            <wp:docPr id="27" name="Picture 1"/>
-            <wp:cNvGraphicFramePr/>
+            <wp:extent cx="5616575" cy="4784821"/>
+            <wp:effectExtent l="19050" t="0" r="3175" b="0"/>
+            <wp:docPr id="30" name="Picture 18" descr="C:\Documents and Settings\HENXUI\Desktop\Hinh\316.png"/>
+            <wp:cNvGraphicFramePr>
+              <a:graphicFrameLocks xmlns:a="http://schemas.openxmlformats.org/drawingml/2006/main" noChangeAspect="1"/>
+            </wp:cNvGraphicFramePr>
             <a:graphic xmlns:a="http://schemas.openxmlformats.org/drawingml/2006/main">
               <a:graphicData uri="http://schemas.openxmlformats.org/drawingml/2006/picture">
                 <pic:pic xmlns:pic="http://schemas.openxmlformats.org/drawingml/2006/picture">
                   <pic:nvPicPr>
-                    <pic:cNvPr id="93190" name="Picture 6"/>
+                    <pic:cNvPr id="0" name="Picture 18" descr="C:\Documents and Settings\HENXUI\Desktop\Hinh\316.png"/>
                     <pic:cNvPicPr>
                       <a:picLocks noChangeAspect="1" noChangeArrowheads="1"/>
                     </pic:cNvPicPr>
@@ -25413,7 +25433,7 @@
                   <pic:spPr bwMode="auto">
                     <a:xfrm>
                       <a:off x="0" y="0"/>
-                      <a:ext cx="5943600" cy="5058410"/>
+                      <a:ext cx="5616575" cy="4784821"/>
                     </a:xfrm>
                     <a:prstGeom prst="rect">
                       <a:avLst/>
@@ -25425,7 +25445,6 @@
                       <a:headEnd/>
                       <a:tailEnd/>
                     </a:ln>
-                    <a:effectLst/>
                   </pic:spPr>
                 </pic:pic>
               </a:graphicData>
@@ -25486,9 +25505,9 @@
         <w:lastRenderedPageBreak/>
         <w:drawing>
           <wp:inline distT="0" distB="0" distL="0" distR="0">
-            <wp:extent cx="5616575" cy="3837144"/>
+            <wp:extent cx="5616575" cy="3848394"/>
             <wp:effectExtent l="19050" t="0" r="3175" b="0"/>
-            <wp:docPr id="28" name="Picture 2104"/>
+            <wp:docPr id="31" name="Picture 19" descr="C:\Documents and Settings\HENXUI\Desktop\Hinh\317.png"/>
             <wp:cNvGraphicFramePr>
               <a:graphicFrameLocks xmlns:a="http://schemas.openxmlformats.org/drawingml/2006/main" noChangeAspect="1"/>
             </wp:cNvGraphicFramePr>
@@ -25496,7 +25515,7 @@
               <a:graphicData uri="http://schemas.openxmlformats.org/drawingml/2006/picture">
                 <pic:pic xmlns:pic="http://schemas.openxmlformats.org/drawingml/2006/picture">
                   <pic:nvPicPr>
-                    <pic:cNvPr id="0" name="Picture 2104"/>
+                    <pic:cNvPr id="0" name="Picture 19" descr="C:\Documents and Settings\HENXUI\Desktop\Hinh\317.png"/>
                     <pic:cNvPicPr>
                       <a:picLocks noChangeAspect="1" noChangeArrowheads="1"/>
                     </pic:cNvPicPr>
@@ -25511,7 +25530,7 @@
                   <pic:spPr bwMode="auto">
                     <a:xfrm>
                       <a:off x="0" y="0"/>
-                      <a:ext cx="5616575" cy="3837144"/>
+                      <a:ext cx="5616575" cy="3848394"/>
                     </a:xfrm>
                     <a:prstGeom prst="rect">
                       <a:avLst/>
@@ -27458,7 +27477,19 @@
         <w:t xml:space="preserve">Business process miêu tả </w:t>
       </w:r>
       <w:r>
-        <w:t>luồn công việc hay luồn giá trị</w:t>
+        <w:t>luồn</w:t>
+      </w:r>
+      <w:r>
+        <w:t>g</w:t>
+      </w:r>
+      <w:r>
+        <w:t xml:space="preserve"> công việc hay luồn</w:t>
+      </w:r>
+      <w:r>
+        <w:t>g</w:t>
+      </w:r>
+      <w:r>
+        <w:t xml:space="preserve"> giá trị</w:t>
       </w:r>
       <w:r>
         <w:t>,</w:t>
@@ -27509,13 +27540,19 @@
         <w:t xml:space="preserve"> bên trong một tổ chức. Giữa business process và business function c</w:t>
       </w:r>
       <w:r>
-        <w:t>ó mối quan hện ngầm “nhiều-nhiều”</w:t>
+        <w:t>ó mối quan hệ</w:t>
+      </w:r>
+      <w:r>
+        <w:t xml:space="preserve"> ngầm “nhiều-nhiều”</w:t>
       </w:r>
       <w:r>
         <w:t xml:space="preserve">, </w:t>
       </w:r>
       <w:r>
         <w:t>ví dụ process miêu tả một luồn</w:t>
+      </w:r>
+      <w:r>
+        <w:t>g</w:t>
       </w:r>
       <w:r>
         <w:t xml:space="preserve"> của những activity, fu</w:t>
@@ -27641,7 +27678,13 @@
         <w:pStyle w:val="ThucVo"/>
       </w:pPr>
       <w:r>
-        <w:t>Tên của business process nên được đặt là một động ở thì hiện tại.</w:t>
+        <w:t>Tên của business process nên được đặt là một động</w:t>
+      </w:r>
+      <w:r>
+        <w:t xml:space="preserve"> từ</w:t>
+      </w:r>
+      <w:r>
+        <w:t xml:space="preserve"> ở thì hiện tại.</w:t>
       </w:r>
     </w:p>
     <w:bookmarkEnd w:id="299"/>
@@ -27835,7 +27878,13 @@
         <w:pStyle w:val="ThucVo"/>
       </w:pPr>
       <w:r>
-        <w:t xml:space="preserve">Tên của business process nên được đặt là một động từ </w:t>
+        <w:t xml:space="preserve">Tên của business </w:t>
+      </w:r>
+      <w:r>
+        <w:t xml:space="preserve">function </w:t>
+      </w:r>
+      <w:r>
+        <w:t xml:space="preserve">nên được đặt là một động từ </w:t>
       </w:r>
       <w:r>
         <w:t>ở thì hiện tại</w:t>
@@ -27882,7 +27931,13 @@
       <w:bookmarkStart w:id="301" w:name="OLE_LINK179"/>
       <w:bookmarkStart w:id="302" w:name="OLE_LINK180"/>
       <w:r>
-        <w:t>business iteraction</w:t>
+        <w:t>business i</w:t>
+      </w:r>
+      <w:r>
+        <w:t>n</w:t>
+      </w:r>
+      <w:r>
+        <w:t>teraction</w:t>
       </w:r>
       <w:bookmarkEnd w:id="301"/>
       <w:bookmarkEnd w:id="302"/>
@@ -27893,7 +27948,13 @@
         <w:t>iều vai trò</w:t>
       </w:r>
       <w:r>
-        <w:t xml:space="preserve"> trong một tổ chức, tương tự như business function hay business process, business iteraction cung cấp chức kết quả ra môi trường</w:t>
+        <w:t xml:space="preserve"> trong một tổ chức, tương tự như business function hay business process, business i</w:t>
+      </w:r>
+      <w:r>
+        <w:t>n</w:t>
+      </w:r>
+      <w:r>
+        <w:t>teraction cung cấp chức kết quả ra môi trường</w:t>
       </w:r>
       <w:r>
         <w:t xml:space="preserve"> thông qua một business service.</w:t>
@@ -27996,7 +28057,13 @@
         <w:pStyle w:val="ThucVo"/>
       </w:pPr>
       <w:r>
-        <w:t>Business iteraction có thể truy xuất business object</w:t>
+        <w:t>Business i</w:t>
+      </w:r>
+      <w:r>
+        <w:t>n</w:t>
+      </w:r>
+      <w:r>
+        <w:t>teraction có thể truy xuất business object</w:t>
       </w:r>
     </w:p>
     <w:p>
@@ -28227,7 +28294,13 @@
         <w:pStyle w:val="noiDung"/>
       </w:pPr>
       <w:r>
-        <w:t>Trái ngược với khía cạnh cấu và khía cạ</w:t>
+        <w:t>Trái ngược với khía cạnh cấu</w:t>
+      </w:r>
+      <w:r>
+        <w:t xml:space="preserve"> trúc</w:t>
+      </w:r>
+      <w:r>
+        <w:t xml:space="preserve"> và khía cạ</w:t>
       </w:r>
       <w:r>
         <w:t xml:space="preserve">nh ứng xử - </w:t>
@@ -28296,7 +28369,31 @@
         <w:pStyle w:val="noiDung"/>
       </w:pPr>
       <w:r>
-        <w:t>Presentation, ví dụ là những thông điệp hay tài liệu, là đối tượng mang những thông tin có thể đọc được, những thông tin này có mối quan hệ chặt chẽ với business object. Presentation có thể được phân loại theo một số cách, ví dụ, theo môi trường truyền thông( giấy,điện,âm thanh…) hay theo định dạng(HTML, Text, ASCII…)</w:t>
+        <w:t>Presentation, ví dụ là những thông điệp hay tài liệu, là đối tượng mang những thông tin có thể đọc được, những thông tin này có mối quan hệ chặt chẽ với business object. Presentation có thể được phân loại theo một số cách, ví dụ</w:t>
+      </w:r>
+      <w:r>
+        <w:t>, theo môi trường truyền thông (</w:t>
+      </w:r>
+      <w:r>
+        <w:t>giấy,</w:t>
+      </w:r>
+      <w:r>
+        <w:t xml:space="preserve"> </w:t>
+      </w:r>
+      <w:r>
+        <w:t>điện,</w:t>
+      </w:r>
+      <w:r>
+        <w:t xml:space="preserve"> </w:t>
+      </w:r>
+      <w:r>
+        <w:t>âm thanh…) hay theo định dạng</w:t>
+      </w:r>
+      <w:r>
+        <w:t xml:space="preserve"> </w:t>
+      </w:r>
+      <w:r>
+        <w:t>(HTML, Text, ASCII…)</w:t>
       </w:r>
     </w:p>
     <w:p>
@@ -28590,7 +28687,13 @@
         <w:pStyle w:val="ThucVo"/>
       </w:pPr>
       <w:r>
-        <w:t>Tên của meanning nên đươc thể hiện là danh từ hoặc cụm danh từ</w:t>
+        <w:t>Tên của meanning nên đ</w:t>
+      </w:r>
+      <w:r>
+        <w:t>ược</w:t>
+      </w:r>
+      <w:r>
+        <w:t xml:space="preserve"> thể hiện là danh từ hoặc cụm danh từ</w:t>
       </w:r>
     </w:p>
     <w:p>
@@ -28657,7 +28760,13 @@
         <w:t xml:space="preserve"> (</w:t>
       </w:r>
       <w:r>
-        <w:t>nhà cung cấp,khách hàng) đánh giá đúng giá trị của chúng mang lại, khái niệm này có thể giúp chúng được đánh giá bởi những người cung cấp, nhưng thường là hỗ trợ việc đánh giá cho những người yêu cầu những dịch vụ này ví dụ như khách hàng. Value có thể đi theo hai cách: nó có thể là những gì mà nhà cung cấp đạt được khi “bán” hay nói c</w:t>
+        <w:t>nhà cung cấp,</w:t>
+      </w:r>
+      <w:r>
+        <w:t xml:space="preserve"> </w:t>
+      </w:r>
+      <w:r>
+        <w:t>khách hàng) đánh giá đúng giá trị của chúng mang lại, khái niệm này có thể giúp chúng được đánh giá bởi những người cung cấp, nhưng thường là hỗ trợ việc đánh giá cho những người yêu cầu những dịch vụ này ví dụ như khách hàng. Value có thể đi theo hai cách: nó có thể là những gì mà nhà cung cấp đạt được khi “bán” hay nói c</w:t>
       </w:r>
       <w:r>
         <w:t>ách khác là đưa ra những thành phẩm hay những dịch vụ</w:t>
@@ -29464,7 +29573,13 @@
         <w:t>hững th</w:t>
       </w:r>
       <w:r>
-        <w:t>ực thể này không chỉ là thành phần cảu phần mềm,một phần của ứng dụng</w:t>
+        <w:t>ực thể này không chỉ là thành phần c</w:t>
+      </w:r>
+      <w:r>
+        <w:t>ủa</w:t>
+      </w:r>
+      <w:r>
+        <w:t xml:space="preserve"> phần mềm,một phần của ứng dụng</w:t>
       </w:r>
       <w:r>
         <w:t xml:space="preserve"> mà nó còn có t</w:t>
@@ -29992,7 +30107,19 @@
         <w:rPr>
           <w:lang w:val="fr-FR"/>
         </w:rPr>
-        <w:t xml:space="preserve">. Application interface cũng có thể được sử dụng để mô hình giao diện “ứng dụng đến ứng dụng” ( đưa ra những application service hướng bên trong) và “ứng dụng đến nghiệp vụ” (đưa ra những application service hướng ra bên ngoài)  </w:t>
+        <w:t>. Application interface cũng có thể được sử dụng để mô hình giao</w:t>
+      </w:r>
+      <w:r>
+        <w:rPr>
+          <w:lang w:val="fr-FR"/>
+        </w:rPr>
+        <w:t xml:space="preserve"> diện “ứng dụng đến ứng dụng” (</w:t>
+      </w:r>
+      <w:r>
+        <w:rPr>
+          <w:lang w:val="fr-FR"/>
+        </w:rPr>
+        <w:t xml:space="preserve">đưa ra những application service hướng bên trong) và “ứng dụng đến nghiệp vụ” (đưa ra những application service hướng ra bên ngoài)  </w:t>
       </w:r>
     </w:p>
     <w:p>
@@ -30216,7 +30343,19 @@
         <w:pStyle w:val="ThucVo"/>
       </w:pPr>
       <w:r>
-        <w:t xml:space="preserve">Data object có thể được tạo,xoá,đọc nội dung bởi application component, application service hay application function </w:t>
+        <w:t>Data object có thể được tạo,</w:t>
+      </w:r>
+      <w:r>
+        <w:t xml:space="preserve"> </w:t>
+      </w:r>
+      <w:r>
+        <w:t>xoá,</w:t>
+      </w:r>
+      <w:r>
+        <w:t xml:space="preserve"> </w:t>
+      </w:r>
+      <w:r>
+        <w:t xml:space="preserve">đọc nội dung bởi application component, application service hay application function </w:t>
       </w:r>
     </w:p>
     <w:p>
@@ -30526,7 +30665,16 @@
         <w:pStyle w:val="ThucVo"/>
       </w:pPr>
       <w:r>
-        <w:t>Tên của application service có thể được khai báo bằng cách thêm –ing”</w:t>
+        <w:t xml:space="preserve">Tên của application service có thể được khai báo bằng cách thêm </w:t>
+      </w:r>
+      <w:r>
+        <w:t>“</w:t>
+      </w:r>
+      <w:r>
+        <w:t>-</w:t>
+      </w:r>
+      <w:r>
+        <w:t>ing”</w:t>
       </w:r>
       <w:r>
         <w:t>(nếu đặt theo Tiếng Anh)</w:t>
@@ -30560,7 +30708,10 @@
         <w:rPr>
           <w:b/>
         </w:rPr>
-        <w:t xml:space="preserve"> - L</w:t>
+        <w:t xml:space="preserve"> - </w:t>
+      </w:r>
+      <w:r>
+        <w:t>L</w:t>
       </w:r>
       <w:r>
         <w:t>à ứng xử bên trong của một application component, nó hiện thực mộ</w:t>
@@ -30929,7 +31080,13 @@
         <w:rPr>
           <w:lang w:val="fr-FR"/>
         </w:rPr>
-        <w:t xml:space="preserve"> và của những application component và infrastructure service.</w:t>
+        <w:t xml:space="preserve"> </w:t>
+      </w:r>
+      <w:r>
+        <w:rPr>
+          <w:lang w:val="fr-FR"/>
+        </w:rPr>
+        <w:t>của những application component và infrastructure service.</w:t>
       </w:r>
     </w:p>
     <w:p>
@@ -31001,7 +31158,10 @@
       </w:pPr>
       <w:bookmarkStart w:id="343" w:name="_Toc523219777"/>
       <w:r>
-        <w:t>Các thành phần trong tầng technology</w:t>
+        <w:t xml:space="preserve">Các thành phần trong tầng </w:t>
+      </w:r>
+      <w:r>
+        <w:t>kỹ thuật</w:t>
       </w:r>
     </w:p>
     <w:p>
@@ -31009,7 +31169,13 @@
         <w:pStyle w:val="noiDung"/>
       </w:pPr>
       <w:r>
-        <w:t>Hình bên dưới cho ta một cái nhìn khái quát các thành phần trong tầng technology và mối quan hệ giữa các thành phần với nhau.</w:t>
+        <w:t xml:space="preserve">Hình bên dưới cho ta một cái nhìn khái quát các thành phần trong tầng </w:t>
+      </w:r>
+      <w:r>
+        <w:t xml:space="preserve">kỹ thuật </w:t>
+      </w:r>
+      <w:r>
+        <w:t>và mối quan hệ giữa các thành phần với nhau.</w:t>
       </w:r>
     </w:p>
     <w:p>
@@ -31032,9 +31198,9 @@
         <w:lastRenderedPageBreak/>
         <w:drawing>
           <wp:inline distT="0" distB="0" distL="0" distR="0">
-            <wp:extent cx="5526405" cy="2301240"/>
-            <wp:effectExtent l="0" t="0" r="0" b="0"/>
-            <wp:docPr id="14" name="Picture 16" descr="F:\IT\LUAN VAN TOT NGHIEP\Tai lieu Do An\Technology Layer\Layer 3\chap6_files\image055.png"/>
+            <wp:extent cx="5562600" cy="2343150"/>
+            <wp:effectExtent l="19050" t="0" r="0" b="0"/>
+            <wp:docPr id="1380" name="Picture 20" descr="C:\Documents and Settings\HENXUI\Desktop\Hinh\320.png"/>
             <wp:cNvGraphicFramePr>
               <a:graphicFrameLocks xmlns:a="http://schemas.openxmlformats.org/drawingml/2006/main" noChangeAspect="1"/>
             </wp:cNvGraphicFramePr>
@@ -31042,7 +31208,7 @@
               <a:graphicData uri="http://schemas.openxmlformats.org/drawingml/2006/picture">
                 <pic:pic xmlns:pic="http://schemas.openxmlformats.org/drawingml/2006/picture">
                   <pic:nvPicPr>
-                    <pic:cNvPr id="0" name="Picture 16" descr="F:\IT\LUAN VAN TOT NGHIEP\Tai lieu Do An\Technology Layer\Layer 3\chap6_files\image055.png"/>
+                    <pic:cNvPr id="0" name="Picture 20" descr="C:\Documents and Settings\HENXUI\Desktop\Hinh\320.png"/>
                     <pic:cNvPicPr>
                       <a:picLocks noChangeAspect="1" noChangeArrowheads="1"/>
                     </pic:cNvPicPr>
@@ -31057,7 +31223,7 @@
                   <pic:spPr bwMode="auto">
                     <a:xfrm>
                       <a:off x="0" y="0"/>
-                      <a:ext cx="5526405" cy="2301240"/>
+                      <a:ext cx="5562600" cy="2343150"/>
                     </a:xfrm>
                     <a:prstGeom prst="rect">
                       <a:avLst/>
@@ -31093,9 +31259,12 @@
       </w:pPr>
       <w:bookmarkStart w:id="344" w:name="_Toc263520409"/>
       <w:r>
-        <w:t>Metamodel Technology Layer</w:t>
+        <w:t xml:space="preserve">Metamodel </w:t>
       </w:r>
       <w:bookmarkEnd w:id="344"/>
+      <w:r>
+        <w:t>Tầng kỹ thuật</w:t>
+      </w:r>
     </w:p>
     <w:p>
       <w:pPr>
@@ -31199,7 +31368,7 @@
         <w:rPr>
           <w:lang w:val="en-GB"/>
         </w:rPr>
-        <w:t>Ví dụ như “application server”,“database server”, “UNIX server”, “firewall”, “mail server” and “web server”. Sử dụng node, chúng ta có thể miêu tả cả tài nguyên máy tính vật lý (máy tính), cũng như phần mềm (hệ điều hành, phần mềm ứng dụng) cho phép các chức năng.</w:t>
+        <w:t>Ví dụ như “application server”,“database server”, “UNIX server”, “firewall”, “mail server” and “web server”. Sử dụng node, chúng ta có thể miêu tả cả tài nguyên máy tính vật lý (máy tính), cũng như phần mềm (hệ điều hành, phần mềm ứng dụng) chức năng.</w:t>
       </w:r>
     </w:p>
     <w:p>
@@ -31922,13 +32091,13 @@
           <w:rFonts w:cs="Arial"/>
           <w:lang w:val="en-GB"/>
         </w:rPr>
-        <w:t xml:space="preserve">Network </w:t>
+        <w:t>Ví dụ</w:t>
       </w:r>
       <w:r>
         <w:rPr>
           <w:rStyle w:val="longtext"/>
         </w:rPr>
-        <w:t>ví dụ là: mạng không dây, Ethernet, Surfnet, mạng nội bộ, internet. N</w:t>
+        <w:t>: mạng không dây, Ethernet, Surfnet, mạng nội bộ, internet. N</w:t>
       </w:r>
       <w:r>
         <w:rPr>
@@ -32292,7 +32461,21 @@
           <w:rStyle w:val="longtext"/>
           <w:shd w:val="clear" w:color="auto" w:fill="FFFFFF"/>
         </w:rPr>
-        <w:t xml:space="preserve"> artefact</w:t>
+        <w:t xml:space="preserve"> art</w:t>
+      </w:r>
+      <w:r>
+        <w:rPr>
+          <w:rStyle w:val="longtext"/>
+          <w:shd w:val="clear" w:color="auto" w:fill="FFFFFF"/>
+        </w:rPr>
+        <w:t>i</w:t>
+      </w:r>
+      <w:r>
+        <w:rPr>
+          <w:rStyle w:val="longtext"/>
+          <w:shd w:val="clear" w:color="auto" w:fill="FFFFFF"/>
+        </w:rPr>
+        <w:t>fact</w:t>
       </w:r>
       <w:r>
         <w:rPr>
@@ -33406,7 +33589,16 @@
         <w:t xml:space="preserve"> </w:t>
       </w:r>
       <w:r>
-        <w:t xml:space="preserve">và sự </w:t>
+        <w:t xml:space="preserve">và </w:t>
+      </w:r>
+      <w:r>
+        <w:rPr>
+          <w:i/>
+        </w:rPr>
+        <w:t>sự</w:t>
+      </w:r>
+      <w:r>
+        <w:t xml:space="preserve"> </w:t>
       </w:r>
       <w:r>
         <w:rPr>
@@ -33733,7 +33925,13 @@
         <w:t xml:space="preserve">kiến trúc </w:t>
       </w:r>
       <w:r>
-        <w:t xml:space="preserve">enterprise. Chúng thể hiện những phần tử ở dạng ‘map’ 2D dễ hiểu. </w:t>
+        <w:t xml:space="preserve">enterprise. Chúng thể hiện những </w:t>
+      </w:r>
+      <w:r>
+        <w:t>phần tử ở dạng ‘map’ 2D dễ hiểu,</w:t>
+      </w:r>
+      <w:r>
+        <w:t xml:space="preserve"> </w:t>
       </w:r>
       <w:r>
         <w:t xml:space="preserve">view thể hiện bằng </w:t>
@@ -34031,7 +34229,7 @@
         <w:rPr>
           <w:i/>
         </w:rPr>
-        <w:t>purpose</w:t>
+        <w:t>mục đích</w:t>
       </w:r>
       <w:r>
         <w:t>:</w:t>
@@ -34344,7 +34542,23 @@
                 <w:szCs w:val="26"/>
               </w:rPr>
               <w:lastRenderedPageBreak/>
-              <w:t xml:space="preserve">Lược đố BPMN, </w:t>
+              <w:t>Lược đ</w:t>
+            </w:r>
+            <w:r>
+              <w:rPr>
+                <w:rFonts w:ascii="Times New Roman" w:hAnsi="Times New Roman"/>
+                <w:sz w:val="26"/>
+                <w:szCs w:val="26"/>
+              </w:rPr>
+              <w:t>ồ</w:t>
+            </w:r>
+            <w:r>
+              <w:rPr>
+                <w:rFonts w:ascii="Times New Roman" w:hAnsi="Times New Roman"/>
+                <w:sz w:val="26"/>
+                <w:szCs w:val="26"/>
+              </w:rPr>
+              <w:t xml:space="preserve"> BPMN, </w:t>
             </w:r>
             <w:r>
               <w:rPr>
@@ -34607,7 +34821,13 @@
         <w:t>,</w:t>
       </w:r>
       <w:r>
-        <w:t xml:space="preserve"> chúng ta định nghĩa theo những cấp độ trừu tường sau:</w:t>
+        <w:t xml:space="preserve"> chúng ta định nghĩa theo những cấp độ trừu t</w:t>
+      </w:r>
+      <w:r>
+        <w:t>ượng</w:t>
+      </w:r>
+      <w:r>
+        <w:t xml:space="preserve"> sau:</w:t>
       </w:r>
     </w:p>
     <w:p>
@@ -35176,7 +35396,25 @@
         <w:rPr>
           <w:i/>
         </w:rPr>
-        <w:t>purpose và content(</w:t>
+        <w:t xml:space="preserve">mục đích </w:t>
+      </w:r>
+      <w:r>
+        <w:rPr>
+          <w:i/>
+        </w:rPr>
+        <w:t xml:space="preserve">và </w:t>
+      </w:r>
+      <w:r>
+        <w:rPr>
+          <w:i/>
+        </w:rPr>
+        <w:t xml:space="preserve">nội dung </w:t>
+      </w:r>
+      <w:r>
+        <w:rPr>
+          <w:i/>
+        </w:rPr>
+        <w:t>(</w:t>
       </w:r>
       <w:r>
         <w:t>ArchiMate D3.4.1a v2.6</w:t>
@@ -35348,7 +35586,13 @@
         <w:pStyle w:val="noiDung"/>
       </w:pPr>
       <w:r>
-        <w:t xml:space="preserve">Tất cả những phần đã nói phía trên là bước chuẩn bị khá đầy đủ để một kiến trúc sư có thể tạo hay lựa chọn cho mình những viewpoint phù hợp. Bây giờ, điều mà chúng ta quan tâm nhất là việc thực sự thiết kế hay lưa chọn cho mình những viewpoint phù hợp, và biểu diễn những view tương ứng như thế nào. Phần tiếp theo sẽ giới thiệu cho chúng ta về những viewpoint cơ bản sử dụng ngôn ngữ </w:t>
+        <w:t>Tất cả những phần đã nói phía trên là bước chuẩn bị khá đầy đủ để một kiến trúc sư có thể tạo hay lựa chọn cho mình những viewpoint phù hợp. Bây giờ, điều mà chúng ta quan tâm nhất là việc thực sự thiết kế hay l</w:t>
+      </w:r>
+      <w:r>
+        <w:t>ựa</w:t>
+      </w:r>
+      <w:r>
+        <w:t xml:space="preserve"> chọn cho mình những viewpoint phù hợp, và biểu diễn những view tương ứng như thế nào. Phần tiếp theo sẽ giới thiệu cho chúng ta về những viewpoint cơ bản sử dụng ngôn ngữ </w:t>
       </w:r>
       <w:r>
         <w:t>ArchiMate</w:t>
@@ -35712,7 +35956,13 @@
         <w:pStyle w:val="noiDung"/>
       </w:pPr>
       <w:r>
-        <w:t>Một mục đích khác khi sử dụng viewpoint này đó là việc sử dụng những ký hiệu, những mối quan hệ có định dạnh kém rõ ràng, sẽ giúp những tránh khỏi cảm giác nhầm lẫn là đây kiến trúc đã được thiết kế hoàn tất. Cảm giác này thường rất dễ xảy ra khi sử dụng nhiều cấu trúc chuẩn, chi tiết và trực quan.</w:t>
+        <w:t>Một mục đích khác khi sử dụng viewpoint này đó là việc sử dụng những ký hiệu, những mối quan hệ có định dạnh kém rõ ràng, sẽ giúp những trán</w:t>
+      </w:r>
+      <w:r>
+        <w:t xml:space="preserve">h khỏi cảm giác nhầm lẫn đây là </w:t>
+      </w:r>
+      <w:r>
+        <w:t>kiến trúc đã được thiết kế hoàn tất. Cảm giác này thường rất dễ xảy ra khi sử dụng nhiều cấu trúc chuẩn, chi tiết và trực quan.</w:t>
       </w:r>
     </w:p>
     <w:tbl>
@@ -35779,6 +36029,9 @@
               <w:pStyle w:val="bang"/>
             </w:pPr>
             <w:r>
+              <w:t xml:space="preserve">kiến trúc sư </w:t>
+            </w:r>
+            <w:r>
               <w:t>(</w:t>
             </w:r>
             <w:smartTag w:uri="urn:schemas-microsoft-com:office:smarttags" w:element="City">
@@ -35789,7 +36042,7 @@
               </w:smartTag>
             </w:smartTag>
             <w:r>
-              <w:t>) kiến trúc sư, nhà quản lý</w:t>
+              <w:t>), nhà quản lý</w:t>
             </w:r>
           </w:p>
         </w:tc>
@@ -36059,7 +36312,13 @@
       </w:pPr>
       <w:r>
         <w:lastRenderedPageBreak/>
-        <w:t>“Trigger” và “realization” đều được thể hiện bằng những mũi tên”.</w:t>
+        <w:t xml:space="preserve">“Trigger” và “realization” đều được thể </w:t>
+      </w:r>
+      <w:r>
+        <w:t>hiện bằng những mũi tên</w:t>
+      </w:r>
+      <w:r>
+        <w:t>.</w:t>
       </w:r>
     </w:p>
     <w:p>
@@ -36808,7 +37067,13 @@
         <w:pStyle w:val="noiDung"/>
       </w:pPr>
       <w:r>
-        <w:t xml:space="preserve"> Sau đây là ví về Actor Cooperation Viewpoint thể hiện sự cộng tác bên trong tổ chức ArchiSurance:</w:t>
+        <w:t xml:space="preserve"> Sau đây là ví </w:t>
+      </w:r>
+      <w:r>
+        <w:t xml:space="preserve">dụ </w:t>
+      </w:r>
+      <w:r>
+        <w:t>về Actor Cooperation Viewpoint thể hiện sự cộng tác bên trong tổ chức ArchiSurance:</w:t>
       </w:r>
     </w:p>
     <w:p>
@@ -37132,7 +37397,13 @@
               <w:pStyle w:val="bang"/>
             </w:pPr>
             <w:r>
-              <w:t>Ứng xử, cấu trúc(chủ động)</w:t>
+              <w:t>Ứng xử, cấu trúc</w:t>
+            </w:r>
+            <w:r>
+              <w:t xml:space="preserve"> </w:t>
+            </w:r>
+            <w:r>
+              <w:t>(chủ động)</w:t>
             </w:r>
           </w:p>
         </w:tc>
@@ -40769,7 +41040,19 @@
         <w:rPr>
           <w:lang w:val="fr-FR"/>
         </w:rPr>
-        <w:t xml:space="preserve">, hoặc trong việc nhận diện những chức năng chồng lênh nhau giữa những </w:t>
+        <w:t xml:space="preserve">, hoặc trong việc nhận </w:t>
+      </w:r>
+      <w:r>
+        <w:rPr>
+          <w:lang w:val="fr-FR"/>
+        </w:rPr>
+        <w:t xml:space="preserve">diện những chức năng chồng lên </w:t>
+      </w:r>
+      <w:r>
+        <w:rPr>
+          <w:lang w:val="fr-FR"/>
+        </w:rPr>
+        <w:t xml:space="preserve">nhau giữa những </w:t>
       </w:r>
       <w:r>
         <w:rPr>
@@ -41217,7 +41500,13 @@
         <w:t>ứng dụng</w:t>
       </w:r>
       <w:r>
-        <w:t xml:space="preserve"> và dữ liệu kết hợp với chúng. Ví dụ giúp cho bước đầu trong việc phân nhỏ cấu trúc thành từng phần để xây dựng. hay nhận diện được những thành phần phù hợp.</w:t>
+        <w:t xml:space="preserve"> và dữ liệu kết hợp với chúng. Ví dụ giúp cho bước đầu trong việc phân nhỏ cấu trúc thành từng phần để xây dựng</w:t>
+      </w:r>
+      <w:r>
+        <w:t xml:space="preserve"> </w:t>
+      </w:r>
+      <w:r>
+        <w:t xml:space="preserve"> hay nhận diện được những thành phần phù hợp.</w:t>
       </w:r>
     </w:p>
     <w:tbl>
@@ -42484,7 +42773,13 @@
         <w:rPr>
           <w:lang w:val="fr-FR"/>
         </w:rPr>
-        <w:t>Hình là ví dụ về việc sử dụng Infrastructure Usage viewpoint</w:t>
+        <w:t xml:space="preserve">Hình </w:t>
+      </w:r>
+      <w:r>
+        <w:rPr>
+          <w:lang w:val="fr-FR"/>
+        </w:rPr>
+        <w:t xml:space="preserve"> ví dụ về việc sử dụng Infrastructure Usage viewpoint</w:t>
       </w:r>
     </w:p>
     <w:p>
@@ -42574,7 +42869,13 @@
       <w:bookmarkStart w:id="532" w:name="OLE_LINK36"/>
       <w:r>
         <w:lastRenderedPageBreak/>
-        <w:t>Implement &amp; Deloyment Viewpoint</w:t>
+        <w:t xml:space="preserve">Implement </w:t>
+      </w:r>
+      <w:r>
+        <w:t>và</w:t>
+      </w:r>
+      <w:r>
+        <w:t xml:space="preserve"> Deloyment Viewpoint</w:t>
       </w:r>
     </w:p>
     <w:p>
@@ -42586,7 +42887,13 @@
       <w:bookmarkEnd w:id="531"/>
       <w:bookmarkEnd w:id="532"/>
       <w:r>
-        <w:t xml:space="preserve">Implement &amp; Deloyment Viewpoint </w:t>
+        <w:t xml:space="preserve">Implement </w:t>
+      </w:r>
+      <w:r>
+        <w:t>và</w:t>
+      </w:r>
+      <w:r>
+        <w:t xml:space="preserve"> Deloyment Viewpoint </w:t>
       </w:r>
       <w:bookmarkEnd w:id="533"/>
       <w:bookmarkEnd w:id="534"/>
@@ -42609,7 +42916,13 @@
         <w:t>thành phần ứng dụng</w:t>
       </w:r>
       <w:r>
-        <w:t xml:space="preserve"> lên trên một artifact vật lý ví dụ như Enterprise Java Bean, và ánh xạ những thông tin được sử dụng bởi những ứng dụng này vào thiết bị lưu trữ vì dụ như những bảng cơ sở dữ liệu, hoặc những tập tin. Về vấn đề bảo mật và phân tích rủi ro, Deloyment viewpoint cũng được sử dụng để nhận diện những mối nguy hiểm và rủi ro. </w:t>
+        <w:t xml:space="preserve"> lên trên một artifact vật lý ví dụ như Enterprise Java Bean, và ánh xạ những thông tin được sử dụng bởi những ứng dụng này vào thiết bị lưu trữ v</w:t>
+      </w:r>
+      <w:r>
+        <w:t>í</w:t>
+      </w:r>
+      <w:r>
+        <w:t xml:space="preserve"> dụ như những bảng cơ sở dữ liệu, hoặc những tập tin. Về vấn đề bảo mật và phân tích rủi ro, Deloyment viewpoint cũng được sử dụng để nhận diện những mối nguy hiểm và rủi ro. </w:t>
       </w:r>
     </w:p>
     <w:tbl>
@@ -42994,7 +43307,22 @@
       </w:pPr>
       <w:bookmarkStart w:id="538" w:name="_Toc263597108"/>
       <w:r>
-        <w:t>Ví dụ về Implement &amp; Deloyment Viewpoint(Enterprise Architecture At Work)</w:t>
+        <w:t xml:space="preserve">Ví dụ về Implement </w:t>
+      </w:r>
+      <w:r>
+        <w:t>v</w:t>
+      </w:r>
+      <w:r>
+        <w:t>à</w:t>
+      </w:r>
+      <w:r>
+        <w:t xml:space="preserve"> Deloyment Viewpoint</w:t>
+      </w:r>
+      <w:r>
+        <w:t xml:space="preserve"> </w:t>
+      </w:r>
+      <w:r>
+        <w:t>(Enterprise Architecture At Work)</w:t>
       </w:r>
       <w:bookmarkEnd w:id="538"/>
     </w:p>
@@ -43357,7 +43685,7 @@
         <w:rPr>
           <w:lang w:val="fr-FR"/>
         </w:rPr>
-        <w:t>Hình là ví dụ về việc sử dụng Layer Viewpoint</w:t>
+        <w:t>Hình ví dụ về việc sử dụng Layer Viewpoint</w:t>
       </w:r>
     </w:p>
     <w:p>
@@ -43459,7 +43787,16 @@
         <w:rPr>
           <w:b/>
         </w:rPr>
-        <w:t xml:space="preserve"> Framework</w:t>
+        <w:t xml:space="preserve"> F</w:t>
+      </w:r>
+      <w:r>
+        <w:rPr>
+          <w:rFonts w:ascii="Times New Roman" w:hAnsi="Times New Roman"/>
+          <w:b/>
+          <w:sz w:val="30"/>
+          <w:szCs w:val="30"/>
+        </w:rPr>
+        <w:t>ramework</w:t>
       </w:r>
       <w:bookmarkEnd w:id="544"/>
     </w:p>
@@ -45339,7 +45676,13 @@
         <w:pStyle w:val="noiDung"/>
       </w:pPr>
       <w:r>
-        <w:t xml:space="preserve">Trong thực tế, Archimate mô tả cấu trúc của thành phố, trong khi UML mô tả cấu trúc của ngôi nhà và cao ốc văn phòng Cả hai đều là cần thiết, và họ giải quyết vấn đề khác nhau. Cả hai ngôn ngữ phục vụ cho mục đích khác nhau và có các bên liên quan khác nhau (ArchiMate tại doanh nghiệp / cấp kế hoạch chiến lược và UML ở cấp độ phát triển giải pháp) </w:t>
+        <w:t xml:space="preserve">Trong thực tế, Archimate mô tả cấu trúc của thành phố, trong khi UML mô tả cấu trúc của ngôi nhà và cao ốc văn phòng </w:t>
+      </w:r>
+      <w:r>
+        <w:t>c</w:t>
+      </w:r>
+      <w:r>
+        <w:t xml:space="preserve">ả hai đều là cần thiết, và họ giải quyết vấn đề khác nhau. Cả hai ngôn ngữ phục vụ cho mục đích khác nhau và có các bên liên quan khác nhau (ArchiMate tại doanh nghiệp / cấp kế hoạch chiến lược và UML ở cấp độ phát triển giải pháp) </w:t>
       </w:r>
     </w:p>
     <w:p>
@@ -45446,7 +45789,13 @@
         <w:t>.</w:t>
       </w:r>
       <w:r>
-        <w:t>NET. Như thế SOA không định ra chuẩn gì về kỹ thuật mà người lập trình cần quan tâm. SOA hoàn toàn phải được tiếp cận và thiết kế từ góc độ người quản lý - những người chịu trách nhiệm mô hình hoá nghiệp vụ của daonh nghiệp thành những nghiệp vụ có thể thực hiện bằng IT.</w:t>
+        <w:t>NET. Như thế SOA không định ra chuẩn gì về kỹ thuật mà người lập trình cần quan tâm. SOA hoàn toàn phải được tiếp cận và thiết kế từ góc độ người quản lý - những người chịu trách nhi</w:t>
+      </w:r>
+      <w:r>
+        <w:t>ệm mô hình hoá nghiệp vụ của doa</w:t>
+      </w:r>
+      <w:r>
+        <w:t>nh nghiệp thành những nghiệp vụ có thể thực hiện bằng IT.</w:t>
       </w:r>
     </w:p>
     <w:p>
@@ -49617,7 +49966,7 @@
         <w:rPr>
           <w:noProof/>
         </w:rPr>
-        <w:t>38</w:t>
+        <w:t>15</w:t>
       </w:r>
     </w:fldSimple>
     <w:r>
@@ -49830,7 +50179,7 @@
         <v:path o:extrusionok="f" gradientshapeok="t" o:connecttype="rect"/>
         <o:lock v:ext="edit" aspectratio="t"/>
       </v:shapetype>
-      <v:shape id="_x0000_i1049" type="#_x0000_t75" style="width:11.55pt;height:11.55pt" o:bullet="t">
+      <v:shape id="_x0000_i1078" type="#_x0000_t75" style="width:11.25pt;height:11.25pt" o:bullet="t">
         <v:imagedata r:id="rId1" o:title="mso9E59"/>
       </v:shape>
     </w:pict>

</xml_diff>

<commit_message>
Update phần tham khảo
</commit_message>
<xml_diff>
--- a/Document/Thesis/Noi dung luan van.docx
+++ b/Document/Thesis/Noi dung luan van.docx
@@ -143,6 +143,7 @@
       <w:r>
         <w:rPr>
           <w:noProof/>
+          <w:lang w:val="vi-VN" w:eastAsia="vi-VN"/>
         </w:rPr>
         <w:drawing>
           <wp:inline distT="0" distB="0" distL="0" distR="0">
@@ -905,6 +906,7 @@
       <w:r>
         <w:rPr>
           <w:noProof/>
+          <w:lang w:val="vi-VN" w:eastAsia="vi-VN"/>
         </w:rPr>
         <w:drawing>
           <wp:inline distT="0" distB="0" distL="0" distR="0">
@@ -20587,6 +20589,7 @@
           <w:noProof/>
           <w:sz w:val="26"/>
           <w:szCs w:val="26"/>
+          <w:lang w:val="vi-VN" w:eastAsia="vi-VN"/>
         </w:rPr>
         <w:drawing>
           <wp:inline distT="0" distB="0" distL="0" distR="0">
@@ -20684,6 +20687,7 @@
       <w:pPr>
         <w:pStyle w:val="noiDung"/>
       </w:pPr>
+      <w:bookmarkStart w:id="228" w:name="_Toc263597011"/>
       <w:r>
         <w:t>Đối với quá trình kiến trúc và xây dựng một hệ thống thông tin thì sự truyền thông là không thể thiếu được. Thành công hay thất bại của dự án đều bị ảnh hưởng rất lớn từ việc truyền thông giữa các thành viên liên quan đến dự án có hiệu quả hay không. Quá trình truyền thông này không chỉ diễn ra xuyên suốt từ lúc bắt đầu cho đến lúc hoàn thành dự án, mà nó còn luôn được diễn ra trong quá trình duy trì và phát triển sau đó. Vì vậy truyền thông hiệu quả là một trong những yêu cầu thiết yếu đối với</w:t>
       </w:r>
@@ -20710,13 +20714,14 @@
           <w:noProof/>
           <w:sz w:val="26"/>
           <w:szCs w:val="26"/>
+          <w:lang w:val="vi-VN" w:eastAsia="vi-VN"/>
         </w:rPr>
         <w:lastRenderedPageBreak/>
         <w:drawing>
           <wp:inline distT="0" distB="0" distL="0" distR="0">
             <wp:extent cx="4432370" cy="2371133"/>
             <wp:effectExtent l="19050" t="0" r="6280" b="0"/>
-            <wp:docPr id="1402" name="Picture 1402"/>
+            <wp:docPr id="14" name="Picture 1402"/>
             <wp:cNvGraphicFramePr>
               <a:graphicFrameLocks xmlns:a="http://schemas.openxmlformats.org/drawingml/2006/main" noChangeAspect="1"/>
             </wp:cNvGraphicFramePr>
@@ -20766,9 +20771,9 @@
           <w:szCs w:val="26"/>
         </w:rPr>
       </w:pPr>
-      <w:bookmarkStart w:id="228" w:name="_Toc262543743"/>
-      <w:bookmarkStart w:id="229" w:name="_Toc263252207"/>
-      <w:bookmarkStart w:id="230" w:name="_Toc263597052"/>
+      <w:bookmarkStart w:id="229" w:name="_Toc262543743"/>
+      <w:bookmarkStart w:id="230" w:name="_Toc263252207"/>
+      <w:bookmarkStart w:id="231" w:name="_Toc263597052"/>
       <w:r>
         <w:rPr>
           <w:szCs w:val="26"/>
@@ -20784,9 +20789,9 @@
       <w:r>
         <w:t xml:space="preserve"> với các Stakeholders</w:t>
       </w:r>
-      <w:bookmarkEnd w:id="228"/>
       <w:bookmarkEnd w:id="229"/>
       <w:bookmarkEnd w:id="230"/>
+      <w:bookmarkEnd w:id="231"/>
     </w:p>
     <w:p>
       <w:pPr>
@@ -20802,7 +20807,7 @@
         <w:t>describing architecture hay còn gọi là architecture description)</w:t>
       </w:r>
       <w:r>
-        <w:t xml:space="preserve"> là phương tiện quan trọng hỗ trợ chúng ta trong việc truyền thông. Một ví dụ về architecture description, nó có thể bao gồm tất cả các vấn đề như: mô tả hệ thống và sự phát triển của nó, phân tích kiến trúc bên trong hệ thống, kế hoạch kinh doanh mới cho việc chuyển đối từ kiến trúc cũ sang kiến trúc mới, sự truyền thông giữa những tổ chức trong quá trình phát triển, sản xuất, duy trì hệ thống, sự thông tin giữa người yêu cầu và người phát triển, như là một phần của bản hợp đồng…Architecture description được sử dụng để thông tin về kiến trúc của hệ thống dự kiến hoặc một hệ thống đã sẵn có. Nó có thể là một phần của một enterprise, một tổ chức, một quy trình, một hệ thống thông tin, hoặc cơ sở hạ tầng kỹ thuật.</w:t>
+        <w:t xml:space="preserve"> là phương tiện quan trọng hỗ trợ chúng ta trong việc truyền thông. Một ví dụ về đặc tả kiến trúc, nó có thể bao gồm tất cả các vấn đề như: mô tả hệ thống và sự phát triển của nó, phân tích kiến trúc bên trong hệ thống, kế hoạch kinh doanh mới cho việc chuyển đổi từ kiến trúc cũ sang kiến trúc mới, sự truyền thông giữa những tổ chức trong quá trình phát triển, sản xuất, duy trì hệ thống, sự thông tin giữa bên yêu cầu và bên phát triển… Đặc tả kiến trúc được sử dụng để thông tin về kiến trúc của hệ thống dự kiến hoặc một hệ thống đã sẵn có. Nó có thể là một phần của một enterprise, một tổ chức, một quy trình, một hệ thống thông tin, hoặc cơ sở hạ tầng kỹ thuật.</w:t>
       </w:r>
     </w:p>
     <w:p>
@@ -20811,6 +20816,38 @@
       </w:pPr>
       <w:r>
         <w:t>Cộng đồng phát triển hệ thống - System Development Community</w:t>
+      </w:r>
+    </w:p>
+    <w:p>
+      <w:pPr>
+        <w:pStyle w:val="noiDung"/>
+      </w:pPr>
+      <w:r>
+        <w:t>Khi nói về sự truyền thông, một nhiệm vụ quan trọng là nhận diện được những actor, những người sẽ đóng một vai trò nào đó trong việc truyền thông trong suốt quá trình phát triển hệ thống của chúng ta, ví dụ như là các chuyên viên</w:t>
+      </w:r>
+      <w:r>
+        <w:t xml:space="preserve">, </w:t>
+      </w:r>
+      <w:r>
+        <w:t>khách hàng</w:t>
+      </w:r>
+      <w:r>
+        <w:t xml:space="preserve">, </w:t>
+      </w:r>
+      <w:r>
+        <w:t>kiến trúc sư</w:t>
+      </w:r>
+      <w:r>
+        <w:t xml:space="preserve">, </w:t>
+      </w:r>
+      <w:r>
+        <w:t>kỹ sư</w:t>
+      </w:r>
+      <w:r>
+        <w:t xml:space="preserve">, </w:t>
+      </w:r>
+      <w:r>
+        <w:t>nhà phân tích kinh doanh…Tuy nhiên, không chỉ những actor đóng vai trò quan trọng trong việc truyền thông, mà bên cạnh đó còn có những lớp đối tượng quan trọng khác như document, model, form…những đối tượng này miêu tả mẫu và những phần của knowledge liên quan đến hệ thống đang được phát triển. Tất cả những đối tượng trên được xem là “system development community”</w:t>
       </w:r>
     </w:p>
     <w:p>
@@ -20839,19 +20876,7 @@
         <w:rPr>
           <w:i/>
         </w:rPr>
-        <w:t>concer</w:t>
-      </w:r>
-      <w:r>
-        <w:rPr>
-          <w:i/>
-        </w:rPr>
-        <w:t>n</w:t>
-      </w:r>
-      <w:r>
-        <w:rPr>
-          <w:i/>
-        </w:rPr>
-        <w:t xml:space="preserve"> </w:t>
+        <w:t xml:space="preserve">concern </w:t>
       </w:r>
       <w:r>
         <w:t>của stakeholder.</w:t>
@@ -20876,16 +20901,24 @@
         <w:t>n</w:t>
       </w:r>
       <w:r>
-        <w:t xml:space="preserve">: </w:t>
-      </w:r>
-      <w:r>
-        <w:t xml:space="preserve">Là mối quan tâm của stakeholder về những vấn đề liên quan đến architecture description của hệ thống, kết quả từ những mục đích của </w:t>
-      </w:r>
-      <w:r>
-        <w:t>stakeholder</w:t>
-      </w:r>
-      <w:r>
-        <w:t>, và vai trò hiện tại và tương lai của hệ thống trong mối quan hệ với những mục đích này.</w:t>
+        <w:t>: Là mối quan tâm của stakeholder về những vấn đề liên quan đến đặc tả kiến trúc của hệ thống, kết quả từ những mục đích của stakeholder, và vai trò hiện tại và tương lai của hệ thống trong mối quan hệ với những mục đích này.</w:t>
+      </w:r>
+    </w:p>
+    <w:p>
+      <w:pPr>
+        <w:pStyle w:val="DauNoiDung"/>
+      </w:pPr>
+      <w:r>
+        <w:lastRenderedPageBreak/>
+        <w:t>System Development Knowledge</w:t>
+      </w:r>
+    </w:p>
+    <w:p>
+      <w:pPr>
+        <w:pStyle w:val="noiDung"/>
+      </w:pPr>
+      <w:r>
+        <w:t>Trong suốt quá trình phát triển, những kiến thức mới sẽ được phát sinh ra</w:t>
       </w:r>
     </w:p>
     <w:p>
@@ -20906,7 +20939,6 @@
           <w:szCs w:val="30"/>
         </w:rPr>
       </w:pPr>
-      <w:bookmarkStart w:id="231" w:name="_Toc263597011"/>
       <w:r>
         <w:rPr>
           <w:rFonts w:ascii="Times New Roman" w:hAnsi="Times New Roman"/>
@@ -20925,7 +20957,7 @@
         </w:rPr>
         <w:t>kiến trúc</w:t>
       </w:r>
-      <w:bookmarkEnd w:id="231"/>
+      <w:bookmarkEnd w:id="228"/>
     </w:p>
     <w:p>
       <w:pPr>
@@ -20976,7 +21008,6 @@
         <w:rPr>
           <w:b/>
         </w:rPr>
-        <w:lastRenderedPageBreak/>
         <w:t>UMM</w:t>
       </w:r>
       <w:r>
@@ -21040,6 +21071,7 @@
           <w:noProof/>
           <w:sz w:val="26"/>
           <w:szCs w:val="26"/>
+          <w:lang w:val="vi-VN" w:eastAsia="vi-VN"/>
         </w:rPr>
         <w:drawing>
           <wp:inline distT="0" distB="0" distL="0" distR="0">
@@ -21167,7 +21199,9 @@
       <w:r>
         <w:rPr>
           <w:noProof/>
-        </w:rPr>
+          <w:lang w:val="vi-VN" w:eastAsia="vi-VN"/>
+        </w:rPr>
+        <w:lastRenderedPageBreak/>
         <w:drawing>
           <wp:inline distT="0" distB="0" distL="0" distR="0">
             <wp:extent cx="5616575" cy="2527459"/>
@@ -21263,6 +21297,7 @@
       <w:r>
         <w:rPr>
           <w:noProof/>
+          <w:lang w:val="vi-VN" w:eastAsia="vi-VN"/>
         </w:rPr>
         <w:drawing>
           <wp:inline distT="0" distB="0" distL="0" distR="0">
@@ -21326,11 +21361,28 @@
     <w:p>
       <w:pPr>
         <w:pStyle w:val="noiDung"/>
-      </w:pPr>
-      <w:r>
         <w:rPr>
           <w:b/>
         </w:rPr>
+      </w:pPr>
+    </w:p>
+    <w:p>
+      <w:pPr>
+        <w:pStyle w:val="noiDung"/>
+        <w:rPr>
+          <w:b/>
+        </w:rPr>
+      </w:pPr>
+    </w:p>
+    <w:p>
+      <w:pPr>
+        <w:pStyle w:val="noiDung"/>
+      </w:pPr>
+      <w:r>
+        <w:rPr>
+          <w:b/>
+        </w:rPr>
+        <w:lastRenderedPageBreak/>
         <w:t>Model-Driven Architecture (MDA)</w:t>
       </w:r>
       <w:r>
@@ -21345,8 +21397,8 @@
       <w:r>
         <w:rPr>
           <w:noProof/>
-        </w:rPr>
-        <w:lastRenderedPageBreak/>
+          <w:lang w:val="vi-VN" w:eastAsia="vi-VN"/>
+        </w:rPr>
         <w:drawing>
           <wp:inline distT="0" distB="0" distL="0" distR="0">
             <wp:extent cx="4953000" cy="5419725"/>
@@ -21504,6 +21556,7 @@
       <w:r>
         <w:rPr>
           <w:noProof/>
+          <w:lang w:val="vi-VN" w:eastAsia="vi-VN"/>
         </w:rPr>
         <w:drawing>
           <wp:inline distT="0" distB="0" distL="0" distR="0">
@@ -21696,6 +21749,7 @@
       <w:r>
         <w:rPr>
           <w:noProof/>
+          <w:lang w:val="vi-VN" w:eastAsia="vi-VN"/>
         </w:rPr>
         <w:lastRenderedPageBreak/>
         <w:drawing>
@@ -21825,6 +21879,7 @@
       <w:r>
         <w:rPr>
           <w:noProof/>
+          <w:lang w:val="vi-VN" w:eastAsia="vi-VN"/>
         </w:rPr>
         <w:drawing>
           <wp:inline distT="0" distB="0" distL="0" distR="0">
@@ -21996,6 +22051,7 @@
       <w:r>
         <w:rPr>
           <w:noProof/>
+          <w:lang w:val="vi-VN" w:eastAsia="vi-VN"/>
         </w:rPr>
         <w:drawing>
           <wp:inline distT="0" distB="0" distL="0" distR="0">
@@ -22631,7 +22687,7 @@
           <v:shape id="_x0000_i1025" type="#_x0000_t75" style="width:431.25pt;height:3in" o:ole="">
             <v:imagedata r:id="rId23" o:title=""/>
           </v:shape>
-          <o:OLEObject Type="Embed" ProgID="Photoshop.Image.11" ShapeID="_x0000_i1025" DrawAspect="Content" ObjectID="_1337375016" r:id="rId24">
+          <o:OLEObject Type="Embed" ProgID="Photoshop.Image.11" ShapeID="_x0000_i1025" DrawAspect="Content" ObjectID="_1337408247" r:id="rId24">
             <o:FieldCodes>\s</o:FieldCodes>
           </o:OLEObject>
         </w:object>
@@ -22787,6 +22843,7 @@
       <w:r>
         <w:rPr>
           <w:noProof/>
+          <w:lang w:val="vi-VN" w:eastAsia="vi-VN"/>
         </w:rPr>
         <w:drawing>
           <wp:inline distT="0" distB="0" distL="0" distR="0">
@@ -24027,6 +24084,7 @@
       <w:r>
         <w:rPr>
           <w:noProof/>
+          <w:lang w:val="vi-VN" w:eastAsia="vi-VN"/>
         </w:rPr>
         <w:drawing>
           <wp:inline distT="0" distB="0" distL="0" distR="0">
@@ -24121,6 +24179,7 @@
       <w:r>
         <w:rPr>
           <w:noProof/>
+          <w:lang w:val="vi-VN" w:eastAsia="vi-VN"/>
         </w:rPr>
         <w:drawing>
           <wp:inline distT="0" distB="0" distL="0" distR="0">
@@ -24288,6 +24347,7 @@
         <w:rPr>
           <w:b/>
           <w:noProof/>
+          <w:lang w:val="vi-VN" w:eastAsia="vi-VN"/>
         </w:rPr>
         <w:lastRenderedPageBreak/>
         <w:drawing>
@@ -24487,7 +24547,7 @@
                 <v:shape id="_x0000_i1026" type="#_x0000_t75" style="width:67.5pt;height:12pt" o:ole="">
                   <v:imagedata r:id="rId29" o:title=""/>
                 </v:shape>
-                <o:OLEObject Type="Embed" ProgID="PBrush" ShapeID="_x0000_i1026" DrawAspect="Content" ObjectID="_1337375017" r:id="rId30"/>
+                <o:OLEObject Type="Embed" ProgID="PBrush" ShapeID="_x0000_i1026" DrawAspect="Content" ObjectID="_1337408248" r:id="rId30"/>
               </w:object>
             </w:r>
           </w:p>
@@ -24553,7 +24613,7 @@
                 <v:shape id="_x0000_i1027" type="#_x0000_t75" style="width:75pt;height:12pt" o:ole="">
                   <v:imagedata r:id="rId31" o:title=""/>
                 </v:shape>
-                <o:OLEObject Type="Embed" ProgID="PBrush" ShapeID="_x0000_i1027" DrawAspect="Content" ObjectID="_1337375018" r:id="rId32"/>
+                <o:OLEObject Type="Embed" ProgID="PBrush" ShapeID="_x0000_i1027" DrawAspect="Content" ObjectID="_1337408249" r:id="rId32"/>
               </w:object>
             </w:r>
           </w:p>
@@ -24628,7 +24688,7 @@
                 <v:shape id="_x0000_i1028" type="#_x0000_t75" style="width:57pt;height:12pt" o:ole="">
                   <v:imagedata r:id="rId33" o:title=""/>
                 </v:shape>
-                <o:OLEObject Type="Embed" ProgID="PBrush" ShapeID="_x0000_i1028" DrawAspect="Content" ObjectID="_1337375019" r:id="rId34"/>
+                <o:OLEObject Type="Embed" ProgID="PBrush" ShapeID="_x0000_i1028" DrawAspect="Content" ObjectID="_1337408250" r:id="rId34"/>
               </w:object>
             </w:r>
           </w:p>
@@ -24679,7 +24739,7 @@
                 <v:shape id="_x0000_i1029" type="#_x0000_t75" style="width:68.25pt;height:23.25pt" o:ole="">
                   <v:imagedata r:id="rId35" o:title=""/>
                 </v:shape>
-                <o:OLEObject Type="Embed" ProgID="PBrush" ShapeID="_x0000_i1029" DrawAspect="Content" ObjectID="_1337375020" r:id="rId36"/>
+                <o:OLEObject Type="Embed" ProgID="PBrush" ShapeID="_x0000_i1029" DrawAspect="Content" ObjectID="_1337408251" r:id="rId36"/>
               </w:object>
             </w:r>
           </w:p>
@@ -24740,7 +24800,7 @@
                 <v:shape id="_x0000_i1030" type="#_x0000_t75" style="width:82.5pt;height:15pt" o:ole="">
                   <v:imagedata r:id="rId37" o:title=""/>
                 </v:shape>
-                <o:OLEObject Type="Embed" ProgID="PBrush" ShapeID="_x0000_i1030" DrawAspect="Content" ObjectID="_1337375021" r:id="rId38"/>
+                <o:OLEObject Type="Embed" ProgID="PBrush" ShapeID="_x0000_i1030" DrawAspect="Content" ObjectID="_1337408252" r:id="rId38"/>
               </w:object>
             </w:r>
           </w:p>
@@ -24791,7 +24851,7 @@
                 <v:shape id="_x0000_i1031" type="#_x0000_t75" style="width:67.5pt;height:15.75pt" o:ole="">
                   <v:imagedata r:id="rId39" o:title=""/>
                 </v:shape>
-                <o:OLEObject Type="Embed" ProgID="PBrush" ShapeID="_x0000_i1031" DrawAspect="Content" ObjectID="_1337375022" r:id="rId40"/>
+                <o:OLEObject Type="Embed" ProgID="PBrush" ShapeID="_x0000_i1031" DrawAspect="Content" ObjectID="_1337408253" r:id="rId40"/>
               </w:object>
             </w:r>
           </w:p>
@@ -24842,7 +24902,7 @@
                 <v:shape id="_x0000_i1032" type="#_x0000_t75" style="width:76.5pt;height:13.5pt" o:ole="">
                   <v:imagedata r:id="rId41" o:title=""/>
                 </v:shape>
-                <o:OLEObject Type="Embed" ProgID="PBrush" ShapeID="_x0000_i1032" DrawAspect="Content" ObjectID="_1337375023" r:id="rId42"/>
+                <o:OLEObject Type="Embed" ProgID="PBrush" ShapeID="_x0000_i1032" DrawAspect="Content" ObjectID="_1337408254" r:id="rId42"/>
               </w:object>
             </w:r>
           </w:p>
@@ -24971,7 +25031,7 @@
                 <v:shape id="_x0000_i1033" type="#_x0000_t75" style="width:54pt;height:12pt" o:ole="">
                   <v:imagedata r:id="rId43" o:title=""/>
                 </v:shape>
-                <o:OLEObject Type="Embed" ProgID="PBrush" ShapeID="_x0000_i1033" DrawAspect="Content" ObjectID="_1337375024" r:id="rId44"/>
+                <o:OLEObject Type="Embed" ProgID="PBrush" ShapeID="_x0000_i1033" DrawAspect="Content" ObjectID="_1337408255" r:id="rId44"/>
               </w:object>
             </w:r>
           </w:p>
@@ -25028,7 +25088,7 @@
                 <v:shape id="_x0000_i1034" type="#_x0000_t75" style="width:58.5pt;height:14.25pt" o:ole="">
                   <v:imagedata r:id="rId45" o:title=""/>
                 </v:shape>
-                <o:OLEObject Type="Embed" ProgID="PBrush" ShapeID="_x0000_i1034" DrawAspect="Content" ObjectID="_1337375025" r:id="rId46"/>
+                <o:OLEObject Type="Embed" ProgID="PBrush" ShapeID="_x0000_i1034" DrawAspect="Content" ObjectID="_1337408256" r:id="rId46"/>
               </w:object>
             </w:r>
           </w:p>
@@ -25149,7 +25209,7 @@
                 <v:shape id="_x0000_i1035" type="#_x0000_t75" style="width:87pt;height:43.5pt" o:ole="">
                   <v:imagedata r:id="rId47" o:title=""/>
                 </v:shape>
-                <o:OLEObject Type="Embed" ProgID="PBrush" ShapeID="_x0000_i1035" DrawAspect="Content" ObjectID="_1337375026" r:id="rId48"/>
+                <o:OLEObject Type="Embed" ProgID="PBrush" ShapeID="_x0000_i1035" DrawAspect="Content" ObjectID="_1337408257" r:id="rId48"/>
               </w:object>
             </w:r>
           </w:p>
@@ -25195,7 +25255,7 @@
                 <v:shape id="_x0000_i1036" type="#_x0000_t75" style="width:13.5pt;height:11.25pt" o:ole="">
                   <v:imagedata r:id="rId49" o:title=""/>
                 </v:shape>
-                <o:OLEObject Type="Embed" ProgID="PBrush" ShapeID="_x0000_i1036" DrawAspect="Content" ObjectID="_1337375027" r:id="rId50"/>
+                <o:OLEObject Type="Embed" ProgID="PBrush" ShapeID="_x0000_i1036" DrawAspect="Content" ObjectID="_1337408258" r:id="rId50"/>
               </w:object>
             </w:r>
           </w:p>
@@ -25246,7 +25306,7 @@
                 <v:shape id="_x0000_i1037" type="#_x0000_t75" style="width:55.5pt;height:20.25pt" o:ole="">
                   <v:imagedata r:id="rId51" o:title=""/>
                 </v:shape>
-                <o:OLEObject Type="Embed" ProgID="PBrush" ShapeID="_x0000_i1037" DrawAspect="Content" ObjectID="_1337375028" r:id="rId52"/>
+                <o:OLEObject Type="Embed" ProgID="PBrush" ShapeID="_x0000_i1037" DrawAspect="Content" ObjectID="_1337408259" r:id="rId52"/>
               </w:object>
             </w:r>
           </w:p>
@@ -25405,6 +25465,7 @@
       <w:r>
         <w:rPr>
           <w:noProof/>
+          <w:lang w:val="vi-VN" w:eastAsia="vi-VN"/>
         </w:rPr>
         <w:drawing>
           <wp:inline distT="0" distB="0" distL="0" distR="0">
@@ -25501,6 +25562,7 @@
           <w:noProof/>
           <w:sz w:val="21"/>
           <w:szCs w:val="21"/>
+          <w:lang w:val="vi-VN" w:eastAsia="vi-VN"/>
         </w:rPr>
         <w:lastRenderedPageBreak/>
         <w:drawing>
@@ -25858,6 +25920,7 @@
       <w:r>
         <w:rPr>
           <w:noProof/>
+          <w:lang w:val="vi-VN" w:eastAsia="vi-VN"/>
         </w:rPr>
         <w:drawing>
           <wp:inline distT="0" distB="0" distL="0" distR="0">
@@ -26175,6 +26238,7 @@
       <w:r>
         <w:rPr>
           <w:noProof/>
+          <w:lang w:val="vi-VN" w:eastAsia="vi-VN"/>
         </w:rPr>
         <w:drawing>
           <wp:inline distT="0" distB="0" distL="0" distR="0">
@@ -26360,6 +26424,7 @@
       <w:r>
         <w:rPr>
           <w:noProof/>
+          <w:lang w:val="vi-VN" w:eastAsia="vi-VN"/>
         </w:rPr>
         <w:lastRenderedPageBreak/>
         <w:drawing>
@@ -26542,6 +26607,7 @@
       <w:r>
         <w:rPr>
           <w:noProof/>
+          <w:lang w:val="vi-VN" w:eastAsia="vi-VN"/>
         </w:rPr>
         <w:drawing>
           <wp:inline distT="0" distB="0" distL="0" distR="0">
@@ -26750,6 +26816,7 @@
       <w:r>
         <w:rPr>
           <w:noProof/>
+          <w:lang w:val="vi-VN" w:eastAsia="vi-VN"/>
         </w:rPr>
         <w:drawing>
           <wp:inline distT="0" distB="0" distL="0" distR="0">
@@ -26940,6 +27007,7 @@
       <w:r>
         <w:rPr>
           <w:noProof/>
+          <w:lang w:val="vi-VN" w:eastAsia="vi-VN"/>
         </w:rPr>
         <w:drawing>
           <wp:inline distT="0" distB="0" distL="0" distR="0">
@@ -27172,6 +27240,7 @@
       <w:r>
         <w:rPr>
           <w:noProof/>
+          <w:lang w:val="vi-VN" w:eastAsia="vi-VN"/>
         </w:rPr>
         <w:drawing>
           <wp:inline distT="0" distB="0" distL="0" distR="0">
@@ -27389,6 +27458,7 @@
       <w:r>
         <w:rPr>
           <w:noProof/>
+          <w:lang w:val="vi-VN" w:eastAsia="vi-VN"/>
         </w:rPr>
         <w:drawing>
           <wp:inline distT="0" distB="0" distL="0" distR="0">
@@ -27579,6 +27649,7 @@
       <w:r>
         <w:rPr>
           <w:noProof/>
+          <w:lang w:val="vi-VN" w:eastAsia="vi-VN"/>
         </w:rPr>
         <w:drawing>
           <wp:inline distT="0" distB="0" distL="0" distR="0">
@@ -27776,6 +27847,7 @@
       <w:r>
         <w:rPr>
           <w:noProof/>
+          <w:lang w:val="vi-VN" w:eastAsia="vi-VN"/>
         </w:rPr>
         <w:drawing>
           <wp:inline distT="0" distB="0" distL="0" distR="0">
@@ -27975,6 +28047,7 @@
       <w:r>
         <w:rPr>
           <w:noProof/>
+          <w:lang w:val="vi-VN" w:eastAsia="vi-VN"/>
         </w:rPr>
         <w:drawing>
           <wp:inline distT="0" distB="0" distL="0" distR="0">
@@ -28185,6 +28258,7 @@
       <w:r>
         <w:rPr>
           <w:noProof/>
+          <w:lang w:val="vi-VN" w:eastAsia="vi-VN"/>
         </w:rPr>
         <w:drawing>
           <wp:inline distT="0" distB="0" distL="0" distR="0">
@@ -28411,6 +28485,7 @@
       <w:r>
         <w:rPr>
           <w:noProof/>
+          <w:lang w:val="vi-VN" w:eastAsia="vi-VN"/>
         </w:rPr>
         <w:drawing>
           <wp:inline distT="0" distB="0" distL="0" distR="0">
@@ -28612,6 +28687,7 @@
       <w:r>
         <w:rPr>
           <w:noProof/>
+          <w:lang w:val="vi-VN" w:eastAsia="vi-VN"/>
         </w:rPr>
         <w:drawing>
           <wp:inline distT="0" distB="0" distL="0" distR="0">
@@ -28796,6 +28872,7 @@
       <w:r>
         <w:rPr>
           <w:noProof/>
+          <w:lang w:val="vi-VN" w:eastAsia="vi-VN"/>
         </w:rPr>
         <w:drawing>
           <wp:inline distT="0" distB="0" distL="0" distR="0">
@@ -28988,6 +29065,7 @@
       <w:r>
         <w:rPr>
           <w:noProof/>
+          <w:lang w:val="vi-VN" w:eastAsia="vi-VN"/>
         </w:rPr>
         <w:drawing>
           <wp:inline distT="0" distB="0" distL="0" distR="0">
@@ -29150,6 +29228,7 @@
       <w:r>
         <w:rPr>
           <w:noProof/>
+          <w:lang w:val="vi-VN" w:eastAsia="vi-VN"/>
         </w:rPr>
         <w:drawing>
           <wp:inline distT="0" distB="0" distL="0" distR="0">
@@ -29332,6 +29411,7 @@
       <w:r>
         <w:rPr>
           <w:noProof/>
+          <w:lang w:val="vi-VN" w:eastAsia="vi-VN"/>
         </w:rPr>
         <w:lastRenderedPageBreak/>
         <w:drawing>
@@ -29612,6 +29692,7 @@
       <w:r>
         <w:rPr>
           <w:noProof/>
+          <w:lang w:val="vi-VN" w:eastAsia="vi-VN"/>
         </w:rPr>
         <w:drawing>
           <wp:inline distT="0" distB="0" distL="0" distR="0">
@@ -29831,6 +29912,7 @@
       <w:r>
         <w:rPr>
           <w:noProof/>
+          <w:lang w:val="vi-VN" w:eastAsia="vi-VN"/>
         </w:rPr>
         <w:drawing>
           <wp:inline distT="0" distB="0" distL="0" distR="0">
@@ -30140,6 +30222,7 @@
       <w:r>
         <w:rPr>
           <w:noProof/>
+          <w:lang w:val="vi-VN" w:eastAsia="vi-VN"/>
         </w:rPr>
         <w:drawing>
           <wp:inline distT="0" distB="0" distL="0" distR="0">
@@ -30279,6 +30362,7 @@
       <w:r>
         <w:rPr>
           <w:noProof/>
+          <w:lang w:val="vi-VN" w:eastAsia="vi-VN"/>
         </w:rPr>
         <w:drawing>
           <wp:inline distT="0" distB="0" distL="0" distR="0">
@@ -30554,6 +30638,7 @@
       <w:r>
         <w:rPr>
           <w:noProof/>
+          <w:lang w:val="vi-VN" w:eastAsia="vi-VN"/>
         </w:rPr>
         <w:drawing>
           <wp:inline distT="0" distB="0" distL="0" distR="0">
@@ -30766,6 +30851,7 @@
       <w:r>
         <w:rPr>
           <w:noProof/>
+          <w:lang w:val="vi-VN" w:eastAsia="vi-VN"/>
         </w:rPr>
         <w:drawing>
           <wp:inline distT="0" distB="0" distL="0" distR="0">
@@ -30966,6 +31052,7 @@
       <w:r>
         <w:rPr>
           <w:noProof/>
+          <w:lang w:val="vi-VN" w:eastAsia="vi-VN"/>
         </w:rPr>
         <w:drawing>
           <wp:inline distT="0" distB="0" distL="0" distR="0">
@@ -31155,26 +31242,47 @@
     <w:p>
       <w:pPr>
         <w:pStyle w:val="DauNoiDung"/>
+        <w:rPr>
+          <w:lang w:val="vi-VN"/>
+        </w:rPr>
       </w:pPr>
       <w:bookmarkStart w:id="343" w:name="_Toc523219777"/>
       <w:r>
+        <w:rPr>
+          <w:lang w:val="vi-VN"/>
+        </w:rPr>
         <w:t xml:space="preserve">Các thành phần trong tầng </w:t>
       </w:r>
       <w:r>
+        <w:rPr>
+          <w:lang w:val="vi-VN"/>
+        </w:rPr>
         <w:t>kỹ thuật</w:t>
       </w:r>
     </w:p>
     <w:p>
       <w:pPr>
         <w:pStyle w:val="noiDung"/>
-      </w:pPr>
-      <w:r>
+        <w:rPr>
+          <w:lang w:val="vi-VN"/>
+        </w:rPr>
+      </w:pPr>
+      <w:r>
+        <w:rPr>
+          <w:lang w:val="vi-VN"/>
+        </w:rPr>
         <w:t xml:space="preserve">Hình bên dưới cho ta một cái nhìn khái quát các thành phần trong tầng </w:t>
       </w:r>
       <w:r>
+        <w:rPr>
+          <w:lang w:val="vi-VN"/>
+        </w:rPr>
         <w:t xml:space="preserve">kỹ thuật </w:t>
       </w:r>
       <w:r>
+        <w:rPr>
+          <w:lang w:val="vi-VN"/>
+        </w:rPr>
         <w:t>và mối quan hệ giữa các thành phần với nhau.</w:t>
       </w:r>
     </w:p>
@@ -31194,6 +31302,7 @@
           <w:noProof/>
           <w:sz w:val="30"/>
           <w:szCs w:val="30"/>
+          <w:lang w:val="vi-VN" w:eastAsia="vi-VN"/>
         </w:rPr>
         <w:lastRenderedPageBreak/>
         <w:drawing>
@@ -31396,6 +31505,7 @@
       <w:r>
         <w:rPr>
           <w:noProof/>
+          <w:lang w:val="vi-VN" w:eastAsia="vi-VN"/>
         </w:rPr>
         <w:drawing>
           <wp:inline distT="0" distB="0" distL="0" distR="0">
@@ -31663,6 +31773,7 @@
         <w:rPr>
           <w:noProof/>
           <w:shd w:val="clear" w:color="auto" w:fill="FFFFFF"/>
+          <w:lang w:val="vi-VN" w:eastAsia="vi-VN"/>
         </w:rPr>
         <w:lastRenderedPageBreak/>
         <w:drawing>
@@ -31954,6 +32065,7 @@
         <w:rPr>
           <w:rFonts w:cs="Arial"/>
           <w:noProof/>
+          <w:lang w:val="vi-VN" w:eastAsia="vi-VN"/>
         </w:rPr>
         <w:drawing>
           <wp:inline distT="0" distB="0" distL="0" distR="0">
@@ -32131,6 +32243,7 @@
       <w:r>
         <w:rPr>
           <w:noProof/>
+          <w:lang w:val="vi-VN" w:eastAsia="vi-VN"/>
         </w:rPr>
         <w:drawing>
           <wp:inline distT="0" distB="0" distL="0" distR="0">
@@ -32307,6 +32420,7 @@
         <w:rPr>
           <w:rFonts w:cs="Arial"/>
           <w:noProof/>
+          <w:lang w:val="vi-VN" w:eastAsia="vi-VN"/>
         </w:rPr>
         <w:drawing>
           <wp:inline distT="0" distB="0" distL="0" distR="0">
@@ -32621,6 +32735,7 @@
         <w:rPr>
           <w:noProof/>
           <w:shd w:val="clear" w:color="auto" w:fill="FFFFFF"/>
+          <w:lang w:val="vi-VN" w:eastAsia="vi-VN"/>
         </w:rPr>
         <w:drawing>
           <wp:inline distT="0" distB="0" distL="0" distR="0">
@@ -32741,6 +32856,7 @@
         <w:rPr>
           <w:noProof/>
           <w:shd w:val="clear" w:color="auto" w:fill="FFFFFF"/>
+          <w:lang w:val="vi-VN" w:eastAsia="vi-VN"/>
         </w:rPr>
         <w:drawing>
           <wp:inline distT="0" distB="0" distL="0" distR="0">
@@ -32930,7 +33046,6 @@
         <w:pStyle w:val="noiDung"/>
         <w:rPr>
           <w:rStyle w:val="longtext"/>
-          <w:lang w:val="fr-FR"/>
         </w:rPr>
       </w:pPr>
       <w:r>
@@ -32967,72 +33082,64 @@
       <w:r>
         <w:rPr>
           <w:rStyle w:val="longtext"/>
+        </w:rPr>
+        <w:t>Artifact thường được dùng để mô hình những sản phẩm (phần mềm) ví dụ như là những bảng cơ sở dữ liệu</w:t>
+      </w:r>
+      <w:r>
+        <w:rPr>
+          <w:rStyle w:val="longtext"/>
+        </w:rPr>
+        <w:t>,</w:t>
+      </w:r>
+      <w:r>
+        <w:rPr>
+          <w:rStyle w:val="longtext"/>
+        </w:rPr>
+        <w:t xml:space="preserve"> source files</w:t>
+      </w:r>
+      <w:r>
+        <w:rPr>
+          <w:rStyle w:val="longtext"/>
+        </w:rPr>
+        <w:t>,</w:t>
+      </w:r>
+      <w:r>
+        <w:rPr>
+          <w:rStyle w:val="longtext"/>
+        </w:rPr>
+        <w:t xml:space="preserve"> scripts</w:t>
+      </w:r>
+      <w:r>
+        <w:rPr>
+          <w:rStyle w:val="longtext"/>
+        </w:rPr>
+        <w:t>,</w:t>
+      </w:r>
+      <w:r>
+        <w:rPr>
+          <w:rStyle w:val="longtext"/>
+        </w:rPr>
+        <w:t xml:space="preserve"> executables</w:t>
+      </w:r>
+      <w:r>
+        <w:rPr>
+          <w:rStyle w:val="longtext"/>
+        </w:rPr>
+        <w:t>, tài liệu.</w:t>
+      </w:r>
+    </w:p>
+    <w:p>
+      <w:pPr>
+        <w:pStyle w:val="noiDung"/>
+        <w:rPr>
           <w:lang w:val="fr-FR"/>
         </w:rPr>
-        <w:t>Artifact thường được dùng để mô hình những sản phẩm (phần mềm) ví dụ như là những bảng cơ sở dữ liệu</w:t>
-      </w:r>
+      </w:pPr>
       <w:r>
         <w:rPr>
           <w:rStyle w:val="longtext"/>
           <w:lang w:val="fr-FR"/>
         </w:rPr>
-        <w:t>,</w:t>
-      </w:r>
-      <w:r>
-        <w:rPr>
-          <w:rStyle w:val="longtext"/>
-          <w:lang w:val="fr-FR"/>
-        </w:rPr>
-        <w:t xml:space="preserve"> source files</w:t>
-      </w:r>
-      <w:r>
-        <w:rPr>
-          <w:rStyle w:val="longtext"/>
-          <w:lang w:val="fr-FR"/>
-        </w:rPr>
-        <w:t>,</w:t>
-      </w:r>
-      <w:r>
-        <w:rPr>
-          <w:rStyle w:val="longtext"/>
-          <w:lang w:val="fr-FR"/>
-        </w:rPr>
-        <w:t xml:space="preserve"> scripts</w:t>
-      </w:r>
-      <w:r>
-        <w:rPr>
-          <w:rStyle w:val="longtext"/>
-          <w:lang w:val="fr-FR"/>
-        </w:rPr>
-        <w:t>,</w:t>
-      </w:r>
-      <w:r>
-        <w:rPr>
-          <w:rStyle w:val="longtext"/>
-          <w:lang w:val="fr-FR"/>
-        </w:rPr>
-        <w:t xml:space="preserve"> executables</w:t>
-      </w:r>
-      <w:r>
-        <w:rPr>
-          <w:rStyle w:val="longtext"/>
-          <w:lang w:val="fr-FR"/>
-        </w:rPr>
-        <w:t>, tài liệu.</w:t>
-      </w:r>
-    </w:p>
-    <w:p>
-      <w:pPr>
-        <w:pStyle w:val="noiDung"/>
-        <w:rPr>
-          <w:lang w:val="fr-FR"/>
-        </w:rPr>
-      </w:pPr>
-      <w:r>
-        <w:rPr>
-          <w:rStyle w:val="longtext"/>
-          <w:lang w:val="fr-FR"/>
-        </w:rPr>
         <w:t>Ký hiệu</w:t>
       </w:r>
     </w:p>
@@ -33047,6 +33154,7 @@
       <w:r>
         <w:rPr>
           <w:noProof/>
+          <w:lang w:val="vi-VN" w:eastAsia="vi-VN"/>
         </w:rPr>
         <w:drawing>
           <wp:inline distT="0" distB="0" distL="0" distR="0">
@@ -33220,6 +33328,7 @@
       <w:r>
         <w:rPr>
           <w:noProof/>
+          <w:lang w:val="vi-VN" w:eastAsia="vi-VN"/>
         </w:rPr>
         <w:lastRenderedPageBreak/>
         <w:drawing>
@@ -33716,6 +33825,7 @@
       <w:r>
         <w:rPr>
           <w:noProof/>
+          <w:lang w:val="vi-VN" w:eastAsia="vi-VN"/>
         </w:rPr>
         <w:lastRenderedPageBreak/>
         <w:drawing>
@@ -33793,6 +33903,7 @@
       <w:r>
         <w:rPr>
           <w:noProof/>
+          <w:lang w:val="vi-VN" w:eastAsia="vi-VN"/>
         </w:rPr>
         <w:drawing>
           <wp:inline distT="0" distB="0" distL="0" distR="0">
@@ -33953,6 +34064,7 @@
       <w:r>
         <w:rPr>
           <w:noProof/>
+          <w:lang w:val="vi-VN" w:eastAsia="vi-VN"/>
         </w:rPr>
         <w:drawing>
           <wp:inline distT="0" distB="0" distL="0" distR="0">
@@ -35324,6 +35436,7 @@
       <w:r>
         <w:rPr>
           <w:noProof/>
+          <w:lang w:val="vi-VN" w:eastAsia="vi-VN"/>
         </w:rPr>
         <w:drawing>
           <wp:inline distT="0" distB="0" distL="0" distR="0">
@@ -35730,6 +35843,7 @@
       <w:r>
         <w:rPr>
           <w:noProof/>
+          <w:lang w:val="vi-VN" w:eastAsia="vi-VN"/>
         </w:rPr>
         <w:lastRenderedPageBreak/>
         <w:drawing>
@@ -35820,6 +35934,7 @@
       <w:r>
         <w:rPr>
           <w:noProof/>
+          <w:lang w:val="vi-VN" w:eastAsia="vi-VN"/>
         </w:rPr>
         <w:drawing>
           <wp:inline distT="0" distB="0" distL="0" distR="0">
@@ -36027,22 +36142,21 @@
           <w:p>
             <w:pPr>
               <w:pStyle w:val="bang"/>
+              <w:rPr>
+                <w:lang w:val="fr-FR"/>
+              </w:rPr>
             </w:pPr>
             <w:r>
+              <w:rPr>
+                <w:lang w:val="fr-FR"/>
+              </w:rPr>
               <w:t xml:space="preserve">kiến trúc sư </w:t>
             </w:r>
             <w:r>
-              <w:t>(</w:t>
-            </w:r>
-            <w:smartTag w:uri="urn:schemas-microsoft-com:office:smarttags" w:element="City">
-              <w:smartTag w:uri="urn:schemas-microsoft-com:office:smarttags" w:element="place">
-                <w:r>
-                  <w:t>Enterprise</w:t>
-                </w:r>
-              </w:smartTag>
-            </w:smartTag>
-            <w:r>
-              <w:t>), nhà quản lý</w:t>
+              <w:rPr>
+                <w:lang w:val="fr-FR"/>
+              </w:rPr>
+              <w:t>(Enterprise), nhà quản lý</w:t>
             </w:r>
           </w:p>
         </w:tc>
@@ -36232,6 +36346,7 @@
       <w:r>
         <w:rPr>
           <w:noProof/>
+          <w:lang w:val="vi-VN" w:eastAsia="vi-VN"/>
         </w:rPr>
         <w:drawing>
           <wp:inline distT="0" distB="0" distL="0" distR="0">
@@ -36590,6 +36705,7 @@
       <w:r>
         <w:rPr>
           <w:noProof/>
+          <w:lang w:val="vi-VN" w:eastAsia="vi-VN"/>
         </w:rPr>
         <w:drawing>
           <wp:inline distT="0" distB="0" distL="0" distR="0">
@@ -36666,6 +36782,7 @@
       <w:r>
         <w:rPr>
           <w:noProof/>
+          <w:lang w:val="vi-VN" w:eastAsia="vi-VN"/>
         </w:rPr>
         <w:lastRenderedPageBreak/>
         <w:drawing>
@@ -37000,6 +37117,7 @@
       <w:r>
         <w:rPr>
           <w:noProof/>
+          <w:lang w:val="vi-VN" w:eastAsia="vi-VN"/>
         </w:rPr>
         <w:drawing>
           <wp:inline distT="0" distB="0" distL="0" distR="0">
@@ -37086,6 +37204,7 @@
       <w:r>
         <w:rPr>
           <w:noProof/>
+          <w:lang w:val="vi-VN" w:eastAsia="vi-VN"/>
         </w:rPr>
         <w:drawing>
           <wp:inline distT="0" distB="0" distL="0" distR="0">
@@ -37439,6 +37558,7 @@
       <w:r>
         <w:rPr>
           <w:noProof/>
+          <w:lang w:val="vi-VN" w:eastAsia="vi-VN"/>
         </w:rPr>
         <w:drawing>
           <wp:inline distT="0" distB="0" distL="0" distR="0">
@@ -37532,6 +37652,7 @@
       <w:r>
         <w:rPr>
           <w:noProof/>
+          <w:lang w:val="vi-VN" w:eastAsia="vi-VN"/>
         </w:rPr>
         <w:lastRenderedPageBreak/>
         <w:drawing>
@@ -37897,6 +38018,7 @@
       <w:r>
         <w:rPr>
           <w:noProof/>
+          <w:lang w:val="vi-VN" w:eastAsia="vi-VN"/>
         </w:rPr>
         <w:lastRenderedPageBreak/>
         <w:drawing>
@@ -37984,6 +38106,7 @@
       <w:r>
         <w:rPr>
           <w:noProof/>
+          <w:lang w:val="vi-VN" w:eastAsia="vi-VN"/>
         </w:rPr>
         <w:drawing>
           <wp:inline distT="0" distB="0" distL="0" distR="0">
@@ -38331,6 +38454,7 @@
       <w:r>
         <w:rPr>
           <w:noProof/>
+          <w:lang w:val="vi-VN" w:eastAsia="vi-VN"/>
         </w:rPr>
         <w:drawing>
           <wp:inline distT="0" distB="0" distL="0" distR="0">
@@ -38417,6 +38541,7 @@
       <w:r>
         <w:rPr>
           <w:noProof/>
+          <w:lang w:val="vi-VN" w:eastAsia="vi-VN"/>
         </w:rPr>
         <w:drawing>
           <wp:inline distT="0" distB="0" distL="0" distR="0">
@@ -38850,6 +38975,7 @@
       <w:r>
         <w:rPr>
           <w:noProof/>
+          <w:lang w:val="vi-VN" w:eastAsia="vi-VN"/>
         </w:rPr>
         <w:lastRenderedPageBreak/>
         <w:drawing>
@@ -38937,6 +39063,7 @@
       <w:r>
         <w:rPr>
           <w:noProof/>
+          <w:lang w:val="vi-VN" w:eastAsia="vi-VN"/>
         </w:rPr>
         <w:drawing>
           <wp:inline distT="0" distB="0" distL="0" distR="0">
@@ -39306,6 +39433,7 @@
       <w:r>
         <w:rPr>
           <w:noProof/>
+          <w:lang w:val="vi-VN" w:eastAsia="vi-VN"/>
         </w:rPr>
         <w:drawing>
           <wp:inline distT="0" distB="0" distL="0" distR="0">
@@ -39392,6 +39520,7 @@
       <w:r>
         <w:rPr>
           <w:noProof/>
+          <w:lang w:val="vi-VN" w:eastAsia="vi-VN"/>
         </w:rPr>
         <w:drawing>
           <wp:inline distT="0" distB="0" distL="0" distR="0">
@@ -39771,6 +39900,7 @@
       <w:r>
         <w:rPr>
           <w:noProof/>
+          <w:lang w:val="vi-VN" w:eastAsia="vi-VN"/>
         </w:rPr>
         <w:drawing>
           <wp:inline distT="0" distB="0" distL="0" distR="0">
@@ -39872,6 +40002,7 @@
       <w:r>
         <w:rPr>
           <w:noProof/>
+          <w:lang w:val="vi-VN" w:eastAsia="vi-VN"/>
         </w:rPr>
         <w:lastRenderedPageBreak/>
         <w:drawing>
@@ -40339,6 +40470,7 @@
       <w:r>
         <w:rPr>
           <w:noProof/>
+          <w:lang w:val="vi-VN" w:eastAsia="vi-VN"/>
         </w:rPr>
         <w:drawing>
           <wp:inline distT="0" distB="0" distL="0" distR="0">
@@ -40426,6 +40558,7 @@
       <w:r>
         <w:rPr>
           <w:noProof/>
+          <w:lang w:val="vi-VN" w:eastAsia="vi-VN"/>
         </w:rPr>
         <w:lastRenderedPageBreak/>
         <w:drawing>
@@ -40802,6 +40935,7 @@
       <w:r>
         <w:rPr>
           <w:noProof/>
+          <w:lang w:val="vi-VN" w:eastAsia="vi-VN"/>
         </w:rPr>
         <w:drawing>
           <wp:inline distT="0" distB="0" distL="0" distR="0">
@@ -40898,6 +41032,7 @@
       <w:r>
         <w:rPr>
           <w:noProof/>
+          <w:lang w:val="vi-VN" w:eastAsia="vi-VN"/>
         </w:rPr>
         <w:drawing>
           <wp:inline distT="0" distB="0" distL="0" distR="0">
@@ -41307,6 +41442,7 @@
       <w:r>
         <w:rPr>
           <w:noProof/>
+          <w:lang w:val="vi-VN" w:eastAsia="vi-VN"/>
         </w:rPr>
         <w:drawing>
           <wp:inline distT="0" distB="0" distL="0" distR="0">
@@ -41404,6 +41540,7 @@
       <w:r>
         <w:rPr>
           <w:noProof/>
+          <w:lang w:val="vi-VN" w:eastAsia="vi-VN"/>
         </w:rPr>
         <w:lastRenderedPageBreak/>
         <w:drawing>
@@ -41754,6 +41891,7 @@
       <w:r>
         <w:rPr>
           <w:noProof/>
+          <w:lang w:val="vi-VN" w:eastAsia="vi-VN"/>
         </w:rPr>
         <w:lastRenderedPageBreak/>
         <w:drawing>
@@ -41852,6 +41990,7 @@
       <w:r>
         <w:rPr>
           <w:noProof/>
+          <w:lang w:val="vi-VN" w:eastAsia="vi-VN"/>
         </w:rPr>
         <w:drawing>
           <wp:inline distT="0" distB="0" distL="0" distR="0">
@@ -42206,6 +42345,7 @@
       <w:r>
         <w:rPr>
           <w:noProof/>
+          <w:lang w:val="vi-VN" w:eastAsia="vi-VN"/>
         </w:rPr>
         <w:drawing>
           <wp:inline distT="0" distB="0" distL="0" distR="0">
@@ -42294,6 +42434,7 @@
       <w:r>
         <w:rPr>
           <w:noProof/>
+          <w:lang w:val="vi-VN" w:eastAsia="vi-VN"/>
         </w:rPr>
         <w:lastRenderedPageBreak/>
         <w:drawing>
@@ -42684,6 +42825,7 @@
       <w:r>
         <w:rPr>
           <w:noProof/>
+          <w:lang w:val="vi-VN" w:eastAsia="vi-VN"/>
         </w:rPr>
         <w:drawing>
           <wp:inline distT="0" distB="0" distL="0" distR="0">
@@ -42789,6 +42931,7 @@
       <w:r>
         <w:rPr>
           <w:noProof/>
+          <w:lang w:val="vi-VN" w:eastAsia="vi-VN"/>
         </w:rPr>
         <w:drawing>
           <wp:inline distT="0" distB="0" distL="0" distR="0">
@@ -43170,6 +43313,7 @@
       <w:r>
         <w:rPr>
           <w:noProof/>
+          <w:lang w:val="vi-VN" w:eastAsia="vi-VN"/>
         </w:rPr>
         <w:drawing>
           <wp:inline distT="0" distB="0" distL="0" distR="0">
@@ -43252,6 +43396,7 @@
       <w:r>
         <w:rPr>
           <w:noProof/>
+          <w:lang w:val="vi-VN" w:eastAsia="vi-VN"/>
         </w:rPr>
         <w:lastRenderedPageBreak/>
         <w:drawing>
@@ -43612,6 +43757,7 @@
       <w:r>
         <w:rPr>
           <w:noProof/>
+          <w:lang w:val="vi-VN" w:eastAsia="vi-VN"/>
         </w:rPr>
         <w:lastRenderedPageBreak/>
         <w:drawing>
@@ -43677,14 +43823,8 @@
     <w:p>
       <w:pPr>
         <w:pStyle w:val="noiDung"/>
-        <w:rPr>
-          <w:lang w:val="fr-FR"/>
-        </w:rPr>
-      </w:pPr>
-      <w:r>
-        <w:rPr>
-          <w:lang w:val="fr-FR"/>
-        </w:rPr>
+      </w:pPr>
+      <w:r>
         <w:t>Hình ví dụ về việc sử dụng Layer Viewpoint</w:t>
       </w:r>
     </w:p>
@@ -43696,6 +43836,7 @@
       <w:r>
         <w:rPr>
           <w:noProof/>
+          <w:lang w:val="vi-VN" w:eastAsia="vi-VN"/>
         </w:rPr>
         <w:drawing>
           <wp:inline distT="0" distB="0" distL="0" distR="0">
@@ -47458,6 +47599,7 @@
       <w:r>
         <w:rPr>
           <w:noProof/>
+          <w:lang w:val="vi-VN" w:eastAsia="vi-VN"/>
         </w:rPr>
         <w:drawing>
           <wp:inline distT="0" distB="0" distL="0" distR="0">
@@ -47524,6 +47666,7 @@
       <w:r>
         <w:rPr>
           <w:noProof/>
+          <w:lang w:val="vi-VN" w:eastAsia="vi-VN"/>
         </w:rPr>
         <w:lastRenderedPageBreak/>
         <w:drawing>
@@ -47596,6 +47739,7 @@
       <w:r>
         <w:rPr>
           <w:noProof/>
+          <w:lang w:val="vi-VN" w:eastAsia="vi-VN"/>
         </w:rPr>
         <w:lastRenderedPageBreak/>
         <w:drawing>
@@ -47718,6 +47862,7 @@
       <w:r>
         <w:rPr>
           <w:noProof/>
+          <w:lang w:val="vi-VN" w:eastAsia="vi-VN"/>
         </w:rPr>
         <w:lastRenderedPageBreak/>
         <w:drawing>
@@ -47907,6 +48052,7 @@
       <w:r>
         <w:rPr>
           <w:noProof/>
+          <w:lang w:val="vi-VN" w:eastAsia="vi-VN"/>
         </w:rPr>
         <w:lastRenderedPageBreak/>
         <w:drawing>
@@ -47984,6 +48130,7 @@
       <w:r>
         <w:rPr>
           <w:noProof/>
+          <w:lang w:val="vi-VN" w:eastAsia="vi-VN"/>
         </w:rPr>
         <w:drawing>
           <wp:inline distT="0" distB="0" distL="0" distR="0">
@@ -48060,6 +48207,7 @@
       <w:r>
         <w:rPr>
           <w:noProof/>
+          <w:lang w:val="vi-VN" w:eastAsia="vi-VN"/>
         </w:rPr>
         <w:lastRenderedPageBreak/>
         <w:drawing>
@@ -48117,6 +48265,7 @@
       <w:r>
         <w:rPr>
           <w:noProof/>
+          <w:lang w:val="vi-VN" w:eastAsia="vi-VN"/>
         </w:rPr>
         <w:drawing>
           <wp:inline distT="0" distB="0" distL="0" distR="0">
@@ -48214,6 +48363,7 @@
           <w:noProof/>
           <w:sz w:val="30"/>
           <w:szCs w:val="30"/>
+          <w:lang w:val="vi-VN" w:eastAsia="vi-VN"/>
         </w:rPr>
         <w:drawing>
           <wp:inline distT="0" distB="0" distL="0" distR="0">
@@ -48287,6 +48437,7 @@
       <w:r>
         <w:rPr>
           <w:noProof/>
+          <w:lang w:val="vi-VN" w:eastAsia="vi-VN"/>
         </w:rPr>
         <w:lastRenderedPageBreak/>
         <w:drawing>
@@ -48344,6 +48495,7 @@
       <w:r>
         <w:rPr>
           <w:noProof/>
+          <w:lang w:val="vi-VN" w:eastAsia="vi-VN"/>
         </w:rPr>
         <w:drawing>
           <wp:inline distT="0" distB="0" distL="0" distR="0">
@@ -48411,6 +48563,7 @@
       <w:r>
         <w:rPr>
           <w:noProof/>
+          <w:lang w:val="vi-VN" w:eastAsia="vi-VN"/>
         </w:rPr>
         <w:lastRenderedPageBreak/>
         <w:drawing>
@@ -48467,6 +48620,7 @@
       <w:r>
         <w:rPr>
           <w:noProof/>
+          <w:lang w:val="vi-VN" w:eastAsia="vi-VN"/>
         </w:rPr>
         <w:drawing>
           <wp:inline distT="0" distB="0" distL="0" distR="0">
@@ -48589,6 +48743,7 @@
       <w:r>
         <w:rPr>
           <w:noProof/>
+          <w:lang w:val="vi-VN" w:eastAsia="vi-VN"/>
         </w:rPr>
         <w:lastRenderedPageBreak/>
         <w:drawing>
@@ -48773,6 +48928,7 @@
       <w:r>
         <w:rPr>
           <w:noProof/>
+          <w:lang w:val="vi-VN" w:eastAsia="vi-VN"/>
         </w:rPr>
         <w:drawing>
           <wp:inline distT="0" distB="0" distL="0" distR="0">
@@ -48906,6 +49062,7 @@
       <w:r>
         <w:rPr>
           <w:noProof/>
+          <w:lang w:val="vi-VN" w:eastAsia="vi-VN"/>
         </w:rPr>
         <w:drawing>
           <wp:inline distT="0" distB="0" distL="0" distR="0">
@@ -49452,9 +49609,10 @@
     <w:p>
       <w:pPr>
         <w:pStyle w:val="NormalWeb"/>
-        <w:spacing w:before="120" w:beforeAutospacing="0" w:after="240" w:afterAutospacing="0" w:line="24" w:lineRule="atLeast"/>
+        <w:spacing w:before="120" w:after="240" w:line="24" w:lineRule="atLeast"/>
         <w:jc w:val="both"/>
         <w:rPr>
+          <w:i/>
           <w:sz w:val="26"/>
           <w:szCs w:val="26"/>
         </w:rPr>
@@ -49490,7 +49648,7 @@
           <w:sz w:val="26"/>
           <w:szCs w:val="26"/>
         </w:rPr>
-        <w:t>Dave Chappell</w:t>
+        <w:t>Marc Lankhorst</w:t>
       </w:r>
       <w:r>
         <w:rPr>
@@ -49505,24 +49663,51 @@
           <w:sz w:val="26"/>
           <w:szCs w:val="26"/>
         </w:rPr>
-        <w:t>Enterprise Service Bus</w:t>
-      </w:r>
-      <w:r>
-        <w:rPr>
+        <w:t>Enterprise Architecture</w:t>
+      </w:r>
+      <w:r>
+        <w:rPr>
+          <w:bCs/>
           <w:sz w:val="26"/>
           <w:szCs w:val="26"/>
         </w:rPr>
+        <w:t xml:space="preserve"> </w:t>
+      </w:r>
+      <w:r>
+        <w:rPr>
+          <w:bCs/>
+          <w:sz w:val="26"/>
+          <w:szCs w:val="26"/>
+        </w:rPr>
+        <w:t>at Work</w:t>
+      </w:r>
+      <w:r>
+        <w:rPr>
+          <w:i/>
+          <w:sz w:val="26"/>
+          <w:szCs w:val="26"/>
+        </w:rPr>
         <w:t xml:space="preserve">, </w:t>
       </w:r>
       <w:r>
         <w:rPr>
+          <w:i/>
           <w:sz w:val="26"/>
           <w:szCs w:val="26"/>
         </w:rPr>
+        <w:t xml:space="preserve">lần </w:t>
+      </w:r>
+      <w:r>
+        <w:rPr>
+          <w:i/>
+          <w:sz w:val="26"/>
+          <w:szCs w:val="26"/>
+        </w:rPr>
         <w:t>thứ nhất</w:t>
       </w:r>
       <w:r>
         <w:rPr>
+          <w:i/>
           <w:sz w:val="26"/>
           <w:szCs w:val="26"/>
         </w:rPr>
@@ -49530,10 +49715,508 @@
       </w:r>
       <w:r>
         <w:rPr>
+          <w:i/>
           <w:sz w:val="26"/>
           <w:szCs w:val="26"/>
         </w:rPr>
-        <w:t>O'Reilly,2004,0-596-00675-6</w:t>
+        <w:t>Springer</w:t>
+      </w:r>
+      <w:r>
+        <w:rPr>
+          <w:i/>
+          <w:sz w:val="26"/>
+          <w:szCs w:val="26"/>
+        </w:rPr>
+        <w:t>,200</w:t>
+      </w:r>
+      <w:r>
+        <w:rPr>
+          <w:i/>
+          <w:sz w:val="26"/>
+          <w:szCs w:val="26"/>
+        </w:rPr>
+        <w:t>5</w:t>
+      </w:r>
+      <w:r>
+        <w:rPr>
+          <w:i/>
+          <w:sz w:val="26"/>
+          <w:szCs w:val="26"/>
+        </w:rPr>
+        <w:t>,</w:t>
+      </w:r>
+      <w:r>
+        <w:rPr>
+          <w:i/>
+        </w:rPr>
+        <w:t xml:space="preserve"> </w:t>
+      </w:r>
+      <w:r>
+        <w:rPr>
+          <w:i/>
+          <w:sz w:val="26"/>
+          <w:szCs w:val="26"/>
+        </w:rPr>
+        <w:t>3-540-24371-2</w:t>
+      </w:r>
+      <w:r>
+        <w:rPr>
+          <w:i/>
+          <w:sz w:val="26"/>
+          <w:szCs w:val="26"/>
+        </w:rPr>
+        <w:t>.</w:t>
+      </w:r>
+    </w:p>
+    <w:p>
+      <w:pPr>
+        <w:pStyle w:val="NormalWeb"/>
+        <w:spacing w:before="120" w:after="240" w:line="24" w:lineRule="atLeast"/>
+        <w:jc w:val="both"/>
+        <w:rPr>
+          <w:i/>
+          <w:sz w:val="26"/>
+          <w:szCs w:val="26"/>
+        </w:rPr>
+      </w:pPr>
+      <w:r>
+        <w:rPr>
+          <w:b/>
+          <w:sz w:val="26"/>
+          <w:szCs w:val="26"/>
+        </w:rPr>
+        <w:t>[2] Hugo ter Doest,</w:t>
+      </w:r>
+      <w:r>
+        <w:rPr>
+          <w:b/>
+        </w:rPr>
+        <w:t xml:space="preserve"> </w:t>
+      </w:r>
+      <w:r>
+        <w:rPr>
+          <w:b/>
+          <w:sz w:val="26"/>
+          <w:szCs w:val="26"/>
+        </w:rPr>
+        <w:t>Maria-Eugenia Iacob,</w:t>
+      </w:r>
+      <w:r>
+        <w:rPr>
+          <w:b/>
+        </w:rPr>
+        <w:t xml:space="preserve"> </w:t>
+      </w:r>
+      <w:r>
+        <w:rPr>
+          <w:b/>
+          <w:sz w:val="26"/>
+          <w:szCs w:val="26"/>
+        </w:rPr>
+        <w:t>Marc Lankhorst,</w:t>
+      </w:r>
+      <w:r>
+        <w:rPr>
+          <w:b/>
+        </w:rPr>
+        <w:t xml:space="preserve"> </w:t>
+      </w:r>
+      <w:r>
+        <w:rPr>
+          <w:b/>
+          <w:sz w:val="26"/>
+          <w:szCs w:val="26"/>
+        </w:rPr>
+        <w:t>Diederik van Leeuwen,</w:t>
+      </w:r>
+      <w:r>
+        <w:rPr>
+          <w:b/>
+        </w:rPr>
+        <w:t xml:space="preserve"> </w:t>
+      </w:r>
+      <w:r>
+        <w:rPr>
+          <w:b/>
+          <w:sz w:val="26"/>
+          <w:szCs w:val="26"/>
+        </w:rPr>
+        <w:t>Robert Slagter</w:t>
+      </w:r>
+      <w:r>
+        <w:rPr>
+          <w:sz w:val="26"/>
+          <w:szCs w:val="26"/>
+        </w:rPr>
+        <w:t xml:space="preserve"> </w:t>
+      </w:r>
+      <w:r>
+        <w:rPr>
+          <w:sz w:val="26"/>
+          <w:szCs w:val="26"/>
+        </w:rPr>
+        <w:t>,</w:t>
+      </w:r>
+      <w:r>
+        <w:rPr>
+          <w:sz w:val="26"/>
+          <w:szCs w:val="26"/>
+        </w:rPr>
+        <w:t>Viewpoints Functionality and Examples</w:t>
+      </w:r>
+      <w:r>
+        <w:rPr>
+          <w:i/>
+          <w:sz w:val="26"/>
+          <w:szCs w:val="26"/>
+        </w:rPr>
+        <w:t>, bản cuối,</w:t>
+      </w:r>
+      <w:r>
+        <w:rPr>
+          <w:i/>
+        </w:rPr>
+        <w:t xml:space="preserve"> </w:t>
+      </w:r>
+      <w:r>
+        <w:rPr>
+          <w:i/>
+          <w:sz w:val="26"/>
+          <w:szCs w:val="26"/>
+        </w:rPr>
+        <w:t>Telematica Instituut,</w:t>
+      </w:r>
+      <w:r>
+        <w:rPr>
+          <w:i/>
+          <w:sz w:val="26"/>
+          <w:szCs w:val="26"/>
+        </w:rPr>
+        <w:t xml:space="preserve"> </w:t>
+      </w:r>
+      <w:r>
+        <w:rPr>
+          <w:i/>
+          <w:sz w:val="26"/>
+          <w:szCs w:val="26"/>
+        </w:rPr>
+        <w:t>2004 .</w:t>
+      </w:r>
+    </w:p>
+    <w:p>
+      <w:pPr>
+        <w:pStyle w:val="NormalWeb"/>
+        <w:spacing w:before="120" w:after="240" w:line="24" w:lineRule="atLeast"/>
+        <w:jc w:val="both"/>
+        <w:rPr>
+          <w:i/>
+          <w:sz w:val="26"/>
+          <w:szCs w:val="26"/>
+        </w:rPr>
+      </w:pPr>
+      <w:r>
+        <w:rPr>
+          <w:b/>
+          <w:sz w:val="26"/>
+          <w:szCs w:val="26"/>
+        </w:rPr>
+        <w:t>[3]</w:t>
+      </w:r>
+      <w:r>
+        <w:t xml:space="preserve"> </w:t>
+      </w:r>
+      <w:r>
+        <w:rPr>
+          <w:b/>
+          <w:sz w:val="26"/>
+          <w:szCs w:val="26"/>
+        </w:rPr>
+        <w:t>The Open Group</w:t>
+      </w:r>
+      <w:r>
+        <w:rPr>
+          <w:sz w:val="26"/>
+          <w:szCs w:val="26"/>
+        </w:rPr>
+        <w:t>,</w:t>
+      </w:r>
+      <w:r>
+        <w:rPr>
+          <w:sz w:val="26"/>
+          <w:szCs w:val="26"/>
+        </w:rPr>
+        <w:t xml:space="preserve"> </w:t>
+      </w:r>
+      <w:r>
+        <w:rPr>
+          <w:sz w:val="26"/>
+          <w:szCs w:val="26"/>
+        </w:rPr>
+        <w:t>ArchiMate</w:t>
+      </w:r>
+      <w:r>
+        <w:rPr>
+          <w:sz w:val="26"/>
+          <w:szCs w:val="26"/>
+        </w:rPr>
+        <w:t xml:space="preserve"> </w:t>
+      </w:r>
+      <w:r>
+        <w:rPr>
+          <w:rFonts w:hint="eastAsia"/>
+          <w:sz w:val="26"/>
+          <w:szCs w:val="26"/>
+        </w:rPr>
+        <w:t>®</w:t>
+      </w:r>
+      <w:r>
+        <w:rPr>
+          <w:sz w:val="26"/>
+          <w:szCs w:val="26"/>
+        </w:rPr>
+        <w:t xml:space="preserve"> 1.0 Specification</w:t>
+      </w:r>
+      <w:r>
+        <w:rPr>
+          <w:sz w:val="26"/>
+          <w:szCs w:val="26"/>
+        </w:rPr>
+        <w:t xml:space="preserve">, </w:t>
+      </w:r>
+      <w:r>
+        <w:rPr>
+          <w:i/>
+          <w:sz w:val="26"/>
+          <w:szCs w:val="26"/>
+        </w:rPr>
+        <w:t xml:space="preserve">lần </w:t>
+      </w:r>
+      <w:r>
+        <w:rPr>
+          <w:i/>
+          <w:sz w:val="26"/>
+          <w:szCs w:val="26"/>
+        </w:rPr>
+        <w:t>thứ nhất, The Open Group, 2009, 1-931624-80-1.</w:t>
+      </w:r>
+    </w:p>
+    <w:p>
+      <w:pPr>
+        <w:pStyle w:val="NormalWeb"/>
+        <w:spacing w:before="120" w:after="240" w:line="24" w:lineRule="atLeast"/>
+        <w:jc w:val="both"/>
+        <w:rPr>
+          <w:i/>
+          <w:sz w:val="26"/>
+          <w:szCs w:val="26"/>
+        </w:rPr>
+      </w:pPr>
+      <w:r>
+        <w:rPr>
+          <w:b/>
+          <w:sz w:val="26"/>
+          <w:szCs w:val="26"/>
+        </w:rPr>
+        <w:t>[4] Rob C. Thomas II</w:t>
+      </w:r>
+      <w:r>
+        <w:rPr>
+          <w:sz w:val="26"/>
+          <w:szCs w:val="26"/>
+        </w:rPr>
+        <w:t xml:space="preserve"> , </w:t>
+      </w:r>
+      <w:r>
+        <w:rPr>
+          <w:sz w:val="26"/>
+          <w:szCs w:val="26"/>
+        </w:rPr>
+        <w:t>Federal Enterprise Architecture</w:t>
+      </w:r>
+      <w:r>
+        <w:rPr>
+          <w:sz w:val="26"/>
+          <w:szCs w:val="26"/>
+        </w:rPr>
+        <w:t xml:space="preserve"> ,</w:t>
+      </w:r>
+      <w:r>
+        <w:rPr>
+          <w:sz w:val="26"/>
+          <w:szCs w:val="26"/>
+        </w:rPr>
+        <w:t xml:space="preserve"> lần</w:t>
+      </w:r>
+      <w:r>
+        <w:rPr>
+          <w:sz w:val="26"/>
+          <w:szCs w:val="26"/>
+        </w:rPr>
+        <w:t xml:space="preserve"> thứ nhất </w:t>
+      </w:r>
+      <w:r>
+        <w:rPr>
+          <w:i/>
+          <w:sz w:val="26"/>
+          <w:szCs w:val="26"/>
+        </w:rPr>
+        <w:t>, Federal Architecture Working Group (FAWG)</w:t>
+      </w:r>
+      <w:r>
+        <w:rPr>
+          <w:i/>
+          <w:sz w:val="26"/>
+          <w:szCs w:val="26"/>
+        </w:rPr>
+        <w:t xml:space="preserve"> , 2001 .</w:t>
+      </w:r>
+    </w:p>
+    <w:p>
+      <w:pPr>
+        <w:pStyle w:val="NormalWeb"/>
+        <w:spacing w:before="120" w:after="240" w:line="24" w:lineRule="atLeast"/>
+        <w:jc w:val="both"/>
+        <w:rPr>
+          <w:b/>
+          <w:sz w:val="26"/>
+          <w:szCs w:val="26"/>
+        </w:rPr>
+      </w:pPr>
+      <w:r>
+        <w:rPr>
+          <w:b/>
+          <w:sz w:val="26"/>
+          <w:szCs w:val="26"/>
+        </w:rPr>
+        <w:t xml:space="preserve">[5] Harmen van den Berg, Hans Bosma, Gertjan Dijk, Hans van Drunen, Jan </w:t>
+      </w:r>
+    </w:p>
+    <w:p>
+      <w:pPr>
+        <w:pStyle w:val="NormalWeb"/>
+        <w:spacing w:before="120" w:after="240" w:line="24" w:lineRule="atLeast"/>
+        <w:jc w:val="both"/>
+        <w:rPr>
+          <w:b/>
+          <w:sz w:val="26"/>
+          <w:szCs w:val="26"/>
+        </w:rPr>
+      </w:pPr>
+      <w:r>
+        <w:rPr>
+          <w:b/>
+          <w:sz w:val="26"/>
+          <w:szCs w:val="26"/>
+        </w:rPr>
+        <w:t>van Gijsen, Frank Langeveld, Joost Luijpers, Th</w:t>
+      </w:r>
+      <w:r>
+        <w:rPr>
+          <w:rFonts w:hint="eastAsia"/>
+          <w:b/>
+          <w:sz w:val="26"/>
+          <w:szCs w:val="26"/>
+        </w:rPr>
+        <w:t>é</w:t>
+      </w:r>
+      <w:r>
+        <w:rPr>
+          <w:b/>
+          <w:sz w:val="26"/>
+          <w:szCs w:val="26"/>
+        </w:rPr>
+        <w:t xml:space="preserve"> Nguyen, Ger Oosting, </w:t>
+      </w:r>
+    </w:p>
+    <w:p>
+      <w:pPr>
+        <w:pStyle w:val="NormalWeb"/>
+        <w:spacing w:before="120" w:after="240" w:line="24" w:lineRule="atLeast"/>
+        <w:jc w:val="both"/>
+        <w:rPr>
+          <w:i/>
+          <w:sz w:val="26"/>
+          <w:szCs w:val="26"/>
+        </w:rPr>
+      </w:pPr>
+      <w:r>
+        <w:rPr>
+          <w:b/>
+          <w:sz w:val="26"/>
+          <w:szCs w:val="26"/>
+        </w:rPr>
+        <w:t>Robert Slagter, Egon Willemsz</w:t>
+      </w:r>
+      <w:r>
+        <w:rPr>
+          <w:sz w:val="26"/>
+          <w:szCs w:val="26"/>
+        </w:rPr>
+        <w:t xml:space="preserve"> , </w:t>
+      </w:r>
+      <w:r>
+        <w:rPr>
+          <w:sz w:val="26"/>
+          <w:szCs w:val="26"/>
+        </w:rPr>
+        <w:t>ArchiMate Made Practical</w:t>
+      </w:r>
+      <w:r>
+        <w:rPr>
+          <w:sz w:val="26"/>
+          <w:szCs w:val="26"/>
+        </w:rPr>
+        <w:t xml:space="preserve"> </w:t>
+      </w:r>
+      <w:r>
+        <w:rPr>
+          <w:i/>
+          <w:sz w:val="26"/>
+          <w:szCs w:val="26"/>
+        </w:rPr>
+        <w:t xml:space="preserve">, </w:t>
+      </w:r>
+      <w:r>
+        <w:rPr>
+          <w:i/>
+          <w:sz w:val="26"/>
+          <w:szCs w:val="26"/>
+        </w:rPr>
+        <w:t xml:space="preserve">lần </w:t>
+      </w:r>
+      <w:r>
+        <w:rPr>
+          <w:i/>
+          <w:sz w:val="26"/>
+          <w:szCs w:val="26"/>
+        </w:rPr>
+        <w:t xml:space="preserve">thứ hai , </w:t>
+      </w:r>
+      <w:r>
+        <w:rPr>
+          <w:i/>
+          <w:sz w:val="26"/>
+          <w:szCs w:val="26"/>
+        </w:rPr>
+        <w:t>ArchiMate Foundation , 2007 .</w:t>
+      </w:r>
+    </w:p>
+    <w:p>
+      <w:pPr>
+        <w:pStyle w:val="NormalWeb"/>
+        <w:spacing w:before="120" w:after="240" w:line="24" w:lineRule="atLeast"/>
+        <w:jc w:val="both"/>
+        <w:rPr>
+          <w:sz w:val="26"/>
+          <w:szCs w:val="26"/>
+        </w:rPr>
+      </w:pPr>
+      <w:r>
+        <w:rPr>
+          <w:sz w:val="26"/>
+          <w:szCs w:val="26"/>
+        </w:rPr>
+        <w:t xml:space="preserve"> </w:t>
       </w:r>
     </w:p>
     <w:p>
@@ -49966,7 +50649,7 @@
         <w:rPr>
           <w:noProof/>
         </w:rPr>
-        <w:t>15</w:t>
+        <w:t>98</w:t>
       </w:r>
     </w:fldSimple>
     <w:r>
@@ -50179,7 +50862,7 @@
         <v:path o:extrusionok="f" gradientshapeok="t" o:connecttype="rect"/>
         <o:lock v:ext="edit" aspectratio="t"/>
       </v:shapetype>
-      <v:shape id="_x0000_i1078" type="#_x0000_t75" style="width:11.25pt;height:11.25pt" o:bullet="t">
+      <v:shape id="_x0000_i1043" type="#_x0000_t75" style="width:11.25pt;height:11.25pt" o:bullet="t">
         <v:imagedata r:id="rId1" o:title="mso9E59"/>
       </v:shape>
     </w:pict>

</xml_diff>